<commit_message>
aggiornato documento di OO
</commit_message>
<xml_diff>
--- a/Documentazione/Object Orientation/Documentazione OO.docx
+++ b/Documentazione/Object Orientation/Documentazione OO.docx
@@ -12,6 +12,7 @@
       </w:pPr>
       <w:bookmarkStart w:id="0" w:name="_Toc83648281"/>
       <w:bookmarkStart w:id="1" w:name="_Toc83649654"/>
+      <w:bookmarkStart w:id="2" w:name="_Toc83651064"/>
       <w:r>
         <w:rPr>
           <w:rStyle w:val="Titolodellibro"/>
@@ -20,6 +21,7 @@
       </w:r>
       <w:bookmarkEnd w:id="0"/>
       <w:bookmarkEnd w:id="1"/>
+      <w:bookmarkEnd w:id="2"/>
       <w:r>
         <w:rPr>
           <w:rStyle w:val="Titolodellibro"/>
@@ -35,16 +37,18 @@
           <w:rStyle w:val="Titolodellibro"/>
         </w:rPr>
       </w:pPr>
-      <w:bookmarkStart w:id="2" w:name="_Toc83648282"/>
-      <w:bookmarkStart w:id="3" w:name="_Toc83649655"/>
+      <w:bookmarkStart w:id="3" w:name="_Toc83648282"/>
+      <w:bookmarkStart w:id="4" w:name="_Toc83649655"/>
+      <w:bookmarkStart w:id="5" w:name="_Toc83651065"/>
       <w:r>
         <w:rPr>
           <w:rStyle w:val="Titolodellibro"/>
         </w:rPr>
         <w:t>Scuola Politecnica e delle Scienze di Base</w:t>
       </w:r>
-      <w:bookmarkEnd w:id="2"/>
       <w:bookmarkEnd w:id="3"/>
+      <w:bookmarkEnd w:id="4"/>
+      <w:bookmarkEnd w:id="5"/>
     </w:p>
     <w:p>
       <w:pPr>
@@ -54,16 +58,18 @@
           <w:rStyle w:val="Titolodellibro"/>
         </w:rPr>
       </w:pPr>
-      <w:bookmarkStart w:id="4" w:name="_Toc83648283"/>
-      <w:bookmarkStart w:id="5" w:name="_Toc83649656"/>
+      <w:bookmarkStart w:id="6" w:name="_Toc83648283"/>
+      <w:bookmarkStart w:id="7" w:name="_Toc83649656"/>
+      <w:bookmarkStart w:id="8" w:name="_Toc83651066"/>
       <w:r>
         <w:rPr>
           <w:rStyle w:val="Titolodellibro"/>
         </w:rPr>
         <w:t>Dipartimento di Ingegneria Elettrica e Tecnologie dell’Informazione</w:t>
       </w:r>
-      <w:bookmarkEnd w:id="4"/>
-      <w:bookmarkEnd w:id="5"/>
+      <w:bookmarkEnd w:id="6"/>
+      <w:bookmarkEnd w:id="7"/>
+      <w:bookmarkEnd w:id="8"/>
     </w:p>
     <w:p>
       <w:pPr>
@@ -256,8 +262,9 @@
       <w:pPr>
         <w:pStyle w:val="Titolo2"/>
       </w:pPr>
-      <w:bookmarkStart w:id="6" w:name="_Toc83648284"/>
-      <w:bookmarkStart w:id="7" w:name="_Toc83649657"/>
+      <w:bookmarkStart w:id="9" w:name="_Toc83648284"/>
+      <w:bookmarkStart w:id="10" w:name="_Toc83649657"/>
+      <w:bookmarkStart w:id="11" w:name="_Toc83651067"/>
       <w:r>
         <w:t>Esposito Sara</w:t>
       </w:r>
@@ -275,8 +282,9 @@
         <w:tab/>
         <w:t>Gentile Beniamino</w:t>
       </w:r>
-      <w:bookmarkEnd w:id="6"/>
-      <w:bookmarkEnd w:id="7"/>
+      <w:bookmarkEnd w:id="9"/>
+      <w:bookmarkEnd w:id="10"/>
+      <w:bookmarkEnd w:id="11"/>
     </w:p>
     <w:p>
       <w:pPr>
@@ -286,8 +294,9 @@
           <w:lang w:bidi="ar-SA"/>
         </w:rPr>
       </w:pPr>
-      <w:bookmarkStart w:id="8" w:name="_Toc83648285"/>
-      <w:bookmarkStart w:id="9" w:name="_Toc83649658"/>
+      <w:bookmarkStart w:id="12" w:name="_Toc83648285"/>
+      <w:bookmarkStart w:id="13" w:name="_Toc83649658"/>
+      <w:bookmarkStart w:id="14" w:name="_Toc83651068"/>
       <w:r>
         <w:t>N86003374</w:t>
       </w:r>
@@ -311,8 +320,9 @@
         <w:tab/>
         <w:t>N86003004</w:t>
       </w:r>
-      <w:bookmarkEnd w:id="8"/>
-      <w:bookmarkEnd w:id="9"/>
+      <w:bookmarkEnd w:id="12"/>
+      <w:bookmarkEnd w:id="13"/>
+      <w:bookmarkEnd w:id="14"/>
       <w:r>
         <w:rPr>
           <w:b/>
@@ -403,7 +413,7 @@
           <w:r>
             <w:fldChar w:fldCharType="separate"/>
           </w:r>
-          <w:hyperlink w:anchor="_Toc83649659" w:history="1">
+          <w:hyperlink w:anchor="_Toc83651069" w:history="1">
             <w:r>
               <w:rPr>
                 <w:rStyle w:val="Collegamentoipertestuale"/>
@@ -431,7 +441,7 @@
                 <w:noProof/>
                 <w:webHidden/>
               </w:rPr>
-              <w:instrText xml:space="preserve"> PAGEREF _Toc83649659 \h </w:instrText>
+              <w:instrText xml:space="preserve"> PAGEREF _Toc83651069 \h </w:instrText>
             </w:r>
             <w:r>
               <w:rPr>
@@ -463,6 +473,216 @@
           </w:hyperlink>
         </w:p>
         <w:p>
+          <w:pPr>
+            <w:pStyle w:val="Sommario1"/>
+            <w:tabs>
+              <w:tab w:val="right" w:leader="dot" w:pos="9628"/>
+            </w:tabs>
+            <w:rPr>
+              <w:rFonts w:asciiTheme="minorHAnsi" w:eastAsiaTheme="minorEastAsia" w:hAnsiTheme="minorHAnsi" w:cstheme="minorBidi"/>
+              <w:noProof/>
+            </w:rPr>
+          </w:pPr>
+          <w:hyperlink w:anchor="_Toc83651070" w:history="1">
+            <w:r>
+              <w:rPr>
+                <w:rStyle w:val="Collegamentoipertestuale"/>
+                <w:noProof/>
+                <w:lang w:bidi="en-US"/>
+              </w:rPr>
+              <w:t>Capitolo 2 diagramma delle classi di design</w:t>
+            </w:r>
+            <w:r>
+              <w:rPr>
+                <w:noProof/>
+                <w:webHidden/>
+              </w:rPr>
+              <w:tab/>
+            </w:r>
+            <w:r>
+              <w:rPr>
+                <w:noProof/>
+                <w:webHidden/>
+              </w:rPr>
+              <w:fldChar w:fldCharType="begin"/>
+            </w:r>
+            <w:r>
+              <w:rPr>
+                <w:noProof/>
+                <w:webHidden/>
+              </w:rPr>
+              <w:instrText xml:space="preserve"> PAGEREF _Toc83651070 \h </w:instrText>
+            </w:r>
+            <w:r>
+              <w:rPr>
+                <w:noProof/>
+                <w:webHidden/>
+              </w:rPr>
+            </w:r>
+            <w:r>
+              <w:rPr>
+                <w:noProof/>
+                <w:webHidden/>
+              </w:rPr>
+              <w:fldChar w:fldCharType="separate"/>
+            </w:r>
+            <w:r>
+              <w:rPr>
+                <w:noProof/>
+                <w:webHidden/>
+              </w:rPr>
+              <w:t>4</w:t>
+            </w:r>
+            <w:r>
+              <w:rPr>
+                <w:noProof/>
+                <w:webHidden/>
+              </w:rPr>
+              <w:fldChar w:fldCharType="end"/>
+            </w:r>
+          </w:hyperlink>
+        </w:p>
+        <w:p>
+          <w:pPr>
+            <w:pStyle w:val="Sommario1"/>
+            <w:tabs>
+              <w:tab w:val="right" w:leader="dot" w:pos="9628"/>
+            </w:tabs>
+            <w:rPr>
+              <w:rFonts w:asciiTheme="minorHAnsi" w:eastAsiaTheme="minorEastAsia" w:hAnsiTheme="minorHAnsi" w:cstheme="minorBidi"/>
+              <w:noProof/>
+            </w:rPr>
+          </w:pPr>
+          <w:hyperlink w:anchor="_Toc83651071" w:history="1">
+            <w:r>
+              <w:rPr>
+                <w:rStyle w:val="Collegamentoipertestuale"/>
+                <w:noProof/>
+                <w:lang w:bidi="en-US"/>
+              </w:rPr>
+              <w:t>Capitolo 3 CRC Card</w:t>
+            </w:r>
+            <w:r>
+              <w:rPr>
+                <w:noProof/>
+                <w:webHidden/>
+              </w:rPr>
+              <w:tab/>
+            </w:r>
+            <w:r>
+              <w:rPr>
+                <w:noProof/>
+                <w:webHidden/>
+              </w:rPr>
+              <w:fldChar w:fldCharType="begin"/>
+            </w:r>
+            <w:r>
+              <w:rPr>
+                <w:noProof/>
+                <w:webHidden/>
+              </w:rPr>
+              <w:instrText xml:space="preserve"> PAGEREF _Toc83651071 \h </w:instrText>
+            </w:r>
+            <w:r>
+              <w:rPr>
+                <w:noProof/>
+                <w:webHidden/>
+              </w:rPr>
+            </w:r>
+            <w:r>
+              <w:rPr>
+                <w:noProof/>
+                <w:webHidden/>
+              </w:rPr>
+              <w:fldChar w:fldCharType="separate"/>
+            </w:r>
+            <w:r>
+              <w:rPr>
+                <w:noProof/>
+                <w:webHidden/>
+              </w:rPr>
+              <w:t>5</w:t>
+            </w:r>
+            <w:r>
+              <w:rPr>
+                <w:noProof/>
+                <w:webHidden/>
+              </w:rPr>
+              <w:fldChar w:fldCharType="end"/>
+            </w:r>
+          </w:hyperlink>
+        </w:p>
+        <w:p>
+          <w:pPr>
+            <w:pStyle w:val="Sommario1"/>
+            <w:tabs>
+              <w:tab w:val="right" w:leader="dot" w:pos="9628"/>
+            </w:tabs>
+            <w:rPr>
+              <w:rFonts w:asciiTheme="minorHAnsi" w:eastAsiaTheme="minorEastAsia" w:hAnsiTheme="minorHAnsi" w:cstheme="minorBidi"/>
+              <w:noProof/>
+            </w:rPr>
+          </w:pPr>
+          <w:hyperlink w:anchor="_Toc83651072" w:history="1">
+            <w:r>
+              <w:rPr>
+                <w:rStyle w:val="Collegamentoipertestuale"/>
+                <w:noProof/>
+                <w:lang w:bidi="en-US"/>
+              </w:rPr>
+              <w:t>Capitolo 4 Sequence Diagram</w:t>
+            </w:r>
+            <w:r>
+              <w:rPr>
+                <w:noProof/>
+                <w:webHidden/>
+              </w:rPr>
+              <w:tab/>
+            </w:r>
+            <w:r>
+              <w:rPr>
+                <w:noProof/>
+                <w:webHidden/>
+              </w:rPr>
+              <w:fldChar w:fldCharType="begin"/>
+            </w:r>
+            <w:r>
+              <w:rPr>
+                <w:noProof/>
+                <w:webHidden/>
+              </w:rPr>
+              <w:instrText xml:space="preserve"> PAGEREF _Toc83651072 \h </w:instrText>
+            </w:r>
+            <w:r>
+              <w:rPr>
+                <w:noProof/>
+                <w:webHidden/>
+              </w:rPr>
+            </w:r>
+            <w:r>
+              <w:rPr>
+                <w:noProof/>
+                <w:webHidden/>
+              </w:rPr>
+              <w:fldChar w:fldCharType="separate"/>
+            </w:r>
+            <w:r>
+              <w:rPr>
+                <w:noProof/>
+                <w:webHidden/>
+              </w:rPr>
+              <w:t>6</w:t>
+            </w:r>
+            <w:r>
+              <w:rPr>
+                <w:noProof/>
+                <w:webHidden/>
+              </w:rPr>
+              <w:fldChar w:fldCharType="end"/>
+            </w:r>
+          </w:hyperlink>
+        </w:p>
+        <w:p>
           <w:r>
             <w:rPr>
               <w:b/>
@@ -657,58 +877,25 @@
       <w:pPr>
         <w:pStyle w:val="Titolo1"/>
       </w:pPr>
-      <w:bookmarkStart w:id="10" w:name="_Toc83649659"/>
-      <w:r>
-        <w:lastRenderedPageBreak/>
+      <w:bookmarkStart w:id="15" w:name="_Toc83651069"/>
+      <w:r>
         <w:t>Capitolo 1 Analisi delle richieste</w:t>
       </w:r>
       <w:r>
         <w:t xml:space="preserve"> e scelte implementative</w:t>
       </w:r>
-      <w:bookmarkEnd w:id="10"/>
+      <w:bookmarkEnd w:id="15"/>
     </w:p>
     <w:p>
       <w:r>
         <w:tab/>
-      </w:r>
-      <w:r>
-        <w:t>Il</w:t>
-      </w:r>
-      <w:r>
-        <w:t xml:space="preserve"> sistema informativo, composto da una base di dati relazionale e un applicativo Java </w:t>
-      </w:r>
-      <w:r>
-        <w:t>sviluppato ha il compito di</w:t>
-      </w:r>
-      <w:r>
-        <w:t xml:space="preserve"> gesti</w:t>
-      </w:r>
-      <w:r>
-        <w:t>re</w:t>
-      </w:r>
-      <w:r>
-        <w:t xml:space="preserve"> </w:t>
-      </w:r>
-      <w:r>
-        <w:t>i</w:t>
-      </w:r>
-      <w:r>
-        <w:t xml:space="preserve"> progetti in un’azienda.</w:t>
-      </w:r>
-      <w:r>
-        <w:t xml:space="preserve"> </w:t>
+        <w:t xml:space="preserve">Il sistema informativo, composto da una base di dati relazionale e un applicativo Java sviluppato ha il compito di gestire i progetti in un’azienda. </w:t>
       </w:r>
       <w:r>
         <w:t xml:space="preserve">Per un perfetto funzionamento è necessario </w:t>
       </w:r>
       <w:r>
-        <w:t>tener traccia dei dipendenti della suddetta azienda ricordando che ognuno di essi ha un ruolo, in particolare per ogni progetto ci sarà un unico project manager.</w:t>
-      </w:r>
-      <w:r>
-        <w:t xml:space="preserve"> </w:t>
-      </w:r>
-      <w:r>
-        <w:t xml:space="preserve">Per ogni dipendente </w:t>
+        <w:t xml:space="preserve">tener traccia dei dipendenti della suddetta azienda ricordando che ognuno di essi ha un ruolo, in particolare per ogni progetto ci sarà un unico project manager. Per ogni dipendente </w:t>
       </w:r>
       <w:r>
         <w:t>si è scelto</w:t>
@@ -788,6 +975,9 @@
       </w:r>
     </w:p>
     <w:p>
+      <w:r>
+        <w:tab/>
+      </w:r>
       <w:r>
         <w:t>In particolare, un project manager può scegliere gli sviluppatori che parteciperanno ai suoi progetti in base ad una selezione che implica i seguenti fattori:</w:t>
       </w:r>
@@ -846,6 +1036,847 @@
     <w:p>
       <w:pPr>
         <w:pStyle w:val="Paragrafoelenco"/>
+      </w:pPr>
+    </w:p>
+    <w:p>
+      <w:pPr>
+        <w:pStyle w:val="Paragrafoelenco"/>
+      </w:pPr>
+    </w:p>
+    <w:p>
+      <w:pPr>
+        <w:pStyle w:val="Paragrafoelenco"/>
+      </w:pPr>
+    </w:p>
+    <w:p>
+      <w:pPr>
+        <w:pStyle w:val="Paragrafoelenco"/>
+      </w:pPr>
+    </w:p>
+    <w:p>
+      <w:pPr>
+        <w:pStyle w:val="Paragrafoelenco"/>
+      </w:pPr>
+    </w:p>
+    <w:p>
+      <w:pPr>
+        <w:pStyle w:val="Paragrafoelenco"/>
+      </w:pPr>
+    </w:p>
+    <w:p>
+      <w:pPr>
+        <w:pStyle w:val="Paragrafoelenco"/>
+      </w:pPr>
+    </w:p>
+    <w:p>
+      <w:pPr>
+        <w:pStyle w:val="Paragrafoelenco"/>
+      </w:pPr>
+    </w:p>
+    <w:p>
+      <w:pPr>
+        <w:pStyle w:val="Paragrafoelenco"/>
+      </w:pPr>
+    </w:p>
+    <w:p>
+      <w:pPr>
+        <w:pStyle w:val="Paragrafoelenco"/>
+      </w:pPr>
+    </w:p>
+    <w:p>
+      <w:pPr>
+        <w:pStyle w:val="Paragrafoelenco"/>
+      </w:pPr>
+    </w:p>
+    <w:p>
+      <w:pPr>
+        <w:pStyle w:val="Paragrafoelenco"/>
+      </w:pPr>
+    </w:p>
+    <w:p>
+      <w:pPr>
+        <w:pStyle w:val="Paragrafoelenco"/>
+      </w:pPr>
+    </w:p>
+    <w:p>
+      <w:pPr>
+        <w:pStyle w:val="Paragrafoelenco"/>
+      </w:pPr>
+    </w:p>
+    <w:p>
+      <w:pPr>
+        <w:pStyle w:val="Paragrafoelenco"/>
+      </w:pPr>
+    </w:p>
+    <w:p>
+      <w:pPr>
+        <w:pStyle w:val="Paragrafoelenco"/>
+      </w:pPr>
+    </w:p>
+    <w:p>
+      <w:pPr>
+        <w:pStyle w:val="Paragrafoelenco"/>
+      </w:pPr>
+    </w:p>
+    <w:p>
+      <w:pPr>
+        <w:pStyle w:val="Paragrafoelenco"/>
+      </w:pPr>
+    </w:p>
+    <w:p>
+      <w:pPr>
+        <w:pStyle w:val="Paragrafoelenco"/>
+      </w:pPr>
+    </w:p>
+    <w:p>
+      <w:pPr>
+        <w:pStyle w:val="Titolo1"/>
+      </w:pPr>
+      <w:bookmarkStart w:id="16" w:name="_Toc83651070"/>
+      <w:r>
+        <w:t xml:space="preserve">Capitolo 2 </w:t>
+      </w:r>
+      <w:r>
+        <w:t>diagramma delle classi di design</w:t>
+      </w:r>
+      <w:bookmarkEnd w:id="16"/>
+    </w:p>
+    <w:p>
+      <w:pPr>
+        <w:pStyle w:val="Paragrafoelenco"/>
+        <w:ind w:left="0"/>
+      </w:pPr>
+      <w:r>
+        <w:tab/>
+        <w:t>Il diagramma delle classi di design permette di conoscere le varie classi implementate per la realizzazione del sistema e il tipo di associazioni che queste ha tra loro. Considerando il gran numero di classi implicate si è scelto di raggrupparle in package. Nella figura 1 è possibile visionare l’intero diagramma delle classi, mentre nelle figure ……. è possibile vedere nel dettaglio ogni package.</w:t>
+      </w:r>
+    </w:p>
+    <w:p>
+      <w:pPr>
+        <w:pStyle w:val="Paragrafoelenco"/>
+        <w:ind w:left="0"/>
+      </w:pPr>
+    </w:p>
+    <w:p>
+      <w:pPr>
+        <w:pStyle w:val="Paragrafoelenco"/>
+        <w:ind w:left="0"/>
+      </w:pPr>
+    </w:p>
+    <w:p>
+      <w:pPr>
+        <w:pStyle w:val="Paragrafoelenco"/>
+        <w:ind w:left="0"/>
+      </w:pPr>
+    </w:p>
+    <w:p>
+      <w:pPr>
+        <w:pStyle w:val="Paragrafoelenco"/>
+        <w:ind w:left="0"/>
+      </w:pPr>
+    </w:p>
+    <w:p>
+      <w:pPr>
+        <w:pStyle w:val="Paragrafoelenco"/>
+        <w:ind w:left="0"/>
+      </w:pPr>
+    </w:p>
+    <w:p>
+      <w:pPr>
+        <w:pStyle w:val="Paragrafoelenco"/>
+        <w:ind w:left="0"/>
+      </w:pPr>
+    </w:p>
+    <w:p>
+      <w:pPr>
+        <w:pStyle w:val="Paragrafoelenco"/>
+        <w:ind w:left="0"/>
+      </w:pPr>
+    </w:p>
+    <w:p>
+      <w:pPr>
+        <w:pStyle w:val="Paragrafoelenco"/>
+        <w:ind w:left="0"/>
+      </w:pPr>
+    </w:p>
+    <w:p>
+      <w:pPr>
+        <w:pStyle w:val="Paragrafoelenco"/>
+        <w:ind w:left="0"/>
+      </w:pPr>
+    </w:p>
+    <w:p>
+      <w:pPr>
+        <w:pStyle w:val="Paragrafoelenco"/>
+        <w:ind w:left="0"/>
+      </w:pPr>
+    </w:p>
+    <w:p>
+      <w:pPr>
+        <w:pStyle w:val="Paragrafoelenco"/>
+        <w:ind w:left="0"/>
+      </w:pPr>
+    </w:p>
+    <w:p>
+      <w:pPr>
+        <w:pStyle w:val="Paragrafoelenco"/>
+        <w:ind w:left="0"/>
+      </w:pPr>
+    </w:p>
+    <w:p>
+      <w:pPr>
+        <w:pStyle w:val="Paragrafoelenco"/>
+        <w:ind w:left="0"/>
+      </w:pPr>
+    </w:p>
+    <w:p>
+      <w:pPr>
+        <w:pStyle w:val="Paragrafoelenco"/>
+        <w:ind w:left="0"/>
+      </w:pPr>
+    </w:p>
+    <w:p>
+      <w:pPr>
+        <w:pStyle w:val="Paragrafoelenco"/>
+        <w:ind w:left="0"/>
+      </w:pPr>
+    </w:p>
+    <w:p>
+      <w:pPr>
+        <w:pStyle w:val="Paragrafoelenco"/>
+        <w:ind w:left="0"/>
+      </w:pPr>
+    </w:p>
+    <w:p>
+      <w:pPr>
+        <w:pStyle w:val="Paragrafoelenco"/>
+        <w:ind w:left="0"/>
+      </w:pPr>
+    </w:p>
+    <w:p>
+      <w:pPr>
+        <w:pStyle w:val="Paragrafoelenco"/>
+        <w:ind w:left="0"/>
+      </w:pPr>
+    </w:p>
+    <w:p>
+      <w:pPr>
+        <w:pStyle w:val="Paragrafoelenco"/>
+        <w:ind w:left="0"/>
+      </w:pPr>
+    </w:p>
+    <w:p>
+      <w:pPr>
+        <w:pStyle w:val="Paragrafoelenco"/>
+        <w:ind w:left="0"/>
+      </w:pPr>
+    </w:p>
+    <w:p>
+      <w:pPr>
+        <w:pStyle w:val="Paragrafoelenco"/>
+        <w:ind w:left="0"/>
+      </w:pPr>
+    </w:p>
+    <w:p>
+      <w:pPr>
+        <w:pStyle w:val="Paragrafoelenco"/>
+        <w:ind w:left="0"/>
+      </w:pPr>
+    </w:p>
+    <w:p>
+      <w:pPr>
+        <w:pStyle w:val="Paragrafoelenco"/>
+        <w:ind w:left="0"/>
+      </w:pPr>
+    </w:p>
+    <w:p>
+      <w:pPr>
+        <w:pStyle w:val="Paragrafoelenco"/>
+        <w:ind w:left="0"/>
+      </w:pPr>
+    </w:p>
+    <w:p>
+      <w:pPr>
+        <w:pStyle w:val="Paragrafoelenco"/>
+        <w:ind w:left="0"/>
+      </w:pPr>
+    </w:p>
+    <w:p>
+      <w:pPr>
+        <w:pStyle w:val="Paragrafoelenco"/>
+        <w:ind w:left="0"/>
+      </w:pPr>
+    </w:p>
+    <w:p>
+      <w:pPr>
+        <w:pStyle w:val="Paragrafoelenco"/>
+        <w:ind w:left="0"/>
+      </w:pPr>
+    </w:p>
+    <w:p>
+      <w:pPr>
+        <w:pStyle w:val="Paragrafoelenco"/>
+        <w:ind w:left="0"/>
+      </w:pPr>
+    </w:p>
+    <w:p>
+      <w:pPr>
+        <w:pStyle w:val="Paragrafoelenco"/>
+        <w:ind w:left="0"/>
+      </w:pPr>
+    </w:p>
+    <w:p>
+      <w:pPr>
+        <w:pStyle w:val="Paragrafoelenco"/>
+        <w:ind w:left="0"/>
+      </w:pPr>
+    </w:p>
+    <w:p>
+      <w:pPr>
+        <w:pStyle w:val="Paragrafoelenco"/>
+        <w:ind w:left="0"/>
+      </w:pPr>
+    </w:p>
+    <w:p>
+      <w:pPr>
+        <w:pStyle w:val="Paragrafoelenco"/>
+        <w:ind w:left="0"/>
+      </w:pPr>
+    </w:p>
+    <w:p>
+      <w:pPr>
+        <w:pStyle w:val="Paragrafoelenco"/>
+        <w:ind w:left="0"/>
+      </w:pPr>
+    </w:p>
+    <w:p>
+      <w:pPr>
+        <w:pStyle w:val="Paragrafoelenco"/>
+        <w:ind w:left="0"/>
+      </w:pPr>
+    </w:p>
+    <w:p>
+      <w:pPr>
+        <w:pStyle w:val="Paragrafoelenco"/>
+        <w:ind w:left="0"/>
+      </w:pPr>
+    </w:p>
+    <w:p>
+      <w:pPr>
+        <w:pStyle w:val="Paragrafoelenco"/>
+        <w:ind w:left="0"/>
+      </w:pPr>
+    </w:p>
+    <w:p>
+      <w:pPr>
+        <w:pStyle w:val="Paragrafoelenco"/>
+        <w:ind w:left="0"/>
+      </w:pPr>
+    </w:p>
+    <w:p>
+      <w:pPr>
+        <w:pStyle w:val="Paragrafoelenco"/>
+        <w:ind w:left="0"/>
+      </w:pPr>
+    </w:p>
+    <w:p>
+      <w:pPr>
+        <w:pStyle w:val="Paragrafoelenco"/>
+        <w:ind w:left="0"/>
+      </w:pPr>
+    </w:p>
+    <w:p>
+      <w:pPr>
+        <w:pStyle w:val="Paragrafoelenco"/>
+        <w:ind w:left="0"/>
+      </w:pPr>
+    </w:p>
+    <w:p>
+      <w:pPr>
+        <w:pStyle w:val="Paragrafoelenco"/>
+        <w:ind w:left="0"/>
+      </w:pPr>
+    </w:p>
+    <w:p>
+      <w:pPr>
+        <w:pStyle w:val="Paragrafoelenco"/>
+        <w:ind w:left="0"/>
+      </w:pPr>
+    </w:p>
+    <w:p>
+      <w:pPr>
+        <w:pStyle w:val="Paragrafoelenco"/>
+        <w:ind w:left="0"/>
+      </w:pPr>
+    </w:p>
+    <w:p>
+      <w:pPr>
+        <w:pStyle w:val="Paragrafoelenco"/>
+        <w:ind w:left="0"/>
+      </w:pPr>
+    </w:p>
+    <w:p>
+      <w:pPr>
+        <w:pStyle w:val="Paragrafoelenco"/>
+        <w:ind w:left="0"/>
+      </w:pPr>
+    </w:p>
+    <w:p>
+      <w:pPr>
+        <w:pStyle w:val="Paragrafoelenco"/>
+        <w:ind w:left="0"/>
+      </w:pPr>
+    </w:p>
+    <w:p>
+      <w:pPr>
+        <w:pStyle w:val="Paragrafoelenco"/>
+        <w:ind w:left="0"/>
+      </w:pPr>
+    </w:p>
+    <w:p>
+      <w:pPr>
+        <w:pStyle w:val="Titolo1"/>
+      </w:pPr>
+      <w:bookmarkStart w:id="17" w:name="_Toc83651071"/>
+      <w:r>
+        <w:t xml:space="preserve">Capitolo 3 </w:t>
+      </w:r>
+      <w:r>
+        <w:t>CRC Card</w:t>
+      </w:r>
+      <w:bookmarkEnd w:id="17"/>
+      <w:r>
+        <w:t xml:space="preserve"> </w:t>
+      </w:r>
+    </w:p>
+    <w:p>
+      <w:pPr>
+        <w:pStyle w:val="Paragrafoelenco"/>
+        <w:ind w:left="0"/>
+      </w:pPr>
+      <w:r>
+        <w:tab/>
+        <w:t xml:space="preserve">Nelle CRC Cards è possibile vedere in maniera semplice ed intuitiva per ogni classe quale ruolo svolge, quali sono i suoi compiti o mansioni e con quali altre classi interagisce per soddisfare ogni compito. </w:t>
+      </w:r>
+    </w:p>
+    <w:p>
+      <w:pPr>
+        <w:pStyle w:val="Paragrafoelenco"/>
+        <w:ind w:left="0"/>
+      </w:pPr>
+    </w:p>
+    <w:p>
+      <w:pPr>
+        <w:pStyle w:val="Paragrafoelenco"/>
+        <w:ind w:left="0"/>
+      </w:pPr>
+    </w:p>
+    <w:p>
+      <w:pPr>
+        <w:pStyle w:val="Paragrafoelenco"/>
+        <w:ind w:left="0"/>
+      </w:pPr>
+    </w:p>
+    <w:p>
+      <w:pPr>
+        <w:pStyle w:val="Paragrafoelenco"/>
+        <w:ind w:left="0"/>
+      </w:pPr>
+    </w:p>
+    <w:p>
+      <w:pPr>
+        <w:pStyle w:val="Paragrafoelenco"/>
+        <w:ind w:left="0"/>
+      </w:pPr>
+    </w:p>
+    <w:p>
+      <w:pPr>
+        <w:pStyle w:val="Paragrafoelenco"/>
+        <w:ind w:left="0"/>
+      </w:pPr>
+    </w:p>
+    <w:p>
+      <w:pPr>
+        <w:pStyle w:val="Paragrafoelenco"/>
+        <w:ind w:left="0"/>
+      </w:pPr>
+    </w:p>
+    <w:p>
+      <w:pPr>
+        <w:pStyle w:val="Paragrafoelenco"/>
+        <w:ind w:left="0"/>
+      </w:pPr>
+    </w:p>
+    <w:p>
+      <w:pPr>
+        <w:pStyle w:val="Paragrafoelenco"/>
+        <w:ind w:left="0"/>
+      </w:pPr>
+    </w:p>
+    <w:p>
+      <w:pPr>
+        <w:pStyle w:val="Paragrafoelenco"/>
+        <w:ind w:left="0"/>
+      </w:pPr>
+    </w:p>
+    <w:p>
+      <w:pPr>
+        <w:pStyle w:val="Paragrafoelenco"/>
+        <w:ind w:left="0"/>
+      </w:pPr>
+    </w:p>
+    <w:p>
+      <w:pPr>
+        <w:pStyle w:val="Paragrafoelenco"/>
+        <w:ind w:left="0"/>
+      </w:pPr>
+    </w:p>
+    <w:p>
+      <w:pPr>
+        <w:pStyle w:val="Paragrafoelenco"/>
+        <w:ind w:left="0"/>
+      </w:pPr>
+    </w:p>
+    <w:p>
+      <w:pPr>
+        <w:pStyle w:val="Paragrafoelenco"/>
+        <w:ind w:left="0"/>
+      </w:pPr>
+    </w:p>
+    <w:p>
+      <w:pPr>
+        <w:pStyle w:val="Paragrafoelenco"/>
+        <w:ind w:left="0"/>
+      </w:pPr>
+    </w:p>
+    <w:p>
+      <w:pPr>
+        <w:pStyle w:val="Paragrafoelenco"/>
+        <w:ind w:left="0"/>
+      </w:pPr>
+    </w:p>
+    <w:p>
+      <w:pPr>
+        <w:pStyle w:val="Paragrafoelenco"/>
+        <w:ind w:left="0"/>
+      </w:pPr>
+    </w:p>
+    <w:p>
+      <w:pPr>
+        <w:pStyle w:val="Paragrafoelenco"/>
+        <w:ind w:left="0"/>
+      </w:pPr>
+    </w:p>
+    <w:p>
+      <w:pPr>
+        <w:pStyle w:val="Paragrafoelenco"/>
+        <w:ind w:left="0"/>
+      </w:pPr>
+    </w:p>
+    <w:p>
+      <w:pPr>
+        <w:pStyle w:val="Paragrafoelenco"/>
+        <w:ind w:left="0"/>
+      </w:pPr>
+    </w:p>
+    <w:p>
+      <w:pPr>
+        <w:pStyle w:val="Paragrafoelenco"/>
+        <w:ind w:left="0"/>
+      </w:pPr>
+    </w:p>
+    <w:p>
+      <w:pPr>
+        <w:pStyle w:val="Paragrafoelenco"/>
+        <w:ind w:left="0"/>
+      </w:pPr>
+    </w:p>
+    <w:p>
+      <w:pPr>
+        <w:pStyle w:val="Paragrafoelenco"/>
+        <w:ind w:left="0"/>
+      </w:pPr>
+    </w:p>
+    <w:p>
+      <w:pPr>
+        <w:pStyle w:val="Paragrafoelenco"/>
+        <w:ind w:left="0"/>
+      </w:pPr>
+    </w:p>
+    <w:p>
+      <w:pPr>
+        <w:pStyle w:val="Paragrafoelenco"/>
+        <w:ind w:left="0"/>
+      </w:pPr>
+    </w:p>
+    <w:p>
+      <w:pPr>
+        <w:pStyle w:val="Paragrafoelenco"/>
+        <w:ind w:left="0"/>
+      </w:pPr>
+    </w:p>
+    <w:p>
+      <w:pPr>
+        <w:pStyle w:val="Paragrafoelenco"/>
+        <w:ind w:left="0"/>
+      </w:pPr>
+    </w:p>
+    <w:p>
+      <w:pPr>
+        <w:pStyle w:val="Paragrafoelenco"/>
+        <w:ind w:left="0"/>
+      </w:pPr>
+    </w:p>
+    <w:p>
+      <w:pPr>
+        <w:pStyle w:val="Paragrafoelenco"/>
+        <w:ind w:left="0"/>
+      </w:pPr>
+    </w:p>
+    <w:p>
+      <w:pPr>
+        <w:pStyle w:val="Paragrafoelenco"/>
+        <w:ind w:left="0"/>
+      </w:pPr>
+    </w:p>
+    <w:p>
+      <w:pPr>
+        <w:pStyle w:val="Paragrafoelenco"/>
+        <w:ind w:left="0"/>
+      </w:pPr>
+    </w:p>
+    <w:p>
+      <w:pPr>
+        <w:pStyle w:val="Paragrafoelenco"/>
+        <w:ind w:left="0"/>
+      </w:pPr>
+    </w:p>
+    <w:p>
+      <w:pPr>
+        <w:pStyle w:val="Paragrafoelenco"/>
+        <w:ind w:left="0"/>
+      </w:pPr>
+    </w:p>
+    <w:p>
+      <w:pPr>
+        <w:pStyle w:val="Paragrafoelenco"/>
+        <w:ind w:left="0"/>
+      </w:pPr>
+    </w:p>
+    <w:p>
+      <w:pPr>
+        <w:pStyle w:val="Paragrafoelenco"/>
+        <w:ind w:left="0"/>
+      </w:pPr>
+    </w:p>
+    <w:p>
+      <w:pPr>
+        <w:pStyle w:val="Paragrafoelenco"/>
+        <w:ind w:left="0"/>
+      </w:pPr>
+    </w:p>
+    <w:p>
+      <w:pPr>
+        <w:pStyle w:val="Paragrafoelenco"/>
+        <w:ind w:left="0"/>
+      </w:pPr>
+    </w:p>
+    <w:p>
+      <w:pPr>
+        <w:pStyle w:val="Paragrafoelenco"/>
+        <w:ind w:left="0"/>
+      </w:pPr>
+    </w:p>
+    <w:p>
+      <w:pPr>
+        <w:pStyle w:val="Paragrafoelenco"/>
+        <w:ind w:left="0"/>
+      </w:pPr>
+    </w:p>
+    <w:p>
+      <w:pPr>
+        <w:pStyle w:val="Paragrafoelenco"/>
+        <w:ind w:left="0"/>
+      </w:pPr>
+    </w:p>
+    <w:p>
+      <w:pPr>
+        <w:pStyle w:val="Paragrafoelenco"/>
+        <w:ind w:left="0"/>
+      </w:pPr>
+    </w:p>
+    <w:p>
+      <w:pPr>
+        <w:pStyle w:val="Titolo1"/>
+      </w:pPr>
+      <w:bookmarkStart w:id="18" w:name="_Toc83651072"/>
+      <w:r>
+        <w:lastRenderedPageBreak/>
+        <w:t xml:space="preserve">Capitolo 4 </w:t>
+      </w:r>
+      <w:r>
+        <w:t>Sequence Diagram</w:t>
+      </w:r>
+      <w:bookmarkEnd w:id="18"/>
+      <w:r>
+        <w:t xml:space="preserve"> </w:t>
+      </w:r>
+    </w:p>
+    <w:p>
+      <w:pPr>
+        <w:pStyle w:val="Paragrafoelenco"/>
+        <w:ind w:left="0"/>
+      </w:pPr>
+      <w:r>
+        <w:tab/>
+        <w:t xml:space="preserve">Il </w:t>
+      </w:r>
+      <w:proofErr w:type="spellStart"/>
+      <w:r>
+        <w:t>sequence</w:t>
+      </w:r>
+      <w:proofErr w:type="spellEnd"/>
+      <w:r>
+        <w:t xml:space="preserve"> </w:t>
+      </w:r>
+      <w:proofErr w:type="spellStart"/>
+      <w:r>
+        <w:t>diagram</w:t>
+      </w:r>
+      <w:proofErr w:type="spellEnd"/>
+      <w:r>
+        <w:t xml:space="preserve"> permette di visualizzare graficamente quali sono le classi coinvolte e nello specifico i metodi per ogni classe, utilizzati per eseguire ogni singola funzionalità.</w:t>
+      </w:r>
+    </w:p>
+    <w:p>
+      <w:pPr>
+        <w:pStyle w:val="Paragrafoelenco"/>
+        <w:ind w:left="0"/>
+      </w:pPr>
+      <w:r>
+        <w:t xml:space="preserve">Oltre ad indicare i metodi coinvolti, specifica anche l’ordine in cui ciò avviene. </w:t>
+      </w:r>
+    </w:p>
+    <w:p>
+      <w:pPr>
+        <w:pStyle w:val="Paragrafoelenco"/>
+        <w:ind w:left="0"/>
+      </w:pPr>
+      <w:r>
+        <w:t xml:space="preserve">Tra le varie funzionalità del progetto si è scelto di allegare il </w:t>
+      </w:r>
+      <w:proofErr w:type="spellStart"/>
+      <w:r>
+        <w:t>sequence</w:t>
+      </w:r>
+      <w:proofErr w:type="spellEnd"/>
+      <w:r>
+        <w:t xml:space="preserve"> </w:t>
+      </w:r>
+      <w:proofErr w:type="spellStart"/>
+      <w:r>
+        <w:t>diagram</w:t>
+      </w:r>
+      <w:proofErr w:type="spellEnd"/>
+      <w:r>
+        <w:t xml:space="preserve"> di due funzionalità nello specifico:</w:t>
+      </w:r>
+    </w:p>
+    <w:p>
+      <w:pPr>
+        <w:pStyle w:val="Paragrafoelenco"/>
+        <w:numPr>
+          <w:ilvl w:val="0"/>
+          <w:numId w:val="3"/>
+        </w:numPr>
+        <w:rPr>
+          <w:rStyle w:val="Enfasicorsivo"/>
+        </w:rPr>
+      </w:pPr>
+      <w:r>
+        <w:rPr>
+          <w:rStyle w:val="Enfasicorsivo"/>
+        </w:rPr>
+        <w:t>…..</w:t>
+      </w:r>
+    </w:p>
+    <w:p>
+      <w:pPr>
+        <w:pStyle w:val="Paragrafoelenco"/>
+        <w:numPr>
+          <w:ilvl w:val="0"/>
+          <w:numId w:val="3"/>
+        </w:numPr>
+        <w:rPr>
+          <w:rStyle w:val="Enfasicorsivo"/>
+        </w:rPr>
+      </w:pPr>
+      <w:r>
+        <w:rPr>
+          <w:rStyle w:val="Enfasicorsivo"/>
+        </w:rPr>
+        <w:t>…….</w:t>
+      </w:r>
+    </w:p>
+    <w:p>
+      <w:pPr>
+        <w:pStyle w:val="Titolo2"/>
+        <w:jc w:val="left"/>
+      </w:pPr>
+      <w:r>
+        <w:t>Sequence Diagram</w:t>
+      </w:r>
+      <w:r>
+        <w:t>: funzionalità 1</w:t>
+      </w:r>
+    </w:p>
+    <w:p>
+      <w:pPr>
+        <w:rPr>
+          <w:lang w:bidi="en-US"/>
+        </w:rPr>
+      </w:pPr>
+      <w:proofErr w:type="spellStart"/>
+      <w:r>
+        <w:rPr>
+          <w:lang w:bidi="en-US"/>
+        </w:rPr>
+        <w:t>xxxxxxx</w:t>
+      </w:r>
+      <w:proofErr w:type="spellEnd"/>
+    </w:p>
+    <w:p>
+      <w:pPr>
+        <w:pStyle w:val="Titolo2"/>
+        <w:jc w:val="left"/>
+      </w:pPr>
+      <w:r>
+        <w:t xml:space="preserve">Sequence Diagram: funzionalità </w:t>
+      </w:r>
+      <w:r>
+        <w:t>2</w:t>
+      </w:r>
+    </w:p>
+    <w:p>
+      <w:pPr>
+        <w:rPr>
+          <w:lang w:bidi="en-US"/>
+        </w:rPr>
+      </w:pPr>
+      <w:proofErr w:type="spellStart"/>
+      <w:r>
+        <w:rPr>
+          <w:lang w:bidi="en-US"/>
+        </w:rPr>
+        <w:t>xxxxxxx</w:t>
+      </w:r>
+      <w:proofErr w:type="spellEnd"/>
+    </w:p>
+    <w:p>
+      <w:pPr>
+        <w:rPr>
+          <w:lang w:bidi="en-US"/>
+        </w:rPr>
       </w:pPr>
     </w:p>
     <w:sectPr>
@@ -1067,8 +2098,189 @@
       </w:rPr>
     </w:lvl>
   </w:abstractNum>
+  <w:abstractNum w:abstractNumId="1" w15:restartNumberingAfterBreak="0">
+    <w:nsid w:val="507B4807"/>
+    <w:multiLevelType w:val="hybridMultilevel"/>
+    <w:tmpl w:val="60DC583E"/>
+    <w:lvl w:ilvl="0" w:tplc="04100011">
+      <w:start w:val="1"/>
+      <w:numFmt w:val="decimal"/>
+      <w:lvlText w:val="%1)"/>
+      <w:lvlJc w:val="left"/>
+      <w:pPr>
+        <w:ind w:left="720" w:hanging="360"/>
+      </w:pPr>
+      <w:rPr>
+        <w:rFonts w:hint="default"/>
+      </w:rPr>
+    </w:lvl>
+    <w:lvl w:ilvl="1" w:tplc="04100019" w:tentative="1">
+      <w:start w:val="1"/>
+      <w:numFmt w:val="lowerLetter"/>
+      <w:lvlText w:val="%2."/>
+      <w:lvlJc w:val="left"/>
+      <w:pPr>
+        <w:ind w:left="1440" w:hanging="360"/>
+      </w:pPr>
+    </w:lvl>
+    <w:lvl w:ilvl="2" w:tplc="0410001B" w:tentative="1">
+      <w:start w:val="1"/>
+      <w:numFmt w:val="lowerRoman"/>
+      <w:lvlText w:val="%3."/>
+      <w:lvlJc w:val="right"/>
+      <w:pPr>
+        <w:ind w:left="2160" w:hanging="180"/>
+      </w:pPr>
+    </w:lvl>
+    <w:lvl w:ilvl="3" w:tplc="0410000F" w:tentative="1">
+      <w:start w:val="1"/>
+      <w:numFmt w:val="decimal"/>
+      <w:lvlText w:val="%4."/>
+      <w:lvlJc w:val="left"/>
+      <w:pPr>
+        <w:ind w:left="2880" w:hanging="360"/>
+      </w:pPr>
+    </w:lvl>
+    <w:lvl w:ilvl="4" w:tplc="04100019" w:tentative="1">
+      <w:start w:val="1"/>
+      <w:numFmt w:val="lowerLetter"/>
+      <w:lvlText w:val="%5."/>
+      <w:lvlJc w:val="left"/>
+      <w:pPr>
+        <w:ind w:left="3600" w:hanging="360"/>
+      </w:pPr>
+    </w:lvl>
+    <w:lvl w:ilvl="5" w:tplc="0410001B" w:tentative="1">
+      <w:start w:val="1"/>
+      <w:numFmt w:val="lowerRoman"/>
+      <w:lvlText w:val="%6."/>
+      <w:lvlJc w:val="right"/>
+      <w:pPr>
+        <w:ind w:left="4320" w:hanging="180"/>
+      </w:pPr>
+    </w:lvl>
+    <w:lvl w:ilvl="6" w:tplc="0410000F" w:tentative="1">
+      <w:start w:val="1"/>
+      <w:numFmt w:val="decimal"/>
+      <w:lvlText w:val="%7."/>
+      <w:lvlJc w:val="left"/>
+      <w:pPr>
+        <w:ind w:left="5040" w:hanging="360"/>
+      </w:pPr>
+    </w:lvl>
+    <w:lvl w:ilvl="7" w:tplc="04100019" w:tentative="1">
+      <w:start w:val="1"/>
+      <w:numFmt w:val="lowerLetter"/>
+      <w:lvlText w:val="%8."/>
+      <w:lvlJc w:val="left"/>
+      <w:pPr>
+        <w:ind w:left="5760" w:hanging="360"/>
+      </w:pPr>
+    </w:lvl>
+    <w:lvl w:ilvl="8" w:tplc="0410001B" w:tentative="1">
+      <w:start w:val="1"/>
+      <w:numFmt w:val="lowerRoman"/>
+      <w:lvlText w:val="%9."/>
+      <w:lvlJc w:val="right"/>
+      <w:pPr>
+        <w:ind w:left="6480" w:hanging="180"/>
+      </w:pPr>
+    </w:lvl>
+  </w:abstractNum>
+  <w:abstractNum w:abstractNumId="2" w15:restartNumberingAfterBreak="0">
+    <w:nsid w:val="7B4B3E74"/>
+    <w:multiLevelType w:val="hybridMultilevel"/>
+    <w:tmpl w:val="767A98D8"/>
+    <w:lvl w:ilvl="0" w:tplc="04100011">
+      <w:start w:val="1"/>
+      <w:numFmt w:val="decimal"/>
+      <w:lvlText w:val="%1)"/>
+      <w:lvlJc w:val="left"/>
+      <w:pPr>
+        <w:ind w:left="720" w:hanging="360"/>
+      </w:pPr>
+    </w:lvl>
+    <w:lvl w:ilvl="1" w:tplc="04100019" w:tentative="1">
+      <w:start w:val="1"/>
+      <w:numFmt w:val="lowerLetter"/>
+      <w:lvlText w:val="%2."/>
+      <w:lvlJc w:val="left"/>
+      <w:pPr>
+        <w:ind w:left="1440" w:hanging="360"/>
+      </w:pPr>
+    </w:lvl>
+    <w:lvl w:ilvl="2" w:tplc="0410001B" w:tentative="1">
+      <w:start w:val="1"/>
+      <w:numFmt w:val="lowerRoman"/>
+      <w:lvlText w:val="%3."/>
+      <w:lvlJc w:val="right"/>
+      <w:pPr>
+        <w:ind w:left="2160" w:hanging="180"/>
+      </w:pPr>
+    </w:lvl>
+    <w:lvl w:ilvl="3" w:tplc="0410000F" w:tentative="1">
+      <w:start w:val="1"/>
+      <w:numFmt w:val="decimal"/>
+      <w:lvlText w:val="%4."/>
+      <w:lvlJc w:val="left"/>
+      <w:pPr>
+        <w:ind w:left="2880" w:hanging="360"/>
+      </w:pPr>
+    </w:lvl>
+    <w:lvl w:ilvl="4" w:tplc="04100019" w:tentative="1">
+      <w:start w:val="1"/>
+      <w:numFmt w:val="lowerLetter"/>
+      <w:lvlText w:val="%5."/>
+      <w:lvlJc w:val="left"/>
+      <w:pPr>
+        <w:ind w:left="3600" w:hanging="360"/>
+      </w:pPr>
+    </w:lvl>
+    <w:lvl w:ilvl="5" w:tplc="0410001B" w:tentative="1">
+      <w:start w:val="1"/>
+      <w:numFmt w:val="lowerRoman"/>
+      <w:lvlText w:val="%6."/>
+      <w:lvlJc w:val="right"/>
+      <w:pPr>
+        <w:ind w:left="4320" w:hanging="180"/>
+      </w:pPr>
+    </w:lvl>
+    <w:lvl w:ilvl="6" w:tplc="0410000F" w:tentative="1">
+      <w:start w:val="1"/>
+      <w:numFmt w:val="decimal"/>
+      <w:lvlText w:val="%7."/>
+      <w:lvlJc w:val="left"/>
+      <w:pPr>
+        <w:ind w:left="5040" w:hanging="360"/>
+      </w:pPr>
+    </w:lvl>
+    <w:lvl w:ilvl="7" w:tplc="04100019" w:tentative="1">
+      <w:start w:val="1"/>
+      <w:numFmt w:val="lowerLetter"/>
+      <w:lvlText w:val="%8."/>
+      <w:lvlJc w:val="left"/>
+      <w:pPr>
+        <w:ind w:left="5760" w:hanging="360"/>
+      </w:pPr>
+    </w:lvl>
+    <w:lvl w:ilvl="8" w:tplc="0410001B" w:tentative="1">
+      <w:start w:val="1"/>
+      <w:numFmt w:val="lowerRoman"/>
+      <w:lvlText w:val="%9."/>
+      <w:lvlJc w:val="right"/>
+      <w:pPr>
+        <w:ind w:left="6480" w:hanging="180"/>
+      </w:pPr>
+    </w:lvl>
+  </w:abstractNum>
   <w:num w:numId="1">
     <w:abstractNumId w:val="0"/>
+  </w:num>
+  <w:num w:numId="2">
+    <w:abstractNumId w:val="1"/>
+  </w:num>
+  <w:num w:numId="3">
+    <w:abstractNumId w:val="2"/>
   </w:num>
 </w:numbering>
 </file>
@@ -1530,7 +2742,6 @@
     <w:next w:val="Normale"/>
     <w:link w:val="Titolo3Carattere"/>
     <w:uiPriority w:val="9"/>
-    <w:semiHidden/>
     <w:unhideWhenUsed/>
     <w:qFormat/>
     <w:rsid w:val="003B0B26"/>
@@ -1695,6 +2906,7 @@
   <w:style w:type="character" w:default="1" w:styleId="Carpredefinitoparagrafo">
     <w:name w:val="Default Paragraph Font"/>
     <w:uiPriority w:val="1"/>
+    <w:semiHidden/>
     <w:unhideWhenUsed/>
   </w:style>
   <w:style w:type="table" w:default="1" w:styleId="Tabellanormale">
@@ -1753,7 +2965,6 @@
     <w:basedOn w:val="Carpredefinitoparagrafo"/>
     <w:link w:val="Titolo3"/>
     <w:uiPriority w:val="9"/>
-    <w:semiHidden/>
     <w:rsid w:val="003B0B26"/>
     <w:rPr>
       <w:caps/>

</xml_diff>

<commit_message>
Aggiunte prime CRC Card
</commit_message>
<xml_diff>
--- a/Documentazione/Object Orientation/Documentazione OO.docx
+++ b/Documentazione/Object Orientation/Documentazione OO.docx
@@ -1619,228 +1619,1024 @@
       <w:pPr>
         <w:pStyle w:val="Paragrafoelenco"/>
         <w:ind w:left="0"/>
-      </w:pPr>
-    </w:p>
-    <w:p>
-      <w:pPr>
-        <w:pStyle w:val="Paragrafoelenco"/>
-        <w:ind w:left="0"/>
-      </w:pPr>
-    </w:p>
-    <w:p>
-      <w:pPr>
-        <w:pStyle w:val="Paragrafoelenco"/>
-        <w:ind w:left="0"/>
-      </w:pPr>
-    </w:p>
-    <w:p>
-      <w:pPr>
-        <w:pStyle w:val="Paragrafoelenco"/>
-        <w:ind w:left="0"/>
-      </w:pPr>
-    </w:p>
-    <w:p>
-      <w:pPr>
-        <w:pStyle w:val="Paragrafoelenco"/>
-        <w:ind w:left="0"/>
-      </w:pPr>
-    </w:p>
-    <w:p>
-      <w:pPr>
-        <w:pStyle w:val="Paragrafoelenco"/>
-        <w:ind w:left="0"/>
-      </w:pPr>
-    </w:p>
-    <w:p>
-      <w:pPr>
-        <w:pStyle w:val="Paragrafoelenco"/>
-        <w:ind w:left="0"/>
-      </w:pPr>
-    </w:p>
-    <w:p>
-      <w:pPr>
-        <w:pStyle w:val="Paragrafoelenco"/>
-        <w:ind w:left="0"/>
-      </w:pPr>
-    </w:p>
-    <w:p>
-      <w:pPr>
-        <w:pStyle w:val="Paragrafoelenco"/>
-        <w:ind w:left="0"/>
-      </w:pPr>
-    </w:p>
-    <w:p>
-      <w:pPr>
-        <w:pStyle w:val="Paragrafoelenco"/>
-        <w:ind w:left="0"/>
-      </w:pPr>
-    </w:p>
-    <w:p>
-      <w:pPr>
-        <w:pStyle w:val="Paragrafoelenco"/>
-        <w:ind w:left="0"/>
-      </w:pPr>
-    </w:p>
-    <w:p>
-      <w:pPr>
-        <w:pStyle w:val="Paragrafoelenco"/>
-        <w:ind w:left="0"/>
-      </w:pPr>
-    </w:p>
-    <w:p>
-      <w:pPr>
-        <w:pStyle w:val="Paragrafoelenco"/>
-        <w:ind w:left="0"/>
-      </w:pPr>
-    </w:p>
-    <w:p>
-      <w:pPr>
-        <w:pStyle w:val="Paragrafoelenco"/>
-        <w:ind w:left="0"/>
-      </w:pPr>
-    </w:p>
-    <w:p>
-      <w:pPr>
-        <w:pStyle w:val="Paragrafoelenco"/>
-        <w:ind w:left="0"/>
-      </w:pPr>
-    </w:p>
-    <w:p>
-      <w:pPr>
-        <w:pStyle w:val="Paragrafoelenco"/>
-        <w:ind w:left="0"/>
-      </w:pPr>
-    </w:p>
-    <w:p>
-      <w:pPr>
-        <w:pStyle w:val="Paragrafoelenco"/>
-        <w:ind w:left="0"/>
-      </w:pPr>
-    </w:p>
-    <w:p>
-      <w:pPr>
-        <w:pStyle w:val="Paragrafoelenco"/>
-        <w:ind w:left="0"/>
-      </w:pPr>
-    </w:p>
-    <w:p>
-      <w:pPr>
-        <w:pStyle w:val="Paragrafoelenco"/>
-        <w:ind w:left="0"/>
-      </w:pPr>
-    </w:p>
-    <w:p>
-      <w:pPr>
-        <w:pStyle w:val="Paragrafoelenco"/>
-        <w:ind w:left="0"/>
-      </w:pPr>
-    </w:p>
-    <w:p>
-      <w:pPr>
-        <w:pStyle w:val="Paragrafoelenco"/>
-        <w:ind w:left="0"/>
-      </w:pPr>
-    </w:p>
-    <w:p>
-      <w:pPr>
-        <w:pStyle w:val="Paragrafoelenco"/>
-        <w:ind w:left="0"/>
-      </w:pPr>
-    </w:p>
-    <w:p>
-      <w:pPr>
-        <w:pStyle w:val="Paragrafoelenco"/>
-        <w:ind w:left="0"/>
-      </w:pPr>
-    </w:p>
-    <w:p>
-      <w:pPr>
-        <w:pStyle w:val="Paragrafoelenco"/>
-        <w:ind w:left="0"/>
-      </w:pPr>
-    </w:p>
-    <w:p>
-      <w:pPr>
-        <w:pStyle w:val="Paragrafoelenco"/>
-        <w:ind w:left="0"/>
-      </w:pPr>
-    </w:p>
-    <w:p>
-      <w:pPr>
-        <w:pStyle w:val="Paragrafoelenco"/>
-        <w:ind w:left="0"/>
-      </w:pPr>
-    </w:p>
-    <w:p>
-      <w:pPr>
-        <w:pStyle w:val="Paragrafoelenco"/>
-        <w:ind w:left="0"/>
-      </w:pPr>
-    </w:p>
-    <w:p>
-      <w:pPr>
-        <w:pStyle w:val="Paragrafoelenco"/>
-        <w:ind w:left="0"/>
-      </w:pPr>
-    </w:p>
-    <w:p>
-      <w:pPr>
-        <w:pStyle w:val="Paragrafoelenco"/>
-        <w:ind w:left="0"/>
-      </w:pPr>
-    </w:p>
-    <w:p>
-      <w:pPr>
-        <w:pStyle w:val="Paragrafoelenco"/>
-        <w:ind w:left="0"/>
-      </w:pPr>
-    </w:p>
-    <w:p>
-      <w:pPr>
-        <w:pStyle w:val="Paragrafoelenco"/>
-        <w:ind w:left="0"/>
-      </w:pPr>
-    </w:p>
-    <w:p>
-      <w:pPr>
-        <w:pStyle w:val="Paragrafoelenco"/>
-        <w:ind w:left="0"/>
-      </w:pPr>
-    </w:p>
-    <w:p>
-      <w:pPr>
-        <w:pStyle w:val="Paragrafoelenco"/>
-        <w:ind w:left="0"/>
-      </w:pPr>
-    </w:p>
-    <w:p>
-      <w:pPr>
-        <w:pStyle w:val="Paragrafoelenco"/>
-        <w:ind w:left="0"/>
-      </w:pPr>
-    </w:p>
-    <w:p>
-      <w:pPr>
-        <w:pStyle w:val="Paragrafoelenco"/>
-        <w:ind w:left="0"/>
-      </w:pPr>
-    </w:p>
-    <w:p>
-      <w:pPr>
-        <w:pStyle w:val="Paragrafoelenco"/>
-        <w:ind w:left="0"/>
-      </w:pPr>
-    </w:p>
-    <w:p>
-      <w:pPr>
-        <w:pStyle w:val="Paragrafoelenco"/>
-        <w:ind w:left="0"/>
-      </w:pPr>
-    </w:p>
-    <w:p>
-      <w:pPr>
-        <w:pStyle w:val="Paragrafoelenco"/>
-        <w:ind w:left="0"/>
+        <w:rPr>
+          <w:sz w:val="24"/>
+          <w:szCs w:val="24"/>
+        </w:rPr>
+      </w:pPr>
+    </w:p>
+    <w:tbl>
+      <w:tblPr>
+        <w:tblStyle w:val="Grigliatabella"/>
+        <w:tblW w:w="0" w:type="auto"/>
+        <w:tblInd w:w="0" w:type="dxa"/>
+        <w:tblLook w:val="04A0" w:firstRow="1" w:lastRow="0" w:firstColumn="1" w:lastColumn="0" w:noHBand="0" w:noVBand="1"/>
+      </w:tblPr>
+      <w:tblGrid>
+        <w:gridCol w:w="2875"/>
+        <w:gridCol w:w="2618"/>
+      </w:tblGrid>
+      <w:tr>
+        <w:trPr>
+          <w:trHeight w:val="64"/>
+        </w:trPr>
+        <w:tc>
+          <w:tcPr>
+            <w:tcW w:w="5493" w:type="dxa"/>
+            <w:gridSpan w:val="2"/>
+            <w:tcBorders>
+              <w:top w:val="single" w:sz="4" w:space="0" w:color="auto"/>
+              <w:left w:val="single" w:sz="4" w:space="0" w:color="auto"/>
+              <w:bottom w:val="single" w:sz="4" w:space="0" w:color="auto"/>
+              <w:right w:val="single" w:sz="4" w:space="0" w:color="auto"/>
+            </w:tcBorders>
+            <w:hideMark/>
+          </w:tcPr>
+          <w:p>
+            <w:pPr>
+              <w:jc w:val="center"/>
+              <w:rPr>
+                <w:sz w:val="24"/>
+                <w:szCs w:val="24"/>
+                <w:lang w:val="en-US"/>
+              </w:rPr>
+            </w:pPr>
+            <w:r>
+              <w:rPr>
+                <w:b/>
+                <w:bCs/>
+                <w:sz w:val="24"/>
+                <w:szCs w:val="24"/>
+                <w:lang w:val="en-US"/>
+              </w:rPr>
+              <w:t>CLASSE</w:t>
+            </w:r>
+            <w:r>
+              <w:rPr>
+                <w:sz w:val="24"/>
+                <w:szCs w:val="24"/>
+                <w:lang w:val="en-US"/>
+              </w:rPr>
+              <w:t>: ProjectManager</w:t>
+            </w:r>
+          </w:p>
+        </w:tc>
+      </w:tr>
+      <w:tr>
+        <w:trPr>
+          <w:trHeight w:val="405"/>
+        </w:trPr>
+        <w:tc>
+          <w:tcPr>
+            <w:tcW w:w="5493" w:type="dxa"/>
+            <w:gridSpan w:val="2"/>
+            <w:tcBorders>
+              <w:top w:val="single" w:sz="4" w:space="0" w:color="auto"/>
+              <w:left w:val="single" w:sz="4" w:space="0" w:color="auto"/>
+              <w:bottom w:val="single" w:sz="4" w:space="0" w:color="auto"/>
+              <w:right w:val="single" w:sz="4" w:space="0" w:color="auto"/>
+            </w:tcBorders>
+            <w:hideMark/>
+          </w:tcPr>
+          <w:p>
+            <w:pPr>
+              <w:jc w:val="center"/>
+              <w:rPr>
+                <w:sz w:val="24"/>
+                <w:szCs w:val="24"/>
+                <w:lang w:val="en-US"/>
+              </w:rPr>
+            </w:pPr>
+            <w:r>
+              <w:rPr>
+                <w:b/>
+                <w:bCs/>
+                <w:sz w:val="24"/>
+                <w:szCs w:val="24"/>
+                <w:lang w:val="en-US"/>
+              </w:rPr>
+              <w:t>SUPERCLASSE</w:t>
+            </w:r>
+            <w:r>
+              <w:rPr>
+                <w:sz w:val="24"/>
+                <w:szCs w:val="24"/>
+                <w:lang w:val="en-US"/>
+              </w:rPr>
+              <w:t>: Membro</w:t>
+            </w:r>
+          </w:p>
+        </w:tc>
+      </w:tr>
+      <w:tr>
+        <w:trPr>
+          <w:trHeight w:val="391"/>
+        </w:trPr>
+        <w:tc>
+          <w:tcPr>
+            <w:tcW w:w="2875" w:type="dxa"/>
+            <w:tcBorders>
+              <w:top w:val="single" w:sz="4" w:space="0" w:color="auto"/>
+              <w:left w:val="single" w:sz="4" w:space="0" w:color="auto"/>
+              <w:bottom w:val="single" w:sz="4" w:space="0" w:color="auto"/>
+              <w:right w:val="single" w:sz="4" w:space="0" w:color="auto"/>
+            </w:tcBorders>
+            <w:hideMark/>
+          </w:tcPr>
+          <w:p>
+            <w:pPr>
+              <w:jc w:val="center"/>
+              <w:rPr>
+                <w:b/>
+                <w:bCs/>
+                <w:sz w:val="24"/>
+                <w:szCs w:val="24"/>
+                <w:lang w:val="en-US"/>
+              </w:rPr>
+            </w:pPr>
+            <w:r>
+              <w:rPr>
+                <w:b/>
+                <w:bCs/>
+                <w:sz w:val="24"/>
+                <w:szCs w:val="24"/>
+                <w:lang w:val="en-US"/>
+              </w:rPr>
+              <w:t>RESPONSABILITA’:</w:t>
+            </w:r>
+          </w:p>
+        </w:tc>
+        <w:tc>
+          <w:tcPr>
+            <w:tcW w:w="2618" w:type="dxa"/>
+            <w:tcBorders>
+              <w:top w:val="single" w:sz="4" w:space="0" w:color="auto"/>
+              <w:left w:val="single" w:sz="4" w:space="0" w:color="auto"/>
+              <w:bottom w:val="single" w:sz="4" w:space="0" w:color="auto"/>
+              <w:right w:val="single" w:sz="4" w:space="0" w:color="auto"/>
+            </w:tcBorders>
+            <w:hideMark/>
+          </w:tcPr>
+          <w:p>
+            <w:pPr>
+              <w:jc w:val="center"/>
+              <w:rPr>
+                <w:b/>
+                <w:bCs/>
+                <w:sz w:val="24"/>
+                <w:szCs w:val="24"/>
+                <w:lang w:val="en-US"/>
+              </w:rPr>
+            </w:pPr>
+            <w:r>
+              <w:rPr>
+                <w:b/>
+                <w:bCs/>
+                <w:sz w:val="24"/>
+                <w:szCs w:val="24"/>
+                <w:lang w:val="en-US"/>
+              </w:rPr>
+              <w:t>COLLABORATORI:</w:t>
+            </w:r>
+          </w:p>
+        </w:tc>
+      </w:tr>
+      <w:tr>
+        <w:trPr>
+          <w:trHeight w:val="405"/>
+        </w:trPr>
+        <w:tc>
+          <w:tcPr>
+            <w:tcW w:w="2875" w:type="dxa"/>
+            <w:tcBorders>
+              <w:top w:val="single" w:sz="4" w:space="0" w:color="auto"/>
+              <w:left w:val="single" w:sz="4" w:space="0" w:color="auto"/>
+              <w:bottom w:val="single" w:sz="4" w:space="0" w:color="auto"/>
+              <w:right w:val="single" w:sz="4" w:space="0" w:color="auto"/>
+            </w:tcBorders>
+            <w:hideMark/>
+          </w:tcPr>
+          <w:p>
+            <w:pPr>
+              <w:jc w:val="center"/>
+              <w:rPr>
+                <w:sz w:val="24"/>
+                <w:szCs w:val="24"/>
+                <w:lang w:val="en-US"/>
+              </w:rPr>
+            </w:pPr>
+            <w:r>
+              <w:rPr>
+                <w:sz w:val="24"/>
+                <w:szCs w:val="24"/>
+                <w:lang w:val="en-US"/>
+              </w:rPr>
+              <w:t>Crea progetti</w:t>
+            </w:r>
+          </w:p>
+        </w:tc>
+        <w:tc>
+          <w:tcPr>
+            <w:tcW w:w="2618" w:type="dxa"/>
+            <w:tcBorders>
+              <w:top w:val="single" w:sz="4" w:space="0" w:color="auto"/>
+              <w:left w:val="single" w:sz="4" w:space="0" w:color="auto"/>
+              <w:bottom w:val="single" w:sz="4" w:space="0" w:color="auto"/>
+              <w:right w:val="single" w:sz="4" w:space="0" w:color="auto"/>
+            </w:tcBorders>
+            <w:hideMark/>
+          </w:tcPr>
+          <w:p>
+            <w:pPr>
+              <w:jc w:val="center"/>
+              <w:rPr>
+                <w:sz w:val="24"/>
+                <w:szCs w:val="24"/>
+                <w:lang w:val="en-US"/>
+              </w:rPr>
+            </w:pPr>
+            <w:r>
+              <w:rPr>
+                <w:sz w:val="24"/>
+                <w:szCs w:val="24"/>
+                <w:lang w:val="en-US"/>
+              </w:rPr>
+              <w:t>Progetto</w:t>
+            </w:r>
+          </w:p>
+        </w:tc>
+      </w:tr>
+      <w:tr>
+        <w:trPr>
+          <w:trHeight w:val="405"/>
+        </w:trPr>
+        <w:tc>
+          <w:tcPr>
+            <w:tcW w:w="2875" w:type="dxa"/>
+            <w:tcBorders>
+              <w:top w:val="single" w:sz="4" w:space="0" w:color="auto"/>
+              <w:left w:val="single" w:sz="4" w:space="0" w:color="auto"/>
+              <w:bottom w:val="single" w:sz="4" w:space="0" w:color="auto"/>
+              <w:right w:val="single" w:sz="4" w:space="0" w:color="auto"/>
+            </w:tcBorders>
+            <w:hideMark/>
+          </w:tcPr>
+          <w:p>
+            <w:pPr>
+              <w:jc w:val="center"/>
+              <w:rPr>
+                <w:sz w:val="24"/>
+                <w:szCs w:val="24"/>
+                <w:lang w:val="en-US"/>
+              </w:rPr>
+            </w:pPr>
+            <w:r>
+              <w:rPr>
+                <w:sz w:val="24"/>
+                <w:szCs w:val="24"/>
+                <w:lang w:val="en-US"/>
+              </w:rPr>
+              <w:t xml:space="preserve">Valuta </w:t>
+            </w:r>
+            <w:proofErr w:type="spellStart"/>
+            <w:r>
+              <w:rPr>
+                <w:sz w:val="24"/>
+                <w:szCs w:val="24"/>
+                <w:lang w:val="en-US"/>
+              </w:rPr>
+              <w:t>i</w:t>
+            </w:r>
+            <w:proofErr w:type="spellEnd"/>
+            <w:r>
+              <w:rPr>
+                <w:sz w:val="24"/>
+                <w:szCs w:val="24"/>
+                <w:lang w:val="en-US"/>
+              </w:rPr>
+              <w:t xml:space="preserve"> membri</w:t>
+            </w:r>
+          </w:p>
+        </w:tc>
+        <w:tc>
+          <w:tcPr>
+            <w:tcW w:w="2618" w:type="dxa"/>
+            <w:tcBorders>
+              <w:top w:val="single" w:sz="4" w:space="0" w:color="auto"/>
+              <w:left w:val="single" w:sz="4" w:space="0" w:color="auto"/>
+              <w:bottom w:val="single" w:sz="4" w:space="0" w:color="auto"/>
+              <w:right w:val="single" w:sz="4" w:space="0" w:color="auto"/>
+            </w:tcBorders>
+            <w:hideMark/>
+          </w:tcPr>
+          <w:p>
+            <w:pPr>
+              <w:jc w:val="center"/>
+              <w:rPr>
+                <w:sz w:val="24"/>
+                <w:szCs w:val="24"/>
+                <w:lang w:val="en-US"/>
+              </w:rPr>
+            </w:pPr>
+            <w:r>
+              <w:rPr>
+                <w:sz w:val="24"/>
+                <w:szCs w:val="24"/>
+                <w:lang w:val="en-US"/>
+              </w:rPr>
+              <w:t>Membro</w:t>
+            </w:r>
+          </w:p>
+        </w:tc>
+      </w:tr>
+      <w:tr>
+        <w:trPr>
+          <w:trHeight w:val="405"/>
+        </w:trPr>
+        <w:tc>
+          <w:tcPr>
+            <w:tcW w:w="2875" w:type="dxa"/>
+            <w:tcBorders>
+              <w:top w:val="single" w:sz="4" w:space="0" w:color="auto"/>
+              <w:left w:val="single" w:sz="4" w:space="0" w:color="auto"/>
+              <w:bottom w:val="single" w:sz="4" w:space="0" w:color="auto"/>
+              <w:right w:val="single" w:sz="4" w:space="0" w:color="auto"/>
+            </w:tcBorders>
+            <w:hideMark/>
+          </w:tcPr>
+          <w:p>
+            <w:pPr>
+              <w:jc w:val="center"/>
+              <w:rPr>
+                <w:sz w:val="24"/>
+                <w:szCs w:val="24"/>
+                <w:lang w:val="en-US"/>
+              </w:rPr>
+            </w:pPr>
+            <w:r>
+              <w:rPr>
+                <w:sz w:val="24"/>
+                <w:szCs w:val="24"/>
+                <w:lang w:val="en-US"/>
+              </w:rPr>
+              <w:t>Crea Meeting</w:t>
+            </w:r>
+          </w:p>
+        </w:tc>
+        <w:tc>
+          <w:tcPr>
+            <w:tcW w:w="2618" w:type="dxa"/>
+            <w:tcBorders>
+              <w:top w:val="single" w:sz="4" w:space="0" w:color="auto"/>
+              <w:left w:val="single" w:sz="4" w:space="0" w:color="auto"/>
+              <w:bottom w:val="single" w:sz="4" w:space="0" w:color="auto"/>
+              <w:right w:val="single" w:sz="4" w:space="0" w:color="auto"/>
+            </w:tcBorders>
+            <w:hideMark/>
+          </w:tcPr>
+          <w:p>
+            <w:pPr>
+              <w:jc w:val="center"/>
+              <w:rPr>
+                <w:sz w:val="24"/>
+                <w:szCs w:val="24"/>
+                <w:lang w:val="en-US"/>
+              </w:rPr>
+            </w:pPr>
+            <w:r>
+              <w:rPr>
+                <w:sz w:val="24"/>
+                <w:szCs w:val="24"/>
+                <w:lang w:val="en-US"/>
+              </w:rPr>
+              <w:t>Meeting</w:t>
+            </w:r>
+          </w:p>
+        </w:tc>
+      </w:tr>
+      <w:tr>
+        <w:trPr>
+          <w:trHeight w:val="330"/>
+        </w:trPr>
+        <w:tc>
+          <w:tcPr>
+            <w:tcW w:w="2875" w:type="dxa"/>
+            <w:tcBorders>
+              <w:top w:val="single" w:sz="4" w:space="0" w:color="auto"/>
+              <w:left w:val="single" w:sz="4" w:space="0" w:color="auto"/>
+              <w:bottom w:val="single" w:sz="4" w:space="0" w:color="auto"/>
+              <w:right w:val="single" w:sz="4" w:space="0" w:color="auto"/>
+            </w:tcBorders>
+            <w:hideMark/>
+          </w:tcPr>
+          <w:p>
+            <w:pPr>
+              <w:jc w:val="center"/>
+              <w:rPr>
+                <w:sz w:val="24"/>
+                <w:szCs w:val="24"/>
+                <w:lang w:val="en-US"/>
+              </w:rPr>
+            </w:pPr>
+            <w:r>
+              <w:rPr>
+                <w:sz w:val="24"/>
+                <w:szCs w:val="24"/>
+                <w:lang w:val="en-US"/>
+              </w:rPr>
+              <w:t>Elimina progetti</w:t>
+            </w:r>
+          </w:p>
+        </w:tc>
+        <w:tc>
+          <w:tcPr>
+            <w:tcW w:w="2618" w:type="dxa"/>
+            <w:tcBorders>
+              <w:top w:val="single" w:sz="4" w:space="0" w:color="auto"/>
+              <w:left w:val="single" w:sz="4" w:space="0" w:color="auto"/>
+              <w:bottom w:val="single" w:sz="4" w:space="0" w:color="auto"/>
+              <w:right w:val="single" w:sz="4" w:space="0" w:color="auto"/>
+            </w:tcBorders>
+            <w:hideMark/>
+          </w:tcPr>
+          <w:p>
+            <w:pPr>
+              <w:jc w:val="center"/>
+              <w:rPr>
+                <w:sz w:val="24"/>
+                <w:szCs w:val="24"/>
+                <w:lang w:val="en-US"/>
+              </w:rPr>
+            </w:pPr>
+            <w:r>
+              <w:rPr>
+                <w:sz w:val="24"/>
+                <w:szCs w:val="24"/>
+                <w:lang w:val="en-US"/>
+              </w:rPr>
+              <w:t>Progetto</w:t>
+            </w:r>
+          </w:p>
+        </w:tc>
+      </w:tr>
+    </w:tbl>
+    <w:p>
+      <w:pPr>
+        <w:rPr>
+          <w:rFonts w:asciiTheme="minorHAnsi" w:hAnsiTheme="minorHAnsi" w:cstheme="minorBidi"/>
+          <w:sz w:val="24"/>
+          <w:szCs w:val="24"/>
+          <w:lang w:val="en-US"/>
+        </w:rPr>
+      </w:pPr>
+    </w:p>
+    <w:p>
+      <w:pPr>
+        <w:rPr>
+          <w:sz w:val="24"/>
+          <w:szCs w:val="24"/>
+          <w:lang w:val="en-US"/>
+        </w:rPr>
+      </w:pPr>
+    </w:p>
+    <w:tbl>
+      <w:tblPr>
+        <w:tblStyle w:val="Grigliatabella"/>
+        <w:tblW w:w="0" w:type="auto"/>
+        <w:tblInd w:w="0" w:type="dxa"/>
+        <w:tblLook w:val="04A0" w:firstRow="1" w:lastRow="0" w:firstColumn="1" w:lastColumn="0" w:noHBand="0" w:noVBand="1"/>
+      </w:tblPr>
+      <w:tblGrid>
+        <w:gridCol w:w="2838"/>
+        <w:gridCol w:w="2682"/>
+      </w:tblGrid>
+      <w:tr>
+        <w:trPr>
+          <w:trHeight w:val="79"/>
+        </w:trPr>
+        <w:tc>
+          <w:tcPr>
+            <w:tcW w:w="5520" w:type="dxa"/>
+            <w:gridSpan w:val="2"/>
+            <w:tcBorders>
+              <w:top w:val="single" w:sz="4" w:space="0" w:color="auto"/>
+              <w:left w:val="single" w:sz="4" w:space="0" w:color="auto"/>
+              <w:bottom w:val="single" w:sz="4" w:space="0" w:color="auto"/>
+              <w:right w:val="single" w:sz="4" w:space="0" w:color="auto"/>
+            </w:tcBorders>
+            <w:hideMark/>
+          </w:tcPr>
+          <w:p>
+            <w:pPr>
+              <w:jc w:val="center"/>
+              <w:rPr>
+                <w:sz w:val="24"/>
+                <w:szCs w:val="24"/>
+                <w:lang w:val="en-US"/>
+              </w:rPr>
+            </w:pPr>
+            <w:r>
+              <w:rPr>
+                <w:b/>
+                <w:bCs/>
+                <w:sz w:val="24"/>
+                <w:szCs w:val="24"/>
+                <w:lang w:val="en-US"/>
+              </w:rPr>
+              <w:t>CLASSE</w:t>
+            </w:r>
+            <w:r>
+              <w:rPr>
+                <w:sz w:val="24"/>
+                <w:szCs w:val="24"/>
+                <w:lang w:val="en-US"/>
+              </w:rPr>
+              <w:t>: Progetto</w:t>
+            </w:r>
+          </w:p>
+        </w:tc>
+      </w:tr>
+      <w:tr>
+        <w:trPr>
+          <w:trHeight w:val="490"/>
+        </w:trPr>
+        <w:tc>
+          <w:tcPr>
+            <w:tcW w:w="2838" w:type="dxa"/>
+            <w:tcBorders>
+              <w:top w:val="single" w:sz="4" w:space="0" w:color="auto"/>
+              <w:left w:val="single" w:sz="4" w:space="0" w:color="auto"/>
+              <w:bottom w:val="single" w:sz="4" w:space="0" w:color="auto"/>
+              <w:right w:val="single" w:sz="4" w:space="0" w:color="auto"/>
+            </w:tcBorders>
+            <w:hideMark/>
+          </w:tcPr>
+          <w:p>
+            <w:pPr>
+              <w:jc w:val="center"/>
+              <w:rPr>
+                <w:b/>
+                <w:bCs/>
+                <w:sz w:val="24"/>
+                <w:szCs w:val="24"/>
+                <w:lang w:val="en-US"/>
+              </w:rPr>
+            </w:pPr>
+            <w:r>
+              <w:rPr>
+                <w:b/>
+                <w:bCs/>
+                <w:sz w:val="24"/>
+                <w:szCs w:val="24"/>
+                <w:lang w:val="en-US"/>
+              </w:rPr>
+              <w:t>RESPONSABILITA’:</w:t>
+            </w:r>
+          </w:p>
+        </w:tc>
+        <w:tc>
+          <w:tcPr>
+            <w:tcW w:w="2681" w:type="dxa"/>
+            <w:tcBorders>
+              <w:top w:val="single" w:sz="4" w:space="0" w:color="auto"/>
+              <w:left w:val="single" w:sz="4" w:space="0" w:color="auto"/>
+              <w:bottom w:val="single" w:sz="4" w:space="0" w:color="auto"/>
+              <w:right w:val="single" w:sz="4" w:space="0" w:color="auto"/>
+            </w:tcBorders>
+            <w:hideMark/>
+          </w:tcPr>
+          <w:p>
+            <w:pPr>
+              <w:jc w:val="center"/>
+              <w:rPr>
+                <w:b/>
+                <w:bCs/>
+                <w:sz w:val="24"/>
+                <w:szCs w:val="24"/>
+                <w:lang w:val="en-US"/>
+              </w:rPr>
+            </w:pPr>
+            <w:r>
+              <w:rPr>
+                <w:b/>
+                <w:bCs/>
+                <w:sz w:val="24"/>
+                <w:szCs w:val="24"/>
+                <w:lang w:val="en-US"/>
+              </w:rPr>
+              <w:t>COLLABORATORI:</w:t>
+            </w:r>
+          </w:p>
+        </w:tc>
+      </w:tr>
+      <w:tr>
+        <w:trPr>
+          <w:trHeight w:val="508"/>
+        </w:trPr>
+        <w:tc>
+          <w:tcPr>
+            <w:tcW w:w="2838" w:type="dxa"/>
+            <w:tcBorders>
+              <w:top w:val="single" w:sz="4" w:space="0" w:color="auto"/>
+              <w:left w:val="single" w:sz="4" w:space="0" w:color="auto"/>
+              <w:bottom w:val="single" w:sz="4" w:space="0" w:color="auto"/>
+              <w:right w:val="single" w:sz="4" w:space="0" w:color="auto"/>
+            </w:tcBorders>
+            <w:hideMark/>
+          </w:tcPr>
+          <w:p>
+            <w:pPr>
+              <w:jc w:val="center"/>
+              <w:rPr>
+                <w:sz w:val="24"/>
+                <w:szCs w:val="24"/>
+              </w:rPr>
+            </w:pPr>
+            <w:r>
+              <w:rPr>
+                <w:sz w:val="24"/>
+                <w:szCs w:val="24"/>
+              </w:rPr>
+              <w:t xml:space="preserve">Aggiunge </w:t>
+            </w:r>
+            <w:proofErr w:type="gramStart"/>
+            <w:r>
+              <w:rPr>
+                <w:sz w:val="24"/>
+                <w:szCs w:val="24"/>
+              </w:rPr>
+              <w:t>i</w:t>
+            </w:r>
+            <w:proofErr w:type="gramEnd"/>
+            <w:r>
+              <w:rPr>
+                <w:sz w:val="24"/>
+                <w:szCs w:val="24"/>
+              </w:rPr>
+              <w:t xml:space="preserve"> sviluppatori al progetto</w:t>
+            </w:r>
+          </w:p>
+        </w:tc>
+        <w:tc>
+          <w:tcPr>
+            <w:tcW w:w="2681" w:type="dxa"/>
+            <w:tcBorders>
+              <w:top w:val="single" w:sz="4" w:space="0" w:color="auto"/>
+              <w:left w:val="single" w:sz="4" w:space="0" w:color="auto"/>
+              <w:bottom w:val="single" w:sz="4" w:space="0" w:color="auto"/>
+              <w:right w:val="single" w:sz="4" w:space="0" w:color="auto"/>
+            </w:tcBorders>
+            <w:hideMark/>
+          </w:tcPr>
+          <w:p>
+            <w:pPr>
+              <w:jc w:val="center"/>
+              <w:rPr>
+                <w:sz w:val="24"/>
+                <w:szCs w:val="24"/>
+              </w:rPr>
+            </w:pPr>
+            <w:r>
+              <w:rPr>
+                <w:sz w:val="24"/>
+                <w:szCs w:val="24"/>
+              </w:rPr>
+              <w:t>Sviluppatori</w:t>
+            </w:r>
+          </w:p>
+        </w:tc>
+      </w:tr>
+    </w:tbl>
+    <w:p>
+      <w:pPr>
+        <w:rPr>
+          <w:rFonts w:asciiTheme="minorHAnsi" w:hAnsiTheme="minorHAnsi" w:cstheme="minorBidi"/>
+          <w:sz w:val="24"/>
+          <w:szCs w:val="24"/>
+          <w:lang w:val="en-US"/>
+        </w:rPr>
+      </w:pPr>
+    </w:p>
+    <w:p>
+      <w:pPr>
+        <w:rPr>
+          <w:sz w:val="24"/>
+          <w:szCs w:val="24"/>
+          <w:lang w:val="en-US"/>
+        </w:rPr>
+      </w:pPr>
+    </w:p>
+    <w:tbl>
+      <w:tblPr>
+        <w:tblStyle w:val="Grigliatabella"/>
+        <w:tblW w:w="0" w:type="auto"/>
+        <w:tblInd w:w="0" w:type="dxa"/>
+        <w:tblLook w:val="04A0" w:firstRow="1" w:lastRow="0" w:firstColumn="1" w:lastColumn="0" w:noHBand="0" w:noVBand="1"/>
+      </w:tblPr>
+      <w:tblGrid>
+        <w:gridCol w:w="3301"/>
+        <w:gridCol w:w="2230"/>
+      </w:tblGrid>
+      <w:tr>
+        <w:trPr>
+          <w:trHeight w:val="119"/>
+        </w:trPr>
+        <w:tc>
+          <w:tcPr>
+            <w:tcW w:w="5531" w:type="dxa"/>
+            <w:gridSpan w:val="2"/>
+            <w:tcBorders>
+              <w:top w:val="single" w:sz="4" w:space="0" w:color="auto"/>
+              <w:left w:val="single" w:sz="4" w:space="0" w:color="auto"/>
+              <w:bottom w:val="single" w:sz="4" w:space="0" w:color="auto"/>
+              <w:right w:val="single" w:sz="4" w:space="0" w:color="auto"/>
+            </w:tcBorders>
+            <w:hideMark/>
+          </w:tcPr>
+          <w:p>
+            <w:pPr>
+              <w:jc w:val="center"/>
+              <w:rPr>
+                <w:sz w:val="24"/>
+                <w:szCs w:val="24"/>
+                <w:lang w:val="en-US"/>
+              </w:rPr>
+            </w:pPr>
+            <w:r>
+              <w:rPr>
+                <w:b/>
+                <w:bCs/>
+                <w:sz w:val="24"/>
+                <w:szCs w:val="24"/>
+                <w:lang w:val="en-US"/>
+              </w:rPr>
+              <w:t>CLASSE</w:t>
+            </w:r>
+            <w:r>
+              <w:rPr>
+                <w:sz w:val="24"/>
+                <w:szCs w:val="24"/>
+                <w:lang w:val="en-US"/>
+              </w:rPr>
+              <w:t>: Meeting</w:t>
+            </w:r>
+          </w:p>
+        </w:tc>
+      </w:tr>
+      <w:tr>
+        <w:trPr>
+          <w:trHeight w:val="761"/>
+        </w:trPr>
+        <w:tc>
+          <w:tcPr>
+            <w:tcW w:w="5531" w:type="dxa"/>
+            <w:gridSpan w:val="2"/>
+            <w:tcBorders>
+              <w:top w:val="single" w:sz="4" w:space="0" w:color="auto"/>
+              <w:left w:val="single" w:sz="4" w:space="0" w:color="auto"/>
+              <w:bottom w:val="single" w:sz="4" w:space="0" w:color="auto"/>
+              <w:right w:val="single" w:sz="4" w:space="0" w:color="auto"/>
+            </w:tcBorders>
+            <w:hideMark/>
+          </w:tcPr>
+          <w:p>
+            <w:pPr>
+              <w:jc w:val="center"/>
+              <w:rPr>
+                <w:sz w:val="24"/>
+                <w:szCs w:val="24"/>
+                <w:lang w:val="en-US"/>
+              </w:rPr>
+            </w:pPr>
+            <w:r>
+              <w:rPr>
+                <w:b/>
+                <w:bCs/>
+                <w:sz w:val="24"/>
+                <w:szCs w:val="24"/>
+                <w:lang w:val="en-US"/>
+              </w:rPr>
+              <w:t>SOTTOCLASSE</w:t>
+            </w:r>
+            <w:r>
+              <w:rPr>
+                <w:sz w:val="24"/>
+                <w:szCs w:val="24"/>
+                <w:lang w:val="en-US"/>
+              </w:rPr>
+              <w:t>: MeetingFisico, MeetingTelematico</w:t>
+            </w:r>
+          </w:p>
+        </w:tc>
+      </w:tr>
+      <w:tr>
+        <w:trPr>
+          <w:trHeight w:val="735"/>
+        </w:trPr>
+        <w:tc>
+          <w:tcPr>
+            <w:tcW w:w="3301" w:type="dxa"/>
+            <w:tcBorders>
+              <w:top w:val="single" w:sz="4" w:space="0" w:color="auto"/>
+              <w:left w:val="single" w:sz="4" w:space="0" w:color="auto"/>
+              <w:bottom w:val="single" w:sz="4" w:space="0" w:color="auto"/>
+              <w:right w:val="single" w:sz="4" w:space="0" w:color="auto"/>
+            </w:tcBorders>
+            <w:hideMark/>
+          </w:tcPr>
+          <w:p>
+            <w:pPr>
+              <w:jc w:val="center"/>
+              <w:rPr>
+                <w:b/>
+                <w:bCs/>
+                <w:sz w:val="24"/>
+                <w:szCs w:val="24"/>
+                <w:lang w:val="en-US"/>
+              </w:rPr>
+            </w:pPr>
+            <w:r>
+              <w:rPr>
+                <w:b/>
+                <w:bCs/>
+                <w:sz w:val="24"/>
+                <w:szCs w:val="24"/>
+                <w:lang w:val="en-US"/>
+              </w:rPr>
+              <w:t>RESPONSABILITA’:</w:t>
+            </w:r>
+          </w:p>
+        </w:tc>
+        <w:tc>
+          <w:tcPr>
+            <w:tcW w:w="2229" w:type="dxa"/>
+            <w:tcBorders>
+              <w:top w:val="single" w:sz="4" w:space="0" w:color="auto"/>
+              <w:left w:val="single" w:sz="4" w:space="0" w:color="auto"/>
+              <w:bottom w:val="single" w:sz="4" w:space="0" w:color="auto"/>
+              <w:right w:val="single" w:sz="4" w:space="0" w:color="auto"/>
+            </w:tcBorders>
+            <w:hideMark/>
+          </w:tcPr>
+          <w:p>
+            <w:pPr>
+              <w:jc w:val="center"/>
+              <w:rPr>
+                <w:b/>
+                <w:bCs/>
+                <w:sz w:val="24"/>
+                <w:szCs w:val="24"/>
+                <w:lang w:val="en-US"/>
+              </w:rPr>
+            </w:pPr>
+            <w:r>
+              <w:rPr>
+                <w:b/>
+                <w:bCs/>
+                <w:sz w:val="24"/>
+                <w:szCs w:val="24"/>
+                <w:lang w:val="en-US"/>
+              </w:rPr>
+              <w:t>COLLABORATORI:</w:t>
+            </w:r>
+          </w:p>
+        </w:tc>
+      </w:tr>
+      <w:tr>
+        <w:trPr>
+          <w:trHeight w:val="761"/>
+        </w:trPr>
+        <w:tc>
+          <w:tcPr>
+            <w:tcW w:w="3301" w:type="dxa"/>
+            <w:tcBorders>
+              <w:top w:val="single" w:sz="4" w:space="0" w:color="auto"/>
+              <w:left w:val="single" w:sz="4" w:space="0" w:color="auto"/>
+              <w:bottom w:val="single" w:sz="4" w:space="0" w:color="auto"/>
+              <w:right w:val="single" w:sz="4" w:space="0" w:color="auto"/>
+            </w:tcBorders>
+            <w:hideMark/>
+          </w:tcPr>
+          <w:p>
+            <w:pPr>
+              <w:jc w:val="center"/>
+              <w:rPr>
+                <w:sz w:val="24"/>
+                <w:szCs w:val="24"/>
+              </w:rPr>
+            </w:pPr>
+            <w:r>
+              <w:rPr>
+                <w:sz w:val="24"/>
+                <w:szCs w:val="24"/>
+              </w:rPr>
+              <w:t xml:space="preserve">Aggiunge la presenza degli sviluppatori </w:t>
+            </w:r>
+            <w:proofErr w:type="gramStart"/>
+            <w:r>
+              <w:rPr>
+                <w:sz w:val="24"/>
+                <w:szCs w:val="24"/>
+              </w:rPr>
+              <w:t>al meeting</w:t>
+            </w:r>
+            <w:proofErr w:type="gramEnd"/>
+            <w:r>
+              <w:rPr>
+                <w:sz w:val="24"/>
+                <w:szCs w:val="24"/>
+              </w:rPr>
+              <w:t xml:space="preserve"> </w:t>
+            </w:r>
+          </w:p>
+        </w:tc>
+        <w:tc>
+          <w:tcPr>
+            <w:tcW w:w="2229" w:type="dxa"/>
+            <w:tcBorders>
+              <w:top w:val="single" w:sz="4" w:space="0" w:color="auto"/>
+              <w:left w:val="single" w:sz="4" w:space="0" w:color="auto"/>
+              <w:bottom w:val="single" w:sz="4" w:space="0" w:color="auto"/>
+              <w:right w:val="single" w:sz="4" w:space="0" w:color="auto"/>
+            </w:tcBorders>
+            <w:hideMark/>
+          </w:tcPr>
+          <w:p>
+            <w:pPr>
+              <w:jc w:val="center"/>
+              <w:rPr>
+                <w:sz w:val="24"/>
+                <w:szCs w:val="24"/>
+                <w:lang w:val="en-US"/>
+              </w:rPr>
+            </w:pPr>
+            <w:r>
+              <w:rPr>
+                <w:sz w:val="24"/>
+                <w:szCs w:val="24"/>
+                <w:lang w:val="en-US"/>
+              </w:rPr>
+              <w:t>Sviluppatori</w:t>
+            </w:r>
+          </w:p>
+        </w:tc>
+      </w:tr>
+      <w:tr>
+        <w:trPr>
+          <w:trHeight w:val="761"/>
+        </w:trPr>
+        <w:tc>
+          <w:tcPr>
+            <w:tcW w:w="3301" w:type="dxa"/>
+            <w:tcBorders>
+              <w:top w:val="single" w:sz="4" w:space="0" w:color="auto"/>
+              <w:left w:val="single" w:sz="4" w:space="0" w:color="auto"/>
+              <w:bottom w:val="single" w:sz="4" w:space="0" w:color="auto"/>
+              <w:right w:val="single" w:sz="4" w:space="0" w:color="auto"/>
+            </w:tcBorders>
+          </w:tcPr>
+          <w:p>
+            <w:pPr>
+              <w:jc w:val="center"/>
+              <w:rPr>
+                <w:sz w:val="40"/>
+                <w:szCs w:val="40"/>
+                <w:lang w:val="en-US"/>
+              </w:rPr>
+            </w:pPr>
+          </w:p>
+        </w:tc>
+        <w:tc>
+          <w:tcPr>
+            <w:tcW w:w="2229" w:type="dxa"/>
+            <w:tcBorders>
+              <w:top w:val="single" w:sz="4" w:space="0" w:color="auto"/>
+              <w:left w:val="single" w:sz="4" w:space="0" w:color="auto"/>
+              <w:bottom w:val="single" w:sz="4" w:space="0" w:color="auto"/>
+              <w:right w:val="single" w:sz="4" w:space="0" w:color="auto"/>
+            </w:tcBorders>
+          </w:tcPr>
+          <w:p>
+            <w:pPr>
+              <w:jc w:val="center"/>
+              <w:rPr>
+                <w:sz w:val="40"/>
+                <w:szCs w:val="40"/>
+                <w:lang w:val="en-US"/>
+              </w:rPr>
+            </w:pPr>
+          </w:p>
+        </w:tc>
+      </w:tr>
+    </w:tbl>
+    <w:p>
+      <w:pPr>
+        <w:rPr>
+          <w:rFonts w:asciiTheme="minorHAnsi" w:hAnsiTheme="minorHAnsi" w:cstheme="minorBidi"/>
+          <w:sz w:val="20"/>
+          <w:szCs w:val="20"/>
+          <w:lang w:val="en-US"/>
+        </w:rPr>
       </w:pPr>
     </w:p>
     <w:p>
@@ -1899,49 +2695,33 @@
       </w:r>
       <w:proofErr w:type="spellEnd"/>
       <w:r>
-        <w:t xml:space="preserve"> </w:t>
+        <w:t xml:space="preserve"> diagram permette di visualizzare graficamente quali sono le classi coinvolte e nello specifico i metodi per ogni classe, utilizzati per eseguire ogni singola funzionalità.</w:t>
+      </w:r>
+    </w:p>
+    <w:p>
+      <w:pPr>
+        <w:pStyle w:val="Paragrafoelenco"/>
+        <w:ind w:left="0"/>
+      </w:pPr>
+      <w:r>
+        <w:t xml:space="preserve">Oltre ad indicare i metodi coinvolti, specifica anche l’ordine in cui ciò avviene. </w:t>
+      </w:r>
+    </w:p>
+    <w:p>
+      <w:pPr>
+        <w:pStyle w:val="Paragrafoelenco"/>
+        <w:ind w:left="0"/>
+      </w:pPr>
+      <w:r>
+        <w:t xml:space="preserve">Tra le varie funzionalità del progetto si è scelto di allegare il </w:t>
       </w:r>
       <w:proofErr w:type="spellStart"/>
       <w:r>
-        <w:t>diagram</w:t>
+        <w:t>sequence</w:t>
       </w:r>
       <w:proofErr w:type="spellEnd"/>
       <w:r>
-        <w:t xml:space="preserve"> permette di visualizzare graficamente quali sono le classi coinvolte e nello specifico i metodi per ogni classe, utilizzati per eseguire ogni singola funzionalità.</w:t>
-      </w:r>
-    </w:p>
-    <w:p>
-      <w:pPr>
-        <w:pStyle w:val="Paragrafoelenco"/>
-        <w:ind w:left="0"/>
-      </w:pPr>
-      <w:r>
-        <w:t xml:space="preserve">Oltre ad indicare i metodi coinvolti, specifica anche l’ordine in cui ciò avviene. </w:t>
-      </w:r>
-    </w:p>
-    <w:p>
-      <w:pPr>
-        <w:pStyle w:val="Paragrafoelenco"/>
-        <w:ind w:left="0"/>
-      </w:pPr>
-      <w:r>
-        <w:t xml:space="preserve">Tra le varie funzionalità del progetto si è scelto di allegare il </w:t>
-      </w:r>
-      <w:proofErr w:type="spellStart"/>
-      <w:r>
-        <w:t>sequence</w:t>
-      </w:r>
-      <w:proofErr w:type="spellEnd"/>
-      <w:r>
-        <w:t xml:space="preserve"> </w:t>
-      </w:r>
-      <w:proofErr w:type="spellStart"/>
-      <w:r>
-        <w:t>diagram</w:t>
-      </w:r>
-      <w:proofErr w:type="spellEnd"/>
-      <w:r>
-        <w:t xml:space="preserve"> di due funzionalità nello specifico:</w:t>
+        <w:t xml:space="preserve"> diagram di due funzionalità nello specifico:</w:t>
       </w:r>
     </w:p>
     <w:p>
@@ -2617,7 +3397,7 @@
     <w:lsdException w:name="Table Web 2" w:semiHidden="1" w:unhideWhenUsed="1"/>
     <w:lsdException w:name="Table Web 3" w:semiHidden="1" w:unhideWhenUsed="1"/>
     <w:lsdException w:name="Balloon Text" w:semiHidden="1" w:unhideWhenUsed="1"/>
-    <w:lsdException w:name="Table Grid" w:uiPriority="59"/>
+    <w:lsdException w:name="Table Grid" w:uiPriority="39"/>
     <w:lsdException w:name="Table Theme" w:semiHidden="1" w:unhideWhenUsed="1"/>
     <w:lsdException w:name="Placeholder Text" w:semiHidden="1"/>
     <w:lsdException w:name="No Spacing" w:uiPriority="1" w:qFormat="1"/>
@@ -3612,6 +4392,31 @@
       <w:color w:val="F49100" w:themeColor="hyperlink"/>
       <w:u w:val="single"/>
     </w:rPr>
+  </w:style>
+  <w:style w:type="table" w:styleId="Grigliatabella">
+    <w:name w:val="Table Grid"/>
+    <w:basedOn w:val="Tabellanormale"/>
+    <w:uiPriority w:val="39"/>
+    <w:rsid w:val="00E50624"/>
+    <w:pPr>
+      <w:spacing w:after="0" w:line="240" w:lineRule="auto"/>
+    </w:pPr>
+    <w:rPr>
+      <w:rFonts w:asciiTheme="minorHAnsi" w:eastAsiaTheme="minorHAnsi" w:hAnsiTheme="minorHAnsi" w:cstheme="minorBidi"/>
+      <w:sz w:val="20"/>
+      <w:szCs w:val="20"/>
+    </w:rPr>
+    <w:tblPr>
+      <w:tblInd w:w="0" w:type="nil"/>
+      <w:tblBorders>
+        <w:top w:val="single" w:sz="4" w:space="0" w:color="auto"/>
+        <w:left w:val="single" w:sz="4" w:space="0" w:color="auto"/>
+        <w:bottom w:val="single" w:sz="4" w:space="0" w:color="auto"/>
+        <w:right w:val="single" w:sz="4" w:space="0" w:color="auto"/>
+        <w:insideH w:val="single" w:sz="4" w:space="0" w:color="auto"/>
+        <w:insideV w:val="single" w:sz="4" w:space="0" w:color="auto"/>
+      </w:tblBorders>
+    </w:tblPr>
   </w:style>
 </w:styles>
 </file>

</xml_diff>

<commit_message>
Primo sequence Diagram : Elimina Progetti
</commit_message>
<xml_diff>
--- a/Documentazione/Object Orientation/Documentazione OO.docx
+++ b/Documentazione/Object Orientation/Documentazione OO.docx
@@ -1595,30 +1595,7 @@
       <w:pPr>
         <w:pStyle w:val="Paragrafoelenco"/>
         <w:ind w:left="0"/>
-      </w:pPr>
-    </w:p>
-    <w:p>
-      <w:pPr>
-        <w:pStyle w:val="Paragrafoelenco"/>
-        <w:ind w:left="0"/>
-      </w:pPr>
-    </w:p>
-    <w:p>
-      <w:pPr>
-        <w:pStyle w:val="Paragrafoelenco"/>
-        <w:ind w:left="0"/>
-      </w:pPr>
-    </w:p>
-    <w:p>
-      <w:pPr>
-        <w:pStyle w:val="Paragrafoelenco"/>
-        <w:ind w:left="0"/>
-      </w:pPr>
-    </w:p>
-    <w:p>
-      <w:pPr>
-        <w:pStyle w:val="Paragrafoelenco"/>
-        <w:ind w:left="0"/>
+        <w:jc w:val="center"/>
         <w:rPr>
           <w:sz w:val="24"/>
           <w:szCs w:val="24"/>
@@ -1654,10 +1631,10 @@
           </w:tcPr>
           <w:p>
             <w:pPr>
-              <w:jc w:val="center"/>
-              <w:rPr>
-                <w:sz w:val="24"/>
-                <w:szCs w:val="24"/>
+              <w:pStyle w:val="Nessunaspaziatura"/>
+              <w:rPr>
+                <w:sz w:val="22"/>
+                <w:szCs w:val="22"/>
                 <w:lang w:val="en-US"/>
               </w:rPr>
             </w:pPr>
@@ -1665,16 +1642,16 @@
               <w:rPr>
                 <w:b/>
                 <w:bCs/>
-                <w:sz w:val="24"/>
-                <w:szCs w:val="24"/>
+                <w:sz w:val="22"/>
+                <w:szCs w:val="22"/>
                 <w:lang w:val="en-US"/>
               </w:rPr>
               <w:t>CLASSE</w:t>
             </w:r>
             <w:r>
               <w:rPr>
-                <w:sz w:val="24"/>
-                <w:szCs w:val="24"/>
+                <w:sz w:val="22"/>
+                <w:szCs w:val="22"/>
                 <w:lang w:val="en-US"/>
               </w:rPr>
               <w:t>: ProjectManager</w:t>
@@ -1700,10 +1677,10 @@
           </w:tcPr>
           <w:p>
             <w:pPr>
-              <w:jc w:val="center"/>
-              <w:rPr>
-                <w:sz w:val="24"/>
-                <w:szCs w:val="24"/>
+              <w:pStyle w:val="Nessunaspaziatura"/>
+              <w:rPr>
+                <w:sz w:val="22"/>
+                <w:szCs w:val="22"/>
                 <w:lang w:val="en-US"/>
               </w:rPr>
             </w:pPr>
@@ -1711,16 +1688,16 @@
               <w:rPr>
                 <w:b/>
                 <w:bCs/>
-                <w:sz w:val="24"/>
-                <w:szCs w:val="24"/>
+                <w:sz w:val="22"/>
+                <w:szCs w:val="22"/>
                 <w:lang w:val="en-US"/>
               </w:rPr>
               <w:t>SUPERCLASSE</w:t>
             </w:r>
             <w:r>
               <w:rPr>
-                <w:sz w:val="24"/>
-                <w:szCs w:val="24"/>
+                <w:sz w:val="22"/>
+                <w:szCs w:val="22"/>
                 <w:lang w:val="en-US"/>
               </w:rPr>
               <w:t>: Membro</w:t>
@@ -1745,12 +1722,12 @@
           </w:tcPr>
           <w:p>
             <w:pPr>
-              <w:jc w:val="center"/>
+              <w:pStyle w:val="Nessunaspaziatura"/>
               <w:rPr>
                 <w:b/>
                 <w:bCs/>
-                <w:sz w:val="24"/>
-                <w:szCs w:val="24"/>
+                <w:sz w:val="22"/>
+                <w:szCs w:val="22"/>
                 <w:lang w:val="en-US"/>
               </w:rPr>
             </w:pPr>
@@ -1758,8 +1735,8 @@
               <w:rPr>
                 <w:b/>
                 <w:bCs/>
-                <w:sz w:val="24"/>
-                <w:szCs w:val="24"/>
+                <w:sz w:val="22"/>
+                <w:szCs w:val="22"/>
                 <w:lang w:val="en-US"/>
               </w:rPr>
               <w:t>RESPONSABILITA’:</w:t>
@@ -1779,12 +1756,12 @@
           </w:tcPr>
           <w:p>
             <w:pPr>
-              <w:jc w:val="center"/>
+              <w:pStyle w:val="Nessunaspaziatura"/>
               <w:rPr>
                 <w:b/>
                 <w:bCs/>
-                <w:sz w:val="24"/>
-                <w:szCs w:val="24"/>
+                <w:sz w:val="22"/>
+                <w:szCs w:val="22"/>
                 <w:lang w:val="en-US"/>
               </w:rPr>
             </w:pPr>
@@ -1792,8 +1769,8 @@
               <w:rPr>
                 <w:b/>
                 <w:bCs/>
-                <w:sz w:val="24"/>
-                <w:szCs w:val="24"/>
+                <w:sz w:val="22"/>
+                <w:szCs w:val="22"/>
                 <w:lang w:val="en-US"/>
               </w:rPr>
               <w:t>COLLABORATORI:</w:t>
@@ -1818,17 +1795,17 @@
           </w:tcPr>
           <w:p>
             <w:pPr>
-              <w:jc w:val="center"/>
-              <w:rPr>
-                <w:sz w:val="24"/>
-                <w:szCs w:val="24"/>
+              <w:pStyle w:val="Nessunaspaziatura"/>
+              <w:rPr>
+                <w:sz w:val="22"/>
+                <w:szCs w:val="22"/>
                 <w:lang w:val="en-US"/>
               </w:rPr>
             </w:pPr>
             <w:r>
               <w:rPr>
-                <w:sz w:val="24"/>
-                <w:szCs w:val="24"/>
+                <w:sz w:val="22"/>
+                <w:szCs w:val="22"/>
                 <w:lang w:val="en-US"/>
               </w:rPr>
               <w:t>Crea progetti</w:t>
@@ -1848,17 +1825,17 @@
           </w:tcPr>
           <w:p>
             <w:pPr>
-              <w:jc w:val="center"/>
-              <w:rPr>
-                <w:sz w:val="24"/>
-                <w:szCs w:val="24"/>
+              <w:pStyle w:val="Nessunaspaziatura"/>
+              <w:rPr>
+                <w:sz w:val="22"/>
+                <w:szCs w:val="22"/>
                 <w:lang w:val="en-US"/>
               </w:rPr>
             </w:pPr>
             <w:r>
               <w:rPr>
-                <w:sz w:val="24"/>
-                <w:szCs w:val="24"/>
+                <w:sz w:val="22"/>
+                <w:szCs w:val="22"/>
                 <w:lang w:val="en-US"/>
               </w:rPr>
               <w:t>Progetto</w:t>
@@ -1883,17 +1860,17 @@
           </w:tcPr>
           <w:p>
             <w:pPr>
-              <w:jc w:val="center"/>
-              <w:rPr>
-                <w:sz w:val="24"/>
-                <w:szCs w:val="24"/>
+              <w:pStyle w:val="Nessunaspaziatura"/>
+              <w:rPr>
+                <w:sz w:val="22"/>
+                <w:szCs w:val="22"/>
                 <w:lang w:val="en-US"/>
               </w:rPr>
             </w:pPr>
             <w:r>
               <w:rPr>
-                <w:sz w:val="24"/>
-                <w:szCs w:val="24"/>
+                <w:sz w:val="22"/>
+                <w:szCs w:val="22"/>
                 <w:lang w:val="en-US"/>
               </w:rPr>
               <w:t xml:space="preserve">Valuta </w:t>
@@ -1901,8 +1878,8 @@
             <w:proofErr w:type="spellStart"/>
             <w:r>
               <w:rPr>
-                <w:sz w:val="24"/>
-                <w:szCs w:val="24"/>
+                <w:sz w:val="22"/>
+                <w:szCs w:val="22"/>
                 <w:lang w:val="en-US"/>
               </w:rPr>
               <w:t>i</w:t>
@@ -1910,12 +1887,22 @@
             <w:proofErr w:type="spellEnd"/>
             <w:r>
               <w:rPr>
-                <w:sz w:val="24"/>
-                <w:szCs w:val="24"/>
-                <w:lang w:val="en-US"/>
-              </w:rPr>
-              <w:t xml:space="preserve"> membri</w:t>
-            </w:r>
+                <w:sz w:val="22"/>
+                <w:szCs w:val="22"/>
+                <w:lang w:val="en-US"/>
+              </w:rPr>
+              <w:t xml:space="preserve"> </w:t>
+            </w:r>
+            <w:proofErr w:type="spellStart"/>
+            <w:r>
+              <w:rPr>
+                <w:sz w:val="22"/>
+                <w:szCs w:val="22"/>
+                <w:lang w:val="en-US"/>
+              </w:rPr>
+              <w:t>membri</w:t>
+            </w:r>
+            <w:proofErr w:type="spellEnd"/>
           </w:p>
         </w:tc>
         <w:tc>
@@ -1931,17 +1918,17 @@
           </w:tcPr>
           <w:p>
             <w:pPr>
-              <w:jc w:val="center"/>
-              <w:rPr>
-                <w:sz w:val="24"/>
-                <w:szCs w:val="24"/>
+              <w:pStyle w:val="Nessunaspaziatura"/>
+              <w:rPr>
+                <w:sz w:val="22"/>
+                <w:szCs w:val="22"/>
                 <w:lang w:val="en-US"/>
               </w:rPr>
             </w:pPr>
             <w:r>
               <w:rPr>
-                <w:sz w:val="24"/>
-                <w:szCs w:val="24"/>
+                <w:sz w:val="22"/>
+                <w:szCs w:val="22"/>
                 <w:lang w:val="en-US"/>
               </w:rPr>
               <w:t>Membro</w:t>
@@ -1966,17 +1953,17 @@
           </w:tcPr>
           <w:p>
             <w:pPr>
-              <w:jc w:val="center"/>
-              <w:rPr>
-                <w:sz w:val="24"/>
-                <w:szCs w:val="24"/>
+              <w:pStyle w:val="Nessunaspaziatura"/>
+              <w:rPr>
+                <w:sz w:val="22"/>
+                <w:szCs w:val="22"/>
                 <w:lang w:val="en-US"/>
               </w:rPr>
             </w:pPr>
             <w:r>
               <w:rPr>
-                <w:sz w:val="24"/>
-                <w:szCs w:val="24"/>
+                <w:sz w:val="22"/>
+                <w:szCs w:val="22"/>
                 <w:lang w:val="en-US"/>
               </w:rPr>
               <w:t>Crea Meeting</w:t>
@@ -1996,17 +1983,17 @@
           </w:tcPr>
           <w:p>
             <w:pPr>
-              <w:jc w:val="center"/>
-              <w:rPr>
-                <w:sz w:val="24"/>
-                <w:szCs w:val="24"/>
+              <w:pStyle w:val="Nessunaspaziatura"/>
+              <w:rPr>
+                <w:sz w:val="22"/>
+                <w:szCs w:val="22"/>
                 <w:lang w:val="en-US"/>
               </w:rPr>
             </w:pPr>
             <w:r>
               <w:rPr>
-                <w:sz w:val="24"/>
-                <w:szCs w:val="24"/>
+                <w:sz w:val="22"/>
+                <w:szCs w:val="22"/>
                 <w:lang w:val="en-US"/>
               </w:rPr>
               <w:t>Meeting</w:t>
@@ -2031,17 +2018,17 @@
           </w:tcPr>
           <w:p>
             <w:pPr>
-              <w:jc w:val="center"/>
-              <w:rPr>
-                <w:sz w:val="24"/>
-                <w:szCs w:val="24"/>
+              <w:pStyle w:val="Nessunaspaziatura"/>
+              <w:rPr>
+                <w:sz w:val="22"/>
+                <w:szCs w:val="22"/>
                 <w:lang w:val="en-US"/>
               </w:rPr>
             </w:pPr>
             <w:r>
               <w:rPr>
-                <w:sz w:val="24"/>
-                <w:szCs w:val="24"/>
+                <w:sz w:val="22"/>
+                <w:szCs w:val="22"/>
                 <w:lang w:val="en-US"/>
               </w:rPr>
               <w:t>Elimina progetti</w:t>
@@ -2061,17 +2048,17 @@
           </w:tcPr>
           <w:p>
             <w:pPr>
-              <w:jc w:val="center"/>
-              <w:rPr>
-                <w:sz w:val="24"/>
-                <w:szCs w:val="24"/>
+              <w:pStyle w:val="Nessunaspaziatura"/>
+              <w:rPr>
+                <w:sz w:val="22"/>
+                <w:szCs w:val="22"/>
                 <w:lang w:val="en-US"/>
               </w:rPr>
             </w:pPr>
             <w:r>
               <w:rPr>
-                <w:sz w:val="24"/>
-                <w:szCs w:val="24"/>
+                <w:sz w:val="22"/>
+                <w:szCs w:val="22"/>
                 <w:lang w:val="en-US"/>
               </w:rPr>
               <w:t>Progetto</w:t>
@@ -2083,18 +2070,6 @@
     <w:p>
       <w:pPr>
         <w:rPr>
-          <w:rFonts w:asciiTheme="minorHAnsi" w:hAnsiTheme="minorHAnsi" w:cstheme="minorBidi"/>
-          <w:sz w:val="24"/>
-          <w:szCs w:val="24"/>
-          <w:lang w:val="en-US"/>
-        </w:rPr>
-      </w:pPr>
-    </w:p>
-    <w:p>
-      <w:pPr>
-        <w:rPr>
-          <w:sz w:val="24"/>
-          <w:szCs w:val="24"/>
           <w:lang w:val="en-US"/>
         </w:rPr>
       </w:pPr>
@@ -2128,10 +2103,10 @@
           </w:tcPr>
           <w:p>
             <w:pPr>
-              <w:jc w:val="center"/>
-              <w:rPr>
-                <w:sz w:val="24"/>
-                <w:szCs w:val="24"/>
+              <w:pStyle w:val="Nessunaspaziatura"/>
+              <w:rPr>
+                <w:sz w:val="22"/>
+                <w:szCs w:val="22"/>
                 <w:lang w:val="en-US"/>
               </w:rPr>
             </w:pPr>
@@ -2139,16 +2114,16 @@
               <w:rPr>
                 <w:b/>
                 <w:bCs/>
-                <w:sz w:val="24"/>
-                <w:szCs w:val="24"/>
+                <w:sz w:val="22"/>
+                <w:szCs w:val="22"/>
                 <w:lang w:val="en-US"/>
               </w:rPr>
               <w:t>CLASSE</w:t>
             </w:r>
             <w:r>
               <w:rPr>
-                <w:sz w:val="24"/>
-                <w:szCs w:val="24"/>
+                <w:sz w:val="22"/>
+                <w:szCs w:val="22"/>
                 <w:lang w:val="en-US"/>
               </w:rPr>
               <w:t>: Progetto</w:t>
@@ -2158,7 +2133,7 @@
       </w:tr>
       <w:tr>
         <w:trPr>
-          <w:trHeight w:val="490"/>
+          <w:trHeight w:val="400"/>
         </w:trPr>
         <w:tc>
           <w:tcPr>
@@ -2173,12 +2148,12 @@
           </w:tcPr>
           <w:p>
             <w:pPr>
-              <w:jc w:val="center"/>
+              <w:pStyle w:val="Nessunaspaziatura"/>
               <w:rPr>
                 <w:b/>
                 <w:bCs/>
-                <w:sz w:val="24"/>
-                <w:szCs w:val="24"/>
+                <w:sz w:val="22"/>
+                <w:szCs w:val="22"/>
                 <w:lang w:val="en-US"/>
               </w:rPr>
             </w:pPr>
@@ -2186,8 +2161,8 @@
               <w:rPr>
                 <w:b/>
                 <w:bCs/>
-                <w:sz w:val="24"/>
-                <w:szCs w:val="24"/>
+                <w:sz w:val="22"/>
+                <w:szCs w:val="22"/>
                 <w:lang w:val="en-US"/>
               </w:rPr>
               <w:t>RESPONSABILITA’:</w:t>
@@ -2207,12 +2182,12 @@
           </w:tcPr>
           <w:p>
             <w:pPr>
-              <w:jc w:val="center"/>
+              <w:pStyle w:val="Nessunaspaziatura"/>
               <w:rPr>
                 <w:b/>
                 <w:bCs/>
-                <w:sz w:val="24"/>
-                <w:szCs w:val="24"/>
+                <w:sz w:val="22"/>
+                <w:szCs w:val="22"/>
                 <w:lang w:val="en-US"/>
               </w:rPr>
             </w:pPr>
@@ -2220,8 +2195,8 @@
               <w:rPr>
                 <w:b/>
                 <w:bCs/>
-                <w:sz w:val="24"/>
-                <w:szCs w:val="24"/>
+                <w:sz w:val="22"/>
+                <w:szCs w:val="22"/>
                 <w:lang w:val="en-US"/>
               </w:rPr>
               <w:t>COLLABORATORI:</w:t>
@@ -2231,7 +2206,7 @@
       </w:tr>
       <w:tr>
         <w:trPr>
-          <w:trHeight w:val="508"/>
+          <w:trHeight w:val="562"/>
         </w:trPr>
         <w:tc>
           <w:tcPr>
@@ -2246,32 +2221,32 @@
           </w:tcPr>
           <w:p>
             <w:pPr>
-              <w:jc w:val="center"/>
-              <w:rPr>
-                <w:sz w:val="24"/>
-                <w:szCs w:val="24"/>
+              <w:pStyle w:val="Nessunaspaziatura"/>
+              <w:rPr>
+                <w:sz w:val="22"/>
+                <w:szCs w:val="22"/>
               </w:rPr>
             </w:pPr>
             <w:r>
               <w:rPr>
-                <w:sz w:val="24"/>
-                <w:szCs w:val="24"/>
+                <w:sz w:val="22"/>
+                <w:szCs w:val="22"/>
               </w:rPr>
               <w:t xml:space="preserve">Aggiunge </w:t>
             </w:r>
             <w:proofErr w:type="gramStart"/>
             <w:r>
               <w:rPr>
-                <w:sz w:val="24"/>
-                <w:szCs w:val="24"/>
+                <w:sz w:val="22"/>
+                <w:szCs w:val="22"/>
               </w:rPr>
               <w:t>i</w:t>
             </w:r>
             <w:proofErr w:type="gramEnd"/>
             <w:r>
               <w:rPr>
-                <w:sz w:val="24"/>
-                <w:szCs w:val="24"/>
+                <w:sz w:val="22"/>
+                <w:szCs w:val="22"/>
               </w:rPr>
               <w:t xml:space="preserve"> sviluppatori al progetto</w:t>
             </w:r>
@@ -2290,16 +2265,16 @@
           </w:tcPr>
           <w:p>
             <w:pPr>
-              <w:jc w:val="center"/>
-              <w:rPr>
-                <w:sz w:val="24"/>
-                <w:szCs w:val="24"/>
+              <w:pStyle w:val="Nessunaspaziatura"/>
+              <w:rPr>
+                <w:sz w:val="22"/>
+                <w:szCs w:val="22"/>
               </w:rPr>
             </w:pPr>
             <w:r>
               <w:rPr>
-                <w:sz w:val="24"/>
-                <w:szCs w:val="24"/>
+                <w:sz w:val="22"/>
+                <w:szCs w:val="22"/>
               </w:rPr>
               <w:t>Sviluppatori</w:t>
             </w:r>
@@ -2310,18 +2285,6 @@
     <w:p>
       <w:pPr>
         <w:rPr>
-          <w:rFonts w:asciiTheme="minorHAnsi" w:hAnsiTheme="minorHAnsi" w:cstheme="minorBidi"/>
-          <w:sz w:val="24"/>
-          <w:szCs w:val="24"/>
-          <w:lang w:val="en-US"/>
-        </w:rPr>
-      </w:pPr>
-    </w:p>
-    <w:p>
-      <w:pPr>
-        <w:rPr>
-          <w:sz w:val="24"/>
-          <w:szCs w:val="24"/>
           <w:lang w:val="en-US"/>
         </w:rPr>
       </w:pPr>
@@ -2355,10 +2318,10 @@
           </w:tcPr>
           <w:p>
             <w:pPr>
-              <w:jc w:val="center"/>
-              <w:rPr>
-                <w:sz w:val="24"/>
-                <w:szCs w:val="24"/>
+              <w:pStyle w:val="Nessunaspaziatura"/>
+              <w:rPr>
+                <w:sz w:val="22"/>
+                <w:szCs w:val="22"/>
                 <w:lang w:val="en-US"/>
               </w:rPr>
             </w:pPr>
@@ -2366,16 +2329,16 @@
               <w:rPr>
                 <w:b/>
                 <w:bCs/>
-                <w:sz w:val="24"/>
-                <w:szCs w:val="24"/>
+                <w:sz w:val="22"/>
+                <w:szCs w:val="22"/>
                 <w:lang w:val="en-US"/>
               </w:rPr>
               <w:t>CLASSE</w:t>
             </w:r>
             <w:r>
               <w:rPr>
-                <w:sz w:val="24"/>
-                <w:szCs w:val="24"/>
+                <w:sz w:val="22"/>
+                <w:szCs w:val="22"/>
                 <w:lang w:val="en-US"/>
               </w:rPr>
               <w:t>: Meeting</w:t>
@@ -2385,7 +2348,7 @@
       </w:tr>
       <w:tr>
         <w:trPr>
-          <w:trHeight w:val="761"/>
+          <w:trHeight w:val="523"/>
         </w:trPr>
         <w:tc>
           <w:tcPr>
@@ -2401,10 +2364,10 @@
           </w:tcPr>
           <w:p>
             <w:pPr>
-              <w:jc w:val="center"/>
-              <w:rPr>
-                <w:sz w:val="24"/>
-                <w:szCs w:val="24"/>
+              <w:pStyle w:val="Nessunaspaziatura"/>
+              <w:rPr>
+                <w:sz w:val="22"/>
+                <w:szCs w:val="22"/>
                 <w:lang w:val="en-US"/>
               </w:rPr>
             </w:pPr>
@@ -2412,26 +2375,54 @@
               <w:rPr>
                 <w:b/>
                 <w:bCs/>
-                <w:sz w:val="24"/>
-                <w:szCs w:val="24"/>
+                <w:sz w:val="22"/>
+                <w:szCs w:val="22"/>
                 <w:lang w:val="en-US"/>
               </w:rPr>
               <w:t>SOTTOCLASSE</w:t>
             </w:r>
             <w:r>
               <w:rPr>
-                <w:sz w:val="24"/>
-                <w:szCs w:val="24"/>
-                <w:lang w:val="en-US"/>
-              </w:rPr>
-              <w:t>: MeetingFisico, MeetingTelematico</w:t>
-            </w:r>
+                <w:sz w:val="22"/>
+                <w:szCs w:val="22"/>
+                <w:lang w:val="en-US"/>
+              </w:rPr>
+              <w:t xml:space="preserve">: </w:t>
+            </w:r>
+            <w:proofErr w:type="spellStart"/>
+            <w:r>
+              <w:rPr>
+                <w:sz w:val="22"/>
+                <w:szCs w:val="22"/>
+                <w:lang w:val="en-US"/>
+              </w:rPr>
+              <w:t>MeetingFisico</w:t>
+            </w:r>
+            <w:proofErr w:type="spellEnd"/>
+            <w:r>
+              <w:rPr>
+                <w:sz w:val="22"/>
+                <w:szCs w:val="22"/>
+                <w:lang w:val="en-US"/>
+              </w:rPr>
+              <w:t xml:space="preserve">, </w:t>
+            </w:r>
+            <w:proofErr w:type="spellStart"/>
+            <w:r>
+              <w:rPr>
+                <w:sz w:val="22"/>
+                <w:szCs w:val="22"/>
+                <w:lang w:val="en-US"/>
+              </w:rPr>
+              <w:t>MeetingTelematico</w:t>
+            </w:r>
+            <w:proofErr w:type="spellEnd"/>
           </w:p>
         </w:tc>
       </w:tr>
       <w:tr>
         <w:trPr>
-          <w:trHeight w:val="735"/>
+          <w:trHeight w:val="418"/>
         </w:trPr>
         <w:tc>
           <w:tcPr>
@@ -2446,12 +2437,12 @@
           </w:tcPr>
           <w:p>
             <w:pPr>
-              <w:jc w:val="center"/>
+              <w:pStyle w:val="Nessunaspaziatura"/>
               <w:rPr>
                 <w:b/>
                 <w:bCs/>
-                <w:sz w:val="24"/>
-                <w:szCs w:val="24"/>
+                <w:sz w:val="22"/>
+                <w:szCs w:val="22"/>
                 <w:lang w:val="en-US"/>
               </w:rPr>
             </w:pPr>
@@ -2459,8 +2450,8 @@
               <w:rPr>
                 <w:b/>
                 <w:bCs/>
-                <w:sz w:val="24"/>
-                <w:szCs w:val="24"/>
+                <w:sz w:val="22"/>
+                <w:szCs w:val="22"/>
                 <w:lang w:val="en-US"/>
               </w:rPr>
               <w:t>RESPONSABILITA’:</w:t>
@@ -2469,7 +2460,7 @@
         </w:tc>
         <w:tc>
           <w:tcPr>
-            <w:tcW w:w="2229" w:type="dxa"/>
+            <w:tcW w:w="2230" w:type="dxa"/>
             <w:tcBorders>
               <w:top w:val="single" w:sz="4" w:space="0" w:color="auto"/>
               <w:left w:val="single" w:sz="4" w:space="0" w:color="auto"/>
@@ -2480,12 +2471,12 @@
           </w:tcPr>
           <w:p>
             <w:pPr>
-              <w:jc w:val="center"/>
+              <w:pStyle w:val="Nessunaspaziatura"/>
               <w:rPr>
                 <w:b/>
                 <w:bCs/>
-                <w:sz w:val="24"/>
-                <w:szCs w:val="24"/>
+                <w:sz w:val="22"/>
+                <w:szCs w:val="22"/>
                 <w:lang w:val="en-US"/>
               </w:rPr>
             </w:pPr>
@@ -2493,8 +2484,8 @@
               <w:rPr>
                 <w:b/>
                 <w:bCs/>
-                <w:sz w:val="24"/>
-                <w:szCs w:val="24"/>
+                <w:sz w:val="22"/>
+                <w:szCs w:val="22"/>
                 <w:lang w:val="en-US"/>
               </w:rPr>
               <w:t>COLLABORATORI:</w:t>
@@ -2504,7 +2495,7 @@
       </w:tr>
       <w:tr>
         <w:trPr>
-          <w:trHeight w:val="761"/>
+          <w:trHeight w:val="707"/>
         </w:trPr>
         <w:tc>
           <w:tcPr>
@@ -2519,32 +2510,32 @@
           </w:tcPr>
           <w:p>
             <w:pPr>
-              <w:jc w:val="center"/>
-              <w:rPr>
-                <w:sz w:val="24"/>
-                <w:szCs w:val="24"/>
+              <w:pStyle w:val="Nessunaspaziatura"/>
+              <w:rPr>
+                <w:sz w:val="22"/>
+                <w:szCs w:val="22"/>
               </w:rPr>
             </w:pPr>
             <w:r>
               <w:rPr>
-                <w:sz w:val="24"/>
-                <w:szCs w:val="24"/>
+                <w:sz w:val="22"/>
+                <w:szCs w:val="22"/>
               </w:rPr>
               <w:t xml:space="preserve">Aggiunge la presenza degli sviluppatori </w:t>
             </w:r>
             <w:proofErr w:type="gramStart"/>
             <w:r>
               <w:rPr>
-                <w:sz w:val="24"/>
-                <w:szCs w:val="24"/>
+                <w:sz w:val="22"/>
+                <w:szCs w:val="22"/>
               </w:rPr>
               <w:t>al meeting</w:t>
             </w:r>
             <w:proofErr w:type="gramEnd"/>
             <w:r>
               <w:rPr>
-                <w:sz w:val="24"/>
-                <w:szCs w:val="24"/>
+                <w:sz w:val="22"/>
+                <w:szCs w:val="22"/>
               </w:rPr>
               <w:t xml:space="preserve"> </w:t>
             </w:r>
@@ -2552,7 +2543,7 @@
         </w:tc>
         <w:tc>
           <w:tcPr>
-            <w:tcW w:w="2229" w:type="dxa"/>
+            <w:tcW w:w="2230" w:type="dxa"/>
             <w:tcBorders>
               <w:top w:val="single" w:sz="4" w:space="0" w:color="auto"/>
               <w:left w:val="single" w:sz="4" w:space="0" w:color="auto"/>
@@ -2563,68 +2554,21 @@
           </w:tcPr>
           <w:p>
             <w:pPr>
-              <w:jc w:val="center"/>
-              <w:rPr>
-                <w:sz w:val="24"/>
-                <w:szCs w:val="24"/>
+              <w:pStyle w:val="Nessunaspaziatura"/>
+              <w:rPr>
+                <w:sz w:val="22"/>
+                <w:szCs w:val="22"/>
                 <w:lang w:val="en-US"/>
               </w:rPr>
             </w:pPr>
             <w:r>
               <w:rPr>
-                <w:sz w:val="24"/>
-                <w:szCs w:val="24"/>
+                <w:sz w:val="22"/>
+                <w:szCs w:val="22"/>
                 <w:lang w:val="en-US"/>
               </w:rPr>
               <w:t>Sviluppatori</w:t>
             </w:r>
-          </w:p>
-        </w:tc>
-      </w:tr>
-      <w:tr>
-        <w:trPr>
-          <w:trHeight w:val="761"/>
-        </w:trPr>
-        <w:tc>
-          <w:tcPr>
-            <w:tcW w:w="3301" w:type="dxa"/>
-            <w:tcBorders>
-              <w:top w:val="single" w:sz="4" w:space="0" w:color="auto"/>
-              <w:left w:val="single" w:sz="4" w:space="0" w:color="auto"/>
-              <w:bottom w:val="single" w:sz="4" w:space="0" w:color="auto"/>
-              <w:right w:val="single" w:sz="4" w:space="0" w:color="auto"/>
-            </w:tcBorders>
-          </w:tcPr>
-          <w:p>
-            <w:pPr>
-              <w:jc w:val="center"/>
-              <w:rPr>
-                <w:sz w:val="40"/>
-                <w:szCs w:val="40"/>
-                <w:lang w:val="en-US"/>
-              </w:rPr>
-            </w:pPr>
-          </w:p>
-        </w:tc>
-        <w:tc>
-          <w:tcPr>
-            <w:tcW w:w="2229" w:type="dxa"/>
-            <w:tcBorders>
-              <w:top w:val="single" w:sz="4" w:space="0" w:color="auto"/>
-              <w:left w:val="single" w:sz="4" w:space="0" w:color="auto"/>
-              <w:bottom w:val="single" w:sz="4" w:space="0" w:color="auto"/>
-              <w:right w:val="single" w:sz="4" w:space="0" w:color="auto"/>
-            </w:tcBorders>
-          </w:tcPr>
-          <w:p>
-            <w:pPr>
-              <w:jc w:val="center"/>
-              <w:rPr>
-                <w:sz w:val="40"/>
-                <w:szCs w:val="40"/>
-                <w:lang w:val="en-US"/>
-              </w:rPr>
-            </w:pPr>
           </w:p>
         </w:tc>
       </w:tr>
@@ -2665,6 +2609,84 @@
     </w:p>
     <w:p>
       <w:pPr>
+        <w:pStyle w:val="Paragrafoelenco"/>
+        <w:ind w:left="0"/>
+      </w:pPr>
+    </w:p>
+    <w:p>
+      <w:pPr>
+        <w:pStyle w:val="Paragrafoelenco"/>
+        <w:ind w:left="0"/>
+      </w:pPr>
+    </w:p>
+    <w:p>
+      <w:pPr>
+        <w:pStyle w:val="Paragrafoelenco"/>
+        <w:ind w:left="0"/>
+      </w:pPr>
+    </w:p>
+    <w:p>
+      <w:pPr>
+        <w:pStyle w:val="Paragrafoelenco"/>
+        <w:ind w:left="0"/>
+      </w:pPr>
+    </w:p>
+    <w:p>
+      <w:pPr>
+        <w:pStyle w:val="Paragrafoelenco"/>
+        <w:ind w:left="0"/>
+      </w:pPr>
+    </w:p>
+    <w:p>
+      <w:pPr>
+        <w:pStyle w:val="Paragrafoelenco"/>
+        <w:ind w:left="0"/>
+      </w:pPr>
+    </w:p>
+    <w:p>
+      <w:pPr>
+        <w:pStyle w:val="Paragrafoelenco"/>
+        <w:ind w:left="0"/>
+      </w:pPr>
+    </w:p>
+    <w:p>
+      <w:pPr>
+        <w:pStyle w:val="Paragrafoelenco"/>
+        <w:ind w:left="0"/>
+      </w:pPr>
+    </w:p>
+    <w:p>
+      <w:pPr>
+        <w:pStyle w:val="Paragrafoelenco"/>
+        <w:ind w:left="0"/>
+      </w:pPr>
+    </w:p>
+    <w:p>
+      <w:pPr>
+        <w:pStyle w:val="Paragrafoelenco"/>
+        <w:ind w:left="0"/>
+      </w:pPr>
+    </w:p>
+    <w:p>
+      <w:pPr>
+        <w:pStyle w:val="Paragrafoelenco"/>
+        <w:ind w:left="0"/>
+      </w:pPr>
+    </w:p>
+    <w:p>
+      <w:pPr>
+        <w:pStyle w:val="Paragrafoelenco"/>
+        <w:ind w:left="0"/>
+      </w:pPr>
+    </w:p>
+    <w:p>
+      <w:pPr>
+        <w:pStyle w:val="Paragrafoelenco"/>
+        <w:ind w:left="0"/>
+      </w:pPr>
+    </w:p>
+    <w:p>
+      <w:pPr>
         <w:pStyle w:val="Titolo1"/>
       </w:pPr>
       <w:bookmarkStart w:id="23" w:name="_Toc83652020"/>
@@ -2695,7 +2717,15 @@
       </w:r>
       <w:proofErr w:type="spellEnd"/>
       <w:r>
-        <w:t xml:space="preserve"> diagram permette di visualizzare graficamente quali sono le classi coinvolte e nello specifico i metodi per ogni classe, utilizzati per eseguire ogni singola funzionalità.</w:t>
+        <w:t xml:space="preserve"> </w:t>
+      </w:r>
+      <w:proofErr w:type="spellStart"/>
+      <w:r>
+        <w:t>diagram</w:t>
+      </w:r>
+      <w:proofErr w:type="spellEnd"/>
+      <w:r>
+        <w:t xml:space="preserve"> permette di visualizzare graficamente quali sono le classi coinvolte e nello specifico i metodi per ogni classe, utilizzati per eseguire ogni singola funzionalità.</w:t>
       </w:r>
     </w:p>
     <w:p>
@@ -2721,7 +2751,15 @@
       </w:r>
       <w:proofErr w:type="spellEnd"/>
       <w:r>
-        <w:t xml:space="preserve"> diagram di due funzionalità nello specifico:</w:t>
+        <w:t xml:space="preserve"> </w:t>
+      </w:r>
+      <w:proofErr w:type="spellStart"/>
+      <w:r>
+        <w:t>diagram</w:t>
+      </w:r>
+      <w:proofErr w:type="spellEnd"/>
+      <w:r>
+        <w:t xml:space="preserve"> di due funzionalità nello specifico:</w:t>
       </w:r>
     </w:p>
     <w:p>

</xml_diff>

<commit_message>
Primo sequence Diagram inserito nel doc
</commit_message>
<xml_diff>
--- a/Documentazione/Object Orientation/Documentazione OO.docx
+++ b/Documentazione/Object Orientation/Documentazione OO.docx
@@ -14,6 +14,7 @@
       <w:bookmarkStart w:id="1" w:name="_Toc83649654"/>
       <w:bookmarkStart w:id="2" w:name="_Toc83651064"/>
       <w:bookmarkStart w:id="3" w:name="_Toc83652012"/>
+      <w:bookmarkStart w:id="4" w:name="_Toc83750425"/>
       <w:r>
         <w:rPr>
           <w:rStyle w:val="Titolodellibro"/>
@@ -24,6 +25,7 @@
       <w:bookmarkEnd w:id="1"/>
       <w:bookmarkEnd w:id="2"/>
       <w:bookmarkEnd w:id="3"/>
+      <w:bookmarkEnd w:id="4"/>
       <w:r>
         <w:rPr>
           <w:rStyle w:val="Titolodellibro"/>
@@ -39,20 +41,22 @@
           <w:rStyle w:val="Titolodellibro"/>
         </w:rPr>
       </w:pPr>
-      <w:bookmarkStart w:id="4" w:name="_Toc83648282"/>
-      <w:bookmarkStart w:id="5" w:name="_Toc83649655"/>
-      <w:bookmarkStart w:id="6" w:name="_Toc83651065"/>
-      <w:bookmarkStart w:id="7" w:name="_Toc83652013"/>
+      <w:bookmarkStart w:id="5" w:name="_Toc83648282"/>
+      <w:bookmarkStart w:id="6" w:name="_Toc83649655"/>
+      <w:bookmarkStart w:id="7" w:name="_Toc83651065"/>
+      <w:bookmarkStart w:id="8" w:name="_Toc83652013"/>
+      <w:bookmarkStart w:id="9" w:name="_Toc83750426"/>
       <w:r>
         <w:rPr>
           <w:rStyle w:val="Titolodellibro"/>
         </w:rPr>
         <w:t>Scuola Politecnica e delle Scienze di Base</w:t>
       </w:r>
-      <w:bookmarkEnd w:id="4"/>
       <w:bookmarkEnd w:id="5"/>
       <w:bookmarkEnd w:id="6"/>
       <w:bookmarkEnd w:id="7"/>
+      <w:bookmarkEnd w:id="8"/>
+      <w:bookmarkEnd w:id="9"/>
     </w:p>
     <w:p>
       <w:pPr>
@@ -62,20 +66,22 @@
           <w:rStyle w:val="Titolodellibro"/>
         </w:rPr>
       </w:pPr>
-      <w:bookmarkStart w:id="8" w:name="_Toc83648283"/>
-      <w:bookmarkStart w:id="9" w:name="_Toc83649656"/>
-      <w:bookmarkStart w:id="10" w:name="_Toc83651066"/>
-      <w:bookmarkStart w:id="11" w:name="_Toc83652014"/>
+      <w:bookmarkStart w:id="10" w:name="_Toc83648283"/>
+      <w:bookmarkStart w:id="11" w:name="_Toc83649656"/>
+      <w:bookmarkStart w:id="12" w:name="_Toc83651066"/>
+      <w:bookmarkStart w:id="13" w:name="_Toc83652014"/>
+      <w:bookmarkStart w:id="14" w:name="_Toc83750427"/>
       <w:r>
         <w:rPr>
           <w:rStyle w:val="Titolodellibro"/>
         </w:rPr>
         <w:t>Dipartimento di Ingegneria Elettrica e Tecnologie dell’Informazione</w:t>
       </w:r>
-      <w:bookmarkEnd w:id="8"/>
-      <w:bookmarkEnd w:id="9"/>
       <w:bookmarkEnd w:id="10"/>
       <w:bookmarkEnd w:id="11"/>
+      <w:bookmarkEnd w:id="12"/>
+      <w:bookmarkEnd w:id="13"/>
+      <w:bookmarkEnd w:id="14"/>
     </w:p>
     <w:p>
       <w:pPr>
@@ -268,10 +274,11 @@
       <w:pPr>
         <w:pStyle w:val="Titolo2"/>
       </w:pPr>
-      <w:bookmarkStart w:id="12" w:name="_Toc83648284"/>
-      <w:bookmarkStart w:id="13" w:name="_Toc83649657"/>
-      <w:bookmarkStart w:id="14" w:name="_Toc83651067"/>
-      <w:bookmarkStart w:id="15" w:name="_Toc83652015"/>
+      <w:bookmarkStart w:id="15" w:name="_Toc83648284"/>
+      <w:bookmarkStart w:id="16" w:name="_Toc83649657"/>
+      <w:bookmarkStart w:id="17" w:name="_Toc83651067"/>
+      <w:bookmarkStart w:id="18" w:name="_Toc83652015"/>
+      <w:bookmarkStart w:id="19" w:name="_Toc83750428"/>
       <w:r>
         <w:t>Esposito Sara</w:t>
       </w:r>
@@ -289,50 +296,53 @@
         <w:tab/>
         <w:t>Gentile Beniamino</w:t>
       </w:r>
-      <w:bookmarkEnd w:id="12"/>
-      <w:bookmarkEnd w:id="13"/>
-      <w:bookmarkEnd w:id="14"/>
       <w:bookmarkEnd w:id="15"/>
-    </w:p>
-    <w:p>
-      <w:pPr>
-        <w:pStyle w:val="Titolo2"/>
-        <w:rPr>
-          <w:b/>
-          <w:lang w:bidi="ar-SA"/>
-        </w:rPr>
-      </w:pPr>
-      <w:bookmarkStart w:id="16" w:name="_Toc83648285"/>
-      <w:bookmarkStart w:id="17" w:name="_Toc83649658"/>
-      <w:bookmarkStart w:id="18" w:name="_Toc83651068"/>
-      <w:bookmarkStart w:id="19" w:name="_Toc83652016"/>
-      <w:r>
-        <w:t>N86003374</w:t>
-      </w:r>
-      <w:r>
-        <w:tab/>
-      </w:r>
-      <w:r>
-        <w:tab/>
-      </w:r>
-      <w:r>
-        <w:tab/>
-        <w:t>N86003950</w:t>
-      </w:r>
-      <w:r>
-        <w:tab/>
-      </w:r>
-      <w:r>
-        <w:tab/>
-      </w:r>
-      <w:r>
-        <w:tab/>
-        <w:t>N86003004</w:t>
-      </w:r>
       <w:bookmarkEnd w:id="16"/>
       <w:bookmarkEnd w:id="17"/>
       <w:bookmarkEnd w:id="18"/>
       <w:bookmarkEnd w:id="19"/>
+    </w:p>
+    <w:p>
+      <w:pPr>
+        <w:pStyle w:val="Titolo2"/>
+        <w:rPr>
+          <w:b/>
+          <w:lang w:bidi="ar-SA"/>
+        </w:rPr>
+      </w:pPr>
+      <w:bookmarkStart w:id="20" w:name="_Toc83648285"/>
+      <w:bookmarkStart w:id="21" w:name="_Toc83649658"/>
+      <w:bookmarkStart w:id="22" w:name="_Toc83651068"/>
+      <w:bookmarkStart w:id="23" w:name="_Toc83652016"/>
+      <w:bookmarkStart w:id="24" w:name="_Toc83750429"/>
+      <w:r>
+        <w:t>N86003374</w:t>
+      </w:r>
+      <w:r>
+        <w:tab/>
+      </w:r>
+      <w:r>
+        <w:tab/>
+      </w:r>
+      <w:r>
+        <w:tab/>
+        <w:t>N86003950</w:t>
+      </w:r>
+      <w:r>
+        <w:tab/>
+      </w:r>
+      <w:r>
+        <w:tab/>
+      </w:r>
+      <w:r>
+        <w:tab/>
+        <w:t>N86003004</w:t>
+      </w:r>
+      <w:bookmarkEnd w:id="20"/>
+      <w:bookmarkEnd w:id="21"/>
+      <w:bookmarkEnd w:id="22"/>
+      <w:bookmarkEnd w:id="23"/>
+      <w:bookmarkEnd w:id="24"/>
       <w:r>
         <w:rPr>
           <w:b/>
@@ -423,7 +433,7 @@
           <w:r>
             <w:fldChar w:fldCharType="separate"/>
           </w:r>
-          <w:hyperlink w:anchor="_Toc83652017" w:history="1">
+          <w:hyperlink w:anchor="_Toc83750430" w:history="1">
             <w:r>
               <w:rPr>
                 <w:rStyle w:val="Collegamentoipertestuale"/>
@@ -451,7 +461,7 @@
                 <w:noProof/>
                 <w:webHidden/>
               </w:rPr>
-              <w:instrText xml:space="preserve"> PAGEREF _Toc83652017 \h </w:instrText>
+              <w:instrText xml:space="preserve"> PAGEREF _Toc83750430 \h </w:instrText>
             </w:r>
             <w:r>
               <w:rPr>
@@ -493,7 +503,7 @@
               <w:noProof/>
             </w:rPr>
           </w:pPr>
-          <w:hyperlink w:anchor="_Toc83652018" w:history="1">
+          <w:hyperlink w:anchor="_Toc83750431" w:history="1">
             <w:r>
               <w:rPr>
                 <w:rStyle w:val="Collegamentoipertestuale"/>
@@ -521,7 +531,7 @@
                 <w:noProof/>
                 <w:webHidden/>
               </w:rPr>
-              <w:instrText xml:space="preserve"> PAGEREF _Toc83652018 \h </w:instrText>
+              <w:instrText xml:space="preserve"> PAGEREF _Toc83750431 \h </w:instrText>
             </w:r>
             <w:r>
               <w:rPr>
@@ -563,7 +573,7 @@
               <w:noProof/>
             </w:rPr>
           </w:pPr>
-          <w:hyperlink w:anchor="_Toc83652019" w:history="1">
+          <w:hyperlink w:anchor="_Toc83750432" w:history="1">
             <w:r>
               <w:rPr>
                 <w:rStyle w:val="Collegamentoipertestuale"/>
@@ -591,7 +601,7 @@
                 <w:noProof/>
                 <w:webHidden/>
               </w:rPr>
-              <w:instrText xml:space="preserve"> PAGEREF _Toc83652019 \h </w:instrText>
+              <w:instrText xml:space="preserve"> PAGEREF _Toc83750432 \h </w:instrText>
             </w:r>
             <w:r>
               <w:rPr>
@@ -633,7 +643,7 @@
               <w:noProof/>
             </w:rPr>
           </w:pPr>
-          <w:hyperlink w:anchor="_Toc83652020" w:history="1">
+          <w:hyperlink w:anchor="_Toc83750433" w:history="1">
             <w:r>
               <w:rPr>
                 <w:rStyle w:val="Collegamentoipertestuale"/>
@@ -661,7 +671,7 @@
                 <w:noProof/>
                 <w:webHidden/>
               </w:rPr>
-              <w:instrText xml:space="preserve"> PAGEREF _Toc83652020 \h </w:instrText>
+              <w:instrText xml:space="preserve"> PAGEREF _Toc83750433 \h </w:instrText>
             </w:r>
             <w:r>
               <w:rPr>
@@ -703,14 +713,14 @@
               <w:noProof/>
             </w:rPr>
           </w:pPr>
-          <w:hyperlink w:anchor="_Toc83652021" w:history="1">
+          <w:hyperlink w:anchor="_Toc83750434" w:history="1">
             <w:r>
               <w:rPr>
                 <w:rStyle w:val="Collegamentoipertestuale"/>
                 <w:noProof/>
                 <w:lang w:bidi="en-US"/>
               </w:rPr>
-              <w:t>Sequence Diagram: funzionalità 1</w:t>
+              <w:t>Sequence Diagram: Elimina Progetto</w:t>
             </w:r>
             <w:r>
               <w:rPr>
@@ -731,7 +741,7 @@
                 <w:noProof/>
                 <w:webHidden/>
               </w:rPr>
-              <w:instrText xml:space="preserve"> PAGEREF _Toc83652021 \h </w:instrText>
+              <w:instrText xml:space="preserve"> PAGEREF _Toc83750434 \h </w:instrText>
             </w:r>
             <w:r>
               <w:rPr>
@@ -773,7 +783,7 @@
               <w:noProof/>
             </w:rPr>
           </w:pPr>
-          <w:hyperlink w:anchor="_Toc83652022" w:history="1">
+          <w:hyperlink w:anchor="_Toc83750435" w:history="1">
             <w:r>
               <w:rPr>
                 <w:rStyle w:val="Collegamentoipertestuale"/>
@@ -801,7 +811,7 @@
                 <w:noProof/>
                 <w:webHidden/>
               </w:rPr>
-              <w:instrText xml:space="preserve"> PAGEREF _Toc83652022 \h </w:instrText>
+              <w:instrText xml:space="preserve"> PAGEREF _Toc83750435 \h </w:instrText>
             </w:r>
             <w:r>
               <w:rPr>
@@ -821,7 +831,7 @@
                 <w:noProof/>
                 <w:webHidden/>
               </w:rPr>
-              <w:t>6</w:t>
+              <w:t>7</w:t>
             </w:r>
             <w:r>
               <w:rPr>
@@ -1006,7 +1016,7 @@
       <w:pPr>
         <w:pStyle w:val="Titolo1"/>
       </w:pPr>
-      <w:bookmarkStart w:id="20" w:name="_Toc83652017"/>
+      <w:bookmarkStart w:id="25" w:name="_Toc83750430"/>
       <w:r>
         <w:lastRenderedPageBreak/>
         <w:t>Capitolo 1 Analisi delle richieste</w:t>
@@ -1014,7 +1024,7 @@
       <w:r>
         <w:t xml:space="preserve"> e scelte implementative</w:t>
       </w:r>
-      <w:bookmarkEnd w:id="20"/>
+      <w:bookmarkEnd w:id="25"/>
     </w:p>
     <w:p>
       <w:r>
@@ -1262,7 +1272,7 @@
       <w:pPr>
         <w:pStyle w:val="Titolo1"/>
       </w:pPr>
-      <w:bookmarkStart w:id="21" w:name="_Toc83652018"/>
+      <w:bookmarkStart w:id="26" w:name="_Toc83750431"/>
       <w:r>
         <w:lastRenderedPageBreak/>
         <w:t xml:space="preserve">Capitolo 2 </w:t>
@@ -1270,7 +1280,7 @@
       <w:r>
         <w:t>diagramma delle classi di design</w:t>
       </w:r>
-      <w:bookmarkEnd w:id="21"/>
+      <w:bookmarkEnd w:id="26"/>
     </w:p>
     <w:p>
       <w:pPr>
@@ -1568,7 +1578,7 @@
       <w:pPr>
         <w:pStyle w:val="Titolo1"/>
       </w:pPr>
-      <w:bookmarkStart w:id="22" w:name="_Toc83652019"/>
+      <w:bookmarkStart w:id="27" w:name="_Toc83750432"/>
       <w:r>
         <w:lastRenderedPageBreak/>
         <w:t xml:space="preserve">Capitolo 3 </w:t>
@@ -1576,7 +1586,7 @@
       <w:r>
         <w:t>CRC Card</w:t>
       </w:r>
-      <w:bookmarkEnd w:id="22"/>
+      <w:bookmarkEnd w:id="27"/>
       <w:r>
         <w:t xml:space="preserve"> </w:t>
       </w:r>
@@ -2689,7 +2699,7 @@
       <w:pPr>
         <w:pStyle w:val="Titolo1"/>
       </w:pPr>
-      <w:bookmarkStart w:id="23" w:name="_Toc83652020"/>
+      <w:bookmarkStart w:id="28" w:name="_Toc83750433"/>
       <w:r>
         <w:lastRenderedPageBreak/>
         <w:t xml:space="preserve">Capitolo 4 </w:t>
@@ -2697,7 +2707,7 @@
       <w:r>
         <w:t>Sequence Diagram</w:t>
       </w:r>
-      <w:bookmarkEnd w:id="23"/>
+      <w:bookmarkEnd w:id="28"/>
       <w:r>
         <w:t xml:space="preserve"> </w:t>
       </w:r>
@@ -2770,14 +2780,14 @@
           <w:numId w:val="3"/>
         </w:numPr>
         <w:rPr>
-          <w:rStyle w:val="Enfasicorsivo"/>
-        </w:rPr>
-      </w:pPr>
-      <w:r>
-        <w:rPr>
-          <w:rStyle w:val="Enfasicorsivo"/>
-        </w:rPr>
-        <w:t>…..</w:t>
+          <w:caps/>
+          <w:spacing w:val="5"/>
+          <w:sz w:val="20"/>
+          <w:szCs w:val="20"/>
+        </w:rPr>
+      </w:pPr>
+      <w:r>
+        <w:t>Elimina Progetto</w:t>
       </w:r>
     </w:p>
     <w:p>
@@ -2795,6 +2805,12 @@
         <w:rPr>
           <w:rStyle w:val="Enfasicorsivo"/>
         </w:rPr>
+        <w:t xml:space="preserve"> </w:t>
+      </w:r>
+      <w:r>
+        <w:rPr>
+          <w:rStyle w:val="Enfasicorsivo"/>
+        </w:rPr>
         <w:t>…….</w:t>
       </w:r>
     </w:p>
@@ -2803,11 +2819,14 @@
         <w:pStyle w:val="Titolo2"/>
         <w:jc w:val="left"/>
       </w:pPr>
-      <w:bookmarkStart w:id="24" w:name="_Toc83652021"/>
-      <w:r>
-        <w:t>Sequence Diagram: funzionalità 1</w:t>
-      </w:r>
-      <w:bookmarkEnd w:id="24"/>
+      <w:bookmarkStart w:id="29" w:name="_Toc83750434"/>
+      <w:r>
+        <w:t xml:space="preserve">Sequence Diagram: </w:t>
+      </w:r>
+      <w:r>
+        <w:t>Elimina Progetto</w:t>
+      </w:r>
+      <w:bookmarkEnd w:id="29"/>
     </w:p>
     <w:p>
       <w:pPr>
@@ -2815,25 +2834,175 @@
           <w:lang w:bidi="en-US"/>
         </w:rPr>
       </w:pPr>
+      <w:r>
+        <w:rPr>
+          <w:noProof/>
+        </w:rPr>
+        <w:drawing>
+          <wp:anchor distT="0" distB="0" distL="114300" distR="114300" simplePos="0" relativeHeight="251658752" behindDoc="0" locked="0" layoutInCell="1" allowOverlap="1" wp14:anchorId="348F6C7E" wp14:editId="79368019">
+            <wp:simplePos x="0" y="0"/>
+            <wp:positionH relativeFrom="column">
+              <wp:posOffset>-1905</wp:posOffset>
+            </wp:positionH>
+            <wp:positionV relativeFrom="paragraph">
+              <wp:posOffset>795655</wp:posOffset>
+            </wp:positionV>
+            <wp:extent cx="6120130" cy="6033770"/>
+            <wp:effectExtent l="0" t="0" r="0" b="5080"/>
+            <wp:wrapSquare wrapText="bothSides"/>
+            <wp:docPr id="1" name="Immagine 1"/>
+            <wp:cNvGraphicFramePr>
+              <a:graphicFrameLocks xmlns:a="http://schemas.openxmlformats.org/drawingml/2006/main" noChangeAspect="1"/>
+            </wp:cNvGraphicFramePr>
+            <a:graphic xmlns:a="http://schemas.openxmlformats.org/drawingml/2006/main">
+              <a:graphicData uri="http://schemas.openxmlformats.org/drawingml/2006/picture">
+                <pic:pic xmlns:pic="http://schemas.openxmlformats.org/drawingml/2006/picture">
+                  <pic:nvPicPr>
+                    <pic:cNvPr id="0" name="Picture 1"/>
+                    <pic:cNvPicPr>
+                      <a:picLocks noChangeAspect="1" noChangeArrowheads="1"/>
+                    </pic:cNvPicPr>
+                  </pic:nvPicPr>
+                  <pic:blipFill>
+                    <a:blip r:embed="rId9" cstate="print">
+                      <a:extLst>
+                        <a:ext uri="{28A0092B-C50C-407E-A947-70E740481C1C}">
+                          <a14:useLocalDpi xmlns:a14="http://schemas.microsoft.com/office/drawing/2010/main" val="0"/>
+                        </a:ext>
+                      </a:extLst>
+                    </a:blip>
+                    <a:srcRect/>
+                    <a:stretch>
+                      <a:fillRect/>
+                    </a:stretch>
+                  </pic:blipFill>
+                  <pic:spPr bwMode="auto">
+                    <a:xfrm>
+                      <a:off x="0" y="0"/>
+                      <a:ext cx="6120130" cy="6033770"/>
+                    </a:xfrm>
+                    <a:prstGeom prst="rect">
+                      <a:avLst/>
+                    </a:prstGeom>
+                    <a:noFill/>
+                    <a:ln>
+                      <a:noFill/>
+                    </a:ln>
+                  </pic:spPr>
+                </pic:pic>
+              </a:graphicData>
+            </a:graphic>
+          </wp:anchor>
+        </w:drawing>
+      </w:r>
+      <w:r>
+        <w:rPr>
+          <w:lang w:bidi="en-US"/>
+        </w:rPr>
+        <w:tab/>
+        <w:t xml:space="preserve">Il </w:t>
+      </w:r>
       <w:proofErr w:type="spellStart"/>
       <w:r>
         <w:rPr>
           <w:lang w:bidi="en-US"/>
         </w:rPr>
-        <w:t>xxxxxxx</w:t>
+        <w:t>sequence</w:t>
       </w:r>
       <w:proofErr w:type="spellEnd"/>
+      <w:r>
+        <w:rPr>
+          <w:lang w:bidi="en-US"/>
+        </w:rPr>
+        <w:t xml:space="preserve"> </w:t>
+      </w:r>
+      <w:proofErr w:type="spellStart"/>
+      <w:r>
+        <w:rPr>
+          <w:lang w:bidi="en-US"/>
+        </w:rPr>
+        <w:t>diagram</w:t>
+      </w:r>
+      <w:proofErr w:type="spellEnd"/>
+      <w:r>
+        <w:rPr>
+          <w:lang w:bidi="en-US"/>
+        </w:rPr>
+        <w:t xml:space="preserve"> in figura… mostra la funzionalità “elimina progetto” con il quale un project manager riesce a consegnare un progetto e cambiare il suo stato da ‘Incompleto’ a ‘Completo’. Il progetto viene quindi “eliminato” tra quelli attivi e non più mostrato al project manager come uno dei progetti a cui può lavorare.</w:t>
+      </w:r>
+      <w:r>
+        <w:rPr>
+          <w:lang w:bidi="en-US"/>
+        </w:rPr>
+        <w:t xml:space="preserve">   </w:t>
+      </w:r>
+      <w:r>
+        <w:rPr>
+          <w:lang w:bidi="en-US"/>
+        </w:rPr>
+        <w:tab/>
+      </w:r>
+      <w:r>
+        <w:rPr>
+          <w:lang w:bidi="en-US"/>
+        </w:rPr>
+        <w:tab/>
+      </w:r>
+      <w:r>
+        <w:rPr>
+          <w:lang w:bidi="en-US"/>
+        </w:rPr>
+        <w:tab/>
+      </w:r>
+      <w:r>
+        <w:rPr>
+          <w:lang w:bidi="en-US"/>
+        </w:rPr>
+        <w:tab/>
+      </w:r>
+      <w:r>
+        <w:rPr>
+          <w:lang w:bidi="en-US"/>
+        </w:rPr>
+        <w:tab/>
+      </w:r>
+      <w:r>
+        <w:rPr>
+          <w:lang w:bidi="en-US"/>
+        </w:rPr>
+        <w:tab/>
+      </w:r>
+      <w:r>
+        <w:rPr>
+          <w:lang w:bidi="en-US"/>
+        </w:rPr>
+        <w:tab/>
+      </w:r>
+      <w:r>
+        <w:rPr>
+          <w:lang w:bidi="en-US"/>
+        </w:rPr>
+        <w:tab/>
+      </w:r>
+      <w:r>
+        <w:rPr>
+          <w:lang w:bidi="en-US"/>
+        </w:rPr>
+        <w:tab/>
+        <w:t>Fig.</w:t>
+      </w:r>
     </w:p>
     <w:p>
       <w:pPr>
         <w:pStyle w:val="Titolo2"/>
         <w:jc w:val="left"/>
       </w:pPr>
-      <w:bookmarkStart w:id="25" w:name="_Toc83652022"/>
-      <w:r>
+      <w:bookmarkStart w:id="30" w:name="_Toc83750435"/>
+      <w:r>
+        <w:lastRenderedPageBreak/>
         <w:t>Sequence Diagram: funzionalità 2</w:t>
       </w:r>
-      <w:bookmarkEnd w:id="25"/>
+      <w:bookmarkEnd w:id="30"/>
     </w:p>
     <w:p>
       <w:pPr>
@@ -2858,7 +3027,7 @@
       </w:pPr>
     </w:p>
     <w:sectPr>
-      <w:footerReference w:type="default" r:id="rId9"/>
+      <w:footerReference w:type="default" r:id="rId10"/>
       <w:pgSz w:w="11906" w:h="16838"/>
       <w:pgMar w:top="1417" w:right="1134" w:bottom="1134" w:left="1134" w:header="708" w:footer="708" w:gutter="0"/>
       <w:cols w:space="708"/>

</xml_diff>

<commit_message>
secondo sequence diagram : accedi sviluppatore
</commit_message>
<xml_diff>
--- a/Documentazione/Object Orientation/Documentazione OO.docx
+++ b/Documentazione/Object Orientation/Documentazione OO.docx
@@ -15,6 +15,7 @@
       <w:bookmarkStart w:id="2" w:name="_Toc83651064"/>
       <w:bookmarkStart w:id="3" w:name="_Toc83652012"/>
       <w:bookmarkStart w:id="4" w:name="_Toc83750425"/>
+      <w:bookmarkStart w:id="5" w:name="_Toc83804516"/>
       <w:r>
         <w:rPr>
           <w:rStyle w:val="Titolodellibro"/>
@@ -26,6 +27,7 @@
       <w:bookmarkEnd w:id="2"/>
       <w:bookmarkEnd w:id="3"/>
       <w:bookmarkEnd w:id="4"/>
+      <w:bookmarkEnd w:id="5"/>
       <w:r>
         <w:rPr>
           <w:rStyle w:val="Titolodellibro"/>
@@ -41,22 +43,24 @@
           <w:rStyle w:val="Titolodellibro"/>
         </w:rPr>
       </w:pPr>
-      <w:bookmarkStart w:id="5" w:name="_Toc83648282"/>
-      <w:bookmarkStart w:id="6" w:name="_Toc83649655"/>
-      <w:bookmarkStart w:id="7" w:name="_Toc83651065"/>
-      <w:bookmarkStart w:id="8" w:name="_Toc83652013"/>
-      <w:bookmarkStart w:id="9" w:name="_Toc83750426"/>
+      <w:bookmarkStart w:id="6" w:name="_Toc83648282"/>
+      <w:bookmarkStart w:id="7" w:name="_Toc83649655"/>
+      <w:bookmarkStart w:id="8" w:name="_Toc83651065"/>
+      <w:bookmarkStart w:id="9" w:name="_Toc83652013"/>
+      <w:bookmarkStart w:id="10" w:name="_Toc83750426"/>
+      <w:bookmarkStart w:id="11" w:name="_Toc83804517"/>
       <w:r>
         <w:rPr>
           <w:rStyle w:val="Titolodellibro"/>
         </w:rPr>
         <w:t>Scuola Politecnica e delle Scienze di Base</w:t>
       </w:r>
-      <w:bookmarkEnd w:id="5"/>
       <w:bookmarkEnd w:id="6"/>
       <w:bookmarkEnd w:id="7"/>
       <w:bookmarkEnd w:id="8"/>
       <w:bookmarkEnd w:id="9"/>
+      <w:bookmarkEnd w:id="10"/>
+      <w:bookmarkEnd w:id="11"/>
     </w:p>
     <w:p>
       <w:pPr>
@@ -66,22 +70,24 @@
           <w:rStyle w:val="Titolodellibro"/>
         </w:rPr>
       </w:pPr>
-      <w:bookmarkStart w:id="10" w:name="_Toc83648283"/>
-      <w:bookmarkStart w:id="11" w:name="_Toc83649656"/>
-      <w:bookmarkStart w:id="12" w:name="_Toc83651066"/>
-      <w:bookmarkStart w:id="13" w:name="_Toc83652014"/>
-      <w:bookmarkStart w:id="14" w:name="_Toc83750427"/>
+      <w:bookmarkStart w:id="12" w:name="_Toc83648283"/>
+      <w:bookmarkStart w:id="13" w:name="_Toc83649656"/>
+      <w:bookmarkStart w:id="14" w:name="_Toc83651066"/>
+      <w:bookmarkStart w:id="15" w:name="_Toc83652014"/>
+      <w:bookmarkStart w:id="16" w:name="_Toc83750427"/>
+      <w:bookmarkStart w:id="17" w:name="_Toc83804518"/>
       <w:r>
         <w:rPr>
           <w:rStyle w:val="Titolodellibro"/>
         </w:rPr>
         <w:t>Dipartimento di Ingegneria Elettrica e Tecnologie dell’Informazione</w:t>
       </w:r>
-      <w:bookmarkEnd w:id="10"/>
-      <w:bookmarkEnd w:id="11"/>
       <w:bookmarkEnd w:id="12"/>
       <w:bookmarkEnd w:id="13"/>
       <w:bookmarkEnd w:id="14"/>
+      <w:bookmarkEnd w:id="15"/>
+      <w:bookmarkEnd w:id="16"/>
+      <w:bookmarkEnd w:id="17"/>
     </w:p>
     <w:p>
       <w:pPr>
@@ -274,11 +280,12 @@
       <w:pPr>
         <w:pStyle w:val="Titolo2"/>
       </w:pPr>
-      <w:bookmarkStart w:id="15" w:name="_Toc83648284"/>
-      <w:bookmarkStart w:id="16" w:name="_Toc83649657"/>
-      <w:bookmarkStart w:id="17" w:name="_Toc83651067"/>
-      <w:bookmarkStart w:id="18" w:name="_Toc83652015"/>
-      <w:bookmarkStart w:id="19" w:name="_Toc83750428"/>
+      <w:bookmarkStart w:id="18" w:name="_Toc83648284"/>
+      <w:bookmarkStart w:id="19" w:name="_Toc83649657"/>
+      <w:bookmarkStart w:id="20" w:name="_Toc83651067"/>
+      <w:bookmarkStart w:id="21" w:name="_Toc83652015"/>
+      <w:bookmarkStart w:id="22" w:name="_Toc83750428"/>
+      <w:bookmarkStart w:id="23" w:name="_Toc83804519"/>
       <w:r>
         <w:t>Esposito Sara</w:t>
       </w:r>
@@ -296,11 +303,12 @@
         <w:tab/>
         <w:t>Gentile Beniamino</w:t>
       </w:r>
-      <w:bookmarkEnd w:id="15"/>
-      <w:bookmarkEnd w:id="16"/>
-      <w:bookmarkEnd w:id="17"/>
       <w:bookmarkEnd w:id="18"/>
       <w:bookmarkEnd w:id="19"/>
+      <w:bookmarkEnd w:id="20"/>
+      <w:bookmarkEnd w:id="21"/>
+      <w:bookmarkEnd w:id="22"/>
+      <w:bookmarkEnd w:id="23"/>
     </w:p>
     <w:p>
       <w:pPr>
@@ -310,11 +318,12 @@
           <w:lang w:bidi="ar-SA"/>
         </w:rPr>
       </w:pPr>
-      <w:bookmarkStart w:id="20" w:name="_Toc83648285"/>
-      <w:bookmarkStart w:id="21" w:name="_Toc83649658"/>
-      <w:bookmarkStart w:id="22" w:name="_Toc83651068"/>
-      <w:bookmarkStart w:id="23" w:name="_Toc83652016"/>
-      <w:bookmarkStart w:id="24" w:name="_Toc83750429"/>
+      <w:bookmarkStart w:id="24" w:name="_Toc83648285"/>
+      <w:bookmarkStart w:id="25" w:name="_Toc83649658"/>
+      <w:bookmarkStart w:id="26" w:name="_Toc83651068"/>
+      <w:bookmarkStart w:id="27" w:name="_Toc83652016"/>
+      <w:bookmarkStart w:id="28" w:name="_Toc83750429"/>
+      <w:bookmarkStart w:id="29" w:name="_Toc83804520"/>
       <w:r>
         <w:t>N86003374</w:t>
       </w:r>
@@ -338,11 +347,12 @@
         <w:tab/>
         <w:t>N86003004</w:t>
       </w:r>
-      <w:bookmarkEnd w:id="20"/>
-      <w:bookmarkEnd w:id="21"/>
-      <w:bookmarkEnd w:id="22"/>
-      <w:bookmarkEnd w:id="23"/>
       <w:bookmarkEnd w:id="24"/>
+      <w:bookmarkEnd w:id="25"/>
+      <w:bookmarkEnd w:id="26"/>
+      <w:bookmarkEnd w:id="27"/>
+      <w:bookmarkEnd w:id="28"/>
+      <w:bookmarkEnd w:id="29"/>
       <w:r>
         <w:rPr>
           <w:b/>
@@ -433,7 +443,7 @@
           <w:r>
             <w:fldChar w:fldCharType="separate"/>
           </w:r>
-          <w:hyperlink w:anchor="_Toc83750430" w:history="1">
+          <w:hyperlink w:anchor="_Toc83804521" w:history="1">
             <w:r>
               <w:rPr>
                 <w:rStyle w:val="Collegamentoipertestuale"/>
@@ -461,7 +471,7 @@
                 <w:noProof/>
                 <w:webHidden/>
               </w:rPr>
-              <w:instrText xml:space="preserve"> PAGEREF _Toc83750430 \h </w:instrText>
+              <w:instrText xml:space="preserve"> PAGEREF _Toc83804521 \h </w:instrText>
             </w:r>
             <w:r>
               <w:rPr>
@@ -503,7 +513,7 @@
               <w:noProof/>
             </w:rPr>
           </w:pPr>
-          <w:hyperlink w:anchor="_Toc83750431" w:history="1">
+          <w:hyperlink w:anchor="_Toc83804522" w:history="1">
             <w:r>
               <w:rPr>
                 <w:rStyle w:val="Collegamentoipertestuale"/>
@@ -531,7 +541,7 @@
                 <w:noProof/>
                 <w:webHidden/>
               </w:rPr>
-              <w:instrText xml:space="preserve"> PAGEREF _Toc83750431 \h </w:instrText>
+              <w:instrText xml:space="preserve"> PAGEREF _Toc83804522 \h </w:instrText>
             </w:r>
             <w:r>
               <w:rPr>
@@ -573,7 +583,7 @@
               <w:noProof/>
             </w:rPr>
           </w:pPr>
-          <w:hyperlink w:anchor="_Toc83750432" w:history="1">
+          <w:hyperlink w:anchor="_Toc83804523" w:history="1">
             <w:r>
               <w:rPr>
                 <w:rStyle w:val="Collegamentoipertestuale"/>
@@ -601,7 +611,7 @@
                 <w:noProof/>
                 <w:webHidden/>
               </w:rPr>
-              <w:instrText xml:space="preserve"> PAGEREF _Toc83750432 \h </w:instrText>
+              <w:instrText xml:space="preserve"> PAGEREF _Toc83804523 \h </w:instrText>
             </w:r>
             <w:r>
               <w:rPr>
@@ -643,7 +653,7 @@
               <w:noProof/>
             </w:rPr>
           </w:pPr>
-          <w:hyperlink w:anchor="_Toc83750433" w:history="1">
+          <w:hyperlink w:anchor="_Toc83804524" w:history="1">
             <w:r>
               <w:rPr>
                 <w:rStyle w:val="Collegamentoipertestuale"/>
@@ -671,7 +681,7 @@
                 <w:noProof/>
                 <w:webHidden/>
               </w:rPr>
-              <w:instrText xml:space="preserve"> PAGEREF _Toc83750433 \h </w:instrText>
+              <w:instrText xml:space="preserve"> PAGEREF _Toc83804524 \h </w:instrText>
             </w:r>
             <w:r>
               <w:rPr>
@@ -691,7 +701,7 @@
                 <w:noProof/>
                 <w:webHidden/>
               </w:rPr>
-              <w:t>6</w:t>
+              <w:t>11</w:t>
             </w:r>
             <w:r>
               <w:rPr>
@@ -713,14 +723,14 @@
               <w:noProof/>
             </w:rPr>
           </w:pPr>
-          <w:hyperlink w:anchor="_Toc83750434" w:history="1">
+          <w:hyperlink w:anchor="_Toc83804525" w:history="1">
             <w:r>
               <w:rPr>
                 <w:rStyle w:val="Collegamentoipertestuale"/>
                 <w:noProof/>
                 <w:lang w:bidi="en-US"/>
               </w:rPr>
-              <w:t>Sequence Diagram: Elimina Progetto</w:t>
+              <w:t>Sequence Diagram: Accedi Sviluppatore</w:t>
             </w:r>
             <w:r>
               <w:rPr>
@@ -741,7 +751,7 @@
                 <w:noProof/>
                 <w:webHidden/>
               </w:rPr>
-              <w:instrText xml:space="preserve"> PAGEREF _Toc83750434 \h </w:instrText>
+              <w:instrText xml:space="preserve"> PAGEREF _Toc83804525 \h </w:instrText>
             </w:r>
             <w:r>
               <w:rPr>
@@ -761,7 +771,7 @@
                 <w:noProof/>
                 <w:webHidden/>
               </w:rPr>
-              <w:t>6</w:t>
+              <w:t>11</w:t>
             </w:r>
             <w:r>
               <w:rPr>
@@ -783,14 +793,14 @@
               <w:noProof/>
             </w:rPr>
           </w:pPr>
-          <w:hyperlink w:anchor="_Toc83750435" w:history="1">
+          <w:hyperlink w:anchor="_Toc83804526" w:history="1">
             <w:r>
               <w:rPr>
                 <w:rStyle w:val="Collegamentoipertestuale"/>
                 <w:noProof/>
                 <w:lang w:bidi="en-US"/>
               </w:rPr>
-              <w:t>Sequence Diagram: funzionalità 2</w:t>
+              <w:t>Sequence Diagram: Elimina Progetto</w:t>
             </w:r>
             <w:r>
               <w:rPr>
@@ -811,7 +821,7 @@
                 <w:noProof/>
                 <w:webHidden/>
               </w:rPr>
-              <w:instrText xml:space="preserve"> PAGEREF _Toc83750435 \h </w:instrText>
+              <w:instrText xml:space="preserve"> PAGEREF _Toc83804526 \h </w:instrText>
             </w:r>
             <w:r>
               <w:rPr>
@@ -831,7 +841,7 @@
                 <w:noProof/>
                 <w:webHidden/>
               </w:rPr>
-              <w:t>7</w:t>
+              <w:t>12</w:t>
             </w:r>
             <w:r>
               <w:rPr>
@@ -1016,7 +1026,7 @@
       <w:pPr>
         <w:pStyle w:val="Titolo1"/>
       </w:pPr>
-      <w:bookmarkStart w:id="25" w:name="_Toc83750430"/>
+      <w:bookmarkStart w:id="30" w:name="_Toc83804521"/>
       <w:r>
         <w:lastRenderedPageBreak/>
         <w:t>Capitolo 1 Analisi delle richieste</w:t>
@@ -1024,7 +1034,7 @@
       <w:r>
         <w:t xml:space="preserve"> e scelte implementative</w:t>
       </w:r>
-      <w:bookmarkEnd w:id="25"/>
+      <w:bookmarkEnd w:id="30"/>
     </w:p>
     <w:p>
       <w:r>
@@ -1091,10 +1101,18 @@
         <w:t>, permettendo così un confronto,</w:t>
       </w:r>
       <w:r>
-        <w:t xml:space="preserve"> ogni gruppo potrà partecipare a dei meeting telematici o fisici</w:t>
+        <w:t xml:space="preserve"> ogni gruppo potrà partecipare a </w:t>
+      </w:r>
+      <w:proofErr w:type="gramStart"/>
+      <w:r>
+        <w:t>dei meeting telematici o fisici</w:t>
       </w:r>
       <w:r>
-        <w:t xml:space="preserve"> organizzati dal project manager</w:t>
+        <w:t xml:space="preserve"> organizzati</w:t>
+      </w:r>
+      <w:proofErr w:type="gramEnd"/>
+      <w:r>
+        <w:t xml:space="preserve"> dal project manager</w:t>
       </w:r>
       <w:r>
         <w:t>.</w:t>
@@ -1264,7 +1282,7 @@
       <w:pPr>
         <w:pStyle w:val="Titolo1"/>
       </w:pPr>
-      <w:bookmarkStart w:id="26" w:name="_Toc83750431"/>
+      <w:bookmarkStart w:id="31" w:name="_Toc83804522"/>
       <w:r>
         <w:lastRenderedPageBreak/>
         <w:t xml:space="preserve">Capitolo 2 </w:t>
@@ -1272,7 +1290,7 @@
       <w:r>
         <w:t>diagramma delle classi di design</w:t>
       </w:r>
-      <w:bookmarkEnd w:id="26"/>
+      <w:bookmarkEnd w:id="31"/>
     </w:p>
     <w:p>
       <w:pPr>
@@ -1570,7 +1588,7 @@
       <w:pPr>
         <w:pStyle w:val="Titolo1"/>
       </w:pPr>
-      <w:bookmarkStart w:id="27" w:name="_Toc83750432"/>
+      <w:bookmarkStart w:id="32" w:name="_Toc83804523"/>
       <w:r>
         <w:lastRenderedPageBreak/>
         <w:t xml:space="preserve">Capitolo 3 </w:t>
@@ -1578,7 +1596,7 @@
       <w:r>
         <w:t>CRC Card</w:t>
       </w:r>
-      <w:bookmarkEnd w:id="27"/>
+      <w:bookmarkEnd w:id="32"/>
       <w:r>
         <w:t xml:space="preserve"> </w:t>
       </w:r>
@@ -2445,8 +2463,16 @@
               <w:rPr>
                 <w:rFonts w:asciiTheme="majorHAnsi" w:hAnsiTheme="majorHAnsi"/>
               </w:rPr>
-              <w:t>Aggiunge la presenza degli sviluppatori al meeting</w:t>
-            </w:r>
+              <w:t xml:space="preserve">Aggiunge la presenza degli sviluppatori </w:t>
+            </w:r>
+            <w:proofErr w:type="gramStart"/>
+            <w:r>
+              <w:rPr>
+                <w:rFonts w:asciiTheme="majorHAnsi" w:hAnsiTheme="majorHAnsi"/>
+              </w:rPr>
+              <w:t>al meeting</w:t>
+            </w:r>
+            <w:proofErr w:type="gramEnd"/>
           </w:p>
         </w:tc>
         <w:tc>
@@ -2467,12 +2493,14 @@
                 <w:rFonts w:asciiTheme="majorHAnsi" w:hAnsiTheme="majorHAnsi"/>
               </w:rPr>
             </w:pPr>
+            <w:proofErr w:type="gramStart"/>
             <w:r>
               <w:rPr>
                 <w:rFonts w:asciiTheme="majorHAnsi" w:hAnsiTheme="majorHAnsi"/>
               </w:rPr>
               <w:t>Meeting</w:t>
             </w:r>
+            <w:proofErr w:type="gramEnd"/>
           </w:p>
         </w:tc>
       </w:tr>
@@ -3037,7 +3065,21 @@
               <w:rPr>
                 <w:rFonts w:asciiTheme="majorHAnsi" w:hAnsiTheme="majorHAnsi"/>
               </w:rPr>
-              <w:t>Passare una query al database al fine di salvare i meeting a cui ha partecipato uno sviluppatore</w:t>
+              <w:t xml:space="preserve">Passare una query al database al fine di salvare </w:t>
+            </w:r>
+            <w:proofErr w:type="gramStart"/>
+            <w:r>
+              <w:rPr>
+                <w:rFonts w:asciiTheme="majorHAnsi" w:hAnsiTheme="majorHAnsi"/>
+              </w:rPr>
+              <w:t>i meeting</w:t>
+            </w:r>
+            <w:proofErr w:type="gramEnd"/>
+            <w:r>
+              <w:rPr>
+                <w:rFonts w:asciiTheme="majorHAnsi" w:hAnsiTheme="majorHAnsi"/>
+              </w:rPr>
+              <w:t xml:space="preserve"> a cui ha partecipato uno sviluppatore</w:t>
             </w:r>
           </w:p>
         </w:tc>
@@ -3281,7 +3323,21 @@
               <w:rPr>
                 <w:rFonts w:asciiTheme="majorHAnsi" w:hAnsiTheme="majorHAnsi"/>
               </w:rPr>
-              <w:t xml:space="preserve">Passare una query al database al fine di salvare un meeting telematico attraverso il titolo </w:t>
+              <w:t xml:space="preserve">Passare una query al database al fine di salvare </w:t>
+            </w:r>
+            <w:proofErr w:type="gramStart"/>
+            <w:r>
+              <w:rPr>
+                <w:rFonts w:asciiTheme="majorHAnsi" w:hAnsiTheme="majorHAnsi"/>
+              </w:rPr>
+              <w:t>un meeting telematico</w:t>
+            </w:r>
+            <w:proofErr w:type="gramEnd"/>
+            <w:r>
+              <w:rPr>
+                <w:rFonts w:asciiTheme="majorHAnsi" w:hAnsiTheme="majorHAnsi"/>
+              </w:rPr>
+              <w:t xml:space="preserve"> attraverso il titolo </w:t>
             </w:r>
           </w:p>
         </w:tc>
@@ -3333,8 +3389,16 @@
               <w:rPr>
                 <w:rFonts w:asciiTheme="majorHAnsi" w:hAnsiTheme="majorHAnsi"/>
               </w:rPr>
-              <w:t>Passare una query al database al fine di inserire un meeting telematico</w:t>
-            </w:r>
+              <w:t xml:space="preserve">Passare una query al database al fine di inserire </w:t>
+            </w:r>
+            <w:proofErr w:type="gramStart"/>
+            <w:r>
+              <w:rPr>
+                <w:rFonts w:asciiTheme="majorHAnsi" w:hAnsiTheme="majorHAnsi"/>
+              </w:rPr>
+              <w:t>un meeting telematico</w:t>
+            </w:r>
+            <w:proofErr w:type="gramEnd"/>
           </w:p>
         </w:tc>
         <w:tc>
@@ -3385,7 +3449,21 @@
               <w:rPr>
                 <w:rFonts w:asciiTheme="majorHAnsi" w:hAnsiTheme="majorHAnsi"/>
               </w:rPr>
-              <w:t>Passare una query al database al fine di salvare meeting telematici a cui ha partecipato uno sviluppatore</w:t>
+              <w:t xml:space="preserve">Passare una query al database al fine di salvare </w:t>
+            </w:r>
+            <w:proofErr w:type="gramStart"/>
+            <w:r>
+              <w:rPr>
+                <w:rFonts w:asciiTheme="majorHAnsi" w:hAnsiTheme="majorHAnsi"/>
+              </w:rPr>
+              <w:t>meeting telematici</w:t>
+            </w:r>
+            <w:proofErr w:type="gramEnd"/>
+            <w:r>
+              <w:rPr>
+                <w:rFonts w:asciiTheme="majorHAnsi" w:hAnsiTheme="majorHAnsi"/>
+              </w:rPr>
+              <w:t xml:space="preserve"> a cui ha partecipato uno sviluppatore</w:t>
             </w:r>
           </w:p>
         </w:tc>
@@ -3437,8 +3515,16 @@
               <w:rPr>
                 <w:rFonts w:asciiTheme="majorHAnsi" w:hAnsiTheme="majorHAnsi"/>
               </w:rPr>
-              <w:t>Passare una query al database al fine di inserire la partecipazione di un membro a un meeting telematico</w:t>
-            </w:r>
+              <w:t xml:space="preserve">Passare una query al database al fine di inserire la partecipazione di un membro a </w:t>
+            </w:r>
+            <w:proofErr w:type="gramStart"/>
+            <w:r>
+              <w:rPr>
+                <w:rFonts w:asciiTheme="majorHAnsi" w:hAnsiTheme="majorHAnsi"/>
+              </w:rPr>
+              <w:t>un meeting telematico</w:t>
+            </w:r>
+            <w:proofErr w:type="gramEnd"/>
           </w:p>
         </w:tc>
         <w:tc>
@@ -3489,7 +3575,21 @@
               <w:rPr>
                 <w:rFonts w:asciiTheme="majorHAnsi" w:hAnsiTheme="majorHAnsi"/>
               </w:rPr>
-              <w:t xml:space="preserve">Passare una query al database al fine di salvare un meeting telematico attraverso il codice fiscale del project manager che </w:t>
+              <w:t xml:space="preserve">Passare una query al database al fine di salvare </w:t>
+            </w:r>
+            <w:proofErr w:type="gramStart"/>
+            <w:r>
+              <w:rPr>
+                <w:rFonts w:asciiTheme="majorHAnsi" w:hAnsiTheme="majorHAnsi"/>
+              </w:rPr>
+              <w:t>un meeting telematico</w:t>
+            </w:r>
+            <w:proofErr w:type="gramEnd"/>
+            <w:r>
+              <w:rPr>
+                <w:rFonts w:asciiTheme="majorHAnsi" w:hAnsiTheme="majorHAnsi"/>
+              </w:rPr>
+              <w:t xml:space="preserve"> attraverso il codice fiscale del project manager che </w:t>
             </w:r>
             <w:r>
               <w:rPr>
@@ -3548,8 +3648,16 @@
               <w:rPr>
                 <w:rFonts w:asciiTheme="majorHAnsi" w:hAnsiTheme="majorHAnsi"/>
               </w:rPr>
-              <w:t>Passare una query al database al fine di salvare tutti i partecipanti di un determinato meeting telematico</w:t>
-            </w:r>
+              <w:t xml:space="preserve">Passare una query al database al fine di salvare tutti i partecipanti di </w:t>
+            </w:r>
+            <w:proofErr w:type="gramStart"/>
+            <w:r>
+              <w:rPr>
+                <w:rFonts w:asciiTheme="majorHAnsi" w:hAnsiTheme="majorHAnsi"/>
+              </w:rPr>
+              <w:t>un determinato meeting telematico</w:t>
+            </w:r>
+            <w:proofErr w:type="gramEnd"/>
           </w:p>
         </w:tc>
         <w:tc>
@@ -3790,7 +3898,21 @@
               <w:rPr>
                 <w:rFonts w:asciiTheme="majorHAnsi" w:hAnsiTheme="majorHAnsi"/>
               </w:rPr>
-              <w:t xml:space="preserve">Passare una query al database al fine di salvare un meeting fisico attraverso il titolo </w:t>
+              <w:t xml:space="preserve">Passare una query al database al fine di salvare </w:t>
+            </w:r>
+            <w:proofErr w:type="gramStart"/>
+            <w:r>
+              <w:rPr>
+                <w:rFonts w:asciiTheme="majorHAnsi" w:hAnsiTheme="majorHAnsi"/>
+              </w:rPr>
+              <w:t>un meeting fisico</w:t>
+            </w:r>
+            <w:proofErr w:type="gramEnd"/>
+            <w:r>
+              <w:rPr>
+                <w:rFonts w:asciiTheme="majorHAnsi" w:hAnsiTheme="majorHAnsi"/>
+              </w:rPr>
+              <w:t xml:space="preserve"> attraverso il titolo </w:t>
             </w:r>
           </w:p>
         </w:tc>
@@ -3842,8 +3964,16 @@
               <w:rPr>
                 <w:rFonts w:asciiTheme="majorHAnsi" w:hAnsiTheme="majorHAnsi"/>
               </w:rPr>
-              <w:t>Passare una query al database al fine di inserire un meeting fisico</w:t>
-            </w:r>
+              <w:t xml:space="preserve">Passare una query al database al fine di inserire </w:t>
+            </w:r>
+            <w:proofErr w:type="gramStart"/>
+            <w:r>
+              <w:rPr>
+                <w:rFonts w:asciiTheme="majorHAnsi" w:hAnsiTheme="majorHAnsi"/>
+              </w:rPr>
+              <w:t>un meeting fisico</w:t>
+            </w:r>
+            <w:proofErr w:type="gramEnd"/>
           </w:p>
         </w:tc>
         <w:tc>
@@ -3894,7 +4024,21 @@
               <w:rPr>
                 <w:rFonts w:asciiTheme="majorHAnsi" w:hAnsiTheme="majorHAnsi"/>
               </w:rPr>
-              <w:t>Passare una query al database al fine di salvare i meeting fisici a cui ha partecipato uno sviluppatore</w:t>
+              <w:t xml:space="preserve">Passare una query al database al fine di salvare </w:t>
+            </w:r>
+            <w:proofErr w:type="gramStart"/>
+            <w:r>
+              <w:rPr>
+                <w:rFonts w:asciiTheme="majorHAnsi" w:hAnsiTheme="majorHAnsi"/>
+              </w:rPr>
+              <w:t>i meeting fisici</w:t>
+            </w:r>
+            <w:proofErr w:type="gramEnd"/>
+            <w:r>
+              <w:rPr>
+                <w:rFonts w:asciiTheme="majorHAnsi" w:hAnsiTheme="majorHAnsi"/>
+              </w:rPr>
+              <w:t xml:space="preserve"> a cui ha partecipato uno sviluppatore</w:t>
             </w:r>
           </w:p>
         </w:tc>
@@ -3946,8 +4090,16 @@
               <w:rPr>
                 <w:rFonts w:asciiTheme="majorHAnsi" w:hAnsiTheme="majorHAnsi"/>
               </w:rPr>
-              <w:t>Passare una query al database al fine di inserire la partecipazione di un membro a un meeting fisico</w:t>
-            </w:r>
+              <w:t xml:space="preserve">Passare una query al database al fine di inserire la partecipazione di un membro a </w:t>
+            </w:r>
+            <w:proofErr w:type="gramStart"/>
+            <w:r>
+              <w:rPr>
+                <w:rFonts w:asciiTheme="majorHAnsi" w:hAnsiTheme="majorHAnsi"/>
+              </w:rPr>
+              <w:t>un meeting fisico</w:t>
+            </w:r>
+            <w:proofErr w:type="gramEnd"/>
           </w:p>
         </w:tc>
         <w:tc>
@@ -3998,7 +4150,21 @@
               <w:rPr>
                 <w:rFonts w:asciiTheme="majorHAnsi" w:hAnsiTheme="majorHAnsi"/>
               </w:rPr>
-              <w:t>Passare una query al database al fine di salvare un meeting fisico attraverso il codice fiscale del project manager che l’ha creato</w:t>
+              <w:t xml:space="preserve">Passare una query al database al fine di salvare </w:t>
+            </w:r>
+            <w:proofErr w:type="gramStart"/>
+            <w:r>
+              <w:rPr>
+                <w:rFonts w:asciiTheme="majorHAnsi" w:hAnsiTheme="majorHAnsi"/>
+              </w:rPr>
+              <w:t>un meeting fisico</w:t>
+            </w:r>
+            <w:proofErr w:type="gramEnd"/>
+            <w:r>
+              <w:rPr>
+                <w:rFonts w:asciiTheme="majorHAnsi" w:hAnsiTheme="majorHAnsi"/>
+              </w:rPr>
+              <w:t xml:space="preserve"> attraverso il codice fiscale del project manager che l’ha creato</w:t>
             </w:r>
           </w:p>
         </w:tc>
@@ -4050,8 +4216,16 @@
               <w:rPr>
                 <w:rFonts w:asciiTheme="majorHAnsi" w:hAnsiTheme="majorHAnsi"/>
               </w:rPr>
-              <w:t>Passare una query al database al fine di salvare tutti i partecipanti di un determinato meeting</w:t>
-            </w:r>
+              <w:t xml:space="preserve">Passare una query al database al fine di salvare tutti i partecipanti di </w:t>
+            </w:r>
+            <w:proofErr w:type="gramStart"/>
+            <w:r>
+              <w:rPr>
+                <w:rFonts w:asciiTheme="majorHAnsi" w:hAnsiTheme="majorHAnsi"/>
+              </w:rPr>
+              <w:t>un determinato meeting</w:t>
+            </w:r>
+            <w:proofErr w:type="gramEnd"/>
           </w:p>
         </w:tc>
         <w:tc>
@@ -6051,7 +6225,21 @@
               <w:rPr>
                 <w:rFonts w:asciiTheme="majorHAnsi" w:hAnsiTheme="majorHAnsi"/>
               </w:rPr>
-              <w:t>Passare una query al database al fine di salvare uno sviluppatore base ai progetti e meeting a cui ha preso parte</w:t>
+              <w:t xml:space="preserve">Passare una query al database al fine di salvare uno sviluppatore base ai progetti e </w:t>
+            </w:r>
+            <w:proofErr w:type="gramStart"/>
+            <w:r>
+              <w:rPr>
+                <w:rFonts w:asciiTheme="majorHAnsi" w:hAnsiTheme="majorHAnsi"/>
+              </w:rPr>
+              <w:t>meeting</w:t>
+            </w:r>
+            <w:proofErr w:type="gramEnd"/>
+            <w:r>
+              <w:rPr>
+                <w:rFonts w:asciiTheme="majorHAnsi" w:hAnsiTheme="majorHAnsi"/>
+              </w:rPr>
+              <w:t xml:space="preserve"> a cui ha preso parte</w:t>
             </w:r>
           </w:p>
         </w:tc>
@@ -6771,7 +6959,21 @@
               <w:rPr>
                 <w:rFonts w:asciiTheme="majorHAnsi" w:hAnsiTheme="majorHAnsi"/>
               </w:rPr>
-              <w:t>Salvare i meeting a cui ha partecipato uno sviluppatore</w:t>
+              <w:t xml:space="preserve">Salvare </w:t>
+            </w:r>
+            <w:proofErr w:type="gramStart"/>
+            <w:r>
+              <w:rPr>
+                <w:rFonts w:asciiTheme="majorHAnsi" w:hAnsiTheme="majorHAnsi"/>
+              </w:rPr>
+              <w:t>i meeting</w:t>
+            </w:r>
+            <w:proofErr w:type="gramEnd"/>
+            <w:r>
+              <w:rPr>
+                <w:rFonts w:asciiTheme="majorHAnsi" w:hAnsiTheme="majorHAnsi"/>
+              </w:rPr>
+              <w:t xml:space="preserve"> a cui ha partecipato uno sviluppatore</w:t>
             </w:r>
           </w:p>
         </w:tc>
@@ -6793,12 +6995,14 @@
                 <w:rFonts w:asciiTheme="majorHAnsi" w:hAnsiTheme="majorHAnsi"/>
               </w:rPr>
             </w:pPr>
+            <w:proofErr w:type="gramStart"/>
             <w:r>
               <w:rPr>
                 <w:rFonts w:asciiTheme="majorHAnsi" w:hAnsiTheme="majorHAnsi"/>
               </w:rPr>
               <w:t>Meeting</w:t>
             </w:r>
+            <w:proofErr w:type="gramEnd"/>
           </w:p>
         </w:tc>
       </w:tr>
@@ -7025,7 +7229,21 @@
               <w:rPr>
                 <w:rFonts w:asciiTheme="majorHAnsi" w:hAnsiTheme="majorHAnsi"/>
               </w:rPr>
-              <w:t xml:space="preserve">Salvare un meeting fisico attraverso il titolo </w:t>
+              <w:t xml:space="preserve">Salvare </w:t>
+            </w:r>
+            <w:proofErr w:type="gramStart"/>
+            <w:r>
+              <w:rPr>
+                <w:rFonts w:asciiTheme="majorHAnsi" w:hAnsiTheme="majorHAnsi"/>
+              </w:rPr>
+              <w:t>un meeting fisico</w:t>
+            </w:r>
+            <w:proofErr w:type="gramEnd"/>
+            <w:r>
+              <w:rPr>
+                <w:rFonts w:asciiTheme="majorHAnsi" w:hAnsiTheme="majorHAnsi"/>
+              </w:rPr>
+              <w:t xml:space="preserve"> attraverso il titolo </w:t>
             </w:r>
           </w:p>
         </w:tc>
@@ -7090,8 +7308,16 @@
               <w:rPr>
                 <w:rFonts w:asciiTheme="majorHAnsi" w:hAnsiTheme="majorHAnsi"/>
               </w:rPr>
-              <w:t>Inserire un meeting fisico</w:t>
-            </w:r>
+              <w:t xml:space="preserve">Inserire </w:t>
+            </w:r>
+            <w:proofErr w:type="gramStart"/>
+            <w:r>
+              <w:rPr>
+                <w:rFonts w:asciiTheme="majorHAnsi" w:hAnsiTheme="majorHAnsi"/>
+              </w:rPr>
+              <w:t>un meeting fisico</w:t>
+            </w:r>
+            <w:proofErr w:type="gramEnd"/>
           </w:p>
         </w:tc>
         <w:tc>
@@ -7147,7 +7373,21 @@
               <w:rPr>
                 <w:rFonts w:asciiTheme="majorHAnsi" w:hAnsiTheme="majorHAnsi"/>
               </w:rPr>
-              <w:t>Salvare i meeting fisici a cui ha partecipato uno sviluppatore</w:t>
+              <w:t xml:space="preserve">Salvare </w:t>
+            </w:r>
+            <w:proofErr w:type="gramStart"/>
+            <w:r>
+              <w:rPr>
+                <w:rFonts w:asciiTheme="majorHAnsi" w:hAnsiTheme="majorHAnsi"/>
+              </w:rPr>
+              <w:t>i meeting fisici</w:t>
+            </w:r>
+            <w:proofErr w:type="gramEnd"/>
+            <w:r>
+              <w:rPr>
+                <w:rFonts w:asciiTheme="majorHAnsi" w:hAnsiTheme="majorHAnsi"/>
+              </w:rPr>
+              <w:t xml:space="preserve"> a cui ha partecipato uno sviluppatore</w:t>
             </w:r>
           </w:p>
         </w:tc>
@@ -7204,8 +7444,16 @@
               <w:rPr>
                 <w:rFonts w:asciiTheme="majorHAnsi" w:hAnsiTheme="majorHAnsi"/>
               </w:rPr>
-              <w:t>Inserire la partecipazione di un membro a un meeting fisico</w:t>
-            </w:r>
+              <w:t xml:space="preserve">Inserire la partecipazione di un membro a </w:t>
+            </w:r>
+            <w:proofErr w:type="gramStart"/>
+            <w:r>
+              <w:rPr>
+                <w:rFonts w:asciiTheme="majorHAnsi" w:hAnsiTheme="majorHAnsi"/>
+              </w:rPr>
+              <w:t>un meeting fisico</w:t>
+            </w:r>
+            <w:proofErr w:type="gramEnd"/>
           </w:p>
         </w:tc>
         <w:tc>
@@ -7254,7 +7502,21 @@
               <w:rPr>
                 <w:rFonts w:asciiTheme="majorHAnsi" w:hAnsiTheme="majorHAnsi"/>
               </w:rPr>
-              <w:t>Salvare un meeting fisico attraverso il codice fiscale del project manager che l’ha creato</w:t>
+              <w:t xml:space="preserve">Salvare </w:t>
+            </w:r>
+            <w:proofErr w:type="gramStart"/>
+            <w:r>
+              <w:rPr>
+                <w:rFonts w:asciiTheme="majorHAnsi" w:hAnsiTheme="majorHAnsi"/>
+              </w:rPr>
+              <w:t>un meeting fisico</w:t>
+            </w:r>
+            <w:proofErr w:type="gramEnd"/>
+            <w:r>
+              <w:rPr>
+                <w:rFonts w:asciiTheme="majorHAnsi" w:hAnsiTheme="majorHAnsi"/>
+              </w:rPr>
+              <w:t xml:space="preserve"> attraverso il codice fiscale del project manager che l’ha creato</w:t>
             </w:r>
           </w:p>
         </w:tc>
@@ -7311,8 +7573,16 @@
               <w:rPr>
                 <w:rFonts w:asciiTheme="majorHAnsi" w:hAnsiTheme="majorHAnsi"/>
               </w:rPr>
-              <w:t>Salvare tutti i partecipanti di un determinato meeting</w:t>
-            </w:r>
+              <w:t xml:space="preserve">Salvare tutti i partecipanti di </w:t>
+            </w:r>
+            <w:proofErr w:type="gramStart"/>
+            <w:r>
+              <w:rPr>
+                <w:rFonts w:asciiTheme="majorHAnsi" w:hAnsiTheme="majorHAnsi"/>
+              </w:rPr>
+              <w:t>un determinato meeting</w:t>
+            </w:r>
+            <w:proofErr w:type="gramEnd"/>
           </w:p>
         </w:tc>
         <w:tc>
@@ -7566,7 +7836,21 @@
               <w:rPr>
                 <w:rFonts w:asciiTheme="majorHAnsi" w:hAnsiTheme="majorHAnsi"/>
               </w:rPr>
-              <w:t xml:space="preserve">Salvare un meeting telematico attraverso il titolo </w:t>
+              <w:t xml:space="preserve">Salvare </w:t>
+            </w:r>
+            <w:proofErr w:type="gramStart"/>
+            <w:r>
+              <w:rPr>
+                <w:rFonts w:asciiTheme="majorHAnsi" w:hAnsiTheme="majorHAnsi"/>
+              </w:rPr>
+              <w:t>un meeting telematico</w:t>
+            </w:r>
+            <w:proofErr w:type="gramEnd"/>
+            <w:r>
+              <w:rPr>
+                <w:rFonts w:asciiTheme="majorHAnsi" w:hAnsiTheme="majorHAnsi"/>
+              </w:rPr>
+              <w:t xml:space="preserve"> attraverso il titolo </w:t>
             </w:r>
           </w:p>
         </w:tc>
@@ -7590,12 +7874,14 @@
                 <w:bCs/>
               </w:rPr>
             </w:pPr>
+            <w:proofErr w:type="gramStart"/>
             <w:r>
               <w:rPr>
                 <w:rFonts w:asciiTheme="majorHAnsi" w:hAnsiTheme="majorHAnsi"/>
               </w:rPr>
               <w:t>Meeting telematico</w:t>
             </w:r>
+            <w:proofErr w:type="gramEnd"/>
           </w:p>
         </w:tc>
       </w:tr>
@@ -7625,8 +7911,16 @@
               <w:rPr>
                 <w:rFonts w:asciiTheme="majorHAnsi" w:hAnsiTheme="majorHAnsi"/>
               </w:rPr>
-              <w:t>Inserire un meeting telematico</w:t>
-            </w:r>
+              <w:t xml:space="preserve">Inserire </w:t>
+            </w:r>
+            <w:proofErr w:type="gramStart"/>
+            <w:r>
+              <w:rPr>
+                <w:rFonts w:asciiTheme="majorHAnsi" w:hAnsiTheme="majorHAnsi"/>
+              </w:rPr>
+              <w:t>un meeting telematico</w:t>
+            </w:r>
+            <w:proofErr w:type="gramEnd"/>
           </w:p>
         </w:tc>
         <w:tc>
@@ -7649,12 +7943,14 @@
                 <w:bCs/>
               </w:rPr>
             </w:pPr>
+            <w:proofErr w:type="gramStart"/>
             <w:r>
               <w:rPr>
                 <w:rFonts w:asciiTheme="majorHAnsi" w:hAnsiTheme="majorHAnsi"/>
               </w:rPr>
               <w:t>Meeting telematico</w:t>
             </w:r>
+            <w:proofErr w:type="gramEnd"/>
           </w:p>
         </w:tc>
       </w:tr>
@@ -7684,7 +7980,21 @@
               <w:rPr>
                 <w:rFonts w:asciiTheme="majorHAnsi" w:hAnsiTheme="majorHAnsi"/>
               </w:rPr>
-              <w:t>Salvare i meeting telematici a cui ha partecipato uno sviluppatore</w:t>
+              <w:t xml:space="preserve">Salvare </w:t>
+            </w:r>
+            <w:proofErr w:type="gramStart"/>
+            <w:r>
+              <w:rPr>
+                <w:rFonts w:asciiTheme="majorHAnsi" w:hAnsiTheme="majorHAnsi"/>
+              </w:rPr>
+              <w:t>i meeting telematici</w:t>
+            </w:r>
+            <w:proofErr w:type="gramEnd"/>
+            <w:r>
+              <w:rPr>
+                <w:rFonts w:asciiTheme="majorHAnsi" w:hAnsiTheme="majorHAnsi"/>
+              </w:rPr>
+              <w:t xml:space="preserve"> a cui ha partecipato uno sviluppatore</w:t>
             </w:r>
           </w:p>
         </w:tc>
@@ -7708,12 +8018,14 @@
                 <w:bCs/>
               </w:rPr>
             </w:pPr>
+            <w:proofErr w:type="gramStart"/>
             <w:r>
               <w:rPr>
                 <w:rFonts w:asciiTheme="majorHAnsi" w:hAnsiTheme="majorHAnsi"/>
               </w:rPr>
               <w:t>Meeting telematico</w:t>
             </w:r>
+            <w:proofErr w:type="gramEnd"/>
           </w:p>
         </w:tc>
       </w:tr>
@@ -7743,8 +8055,16 @@
               <w:rPr>
                 <w:rFonts w:asciiTheme="majorHAnsi" w:hAnsiTheme="majorHAnsi"/>
               </w:rPr>
-              <w:t>Inserire la partecipazione di un membro a un meeting fisico</w:t>
-            </w:r>
+              <w:t xml:space="preserve">Inserire la partecipazione di un membro a </w:t>
+            </w:r>
+            <w:proofErr w:type="gramStart"/>
+            <w:r>
+              <w:rPr>
+                <w:rFonts w:asciiTheme="majorHAnsi" w:hAnsiTheme="majorHAnsi"/>
+              </w:rPr>
+              <w:t>un meeting fisico</w:t>
+            </w:r>
+            <w:proofErr w:type="gramEnd"/>
           </w:p>
         </w:tc>
         <w:tc>
@@ -7795,7 +8115,21 @@
               <w:rPr>
                 <w:rFonts w:asciiTheme="majorHAnsi" w:hAnsiTheme="majorHAnsi"/>
               </w:rPr>
-              <w:t>Salvare un meeting telematico attraverso il codice fiscale del project manager che l’ha creato</w:t>
+              <w:t xml:space="preserve">Salvare </w:t>
+            </w:r>
+            <w:proofErr w:type="gramStart"/>
+            <w:r>
+              <w:rPr>
+                <w:rFonts w:asciiTheme="majorHAnsi" w:hAnsiTheme="majorHAnsi"/>
+              </w:rPr>
+              <w:t>un meeting telematico</w:t>
+            </w:r>
+            <w:proofErr w:type="gramEnd"/>
+            <w:r>
+              <w:rPr>
+                <w:rFonts w:asciiTheme="majorHAnsi" w:hAnsiTheme="majorHAnsi"/>
+              </w:rPr>
+              <w:t xml:space="preserve"> attraverso il codice fiscale del project manager che l’ha creato</w:t>
             </w:r>
           </w:p>
         </w:tc>
@@ -7854,8 +8188,16 @@
               <w:rPr>
                 <w:rFonts w:asciiTheme="majorHAnsi" w:hAnsiTheme="majorHAnsi"/>
               </w:rPr>
-              <w:t>Inserire tutti i partecipanti di un determinato meeting telematico</w:t>
-            </w:r>
+              <w:t xml:space="preserve">Inserire tutti i partecipanti di </w:t>
+            </w:r>
+            <w:proofErr w:type="gramStart"/>
+            <w:r>
+              <w:rPr>
+                <w:rFonts w:asciiTheme="majorHAnsi" w:hAnsiTheme="majorHAnsi"/>
+              </w:rPr>
+              <w:t>un determinato meeting telematico</w:t>
+            </w:r>
+            <w:proofErr w:type="gramEnd"/>
           </w:p>
         </w:tc>
         <w:tc>
@@ -9248,7 +9590,21 @@
               <w:rPr>
                 <w:rFonts w:asciiTheme="majorHAnsi" w:hAnsiTheme="majorHAnsi"/>
               </w:rPr>
-              <w:t>Salvare una lista di sviluppatori in base ai progetti e ai meeting a cui hanno preso parte</w:t>
+              <w:t xml:space="preserve">Salvare una lista di sviluppatori in base ai progetti e </w:t>
+            </w:r>
+            <w:proofErr w:type="gramStart"/>
+            <w:r>
+              <w:rPr>
+                <w:rFonts w:asciiTheme="majorHAnsi" w:hAnsiTheme="majorHAnsi"/>
+              </w:rPr>
+              <w:t>ai meeting</w:t>
+            </w:r>
+            <w:proofErr w:type="gramEnd"/>
+            <w:r>
+              <w:rPr>
+                <w:rFonts w:asciiTheme="majorHAnsi" w:hAnsiTheme="majorHAnsi"/>
+              </w:rPr>
+              <w:t xml:space="preserve"> a cui hanno preso parte</w:t>
             </w:r>
           </w:p>
         </w:tc>
@@ -10457,8 +10813,16 @@
               <w:rPr>
                 <w:rFonts w:asciiTheme="majorHAnsi" w:hAnsiTheme="majorHAnsi"/>
               </w:rPr>
-              <w:t>Salvare il titolo di un meeting</w:t>
-            </w:r>
+              <w:t xml:space="preserve">Salvare il titolo di </w:t>
+            </w:r>
+            <w:proofErr w:type="gramStart"/>
+            <w:r>
+              <w:rPr>
+                <w:rFonts w:asciiTheme="majorHAnsi" w:hAnsiTheme="majorHAnsi"/>
+              </w:rPr>
+              <w:t>un meeting</w:t>
+            </w:r>
+            <w:proofErr w:type="gramEnd"/>
           </w:p>
         </w:tc>
         <w:tc>
@@ -10509,8 +10873,16 @@
               <w:rPr>
                 <w:rFonts w:asciiTheme="majorHAnsi" w:hAnsiTheme="majorHAnsi"/>
               </w:rPr>
-              <w:t>Salvare la data di un meeting</w:t>
-            </w:r>
+              <w:t xml:space="preserve">Salvare la data di </w:t>
+            </w:r>
+            <w:proofErr w:type="gramStart"/>
+            <w:r>
+              <w:rPr>
+                <w:rFonts w:asciiTheme="majorHAnsi" w:hAnsiTheme="majorHAnsi"/>
+              </w:rPr>
+              <w:t>un meeting</w:t>
+            </w:r>
+            <w:proofErr w:type="gramEnd"/>
           </w:p>
         </w:tc>
         <w:tc>
@@ -10561,8 +10933,16 @@
               <w:rPr>
                 <w:rFonts w:asciiTheme="majorHAnsi" w:hAnsiTheme="majorHAnsi"/>
               </w:rPr>
-              <w:t>Salvare l’ora di inizio e fine di un meeting</w:t>
-            </w:r>
+              <w:t xml:space="preserve">Salvare l’ora di inizio e fine di </w:t>
+            </w:r>
+            <w:proofErr w:type="gramStart"/>
+            <w:r>
+              <w:rPr>
+                <w:rFonts w:asciiTheme="majorHAnsi" w:hAnsiTheme="majorHAnsi"/>
+              </w:rPr>
+              <w:t>un meeting</w:t>
+            </w:r>
+            <w:proofErr w:type="gramEnd"/>
           </w:p>
         </w:tc>
         <w:tc>
@@ -10611,8 +10991,16 @@
               <w:rPr>
                 <w:rFonts w:asciiTheme="majorHAnsi" w:hAnsiTheme="majorHAnsi"/>
               </w:rPr>
-              <w:t>Salvare il codice fiscale del project manager che organizza il meeting</w:t>
-            </w:r>
+              <w:t xml:space="preserve">Salvare il codice fiscale del project manager che organizza </w:t>
+            </w:r>
+            <w:proofErr w:type="gramStart"/>
+            <w:r>
+              <w:rPr>
+                <w:rFonts w:asciiTheme="majorHAnsi" w:hAnsiTheme="majorHAnsi"/>
+              </w:rPr>
+              <w:t>il meeting</w:t>
+            </w:r>
+            <w:proofErr w:type="gramEnd"/>
           </w:p>
         </w:tc>
         <w:tc>
@@ -10668,8 +11056,16 @@
               <w:rPr>
                 <w:rFonts w:asciiTheme="majorHAnsi" w:hAnsiTheme="majorHAnsi"/>
               </w:rPr>
-              <w:t>Salvare il progetto di cui si parlerà nel meeting</w:t>
-            </w:r>
+              <w:t xml:space="preserve">Salvare il progetto di cui si parlerà </w:t>
+            </w:r>
+            <w:proofErr w:type="gramStart"/>
+            <w:r>
+              <w:rPr>
+                <w:rFonts w:asciiTheme="majorHAnsi" w:hAnsiTheme="majorHAnsi"/>
+              </w:rPr>
+              <w:t>nel meeting</w:t>
+            </w:r>
+            <w:proofErr w:type="gramEnd"/>
           </w:p>
         </w:tc>
         <w:tc>
@@ -10725,7 +11121,21 @@
               <w:rPr>
                 <w:rFonts w:asciiTheme="majorHAnsi" w:hAnsiTheme="majorHAnsi"/>
               </w:rPr>
-              <w:t xml:space="preserve">Aggiunge la presenza degli sviluppatori al meeting </w:t>
+              <w:t xml:space="preserve">Aggiunge la presenza degli sviluppatori </w:t>
+            </w:r>
+            <w:proofErr w:type="gramStart"/>
+            <w:r>
+              <w:rPr>
+                <w:rFonts w:asciiTheme="majorHAnsi" w:hAnsiTheme="majorHAnsi"/>
+              </w:rPr>
+              <w:t>al meeting</w:t>
+            </w:r>
+            <w:proofErr w:type="gramEnd"/>
+            <w:r>
+              <w:rPr>
+                <w:rFonts w:asciiTheme="majorHAnsi" w:hAnsiTheme="majorHAnsi"/>
+              </w:rPr>
+              <w:t xml:space="preserve"> </w:t>
             </w:r>
           </w:p>
         </w:tc>
@@ -10973,8 +11383,16 @@
               <w:rPr>
                 <w:rFonts w:asciiTheme="majorHAnsi" w:hAnsiTheme="majorHAnsi"/>
               </w:rPr>
-              <w:t>Salvare il luogo dove si svolge il meeting</w:t>
-            </w:r>
+              <w:t xml:space="preserve">Salvare il luogo dove si svolge </w:t>
+            </w:r>
+            <w:proofErr w:type="gramStart"/>
+            <w:r>
+              <w:rPr>
+                <w:rFonts w:asciiTheme="majorHAnsi" w:hAnsiTheme="majorHAnsi"/>
+              </w:rPr>
+              <w:t>il meeting</w:t>
+            </w:r>
+            <w:proofErr w:type="gramEnd"/>
           </w:p>
         </w:tc>
         <w:tc>
@@ -11463,7 +11881,21 @@
               <w:rPr>
                 <w:rFonts w:asciiTheme="majorHAnsi" w:hAnsiTheme="majorHAnsi"/>
               </w:rPr>
-              <w:t>Salvare I meeting a cui prende parte</w:t>
+              <w:t xml:space="preserve">Salvare </w:t>
+            </w:r>
+            <w:proofErr w:type="gramStart"/>
+            <w:r>
+              <w:rPr>
+                <w:rFonts w:asciiTheme="majorHAnsi" w:hAnsiTheme="majorHAnsi"/>
+              </w:rPr>
+              <w:t>I meeting</w:t>
+            </w:r>
+            <w:proofErr w:type="gramEnd"/>
+            <w:r>
+              <w:rPr>
+                <w:rFonts w:asciiTheme="majorHAnsi" w:hAnsiTheme="majorHAnsi"/>
+              </w:rPr>
+              <w:t xml:space="preserve"> a cui prende parte</w:t>
             </w:r>
           </w:p>
         </w:tc>
@@ -11761,8 +12193,16 @@
               <w:rPr>
                 <w:rFonts w:asciiTheme="majorHAnsi" w:hAnsiTheme="majorHAnsi"/>
               </w:rPr>
-              <w:t>Salvare la piattaforma dove si svolge il meeting</w:t>
-            </w:r>
+              <w:t xml:space="preserve">Salvare la piattaforma dove si svolge </w:t>
+            </w:r>
+            <w:proofErr w:type="gramStart"/>
+            <w:r>
+              <w:rPr>
+                <w:rFonts w:asciiTheme="majorHAnsi" w:hAnsiTheme="majorHAnsi"/>
+              </w:rPr>
+              <w:t>il meeting</w:t>
+            </w:r>
+            <w:proofErr w:type="gramEnd"/>
           </w:p>
         </w:tc>
         <w:tc>
@@ -12013,7 +12453,21 @@
               <w:rPr>
                 <w:rFonts w:asciiTheme="majorHAnsi" w:hAnsiTheme="majorHAnsi"/>
               </w:rPr>
-              <w:t>Salvare il tipologia del progetto</w:t>
+              <w:t xml:space="preserve">Salvare </w:t>
+            </w:r>
+            <w:proofErr w:type="gramStart"/>
+            <w:r>
+              <w:rPr>
+                <w:rFonts w:asciiTheme="majorHAnsi" w:hAnsiTheme="majorHAnsi"/>
+              </w:rPr>
+              <w:t>il tipologia</w:t>
+            </w:r>
+            <w:proofErr w:type="gramEnd"/>
+            <w:r>
+              <w:rPr>
+                <w:rFonts w:asciiTheme="majorHAnsi" w:hAnsiTheme="majorHAnsi"/>
+              </w:rPr>
+              <w:t xml:space="preserve"> del progetto</w:t>
             </w:r>
           </w:p>
         </w:tc>
@@ -12488,8 +12942,17 @@
                 <w:rFonts w:asciiTheme="majorHAnsi" w:hAnsiTheme="majorHAnsi"/>
                 <w:lang w:val="en-US"/>
               </w:rPr>
-              <w:t xml:space="preserve"> sviluppatori</w:t>
-            </w:r>
+              <w:t xml:space="preserve"> </w:t>
+            </w:r>
+            <w:proofErr w:type="spellStart"/>
+            <w:r>
+              <w:rPr>
+                <w:rFonts w:asciiTheme="majorHAnsi" w:hAnsiTheme="majorHAnsi"/>
+                <w:lang w:val="en-US"/>
+              </w:rPr>
+              <w:t>sviluppatori</w:t>
+            </w:r>
+            <w:proofErr w:type="spellEnd"/>
           </w:p>
         </w:tc>
         <w:tc>
@@ -13427,7 +13890,7 @@
       <w:pPr>
         <w:pStyle w:val="Titolo1"/>
       </w:pPr>
-      <w:bookmarkStart w:id="28" w:name="_Toc83750433"/>
+      <w:bookmarkStart w:id="33" w:name="_Toc83804524"/>
       <w:r>
         <w:lastRenderedPageBreak/>
         <w:t xml:space="preserve">Capitolo 4 </w:t>
@@ -13435,7 +13898,7 @@
       <w:r>
         <w:t>Sequence Diagram</w:t>
       </w:r>
-      <w:bookmarkEnd w:id="28"/>
+      <w:bookmarkEnd w:id="33"/>
       <w:r>
         <w:t xml:space="preserve"> </w:t>
       </w:r>
@@ -13455,7 +13918,15 @@
       </w:r>
       <w:proofErr w:type="spellEnd"/>
       <w:r>
-        <w:t xml:space="preserve"> diagram permette di visualizzare graficamente quali sono le classi coinvolte e nello specifico i metodi per ogni classe, utilizzati per eseguire ogni singola funzionalità.</w:t>
+        <w:t xml:space="preserve"> </w:t>
+      </w:r>
+      <w:proofErr w:type="spellStart"/>
+      <w:r>
+        <w:t>diagram</w:t>
+      </w:r>
+      <w:proofErr w:type="spellEnd"/>
+      <w:r>
+        <w:t xml:space="preserve"> permette di visualizzare graficamente quali sono le classi coinvolte e nello specifico i metodi per ogni classe, utilizzati per eseguire ogni singola funzionalità.</w:t>
       </w:r>
     </w:p>
     <w:p>
@@ -13481,7 +13952,15 @@
       </w:r>
       <w:proofErr w:type="spellEnd"/>
       <w:r>
-        <w:t xml:space="preserve"> diagram di due funzionalità nello specifico:</w:t>
+        <w:t xml:space="preserve"> </w:t>
+      </w:r>
+      <w:proofErr w:type="spellStart"/>
+      <w:r>
+        <w:t>diagram</w:t>
+      </w:r>
+      <w:proofErr w:type="spellEnd"/>
+      <w:r>
+        <w:t xml:space="preserve"> di due funzionalità nello specifico:</w:t>
       </w:r>
     </w:p>
     <w:p>
@@ -13498,10 +13977,12 @@
           <w:szCs w:val="20"/>
         </w:rPr>
       </w:pPr>
+      <w:bookmarkStart w:id="34" w:name="_Hlk83804102"/>
       <w:r>
-        <w:t>Elimina Progetto</w:t>
+        <w:t>Accedi Sviluppatore</w:t>
       </w:r>
     </w:p>
+    <w:bookmarkEnd w:id="34"/>
     <w:p>
       <w:pPr>
         <w:pStyle w:val="Paragrafoelenco"/>
@@ -13514,16 +13995,7 @@
         </w:rPr>
       </w:pPr>
       <w:r>
-        <w:rPr>
-          <w:rStyle w:val="Enfasicorsivo"/>
-        </w:rPr>
-        <w:t xml:space="preserve"> </w:t>
-      </w:r>
-      <w:r>
-        <w:rPr>
-          <w:rStyle w:val="Enfasicorsivo"/>
-        </w:rPr>
-        <w:t>…….</w:t>
+        <w:t>Elimina Progetto</w:t>
       </w:r>
     </w:p>
     <w:p>
@@ -13531,14 +14003,14 @@
         <w:pStyle w:val="Titolo2"/>
         <w:jc w:val="left"/>
       </w:pPr>
-      <w:bookmarkStart w:id="29" w:name="_Toc83750434"/>
+      <w:bookmarkStart w:id="35" w:name="_Toc83804525"/>
       <w:r>
         <w:t xml:space="preserve">Sequence Diagram: </w:t>
       </w:r>
       <w:r>
-        <w:t>Elimina Progetto</w:t>
+        <w:t>Accedi Sviluppatore</w:t>
       </w:r>
-      <w:bookmarkEnd w:id="29"/>
+      <w:bookmarkEnd w:id="35"/>
     </w:p>
     <w:p>
       <w:pPr>
@@ -13548,21 +14020,123 @@
       </w:pPr>
       <w:r>
         <w:rPr>
+          <w:lang w:bidi="en-US"/>
+        </w:rPr>
+        <w:tab/>
+        <w:t xml:space="preserve">Il </w:t>
+      </w:r>
+      <w:proofErr w:type="spellStart"/>
+      <w:r>
+        <w:rPr>
+          <w:lang w:bidi="en-US"/>
+        </w:rPr>
+        <w:t>sequence</w:t>
+      </w:r>
+      <w:proofErr w:type="spellEnd"/>
+      <w:r>
+        <w:rPr>
+          <w:lang w:bidi="en-US"/>
+        </w:rPr>
+        <w:t xml:space="preserve"> </w:t>
+      </w:r>
+      <w:proofErr w:type="spellStart"/>
+      <w:r>
+        <w:rPr>
+          <w:lang w:bidi="en-US"/>
+        </w:rPr>
+        <w:t>diagram</w:t>
+      </w:r>
+      <w:proofErr w:type="spellEnd"/>
+      <w:r>
+        <w:rPr>
+          <w:lang w:bidi="en-US"/>
+        </w:rPr>
+        <w:t xml:space="preserve"> in figura… mostra la funzionalità “</w:t>
+      </w:r>
+      <w:r>
+        <w:rPr>
+          <w:lang w:bidi="en-US"/>
+        </w:rPr>
+        <w:t>accedi sviluppatore</w:t>
+      </w:r>
+      <w:r>
+        <w:rPr>
+          <w:lang w:bidi="en-US"/>
+        </w:rPr>
+        <w:t xml:space="preserve">” con il quale </w:t>
+      </w:r>
+      <w:proofErr w:type="gramStart"/>
+      <w:r>
+        <w:rPr>
+          <w:lang w:bidi="en-US"/>
+        </w:rPr>
+        <w:t>un</w:t>
+      </w:r>
+      <w:proofErr w:type="gramEnd"/>
+      <w:r>
+        <w:rPr>
+          <w:lang w:bidi="en-US"/>
+        </w:rPr>
+        <w:t xml:space="preserve"> </w:t>
+      </w:r>
+      <w:r>
+        <w:rPr>
+          <w:lang w:bidi="en-US"/>
+        </w:rPr>
+        <w:t>sviluppatore, a partite dalla schermata principale di presentazione,</w:t>
+      </w:r>
+      <w:r>
+        <w:rPr>
+          <w:lang w:bidi="en-US"/>
+        </w:rPr>
+        <w:t xml:space="preserve"> riesce a </w:t>
+      </w:r>
+      <w:r>
+        <w:rPr>
+          <w:lang w:bidi="en-US"/>
+        </w:rPr>
+        <w:t>accedere al suo profilo aziendale, ovviamente se si è già precedentemente registrato.</w:t>
+      </w:r>
+    </w:p>
+    <w:p>
+      <w:pPr>
+        <w:rPr>
+          <w:lang w:bidi="en-US"/>
+        </w:rPr>
+      </w:pPr>
+      <w:r>
+        <w:rPr>
+          <w:lang w:bidi="en-US"/>
+        </w:rPr>
+        <w:tab/>
+      </w:r>
+      <w:r>
+        <w:rPr>
+          <w:lang w:bidi="en-US"/>
+        </w:rPr>
+        <w:tab/>
+      </w:r>
+      <w:r>
+        <w:rPr>
+          <w:lang w:bidi="en-US"/>
+        </w:rPr>
+        <w:tab/>
+      </w:r>
+      <w:r>
+        <w:rPr>
+          <w:lang w:bidi="en-US"/>
+        </w:rPr>
+        <w:tab/>
+      </w:r>
+      <w:r>
+        <w:rPr>
           <w:noProof/>
         </w:rPr>
         <w:drawing>
-          <wp:anchor distT="0" distB="0" distL="114300" distR="114300" simplePos="0" relativeHeight="251658752" behindDoc="0" locked="0" layoutInCell="1" allowOverlap="1" wp14:anchorId="348F6C7E" wp14:editId="79368019">
-            <wp:simplePos x="0" y="0"/>
-            <wp:positionH relativeFrom="column">
-              <wp:posOffset>-1905</wp:posOffset>
-            </wp:positionH>
-            <wp:positionV relativeFrom="paragraph">
-              <wp:posOffset>795655</wp:posOffset>
-            </wp:positionV>
-            <wp:extent cx="6120130" cy="6033770"/>
-            <wp:effectExtent l="0" t="0" r="0" b="5080"/>
-            <wp:wrapSquare wrapText="bothSides"/>
-            <wp:docPr id="1" name="Immagine 1"/>
+          <wp:inline distT="0" distB="0" distL="0" distR="0" wp14:anchorId="2AA2C02F" wp14:editId="1DF87CB8">
+            <wp:extent cx="6120130" cy="4437380"/>
+            <wp:effectExtent l="0" t="0" r="0" b="1270"/>
+            <wp:docPr id="4" name="Immagine 4"/>
             <wp:cNvGraphicFramePr>
               <a:graphicFrameLocks xmlns:a="http://schemas.openxmlformats.org/drawingml/2006/main" noChangeAspect="1"/>
             </wp:cNvGraphicFramePr>
@@ -13570,7 +14144,7 @@
               <a:graphicData uri="http://schemas.openxmlformats.org/drawingml/2006/picture">
                 <pic:pic xmlns:pic="http://schemas.openxmlformats.org/drawingml/2006/picture">
                   <pic:nvPicPr>
-                    <pic:cNvPr id="0" name="Picture 1"/>
+                    <pic:cNvPr id="0" name="Picture 3"/>
                     <pic:cNvPicPr>
                       <a:picLocks noChangeAspect="1" noChangeArrowheads="1"/>
                     </pic:cNvPicPr>
@@ -13591,7 +14165,7 @@
                   <pic:spPr bwMode="auto">
                     <a:xfrm>
                       <a:off x="0" y="0"/>
-                      <a:ext cx="6120130" cy="6033770"/>
+                      <a:ext cx="6120130" cy="4437380"/>
                     </a:xfrm>
                     <a:prstGeom prst="rect">
                       <a:avLst/>
@@ -13604,7 +14178,7 @@
                 </pic:pic>
               </a:graphicData>
             </a:graphic>
-          </wp:anchor>
+          </wp:inline>
         </w:drawing>
       </w:r>
       <w:r>
@@ -13612,6 +14186,134 @@
           <w:lang w:bidi="en-US"/>
         </w:rPr>
         <w:tab/>
+      </w:r>
+      <w:r>
+        <w:rPr>
+          <w:lang w:bidi="en-US"/>
+        </w:rPr>
+        <w:tab/>
+      </w:r>
+      <w:r>
+        <w:rPr>
+          <w:lang w:bidi="en-US"/>
+        </w:rPr>
+        <w:tab/>
+      </w:r>
+      <w:r>
+        <w:rPr>
+          <w:lang w:bidi="en-US"/>
+        </w:rPr>
+        <w:tab/>
+      </w:r>
+      <w:r>
+        <w:rPr>
+          <w:lang w:bidi="en-US"/>
+        </w:rPr>
+        <w:tab/>
+      </w:r>
+      <w:r>
+        <w:rPr>
+          <w:lang w:bidi="en-US"/>
+        </w:rPr>
+        <w:tab/>
+      </w:r>
+      <w:r>
+        <w:rPr>
+          <w:lang w:bidi="en-US"/>
+        </w:rPr>
+        <w:tab/>
+      </w:r>
+      <w:r>
+        <w:rPr>
+          <w:lang w:bidi="en-US"/>
+        </w:rPr>
+        <w:tab/>
+      </w:r>
+      <w:r>
+        <w:rPr>
+          <w:lang w:bidi="en-US"/>
+        </w:rPr>
+        <w:tab/>
+      </w:r>
+      <w:r>
+        <w:rPr>
+          <w:lang w:bidi="en-US"/>
+        </w:rPr>
+        <w:tab/>
+      </w:r>
+      <w:r>
+        <w:rPr>
+          <w:lang w:bidi="en-US"/>
+        </w:rPr>
+        <w:tab/>
+        <w:t>Fig.</w:t>
+      </w:r>
+      <w:r>
+        <w:rPr>
+          <w:lang w:bidi="en-US"/>
+        </w:rPr>
+        <w:tab/>
+      </w:r>
+    </w:p>
+    <w:p>
+      <w:pPr>
+        <w:rPr>
+          <w:lang w:bidi="en-US"/>
+        </w:rPr>
+      </w:pPr>
+    </w:p>
+    <w:p>
+      <w:pPr>
+        <w:rPr>
+          <w:lang w:bidi="en-US"/>
+        </w:rPr>
+      </w:pPr>
+    </w:p>
+    <w:p>
+      <w:pPr>
+        <w:rPr>
+          <w:lang w:bidi="en-US"/>
+        </w:rPr>
+      </w:pPr>
+    </w:p>
+    <w:p>
+      <w:pPr>
+        <w:rPr>
+          <w:lang w:bidi="en-US"/>
+        </w:rPr>
+      </w:pPr>
+    </w:p>
+    <w:p>
+      <w:pPr>
+        <w:pStyle w:val="Titolo2"/>
+        <w:jc w:val="left"/>
+      </w:pPr>
+      <w:bookmarkStart w:id="36" w:name="_Toc83804526"/>
+      <w:r>
+        <w:lastRenderedPageBreak/>
+        <w:t xml:space="preserve">Sequence Diagram: </w:t>
+      </w:r>
+      <w:r>
+        <w:t>Elimina Progetto</w:t>
+      </w:r>
+      <w:bookmarkEnd w:id="36"/>
+    </w:p>
+    <w:p>
+      <w:pPr>
+        <w:rPr>
+          <w:lang w:bidi="en-US"/>
+        </w:rPr>
+      </w:pPr>
+      <w:r>
+        <w:rPr>
+          <w:lang w:bidi="en-US"/>
+        </w:rPr>
+        <w:tab/>
+      </w:r>
+      <w:r>
+        <w:rPr>
+          <w:lang w:bidi="en-US"/>
+        </w:rPr>
         <w:t xml:space="preserve">Il </w:t>
       </w:r>
       <w:proofErr w:type="spellStart"/>
@@ -13626,14 +14328,96 @@
         <w:rPr>
           <w:lang w:bidi="en-US"/>
         </w:rPr>
-        <w:t xml:space="preserve"> diagram in figura… mostra la funzionalità “elimina progetto” con il quale un project manager riesce a consegnare un progetto e cambiare il suo stato da ‘Incompleto’ a ‘Completo’. Il progetto viene quindi “eliminato” tra quelli attivi e non più mostrato al project manager come uno dei progetti a cui può lavorare.</w:t>
+        <w:t xml:space="preserve"> </w:t>
       </w:r>
+      <w:proofErr w:type="spellStart"/>
       <w:r>
         <w:rPr>
           <w:lang w:bidi="en-US"/>
         </w:rPr>
-        <w:t xml:space="preserve">   </w:t>
+        <w:t>diagram</w:t>
       </w:r>
+      <w:proofErr w:type="spellEnd"/>
+      <w:r>
+        <w:rPr>
+          <w:lang w:bidi="en-US"/>
+        </w:rPr>
+        <w:t xml:space="preserve"> in figura… mostra la funzionalità “elimina progetto” con il quale un project manager riesce a consegnare un progetto e cambiare il suo stato da ‘Incompleto’ a ‘Completo’. Il progetto viene quindi “eliminato” tra quelli attivi e non più mostrato al project manager come uno dei progetti a cui può lavorare.  </w:t>
+      </w:r>
+    </w:p>
+    <w:p>
+      <w:pPr>
+        <w:rPr>
+          <w:lang w:bidi="en-US"/>
+        </w:rPr>
+      </w:pPr>
+    </w:p>
+    <w:p>
+      <w:pPr>
+        <w:rPr>
+          <w:lang w:bidi="en-US"/>
+        </w:rPr>
+      </w:pPr>
+      <w:r>
+        <w:rPr>
+          <w:noProof/>
+        </w:rPr>
+        <w:drawing>
+          <wp:inline distT="0" distB="0" distL="0" distR="0" wp14:anchorId="60F3F1E7" wp14:editId="53527626">
+            <wp:extent cx="6120130" cy="6035675"/>
+            <wp:effectExtent l="0" t="0" r="0" b="3175"/>
+            <wp:docPr id="5" name="Immagine 5"/>
+            <wp:cNvGraphicFramePr>
+              <a:graphicFrameLocks xmlns:a="http://schemas.openxmlformats.org/drawingml/2006/main" noChangeAspect="1"/>
+            </wp:cNvGraphicFramePr>
+            <a:graphic xmlns:a="http://schemas.openxmlformats.org/drawingml/2006/main">
+              <a:graphicData uri="http://schemas.openxmlformats.org/drawingml/2006/picture">
+                <pic:pic xmlns:pic="http://schemas.openxmlformats.org/drawingml/2006/picture">
+                  <pic:nvPicPr>
+                    <pic:cNvPr id="0" name="Picture 5"/>
+                    <pic:cNvPicPr>
+                      <a:picLocks noChangeAspect="1" noChangeArrowheads="1"/>
+                    </pic:cNvPicPr>
+                  </pic:nvPicPr>
+                  <pic:blipFill>
+                    <a:blip r:embed="rId10" cstate="print">
+                      <a:extLst>
+                        <a:ext uri="{28A0092B-C50C-407E-A947-70E740481C1C}">
+                          <a14:useLocalDpi xmlns:a14="http://schemas.microsoft.com/office/drawing/2010/main" val="0"/>
+                        </a:ext>
+                      </a:extLst>
+                    </a:blip>
+                    <a:srcRect/>
+                    <a:stretch>
+                      <a:fillRect/>
+                    </a:stretch>
+                  </pic:blipFill>
+                  <pic:spPr bwMode="auto">
+                    <a:xfrm>
+                      <a:off x="0" y="0"/>
+                      <a:ext cx="6120130" cy="6035675"/>
+                    </a:xfrm>
+                    <a:prstGeom prst="rect">
+                      <a:avLst/>
+                    </a:prstGeom>
+                    <a:noFill/>
+                    <a:ln>
+                      <a:noFill/>
+                    </a:ln>
+                  </pic:spPr>
+                </pic:pic>
+              </a:graphicData>
+            </a:graphic>
+          </wp:inline>
+        </w:drawing>
+      </w:r>
+    </w:p>
+    <w:p>
+      <w:pPr>
+        <w:rPr>
+          <w:lang w:bidi="en-US"/>
+        </w:rPr>
+      </w:pPr>
       <w:r>
         <w:rPr>
           <w:lang w:bidi="en-US"/>
@@ -13687,45 +14471,29 @@
           <w:lang w:bidi="en-US"/>
         </w:rPr>
         <w:tab/>
+      </w:r>
+      <w:r>
+        <w:rPr>
+          <w:lang w:bidi="en-US"/>
+        </w:rPr>
+        <w:tab/>
+      </w:r>
+      <w:r>
+        <w:rPr>
+          <w:lang w:bidi="en-US"/>
+        </w:rPr>
+        <w:tab/>
         <w:t>Fig.</w:t>
       </w:r>
-    </w:p>
-    <w:p>
-      <w:pPr>
-        <w:pStyle w:val="Titolo2"/>
-        <w:jc w:val="left"/>
-      </w:pPr>
-      <w:bookmarkStart w:id="30" w:name="_Toc83750435"/>
       <w:r>
-        <w:lastRenderedPageBreak/>
-        <w:t>Sequence Diagram: funzionalità 2</w:t>
+        <w:rPr>
+          <w:lang w:bidi="en-US"/>
+        </w:rPr>
+        <w:t xml:space="preserve"> </w:t>
       </w:r>
-      <w:bookmarkEnd w:id="30"/>
-    </w:p>
-    <w:p>
-      <w:pPr>
-        <w:rPr>
-          <w:lang w:bidi="en-US"/>
-        </w:rPr>
-      </w:pPr>
-      <w:proofErr w:type="spellStart"/>
-      <w:r>
-        <w:rPr>
-          <w:lang w:bidi="en-US"/>
-        </w:rPr>
-        <w:t>xxxxxxx</w:t>
-      </w:r>
-      <w:proofErr w:type="spellEnd"/>
-    </w:p>
-    <w:p>
-      <w:pPr>
-        <w:rPr>
-          <w:lang w:bidi="en-US"/>
-        </w:rPr>
-      </w:pPr>
     </w:p>
     <w:sectPr>
-      <w:footerReference w:type="default" r:id="rId10"/>
+      <w:footerReference w:type="default" r:id="rId11"/>
       <w:pgSz w:w="11906" w:h="16838"/>
       <w:pgMar w:top="1417" w:right="1134" w:bottom="1134" w:left="1134" w:header="708" w:footer="708" w:gutter="0"/>
       <w:cols w:space="708"/>
@@ -14751,7 +15519,6 @@
   <w:style w:type="character" w:default="1" w:styleId="Carpredefinitoparagrafo">
     <w:name w:val="Default Paragraph Font"/>
     <w:uiPriority w:val="1"/>
-    <w:semiHidden/>
     <w:unhideWhenUsed/>
   </w:style>
   <w:style w:type="table" w:default="1" w:styleId="Tabellanormale">

</xml_diff>

<commit_message>
Eliminato pdf sbagliato, aggiunte le modifiche nella Documentazione
</commit_message>
<xml_diff>
--- a/Documentazione/Object Orientation/Documentazione OO.docx
+++ b/Documentazione/Object Orientation/Documentazione OO.docx
@@ -12249,7 +12249,6 @@
         <w:rPr>
           <w:sz w:val="20"/>
           <w:szCs w:val="20"/>
-          <w:lang w:val="en-US"/>
         </w:rPr>
       </w:pPr>
     </w:p>
@@ -12942,17 +12941,8 @@
                 <w:rFonts w:asciiTheme="majorHAnsi" w:hAnsiTheme="majorHAnsi"/>
                 <w:lang w:val="en-US"/>
               </w:rPr>
-              <w:t xml:space="preserve"> </w:t>
-            </w:r>
-            <w:proofErr w:type="spellStart"/>
-            <w:r>
-              <w:rPr>
-                <w:rFonts w:asciiTheme="majorHAnsi" w:hAnsiTheme="majorHAnsi"/>
-                <w:lang w:val="en-US"/>
-              </w:rPr>
-              <w:t>sviluppatori</w:t>
-            </w:r>
-            <w:proofErr w:type="spellEnd"/>
+              <w:t xml:space="preserve"> sviluppatori</w:t>
+            </w:r>
           </w:p>
         </w:tc>
         <w:tc>
@@ -13583,7 +13573,6 @@
           <w:rFonts w:cstheme="minorBidi"/>
           <w:sz w:val="20"/>
           <w:szCs w:val="20"/>
-          <w:lang w:val="en-US"/>
         </w:rPr>
       </w:pPr>
     </w:p>
@@ -13592,7 +13581,6 @@
         <w:rPr>
           <w:sz w:val="20"/>
           <w:szCs w:val="20"/>
-          <w:lang w:val="en-US"/>
         </w:rPr>
       </w:pPr>
     </w:p>
@@ -13606,6 +13594,246 @@
         </w:rPr>
       </w:pPr>
     </w:p>
+    <w:tbl>
+      <w:tblPr>
+        <w:tblStyle w:val="Grigliatabella"/>
+        <w:tblpPr w:leftFromText="141" w:rightFromText="141" w:vertAnchor="text" w:horzAnchor="margin" w:tblpY="-1088"/>
+        <w:tblOverlap w:val="never"/>
+        <w:tblW w:w="0" w:type="auto"/>
+        <w:tblInd w:w="0" w:type="dxa"/>
+        <w:tblLook w:val="04A0" w:firstRow="1" w:lastRow="0" w:firstColumn="1" w:lastColumn="0" w:noHBand="0" w:noVBand="1"/>
+      </w:tblPr>
+      <w:tblGrid>
+        <w:gridCol w:w="2660"/>
+        <w:gridCol w:w="1863"/>
+      </w:tblGrid>
+      <w:tr>
+        <w:trPr>
+          <w:trHeight w:val="79"/>
+        </w:trPr>
+        <w:tc>
+          <w:tcPr>
+            <w:tcW w:w="4523" w:type="dxa"/>
+            <w:gridSpan w:val="2"/>
+            <w:tcBorders>
+              <w:top w:val="single" w:sz="4" w:space="0" w:color="auto"/>
+              <w:left w:val="single" w:sz="4" w:space="0" w:color="auto"/>
+              <w:bottom w:val="single" w:sz="4" w:space="0" w:color="auto"/>
+              <w:right w:val="single" w:sz="4" w:space="0" w:color="auto"/>
+            </w:tcBorders>
+            <w:hideMark/>
+          </w:tcPr>
+          <w:p>
+            <w:pPr>
+              <w:jc w:val="center"/>
+              <w:rPr>
+                <w:rFonts w:asciiTheme="majorHAnsi" w:hAnsiTheme="majorHAnsi"/>
+                <w:lang w:val="en-US"/>
+              </w:rPr>
+            </w:pPr>
+            <w:r>
+              <w:rPr>
+                <w:rFonts w:asciiTheme="majorHAnsi" w:hAnsiTheme="majorHAnsi"/>
+                <w:b/>
+                <w:bCs/>
+                <w:lang w:val="en-US"/>
+              </w:rPr>
+              <w:t>CLASSE</w:t>
+            </w:r>
+            <w:r>
+              <w:rPr>
+                <w:rFonts w:asciiTheme="majorHAnsi" w:hAnsiTheme="majorHAnsi"/>
+                <w:lang w:val="en-US"/>
+              </w:rPr>
+              <w:t xml:space="preserve">: </w:t>
+            </w:r>
+            <w:proofErr w:type="spellStart"/>
+            <w:r>
+              <w:rPr>
+                <w:rFonts w:asciiTheme="majorHAnsi" w:hAnsiTheme="majorHAnsi"/>
+                <w:lang w:val="en-US"/>
+              </w:rPr>
+              <w:t>ConnectionException</w:t>
+            </w:r>
+            <w:proofErr w:type="spellEnd"/>
+          </w:p>
+        </w:tc>
+      </w:tr>
+      <w:tr>
+        <w:trPr>
+          <w:trHeight w:val="79"/>
+        </w:trPr>
+        <w:tc>
+          <w:tcPr>
+            <w:tcW w:w="4523" w:type="dxa"/>
+            <w:gridSpan w:val="2"/>
+            <w:tcBorders>
+              <w:top w:val="single" w:sz="4" w:space="0" w:color="auto"/>
+              <w:left w:val="single" w:sz="4" w:space="0" w:color="auto"/>
+              <w:bottom w:val="single" w:sz="4" w:space="0" w:color="auto"/>
+              <w:right w:val="single" w:sz="4" w:space="0" w:color="auto"/>
+            </w:tcBorders>
+          </w:tcPr>
+          <w:p>
+            <w:pPr>
+              <w:jc w:val="center"/>
+              <w:rPr>
+                <w:b/>
+                <w:bCs/>
+                <w:lang w:val="en-US"/>
+              </w:rPr>
+            </w:pPr>
+            <w:r>
+              <w:rPr>
+                <w:b/>
+                <w:bCs/>
+                <w:lang w:val="en-US"/>
+              </w:rPr>
+              <w:t xml:space="preserve">SUPERCLASSE: </w:t>
+            </w:r>
+            <w:r>
+              <w:rPr>
+                <w:lang w:val="en-US"/>
+              </w:rPr>
+              <w:t>Exception</w:t>
+            </w:r>
+          </w:p>
+        </w:tc>
+      </w:tr>
+      <w:tr>
+        <w:trPr>
+          <w:trHeight w:val="490"/>
+        </w:trPr>
+        <w:tc>
+          <w:tcPr>
+            <w:tcW w:w="2660" w:type="dxa"/>
+            <w:tcBorders>
+              <w:top w:val="single" w:sz="4" w:space="0" w:color="auto"/>
+              <w:left w:val="single" w:sz="4" w:space="0" w:color="auto"/>
+              <w:bottom w:val="single" w:sz="4" w:space="0" w:color="auto"/>
+              <w:right w:val="single" w:sz="4" w:space="0" w:color="auto"/>
+            </w:tcBorders>
+            <w:hideMark/>
+          </w:tcPr>
+          <w:p>
+            <w:pPr>
+              <w:jc w:val="center"/>
+              <w:rPr>
+                <w:rFonts w:asciiTheme="majorHAnsi" w:hAnsiTheme="majorHAnsi"/>
+                <w:b/>
+                <w:bCs/>
+                <w:lang w:val="en-US"/>
+              </w:rPr>
+            </w:pPr>
+            <w:r>
+              <w:rPr>
+                <w:rFonts w:asciiTheme="majorHAnsi" w:hAnsiTheme="majorHAnsi"/>
+                <w:b/>
+                <w:bCs/>
+                <w:lang w:val="en-US"/>
+              </w:rPr>
+              <w:t>RESPONSABILITA’:</w:t>
+            </w:r>
+          </w:p>
+        </w:tc>
+        <w:tc>
+          <w:tcPr>
+            <w:tcW w:w="1863" w:type="dxa"/>
+            <w:tcBorders>
+              <w:top w:val="single" w:sz="4" w:space="0" w:color="auto"/>
+              <w:left w:val="single" w:sz="4" w:space="0" w:color="auto"/>
+              <w:bottom w:val="single" w:sz="4" w:space="0" w:color="auto"/>
+              <w:right w:val="single" w:sz="4" w:space="0" w:color="auto"/>
+            </w:tcBorders>
+            <w:hideMark/>
+          </w:tcPr>
+          <w:p>
+            <w:pPr>
+              <w:jc w:val="center"/>
+              <w:rPr>
+                <w:rFonts w:asciiTheme="majorHAnsi" w:hAnsiTheme="majorHAnsi"/>
+                <w:b/>
+                <w:bCs/>
+                <w:lang w:val="en-US"/>
+              </w:rPr>
+            </w:pPr>
+            <w:r>
+              <w:rPr>
+                <w:rFonts w:asciiTheme="majorHAnsi" w:hAnsiTheme="majorHAnsi"/>
+                <w:b/>
+                <w:bCs/>
+                <w:lang w:val="en-US"/>
+              </w:rPr>
+              <w:t>COLLABORATORI:</w:t>
+            </w:r>
+          </w:p>
+        </w:tc>
+      </w:tr>
+      <w:tr>
+        <w:trPr>
+          <w:trHeight w:val="490"/>
+        </w:trPr>
+        <w:tc>
+          <w:tcPr>
+            <w:tcW w:w="2660" w:type="dxa"/>
+            <w:tcBorders>
+              <w:top w:val="single" w:sz="4" w:space="0" w:color="auto"/>
+              <w:left w:val="single" w:sz="4" w:space="0" w:color="auto"/>
+              <w:bottom w:val="single" w:sz="4" w:space="0" w:color="auto"/>
+              <w:right w:val="single" w:sz="4" w:space="0" w:color="auto"/>
+            </w:tcBorders>
+            <w:hideMark/>
+          </w:tcPr>
+          <w:p>
+            <w:pPr>
+              <w:jc w:val="center"/>
+              <w:rPr>
+                <w:rFonts w:asciiTheme="majorHAnsi" w:hAnsiTheme="majorHAnsi"/>
+              </w:rPr>
+            </w:pPr>
+            <w:r>
+              <w:rPr>
+                <w:rFonts w:asciiTheme="majorHAnsi" w:hAnsiTheme="majorHAnsi"/>
+              </w:rPr>
+              <w:t>Avvisare quando esistono errori nella connessione</w:t>
+            </w:r>
+          </w:p>
+        </w:tc>
+        <w:tc>
+          <w:tcPr>
+            <w:tcW w:w="1863" w:type="dxa"/>
+            <w:tcBorders>
+              <w:top w:val="single" w:sz="4" w:space="0" w:color="auto"/>
+              <w:left w:val="single" w:sz="4" w:space="0" w:color="auto"/>
+              <w:bottom w:val="single" w:sz="4" w:space="0" w:color="auto"/>
+              <w:right w:val="single" w:sz="4" w:space="0" w:color="auto"/>
+            </w:tcBorders>
+          </w:tcPr>
+          <w:p>
+            <w:pPr>
+              <w:jc w:val="center"/>
+              <w:rPr>
+                <w:rFonts w:asciiTheme="majorHAnsi" w:hAnsiTheme="majorHAnsi"/>
+              </w:rPr>
+            </w:pPr>
+            <w:r>
+              <w:rPr>
+                <w:rFonts w:asciiTheme="majorHAnsi" w:hAnsiTheme="majorHAnsi"/>
+              </w:rPr>
+              <w:t xml:space="preserve">Controller, </w:t>
+            </w:r>
+            <w:proofErr w:type="spellStart"/>
+            <w:r>
+              <w:rPr>
+                <w:rFonts w:asciiTheme="majorHAnsi" w:hAnsiTheme="majorHAnsi"/>
+              </w:rPr>
+              <w:t>DBBuilder</w:t>
+            </w:r>
+            <w:proofErr w:type="spellEnd"/>
+          </w:p>
+        </w:tc>
+      </w:tr>
+    </w:tbl>
     <w:p>
       <w:pPr>
         <w:pStyle w:val="Paragrafoelenco"/>
@@ -13620,6 +13848,16 @@
       <w:pPr>
         <w:pStyle w:val="Paragrafoelenco"/>
         <w:ind w:left="0"/>
+        <w:rPr>
+          <w:sz w:val="20"/>
+          <w:szCs w:val="20"/>
+        </w:rPr>
+      </w:pPr>
+    </w:p>
+    <w:p>
+      <w:pPr>
+        <w:pStyle w:val="Paragrafoelenco"/>
+        <w:ind w:left="0"/>
       </w:pPr>
     </w:p>
     <w:p>
@@ -13892,7 +14130,6 @@
       </w:pPr>
       <w:bookmarkStart w:id="33" w:name="_Toc83804524"/>
       <w:r>
-        <w:lastRenderedPageBreak/>
         <w:t xml:space="preserve">Capitolo 4 </w:t>
       </w:r>
       <w:r>
@@ -13918,15 +14155,7 @@
       </w:r>
       <w:proofErr w:type="spellEnd"/>
       <w:r>
-        <w:t xml:space="preserve"> </w:t>
-      </w:r>
-      <w:proofErr w:type="spellStart"/>
-      <w:r>
-        <w:t>diagram</w:t>
-      </w:r>
-      <w:proofErr w:type="spellEnd"/>
-      <w:r>
-        <w:t xml:space="preserve"> permette di visualizzare graficamente quali sono le classi coinvolte e nello specifico i metodi per ogni classe, utilizzati per eseguire ogni singola funzionalità.</w:t>
+        <w:t xml:space="preserve"> diagram permette di visualizzare graficamente quali sono le classi coinvolte e nello specifico i metodi per ogni classe, utilizzati per eseguire ogni singola funzionalità.</w:t>
       </w:r>
     </w:p>
     <w:p>
@@ -13952,15 +14181,7 @@
       </w:r>
       <w:proofErr w:type="spellEnd"/>
       <w:r>
-        <w:t xml:space="preserve"> </w:t>
-      </w:r>
-      <w:proofErr w:type="spellStart"/>
-      <w:r>
-        <w:t>diagram</w:t>
-      </w:r>
-      <w:proofErr w:type="spellEnd"/>
-      <w:r>
-        <w:t xml:space="preserve"> di due funzionalità nello specifico:</w:t>
+        <w:t xml:space="preserve"> diagram di due funzionalità nello specifico:</w:t>
       </w:r>
     </w:p>
     <w:p>
@@ -14037,21 +14258,7 @@
         <w:rPr>
           <w:lang w:bidi="en-US"/>
         </w:rPr>
-        <w:t xml:space="preserve"> </w:t>
-      </w:r>
-      <w:proofErr w:type="spellStart"/>
-      <w:r>
-        <w:rPr>
-          <w:lang w:bidi="en-US"/>
-        </w:rPr>
-        <w:t>diagram</w:t>
-      </w:r>
-      <w:proofErr w:type="spellEnd"/>
-      <w:r>
-        <w:rPr>
-          <w:lang w:bidi="en-US"/>
-        </w:rPr>
-        <w:t xml:space="preserve"> in figura… mostra la funzionalità “</w:t>
+        <w:t xml:space="preserve"> diagram in figura… mostra la funzionalità “</w:t>
       </w:r>
       <w:r>
         <w:rPr>
@@ -14290,7 +14497,6 @@
       </w:pPr>
       <w:bookmarkStart w:id="36" w:name="_Toc83804526"/>
       <w:r>
-        <w:lastRenderedPageBreak/>
         <w:t xml:space="preserve">Sequence Diagram: </w:t>
       </w:r>
       <w:r>
@@ -14328,21 +14534,7 @@
         <w:rPr>
           <w:lang w:bidi="en-US"/>
         </w:rPr>
-        <w:t xml:space="preserve"> </w:t>
-      </w:r>
-      <w:proofErr w:type="spellStart"/>
-      <w:r>
-        <w:rPr>
-          <w:lang w:bidi="en-US"/>
-        </w:rPr>
-        <w:t>diagram</w:t>
-      </w:r>
-      <w:proofErr w:type="spellEnd"/>
-      <w:r>
-        <w:rPr>
-          <w:lang w:bidi="en-US"/>
-        </w:rPr>
-        <w:t xml:space="preserve"> in figura… mostra la funzionalità “elimina progetto” con il quale un project manager riesce a consegnare un progetto e cambiare il suo stato da ‘Incompleto’ a ‘Completo’. Il progetto viene quindi “eliminato” tra quelli attivi e non più mostrato al project manager come uno dei progetti a cui può lavorare.  </w:t>
+        <w:t xml:space="preserve"> diagram in figura… mostra la funzionalità “elimina progetto” con il quale un project manager riesce a consegnare un progetto e cambiare il suo stato da ‘Incompleto’ a ‘Completo’. Il progetto viene quindi “eliminato” tra quelli attivi e non più mostrato al project manager come uno dei progetti a cui può lavorare.  </w:t>
       </w:r>
     </w:p>
     <w:p>
@@ -15519,6 +15711,7 @@
   <w:style w:type="character" w:default="1" w:styleId="Carpredefinitoparagrafo">
     <w:name w:val="Default Paragraph Font"/>
     <w:uiPriority w:val="1"/>
+    <w:semiHidden/>
     <w:unhideWhenUsed/>
   </w:style>
   <w:style w:type="table" w:default="1" w:styleId="Tabellanormale">

</xml_diff>

<commit_message>
modificato documento: aggiunte info sul class diagram
</commit_message>
<xml_diff>
--- a/Documentazione/Object Orientation/Documentazione OO.docx
+++ b/Documentazione/Object Orientation/Documentazione OO.docx
@@ -1101,18 +1101,10 @@
         <w:t>, permettendo così un confronto,</w:t>
       </w:r>
       <w:r>
-        <w:t xml:space="preserve"> ogni gruppo potrà partecipare a </w:t>
-      </w:r>
-      <w:proofErr w:type="gramStart"/>
-      <w:r>
-        <w:t>dei meeting telematici o fisici</w:t>
-      </w:r>
-      <w:r>
-        <w:t xml:space="preserve"> organizzati</w:t>
-      </w:r>
-      <w:proofErr w:type="gramEnd"/>
-      <w:r>
-        <w:t xml:space="preserve"> dal project manager</w:t>
+        <w:t xml:space="preserve"> ogni gruppo potrà partecipare a dei meeting telematici o fisici</w:t>
+      </w:r>
+      <w:r>
+        <w:t xml:space="preserve"> organizzati dal project manager</w:t>
       </w:r>
       <w:r>
         <w:t>.</w:t>
@@ -1299,290 +1291,1977 @@
       </w:pPr>
       <w:r>
         <w:tab/>
-        <w:t>Il diagramma delle classi di design permette di conoscere le varie classi implementate per la realizzazione del sistema e il tipo di associazioni che queste ha tra loro. Considerando il gran numero di classi implicate si è scelto di raggrupparle in package. Nella figura 1 è possibile visionare l’intero diagramma delle classi, mentre nelle figure ……. è possibile vedere nel dettaglio ogni package.</w:t>
-      </w:r>
-    </w:p>
-    <w:p>
-      <w:pPr>
-        <w:pStyle w:val="Paragrafoelenco"/>
-        <w:ind w:left="0"/>
-      </w:pPr>
-    </w:p>
-    <w:p>
-      <w:pPr>
-        <w:pStyle w:val="Paragrafoelenco"/>
-        <w:ind w:left="0"/>
-      </w:pPr>
-    </w:p>
-    <w:p>
-      <w:pPr>
-        <w:pStyle w:val="Paragrafoelenco"/>
-        <w:ind w:left="0"/>
-      </w:pPr>
-    </w:p>
-    <w:p>
-      <w:pPr>
-        <w:pStyle w:val="Paragrafoelenco"/>
-        <w:ind w:left="0"/>
-      </w:pPr>
-    </w:p>
-    <w:p>
-      <w:pPr>
-        <w:pStyle w:val="Paragrafoelenco"/>
-        <w:ind w:left="0"/>
-      </w:pPr>
-    </w:p>
-    <w:p>
-      <w:pPr>
-        <w:pStyle w:val="Paragrafoelenco"/>
-        <w:ind w:left="0"/>
-      </w:pPr>
-    </w:p>
-    <w:p>
-      <w:pPr>
-        <w:pStyle w:val="Paragrafoelenco"/>
-        <w:ind w:left="0"/>
-      </w:pPr>
-    </w:p>
-    <w:p>
-      <w:pPr>
-        <w:pStyle w:val="Paragrafoelenco"/>
-        <w:ind w:left="0"/>
-      </w:pPr>
-    </w:p>
-    <w:p>
-      <w:pPr>
-        <w:pStyle w:val="Paragrafoelenco"/>
-        <w:ind w:left="0"/>
-      </w:pPr>
-    </w:p>
-    <w:p>
-      <w:pPr>
-        <w:pStyle w:val="Paragrafoelenco"/>
-        <w:ind w:left="0"/>
-      </w:pPr>
-    </w:p>
-    <w:p>
-      <w:pPr>
-        <w:pStyle w:val="Paragrafoelenco"/>
-        <w:ind w:left="0"/>
-      </w:pPr>
-    </w:p>
-    <w:p>
-      <w:pPr>
-        <w:pStyle w:val="Paragrafoelenco"/>
-        <w:ind w:left="0"/>
-      </w:pPr>
-    </w:p>
-    <w:p>
-      <w:pPr>
-        <w:pStyle w:val="Paragrafoelenco"/>
-        <w:ind w:left="0"/>
-      </w:pPr>
-    </w:p>
-    <w:p>
-      <w:pPr>
-        <w:pStyle w:val="Paragrafoelenco"/>
-        <w:ind w:left="0"/>
-      </w:pPr>
-    </w:p>
-    <w:p>
-      <w:pPr>
-        <w:pStyle w:val="Paragrafoelenco"/>
-        <w:ind w:left="0"/>
-      </w:pPr>
-    </w:p>
-    <w:p>
-      <w:pPr>
-        <w:pStyle w:val="Paragrafoelenco"/>
-        <w:ind w:left="0"/>
-      </w:pPr>
-    </w:p>
-    <w:p>
-      <w:pPr>
-        <w:pStyle w:val="Paragrafoelenco"/>
-        <w:ind w:left="0"/>
-      </w:pPr>
-    </w:p>
-    <w:p>
-      <w:pPr>
-        <w:pStyle w:val="Paragrafoelenco"/>
-        <w:ind w:left="0"/>
-      </w:pPr>
-    </w:p>
-    <w:p>
-      <w:pPr>
-        <w:pStyle w:val="Paragrafoelenco"/>
-        <w:ind w:left="0"/>
-      </w:pPr>
-    </w:p>
-    <w:p>
-      <w:pPr>
-        <w:pStyle w:val="Paragrafoelenco"/>
-        <w:ind w:left="0"/>
-      </w:pPr>
-    </w:p>
-    <w:p>
-      <w:pPr>
-        <w:pStyle w:val="Paragrafoelenco"/>
-        <w:ind w:left="0"/>
-      </w:pPr>
-    </w:p>
-    <w:p>
-      <w:pPr>
-        <w:pStyle w:val="Paragrafoelenco"/>
-        <w:ind w:left="0"/>
-      </w:pPr>
-    </w:p>
-    <w:p>
-      <w:pPr>
-        <w:pStyle w:val="Paragrafoelenco"/>
-        <w:ind w:left="0"/>
-      </w:pPr>
-    </w:p>
-    <w:p>
-      <w:pPr>
-        <w:pStyle w:val="Paragrafoelenco"/>
-        <w:ind w:left="0"/>
-      </w:pPr>
-    </w:p>
-    <w:p>
-      <w:pPr>
-        <w:pStyle w:val="Paragrafoelenco"/>
-        <w:ind w:left="0"/>
-      </w:pPr>
-    </w:p>
-    <w:p>
-      <w:pPr>
-        <w:pStyle w:val="Paragrafoelenco"/>
-        <w:ind w:left="0"/>
-      </w:pPr>
-    </w:p>
-    <w:p>
-      <w:pPr>
-        <w:pStyle w:val="Paragrafoelenco"/>
-        <w:ind w:left="0"/>
-      </w:pPr>
-    </w:p>
-    <w:p>
-      <w:pPr>
-        <w:pStyle w:val="Paragrafoelenco"/>
-        <w:ind w:left="0"/>
-      </w:pPr>
-    </w:p>
-    <w:p>
-      <w:pPr>
-        <w:pStyle w:val="Paragrafoelenco"/>
-        <w:ind w:left="0"/>
-      </w:pPr>
-    </w:p>
-    <w:p>
-      <w:pPr>
-        <w:pStyle w:val="Paragrafoelenco"/>
-        <w:ind w:left="0"/>
-      </w:pPr>
-    </w:p>
-    <w:p>
-      <w:pPr>
-        <w:pStyle w:val="Paragrafoelenco"/>
-        <w:ind w:left="0"/>
-      </w:pPr>
-    </w:p>
-    <w:p>
-      <w:pPr>
-        <w:pStyle w:val="Paragrafoelenco"/>
-        <w:ind w:left="0"/>
-      </w:pPr>
-    </w:p>
-    <w:p>
-      <w:pPr>
-        <w:pStyle w:val="Paragrafoelenco"/>
-        <w:ind w:left="0"/>
-      </w:pPr>
-    </w:p>
-    <w:p>
-      <w:pPr>
-        <w:pStyle w:val="Paragrafoelenco"/>
-        <w:ind w:left="0"/>
-      </w:pPr>
-    </w:p>
-    <w:p>
-      <w:pPr>
-        <w:pStyle w:val="Paragrafoelenco"/>
-        <w:ind w:left="0"/>
-      </w:pPr>
-    </w:p>
-    <w:p>
-      <w:pPr>
-        <w:pStyle w:val="Paragrafoelenco"/>
-        <w:ind w:left="0"/>
-      </w:pPr>
-    </w:p>
-    <w:p>
-      <w:pPr>
-        <w:pStyle w:val="Paragrafoelenco"/>
-        <w:ind w:left="0"/>
-      </w:pPr>
-    </w:p>
-    <w:p>
-      <w:pPr>
-        <w:pStyle w:val="Paragrafoelenco"/>
-        <w:ind w:left="0"/>
-      </w:pPr>
-    </w:p>
-    <w:p>
-      <w:pPr>
-        <w:pStyle w:val="Paragrafoelenco"/>
-        <w:ind w:left="0"/>
-      </w:pPr>
-    </w:p>
-    <w:p>
-      <w:pPr>
-        <w:pStyle w:val="Paragrafoelenco"/>
-        <w:ind w:left="0"/>
-      </w:pPr>
-    </w:p>
-    <w:p>
-      <w:pPr>
-        <w:pStyle w:val="Paragrafoelenco"/>
-        <w:ind w:left="0"/>
-      </w:pPr>
-    </w:p>
-    <w:p>
-      <w:pPr>
-        <w:pStyle w:val="Paragrafoelenco"/>
-        <w:ind w:left="0"/>
-      </w:pPr>
-    </w:p>
-    <w:p>
-      <w:pPr>
-        <w:pStyle w:val="Paragrafoelenco"/>
-        <w:ind w:left="0"/>
-      </w:pPr>
-    </w:p>
-    <w:p>
-      <w:pPr>
-        <w:pStyle w:val="Paragrafoelenco"/>
-        <w:ind w:left="0"/>
-      </w:pPr>
-    </w:p>
-    <w:p>
-      <w:pPr>
-        <w:pStyle w:val="Paragrafoelenco"/>
-        <w:ind w:left="0"/>
-      </w:pPr>
-    </w:p>
-    <w:p>
-      <w:pPr>
-        <w:pStyle w:val="Paragrafoelenco"/>
-        <w:ind w:left="0"/>
-      </w:pPr>
-    </w:p>
-    <w:p>
-      <w:pPr>
-        <w:pStyle w:val="Paragrafoelenco"/>
-        <w:ind w:left="0"/>
-      </w:pPr>
+        <w:t xml:space="preserve">Il diagramma delle classi di design permette di conoscere le varie classi implementate per la realizzazione del sistema e il tipo di associazioni che queste ha tra loro. Considerando il gran numero di classi implicate si è scelto di raggrupparle in package. Nella figura </w:t>
+      </w:r>
+      <w:r>
+        <w:t>8</w:t>
+      </w:r>
+      <w:r>
+        <w:t xml:space="preserve"> è possibile visionare l’intero diagramma delle classi, mentre nelle figure</w:t>
+      </w:r>
+      <w:r>
+        <w:t xml:space="preserve"> da 1 a 7,</w:t>
+      </w:r>
+      <w:r>
+        <w:t xml:space="preserve"> è possibile vedere nel dettaglio ogni package.</w:t>
+      </w:r>
+    </w:p>
+    <w:p>
+      <w:pPr>
+        <w:pStyle w:val="Paragrafoelenco"/>
+        <w:ind w:left="0"/>
+      </w:pPr>
+    </w:p>
+    <w:p>
+      <w:pPr>
+        <w:pStyle w:val="Paragrafoelenco"/>
+        <w:ind w:left="0"/>
+      </w:pPr>
+    </w:p>
+    <w:p>
+      <w:pPr>
+        <w:pStyle w:val="Paragrafoelenco"/>
+        <w:ind w:left="0"/>
+      </w:pPr>
+      <w:r>
+        <w:rPr>
+          <w:noProof/>
+        </w:rPr>
+        <w:drawing>
+          <wp:inline distT="0" distB="0" distL="0" distR="0" wp14:anchorId="74DD170B" wp14:editId="1F79DF1B">
+            <wp:extent cx="6120130" cy="3583305"/>
+            <wp:effectExtent l="0" t="0" r="0" b="0"/>
+            <wp:docPr id="1" name="Immagine 1"/>
+            <wp:cNvGraphicFramePr>
+              <a:graphicFrameLocks xmlns:a="http://schemas.openxmlformats.org/drawingml/2006/main" noChangeAspect="1"/>
+            </wp:cNvGraphicFramePr>
+            <a:graphic xmlns:a="http://schemas.openxmlformats.org/drawingml/2006/main">
+              <a:graphicData uri="http://schemas.openxmlformats.org/drawingml/2006/picture">
+                <pic:pic xmlns:pic="http://schemas.openxmlformats.org/drawingml/2006/picture">
+                  <pic:nvPicPr>
+                    <pic:cNvPr id="1" name="Immagine 1"/>
+                    <pic:cNvPicPr/>
+                  </pic:nvPicPr>
+                  <pic:blipFill>
+                    <a:blip r:embed="rId9" cstate="print">
+                      <a:extLst>
+                        <a:ext uri="{28A0092B-C50C-407E-A947-70E740481C1C}">
+                          <a14:useLocalDpi xmlns:a14="http://schemas.microsoft.com/office/drawing/2010/main" val="0"/>
+                        </a:ext>
+                      </a:extLst>
+                    </a:blip>
+                    <a:stretch>
+                      <a:fillRect/>
+                    </a:stretch>
+                  </pic:blipFill>
+                  <pic:spPr>
+                    <a:xfrm>
+                      <a:off x="0" y="0"/>
+                      <a:ext cx="6120130" cy="3583305"/>
+                    </a:xfrm>
+                    <a:prstGeom prst="rect">
+                      <a:avLst/>
+                    </a:prstGeom>
+                  </pic:spPr>
+                </pic:pic>
+              </a:graphicData>
+            </a:graphic>
+          </wp:inline>
+        </w:drawing>
+      </w:r>
+    </w:p>
+    <w:p>
+      <w:pPr>
+        <w:pStyle w:val="Paragrafoelenco"/>
+        <w:ind w:left="0"/>
+      </w:pPr>
+      <w:r>
+        <w:tab/>
+      </w:r>
+      <w:r>
+        <w:tab/>
+      </w:r>
+      <w:r>
+        <w:tab/>
+      </w:r>
+      <w:r>
+        <w:tab/>
+      </w:r>
+      <w:r>
+        <w:tab/>
+      </w:r>
+      <w:r>
+        <w:tab/>
+      </w:r>
+      <w:r>
+        <w:tab/>
+      </w:r>
+      <w:r>
+        <w:tab/>
+      </w:r>
+      <w:r>
+        <w:tab/>
+      </w:r>
+      <w:r>
+        <w:tab/>
+      </w:r>
+      <w:r>
+        <w:tab/>
+      </w:r>
+      <w:r>
+        <w:tab/>
+        <w:t>Figura 1</w:t>
+      </w:r>
+    </w:p>
+    <w:p>
+      <w:pPr>
+        <w:pStyle w:val="Paragrafoelenco"/>
+        <w:ind w:left="0"/>
+        <w:rPr>
+          <w:noProof/>
+        </w:rPr>
+      </w:pPr>
+      <w:r>
+        <w:rPr>
+          <w:noProof/>
+        </w:rPr>
+        <w:drawing>
+          <wp:anchor distT="0" distB="0" distL="114300" distR="114300" simplePos="0" relativeHeight="251647488" behindDoc="1" locked="0" layoutInCell="1" allowOverlap="1" wp14:anchorId="27F826DA" wp14:editId="3F0C016A">
+            <wp:simplePos x="0" y="0"/>
+            <wp:positionH relativeFrom="column">
+              <wp:posOffset>193675</wp:posOffset>
+            </wp:positionH>
+            <wp:positionV relativeFrom="paragraph">
+              <wp:posOffset>122664</wp:posOffset>
+            </wp:positionV>
+            <wp:extent cx="5117465" cy="3500120"/>
+            <wp:effectExtent l="0" t="0" r="6985" b="5080"/>
+            <wp:wrapNone/>
+            <wp:docPr id="9" name="Immagine 9"/>
+            <wp:cNvGraphicFramePr>
+              <a:graphicFrameLocks xmlns:a="http://schemas.openxmlformats.org/drawingml/2006/main" noChangeAspect="1"/>
+            </wp:cNvGraphicFramePr>
+            <a:graphic xmlns:a="http://schemas.openxmlformats.org/drawingml/2006/main">
+              <a:graphicData uri="http://schemas.openxmlformats.org/drawingml/2006/picture">
+                <pic:pic xmlns:pic="http://schemas.openxmlformats.org/drawingml/2006/picture">
+                  <pic:nvPicPr>
+                    <pic:cNvPr id="0" name="Picture 5"/>
+                    <pic:cNvPicPr>
+                      <a:picLocks noChangeAspect="1" noChangeArrowheads="1"/>
+                    </pic:cNvPicPr>
+                  </pic:nvPicPr>
+                  <pic:blipFill>
+                    <a:blip r:embed="rId10">
+                      <a:extLst>
+                        <a:ext uri="{28A0092B-C50C-407E-A947-70E740481C1C}">
+                          <a14:useLocalDpi xmlns:a14="http://schemas.microsoft.com/office/drawing/2010/main" val="0"/>
+                        </a:ext>
+                      </a:extLst>
+                    </a:blip>
+                    <a:srcRect/>
+                    <a:stretch>
+                      <a:fillRect/>
+                    </a:stretch>
+                  </pic:blipFill>
+                  <pic:spPr bwMode="auto">
+                    <a:xfrm>
+                      <a:off x="0" y="0"/>
+                      <a:ext cx="5117465" cy="3500120"/>
+                    </a:xfrm>
+                    <a:prstGeom prst="rect">
+                      <a:avLst/>
+                    </a:prstGeom>
+                    <a:noFill/>
+                    <a:ln>
+                      <a:noFill/>
+                    </a:ln>
+                  </pic:spPr>
+                </pic:pic>
+              </a:graphicData>
+            </a:graphic>
+            <wp14:sizeRelH relativeFrom="margin">
+              <wp14:pctWidth>0</wp14:pctWidth>
+            </wp14:sizeRelH>
+            <wp14:sizeRelV relativeFrom="margin">
+              <wp14:pctHeight>0</wp14:pctHeight>
+            </wp14:sizeRelV>
+          </wp:anchor>
+        </w:drawing>
+      </w:r>
+    </w:p>
+    <w:p>
+      <w:pPr>
+        <w:pStyle w:val="Paragrafoelenco"/>
+        <w:ind w:left="0"/>
+        <w:rPr>
+          <w:noProof/>
+        </w:rPr>
+      </w:pPr>
+    </w:p>
+    <w:p>
+      <w:pPr>
+        <w:pStyle w:val="Paragrafoelenco"/>
+        <w:ind w:left="0"/>
+      </w:pPr>
+      <w:r>
+        <w:tab/>
+      </w:r>
+      <w:r>
+        <w:tab/>
+      </w:r>
+      <w:r>
+        <w:tab/>
+      </w:r>
+      <w:r>
+        <w:tab/>
+      </w:r>
+      <w:r>
+        <w:tab/>
+      </w:r>
+      <w:r>
+        <w:tab/>
+      </w:r>
+    </w:p>
+    <w:p>
+      <w:pPr>
+        <w:pStyle w:val="Paragrafoelenco"/>
+        <w:ind w:left="0"/>
+      </w:pPr>
+      <w:r>
+        <w:tab/>
+      </w:r>
+      <w:r>
+        <w:tab/>
+      </w:r>
+      <w:r>
+        <w:tab/>
+      </w:r>
+      <w:r>
+        <w:tab/>
+      </w:r>
+      <w:r>
+        <w:tab/>
+      </w:r>
+      <w:r>
+        <w:tab/>
+      </w:r>
+      <w:r>
+        <w:tab/>
+      </w:r>
+    </w:p>
+    <w:p>
+      <w:pPr>
+        <w:pStyle w:val="Paragrafoelenco"/>
+        <w:ind w:left="0"/>
+      </w:pPr>
+      <w:r>
+        <w:tab/>
+      </w:r>
+      <w:r>
+        <w:tab/>
+      </w:r>
+    </w:p>
+    <w:p>
+      <w:pPr>
+        <w:pStyle w:val="Paragrafoelenco"/>
+        <w:ind w:left="0"/>
+      </w:pPr>
+      <w:r>
+        <w:tab/>
+      </w:r>
+      <w:r>
+        <w:tab/>
+      </w:r>
+      <w:r>
+        <w:tab/>
+      </w:r>
+      <w:r>
+        <w:tab/>
+      </w:r>
+      <w:r>
+        <w:tab/>
+      </w:r>
+      <w:r>
+        <w:tab/>
+      </w:r>
+    </w:p>
+    <w:p>
+      <w:pPr>
+        <w:pStyle w:val="Paragrafoelenco"/>
+        <w:ind w:left="0"/>
+      </w:pPr>
+      <w:r>
+        <w:tab/>
+      </w:r>
+      <w:r>
+        <w:tab/>
+      </w:r>
+      <w:r>
+        <w:tab/>
+      </w:r>
+      <w:r>
+        <w:tab/>
+      </w:r>
+      <w:r>
+        <w:tab/>
+      </w:r>
+      <w:r>
+        <w:tab/>
+        <w:t>Figura 2</w:t>
+      </w:r>
+    </w:p>
+    <w:p>
+      <w:pPr>
+        <w:pStyle w:val="Paragrafoelenco"/>
+        <w:ind w:left="0"/>
+      </w:pPr>
+    </w:p>
+    <w:p>
+      <w:pPr>
+        <w:pStyle w:val="Paragrafoelenco"/>
+        <w:ind w:left="0"/>
+      </w:pPr>
+    </w:p>
+    <w:p>
+      <w:pPr>
+        <w:pStyle w:val="Paragrafoelenco"/>
+        <w:ind w:left="0"/>
+      </w:pPr>
+    </w:p>
+    <w:p>
+      <w:pPr>
+        <w:pStyle w:val="Paragrafoelenco"/>
+        <w:ind w:left="0"/>
+      </w:pPr>
+    </w:p>
+    <w:p>
+      <w:pPr>
+        <w:pStyle w:val="Paragrafoelenco"/>
+        <w:ind w:left="0"/>
+      </w:pPr>
+    </w:p>
+    <w:p>
+      <w:pPr>
+        <w:pStyle w:val="Paragrafoelenco"/>
+        <w:ind w:left="0"/>
+      </w:pPr>
+    </w:p>
+    <w:p>
+      <w:pPr>
+        <w:pStyle w:val="Paragrafoelenco"/>
+        <w:ind w:left="0"/>
+      </w:pPr>
+    </w:p>
+    <w:p>
+      <w:pPr>
+        <w:pStyle w:val="Paragrafoelenco"/>
+        <w:ind w:left="0"/>
+      </w:pPr>
+    </w:p>
+    <w:p>
+      <w:pPr>
+        <w:pStyle w:val="Paragrafoelenco"/>
+        <w:ind w:left="0"/>
+      </w:pPr>
+    </w:p>
+    <w:p>
+      <w:pPr>
+        <w:pStyle w:val="Paragrafoelenco"/>
+        <w:ind w:left="0"/>
+      </w:pPr>
+    </w:p>
+    <w:p>
+      <w:pPr>
+        <w:pStyle w:val="Paragrafoelenco"/>
+        <w:ind w:left="0"/>
+      </w:pPr>
+    </w:p>
+    <w:p>
+      <w:pPr>
+        <w:pStyle w:val="Paragrafoelenco"/>
+        <w:ind w:left="0"/>
+      </w:pPr>
+    </w:p>
+    <w:p>
+      <w:pPr>
+        <w:pStyle w:val="Paragrafoelenco"/>
+        <w:ind w:left="0"/>
+      </w:pPr>
+    </w:p>
+    <w:p>
+      <w:pPr>
+        <w:pStyle w:val="Paragrafoelenco"/>
+        <w:ind w:left="0"/>
+      </w:pPr>
+    </w:p>
+    <w:p>
+      <w:pPr>
+        <w:pStyle w:val="Paragrafoelenco"/>
+        <w:ind w:left="0"/>
+      </w:pPr>
+      <w:r>
+        <w:tab/>
+      </w:r>
+      <w:r>
+        <w:tab/>
+      </w:r>
+      <w:r>
+        <w:tab/>
+      </w:r>
+      <w:r>
+        <w:tab/>
+      </w:r>
+      <w:r>
+        <w:tab/>
+      </w:r>
+      <w:r>
+        <w:tab/>
+      </w:r>
+      <w:r>
+        <w:tab/>
+      </w:r>
+      <w:r>
+        <w:tab/>
+      </w:r>
+      <w:r>
+        <w:tab/>
+      </w:r>
+      <w:r>
+        <w:tab/>
+        <w:t>Figura 3</w:t>
+      </w:r>
+    </w:p>
+    <w:p>
+      <w:pPr>
+        <w:pStyle w:val="Paragrafoelenco"/>
+        <w:ind w:left="0"/>
+      </w:pPr>
+    </w:p>
+    <w:p>
+      <w:pPr>
+        <w:pStyle w:val="Paragrafoelenco"/>
+        <w:ind w:left="0"/>
+      </w:pPr>
+      <w:r>
+        <w:rPr>
+          <w:noProof/>
+        </w:rPr>
+        <w:lastRenderedPageBreak/>
+        <w:drawing>
+          <wp:anchor distT="0" distB="0" distL="114300" distR="114300" simplePos="0" relativeHeight="251655680" behindDoc="1" locked="0" layoutInCell="1" allowOverlap="1" wp14:anchorId="732D9F31" wp14:editId="6935FD27">
+            <wp:simplePos x="0" y="0"/>
+            <wp:positionH relativeFrom="column">
+              <wp:posOffset>-109855</wp:posOffset>
+            </wp:positionH>
+            <wp:positionV relativeFrom="paragraph">
+              <wp:posOffset>9827</wp:posOffset>
+            </wp:positionV>
+            <wp:extent cx="5841634" cy="5129092"/>
+            <wp:effectExtent l="0" t="0" r="6985" b="0"/>
+            <wp:wrapNone/>
+            <wp:docPr id="7" name="Immagine 7"/>
+            <wp:cNvGraphicFramePr>
+              <a:graphicFrameLocks xmlns:a="http://schemas.openxmlformats.org/drawingml/2006/main" noChangeAspect="1"/>
+            </wp:cNvGraphicFramePr>
+            <a:graphic xmlns:a="http://schemas.openxmlformats.org/drawingml/2006/main">
+              <a:graphicData uri="http://schemas.openxmlformats.org/drawingml/2006/picture">
+                <pic:pic xmlns:pic="http://schemas.openxmlformats.org/drawingml/2006/picture">
+                  <pic:nvPicPr>
+                    <pic:cNvPr id="0" name="Picture 3"/>
+                    <pic:cNvPicPr>
+                      <a:picLocks noChangeAspect="1" noChangeArrowheads="1"/>
+                    </pic:cNvPicPr>
+                  </pic:nvPicPr>
+                  <pic:blipFill>
+                    <a:blip r:embed="rId11">
+                      <a:extLst>
+                        <a:ext uri="{28A0092B-C50C-407E-A947-70E740481C1C}">
+                          <a14:useLocalDpi xmlns:a14="http://schemas.microsoft.com/office/drawing/2010/main" val="0"/>
+                        </a:ext>
+                      </a:extLst>
+                    </a:blip>
+                    <a:srcRect/>
+                    <a:stretch>
+                      <a:fillRect/>
+                    </a:stretch>
+                  </pic:blipFill>
+                  <pic:spPr bwMode="auto">
+                    <a:xfrm>
+                      <a:off x="0" y="0"/>
+                      <a:ext cx="5841634" cy="5129092"/>
+                    </a:xfrm>
+                    <a:prstGeom prst="rect">
+                      <a:avLst/>
+                    </a:prstGeom>
+                    <a:noFill/>
+                    <a:ln>
+                      <a:noFill/>
+                    </a:ln>
+                  </pic:spPr>
+                </pic:pic>
+              </a:graphicData>
+            </a:graphic>
+            <wp14:sizeRelH relativeFrom="margin">
+              <wp14:pctWidth>0</wp14:pctWidth>
+            </wp14:sizeRelH>
+            <wp14:sizeRelV relativeFrom="margin">
+              <wp14:pctHeight>0</wp14:pctHeight>
+            </wp14:sizeRelV>
+          </wp:anchor>
+        </w:drawing>
+      </w:r>
+    </w:p>
+    <w:p>
+      <w:pPr>
+        <w:pStyle w:val="Paragrafoelenco"/>
+        <w:ind w:left="0"/>
+      </w:pPr>
+    </w:p>
+    <w:p>
+      <w:pPr>
+        <w:pStyle w:val="Paragrafoelenco"/>
+        <w:ind w:left="0"/>
+      </w:pPr>
+    </w:p>
+    <w:p>
+      <w:pPr>
+        <w:pStyle w:val="Paragrafoelenco"/>
+        <w:ind w:left="0"/>
+      </w:pPr>
+    </w:p>
+    <w:p>
+      <w:pPr>
+        <w:pStyle w:val="Paragrafoelenco"/>
+        <w:ind w:left="0"/>
+      </w:pPr>
+    </w:p>
+    <w:p>
+      <w:pPr>
+        <w:pStyle w:val="Paragrafoelenco"/>
+        <w:ind w:left="0"/>
+      </w:pPr>
+    </w:p>
+    <w:p>
+      <w:pPr>
+        <w:pStyle w:val="Paragrafoelenco"/>
+        <w:ind w:left="0"/>
+      </w:pPr>
+    </w:p>
+    <w:p>
+      <w:pPr>
+        <w:pStyle w:val="Paragrafoelenco"/>
+        <w:ind w:left="0"/>
+      </w:pPr>
+    </w:p>
+    <w:p>
+      <w:pPr>
+        <w:pStyle w:val="Paragrafoelenco"/>
+        <w:ind w:left="0"/>
+      </w:pPr>
+    </w:p>
+    <w:p>
+      <w:pPr>
+        <w:pStyle w:val="Paragrafoelenco"/>
+        <w:ind w:left="0"/>
+      </w:pPr>
+    </w:p>
+    <w:p>
+      <w:pPr>
+        <w:pStyle w:val="Paragrafoelenco"/>
+        <w:ind w:left="0"/>
+      </w:pPr>
+    </w:p>
+    <w:p>
+      <w:pPr>
+        <w:pStyle w:val="Paragrafoelenco"/>
+        <w:ind w:left="0"/>
+      </w:pPr>
+    </w:p>
+    <w:p>
+      <w:pPr>
+        <w:pStyle w:val="Paragrafoelenco"/>
+        <w:ind w:left="0"/>
+      </w:pPr>
+    </w:p>
+    <w:p>
+      <w:pPr>
+        <w:pStyle w:val="Paragrafoelenco"/>
+        <w:ind w:left="0"/>
+      </w:pPr>
+    </w:p>
+    <w:p>
+      <w:pPr>
+        <w:pStyle w:val="Paragrafoelenco"/>
+        <w:ind w:left="0"/>
+      </w:pPr>
+      <w:r>
+        <w:tab/>
+      </w:r>
+      <w:r>
+        <w:tab/>
+      </w:r>
+      <w:r>
+        <w:tab/>
+      </w:r>
+      <w:r>
+        <w:tab/>
+      </w:r>
+      <w:r>
+        <w:tab/>
+      </w:r>
+      <w:r>
+        <w:tab/>
+      </w:r>
+      <w:r>
+        <w:tab/>
+      </w:r>
+      <w:r>
+        <w:tab/>
+      </w:r>
+      <w:r>
+        <w:tab/>
+      </w:r>
+    </w:p>
+    <w:p>
+      <w:pPr>
+        <w:pStyle w:val="Paragrafoelenco"/>
+        <w:ind w:left="0"/>
+      </w:pPr>
+    </w:p>
+    <w:p>
+      <w:pPr>
+        <w:pStyle w:val="Paragrafoelenco"/>
+        <w:ind w:left="0"/>
+      </w:pPr>
+    </w:p>
+    <w:p>
+      <w:pPr>
+        <w:pStyle w:val="Paragrafoelenco"/>
+        <w:ind w:left="0"/>
+      </w:pPr>
+    </w:p>
+    <w:p>
+      <w:pPr>
+        <w:pStyle w:val="Paragrafoelenco"/>
+        <w:ind w:left="0"/>
+      </w:pPr>
+    </w:p>
+    <w:p>
+      <w:pPr>
+        <w:pStyle w:val="Paragrafoelenco"/>
+        <w:ind w:left="0"/>
+      </w:pPr>
+    </w:p>
+    <w:p>
+      <w:pPr>
+        <w:pStyle w:val="Paragrafoelenco"/>
+        <w:ind w:left="0"/>
+      </w:pPr>
+    </w:p>
+    <w:p>
+      <w:pPr>
+        <w:pStyle w:val="Paragrafoelenco"/>
+        <w:ind w:left="0"/>
+      </w:pPr>
+    </w:p>
+    <w:p>
+      <w:pPr>
+        <w:pStyle w:val="Paragrafoelenco"/>
+        <w:ind w:left="0"/>
+      </w:pPr>
+    </w:p>
+    <w:p>
+      <w:pPr>
+        <w:pStyle w:val="Paragrafoelenco"/>
+        <w:ind w:left="0"/>
+      </w:pPr>
+    </w:p>
+    <w:p>
+      <w:pPr>
+        <w:pStyle w:val="Paragrafoelenco"/>
+        <w:ind w:left="0"/>
+      </w:pPr>
+    </w:p>
+    <w:p>
+      <w:pPr>
+        <w:pStyle w:val="Paragrafoelenco"/>
+        <w:ind w:left="0"/>
+      </w:pPr>
+    </w:p>
+    <w:p>
+      <w:pPr>
+        <w:pStyle w:val="Paragrafoelenco"/>
+        <w:ind w:left="0"/>
+      </w:pPr>
+    </w:p>
+    <w:p>
+      <w:pPr>
+        <w:pStyle w:val="Paragrafoelenco"/>
+        <w:ind w:left="0"/>
+      </w:pPr>
+    </w:p>
+    <w:p>
+      <w:pPr>
+        <w:pStyle w:val="Paragrafoelenco"/>
+        <w:ind w:left="0"/>
+      </w:pPr>
+    </w:p>
+    <w:p>
+      <w:pPr>
+        <w:pStyle w:val="Paragrafoelenco"/>
+        <w:ind w:left="0"/>
+      </w:pPr>
+      <w:r>
+        <w:rPr>
+          <w:noProof/>
+        </w:rPr>
+        <w:drawing>
+          <wp:anchor distT="0" distB="0" distL="114300" distR="114300" simplePos="0" relativeHeight="251668992" behindDoc="1" locked="0" layoutInCell="1" allowOverlap="1" wp14:anchorId="748E4F46" wp14:editId="6D267486">
+            <wp:simplePos x="0" y="0"/>
+            <wp:positionH relativeFrom="column">
+              <wp:posOffset>-46990</wp:posOffset>
+            </wp:positionH>
+            <wp:positionV relativeFrom="paragraph">
+              <wp:posOffset>154064</wp:posOffset>
+            </wp:positionV>
+            <wp:extent cx="5562299" cy="3794235"/>
+            <wp:effectExtent l="0" t="0" r="635" b="0"/>
+            <wp:wrapNone/>
+            <wp:docPr id="11" name="Immagine 11"/>
+            <wp:cNvGraphicFramePr>
+              <a:graphicFrameLocks xmlns:a="http://schemas.openxmlformats.org/drawingml/2006/main" noChangeAspect="1"/>
+            </wp:cNvGraphicFramePr>
+            <a:graphic xmlns:a="http://schemas.openxmlformats.org/drawingml/2006/main">
+              <a:graphicData uri="http://schemas.openxmlformats.org/drawingml/2006/picture">
+                <pic:pic xmlns:pic="http://schemas.openxmlformats.org/drawingml/2006/picture">
+                  <pic:nvPicPr>
+                    <pic:cNvPr id="0" name="Picture 7"/>
+                    <pic:cNvPicPr>
+                      <a:picLocks noChangeAspect="1" noChangeArrowheads="1"/>
+                    </pic:cNvPicPr>
+                  </pic:nvPicPr>
+                  <pic:blipFill>
+                    <a:blip r:embed="rId12">
+                      <a:extLst>
+                        <a:ext uri="{28A0092B-C50C-407E-A947-70E740481C1C}">
+                          <a14:useLocalDpi xmlns:a14="http://schemas.microsoft.com/office/drawing/2010/main" val="0"/>
+                        </a:ext>
+                      </a:extLst>
+                    </a:blip>
+                    <a:srcRect/>
+                    <a:stretch>
+                      <a:fillRect/>
+                    </a:stretch>
+                  </pic:blipFill>
+                  <pic:spPr bwMode="auto">
+                    <a:xfrm>
+                      <a:off x="0" y="0"/>
+                      <a:ext cx="5562299" cy="3794235"/>
+                    </a:xfrm>
+                    <a:prstGeom prst="rect">
+                      <a:avLst/>
+                    </a:prstGeom>
+                    <a:noFill/>
+                    <a:ln>
+                      <a:noFill/>
+                    </a:ln>
+                  </pic:spPr>
+                </pic:pic>
+              </a:graphicData>
+            </a:graphic>
+            <wp14:sizeRelH relativeFrom="margin">
+              <wp14:pctWidth>0</wp14:pctWidth>
+            </wp14:sizeRelH>
+            <wp14:sizeRelV relativeFrom="margin">
+              <wp14:pctHeight>0</wp14:pctHeight>
+            </wp14:sizeRelV>
+          </wp:anchor>
+        </w:drawing>
+      </w:r>
+      <w:r>
+        <w:tab/>
+      </w:r>
+      <w:r>
+        <w:tab/>
+      </w:r>
+      <w:r>
+        <w:tab/>
+      </w:r>
+      <w:r>
+        <w:tab/>
+      </w:r>
+      <w:r>
+        <w:tab/>
+      </w:r>
+      <w:r>
+        <w:tab/>
+      </w:r>
+      <w:r>
+        <w:tab/>
+      </w:r>
+      <w:r>
+        <w:tab/>
+      </w:r>
+      <w:r>
+        <w:tab/>
+      </w:r>
+      <w:r>
+        <w:tab/>
+      </w:r>
+      <w:r>
+        <w:tab/>
+        <w:t>Figura 4</w:t>
+      </w:r>
+    </w:p>
+    <w:p>
+      <w:pPr>
+        <w:pStyle w:val="Paragrafoelenco"/>
+        <w:ind w:left="0"/>
+      </w:pPr>
+    </w:p>
+    <w:p>
+      <w:pPr>
+        <w:pStyle w:val="Paragrafoelenco"/>
+        <w:ind w:left="0"/>
+      </w:pPr>
+    </w:p>
+    <w:p>
+      <w:pPr>
+        <w:pStyle w:val="Paragrafoelenco"/>
+        <w:ind w:left="0"/>
+      </w:pPr>
+    </w:p>
+    <w:p>
+      <w:pPr>
+        <w:pStyle w:val="Paragrafoelenco"/>
+        <w:ind w:left="0"/>
+      </w:pPr>
+    </w:p>
+    <w:p>
+      <w:pPr>
+        <w:pStyle w:val="Paragrafoelenco"/>
+        <w:ind w:left="0"/>
+      </w:pPr>
+    </w:p>
+    <w:p>
+      <w:pPr>
+        <w:pStyle w:val="Paragrafoelenco"/>
+        <w:ind w:left="0"/>
+      </w:pPr>
+    </w:p>
+    <w:p>
+      <w:pPr>
+        <w:pStyle w:val="Paragrafoelenco"/>
+        <w:ind w:left="0"/>
+      </w:pPr>
+    </w:p>
+    <w:p>
+      <w:pPr>
+        <w:pStyle w:val="Paragrafoelenco"/>
+        <w:ind w:left="0"/>
+      </w:pPr>
+    </w:p>
+    <w:p>
+      <w:pPr>
+        <w:pStyle w:val="Paragrafoelenco"/>
+        <w:ind w:left="0"/>
+      </w:pPr>
+    </w:p>
+    <w:p>
+      <w:pPr>
+        <w:pStyle w:val="Paragrafoelenco"/>
+        <w:ind w:left="0"/>
+      </w:pPr>
+    </w:p>
+    <w:p>
+      <w:pPr>
+        <w:pStyle w:val="Paragrafoelenco"/>
+        <w:ind w:left="0"/>
+      </w:pPr>
+    </w:p>
+    <w:p>
+      <w:pPr>
+        <w:pStyle w:val="Paragrafoelenco"/>
+        <w:ind w:left="0"/>
+      </w:pPr>
+    </w:p>
+    <w:p>
+      <w:pPr>
+        <w:pStyle w:val="Paragrafoelenco"/>
+        <w:ind w:left="0"/>
+      </w:pPr>
+    </w:p>
+    <w:p>
+      <w:pPr>
+        <w:pStyle w:val="Paragrafoelenco"/>
+        <w:ind w:left="0"/>
+      </w:pPr>
+    </w:p>
+    <w:p>
+      <w:pPr>
+        <w:pStyle w:val="Paragrafoelenco"/>
+        <w:ind w:left="0"/>
+      </w:pPr>
+    </w:p>
+    <w:p>
+      <w:pPr>
+        <w:pStyle w:val="Paragrafoelenco"/>
+        <w:ind w:left="0"/>
+      </w:pPr>
+    </w:p>
+    <w:p>
+      <w:pPr>
+        <w:pStyle w:val="Paragrafoelenco"/>
+        <w:ind w:left="0"/>
+      </w:pPr>
+    </w:p>
+    <w:p>
+      <w:pPr>
+        <w:pStyle w:val="Paragrafoelenco"/>
+        <w:ind w:left="0"/>
+      </w:pPr>
+    </w:p>
+    <w:p>
+      <w:pPr>
+        <w:pStyle w:val="Paragrafoelenco"/>
+        <w:ind w:left="0"/>
+      </w:pPr>
+    </w:p>
+    <w:p>
+      <w:pPr>
+        <w:pStyle w:val="Paragrafoelenco"/>
+        <w:ind w:left="0"/>
+      </w:pPr>
+    </w:p>
+    <w:p>
+      <w:pPr>
+        <w:pStyle w:val="Paragrafoelenco"/>
+        <w:ind w:left="0"/>
+      </w:pPr>
+    </w:p>
+    <w:p>
+      <w:pPr>
+        <w:pStyle w:val="Paragrafoelenco"/>
+        <w:ind w:left="0"/>
+      </w:pPr>
+      <w:r>
+        <w:tab/>
+      </w:r>
+      <w:r>
+        <w:tab/>
+      </w:r>
+      <w:r>
+        <w:tab/>
+      </w:r>
+      <w:r>
+        <w:tab/>
+      </w:r>
+      <w:r>
+        <w:tab/>
+      </w:r>
+      <w:r>
+        <w:tab/>
+      </w:r>
+      <w:r>
+        <w:tab/>
+      </w:r>
+      <w:r>
+        <w:tab/>
+      </w:r>
+      <w:r>
+        <w:tab/>
+      </w:r>
+      <w:r>
+        <w:tab/>
+      </w:r>
+      <w:r>
+        <w:tab/>
+      </w:r>
+    </w:p>
+    <w:p>
+      <w:pPr>
+        <w:pStyle w:val="Paragrafoelenco"/>
+        <w:ind w:left="0"/>
+      </w:pPr>
+      <w:r>
+        <w:tab/>
+      </w:r>
+      <w:r>
+        <w:tab/>
+      </w:r>
+      <w:r>
+        <w:tab/>
+      </w:r>
+      <w:r>
+        <w:tab/>
+      </w:r>
+      <w:r>
+        <w:tab/>
+      </w:r>
+      <w:r>
+        <w:tab/>
+      </w:r>
+      <w:r>
+        <w:tab/>
+      </w:r>
+      <w:r>
+        <w:tab/>
+      </w:r>
+    </w:p>
+    <w:p>
+      <w:pPr>
+        <w:pStyle w:val="Paragrafoelenco"/>
+        <w:ind w:left="0"/>
+      </w:pPr>
+      <w:r>
+        <w:tab/>
+      </w:r>
+      <w:r>
+        <w:tab/>
+      </w:r>
+      <w:r>
+        <w:tab/>
+      </w:r>
+      <w:r>
+        <w:tab/>
+      </w:r>
+      <w:r>
+        <w:tab/>
+      </w:r>
+      <w:r>
+        <w:tab/>
+      </w:r>
+      <w:r>
+        <w:tab/>
+      </w:r>
+      <w:r>
+        <w:tab/>
+      </w:r>
+      <w:r>
+        <w:tab/>
+      </w:r>
+      <w:r>
+        <w:tab/>
+      </w:r>
+      <w:r>
+        <w:tab/>
+        <w:t>Figura 5</w:t>
+      </w:r>
+    </w:p>
+    <w:p>
+      <w:pPr>
+        <w:pStyle w:val="Paragrafoelenco"/>
+        <w:ind w:left="0"/>
+      </w:pPr>
+      <w:r>
+        <w:rPr>
+          <w:noProof/>
+        </w:rPr>
+        <w:lastRenderedPageBreak/>
+        <w:drawing>
+          <wp:anchor distT="0" distB="0" distL="114300" distR="114300" simplePos="0" relativeHeight="251663872" behindDoc="1" locked="0" layoutInCell="1" allowOverlap="1" wp14:anchorId="478BF6E3" wp14:editId="0E147CFA">
+            <wp:simplePos x="0" y="0"/>
+            <wp:positionH relativeFrom="column">
+              <wp:posOffset>-41996</wp:posOffset>
+            </wp:positionH>
+            <wp:positionV relativeFrom="paragraph">
+              <wp:posOffset>-36766</wp:posOffset>
+            </wp:positionV>
+            <wp:extent cx="5938463" cy="3806091"/>
+            <wp:effectExtent l="0" t="0" r="5715" b="4445"/>
+            <wp:wrapNone/>
+            <wp:docPr id="10" name="Immagine 10"/>
+            <wp:cNvGraphicFramePr>
+              <a:graphicFrameLocks xmlns:a="http://schemas.openxmlformats.org/drawingml/2006/main" noChangeAspect="1"/>
+            </wp:cNvGraphicFramePr>
+            <a:graphic xmlns:a="http://schemas.openxmlformats.org/drawingml/2006/main">
+              <a:graphicData uri="http://schemas.openxmlformats.org/drawingml/2006/picture">
+                <pic:pic xmlns:pic="http://schemas.openxmlformats.org/drawingml/2006/picture">
+                  <pic:nvPicPr>
+                    <pic:cNvPr id="0" name="Picture 6"/>
+                    <pic:cNvPicPr>
+                      <a:picLocks noChangeAspect="1" noChangeArrowheads="1"/>
+                    </pic:cNvPicPr>
+                  </pic:nvPicPr>
+                  <pic:blipFill>
+                    <a:blip r:embed="rId13" cstate="print">
+                      <a:extLst>
+                        <a:ext uri="{28A0092B-C50C-407E-A947-70E740481C1C}">
+                          <a14:useLocalDpi xmlns:a14="http://schemas.microsoft.com/office/drawing/2010/main" val="0"/>
+                        </a:ext>
+                      </a:extLst>
+                    </a:blip>
+                    <a:srcRect/>
+                    <a:stretch>
+                      <a:fillRect/>
+                    </a:stretch>
+                  </pic:blipFill>
+                  <pic:spPr bwMode="auto">
+                    <a:xfrm>
+                      <a:off x="0" y="0"/>
+                      <a:ext cx="5940985" cy="3807707"/>
+                    </a:xfrm>
+                    <a:prstGeom prst="rect">
+                      <a:avLst/>
+                    </a:prstGeom>
+                    <a:noFill/>
+                    <a:ln>
+                      <a:noFill/>
+                    </a:ln>
+                  </pic:spPr>
+                </pic:pic>
+              </a:graphicData>
+            </a:graphic>
+            <wp14:sizeRelH relativeFrom="margin">
+              <wp14:pctWidth>0</wp14:pctWidth>
+            </wp14:sizeRelH>
+            <wp14:sizeRelV relativeFrom="margin">
+              <wp14:pctHeight>0</wp14:pctHeight>
+            </wp14:sizeRelV>
+          </wp:anchor>
+        </w:drawing>
+      </w:r>
+    </w:p>
+    <w:p>
+      <w:pPr>
+        <w:pStyle w:val="Paragrafoelenco"/>
+        <w:ind w:left="0"/>
+      </w:pPr>
+    </w:p>
+    <w:p>
+      <w:pPr>
+        <w:pStyle w:val="Paragrafoelenco"/>
+        <w:ind w:left="0"/>
+      </w:pPr>
+    </w:p>
+    <w:p>
+      <w:pPr>
+        <w:pStyle w:val="Paragrafoelenco"/>
+        <w:ind w:left="0"/>
+      </w:pPr>
+    </w:p>
+    <w:p>
+      <w:pPr>
+        <w:pStyle w:val="Paragrafoelenco"/>
+        <w:ind w:left="0"/>
+      </w:pPr>
+    </w:p>
+    <w:p>
+      <w:pPr>
+        <w:pStyle w:val="Paragrafoelenco"/>
+        <w:ind w:left="0"/>
+      </w:pPr>
+    </w:p>
+    <w:p>
+      <w:pPr>
+        <w:pStyle w:val="Paragrafoelenco"/>
+        <w:ind w:left="0"/>
+      </w:pPr>
+    </w:p>
+    <w:p>
+      <w:pPr>
+        <w:pStyle w:val="Paragrafoelenco"/>
+        <w:ind w:left="0"/>
+      </w:pPr>
+    </w:p>
+    <w:p>
+      <w:pPr>
+        <w:pStyle w:val="Paragrafoelenco"/>
+        <w:ind w:left="0"/>
+      </w:pPr>
+    </w:p>
+    <w:p>
+      <w:pPr>
+        <w:pStyle w:val="Paragrafoelenco"/>
+        <w:ind w:left="0"/>
+      </w:pPr>
+    </w:p>
+    <w:p>
+      <w:pPr>
+        <w:pStyle w:val="Paragrafoelenco"/>
+        <w:ind w:left="0"/>
+      </w:pPr>
+    </w:p>
+    <w:p>
+      <w:pPr>
+        <w:pStyle w:val="Paragrafoelenco"/>
+        <w:ind w:left="0"/>
+      </w:pPr>
+    </w:p>
+    <w:p>
+      <w:pPr>
+        <w:pStyle w:val="Paragrafoelenco"/>
+        <w:ind w:left="0"/>
+      </w:pPr>
+    </w:p>
+    <w:p>
+      <w:pPr>
+        <w:pStyle w:val="Paragrafoelenco"/>
+        <w:ind w:left="0"/>
+      </w:pPr>
+    </w:p>
+    <w:p>
+      <w:pPr>
+        <w:pStyle w:val="Paragrafoelenco"/>
+        <w:ind w:left="0"/>
+      </w:pPr>
+    </w:p>
+    <w:p>
+      <w:pPr>
+        <w:pStyle w:val="Paragrafoelenco"/>
+        <w:ind w:left="0"/>
+      </w:pPr>
+    </w:p>
+    <w:p>
+      <w:pPr>
+        <w:pStyle w:val="Paragrafoelenco"/>
+        <w:ind w:left="0"/>
+      </w:pPr>
+    </w:p>
+    <w:p>
+      <w:pPr>
+        <w:pStyle w:val="Paragrafoelenco"/>
+        <w:ind w:left="0"/>
+      </w:pPr>
+    </w:p>
+    <w:p>
+      <w:pPr>
+        <w:pStyle w:val="Paragrafoelenco"/>
+        <w:ind w:left="0"/>
+      </w:pPr>
+    </w:p>
+    <w:p>
+      <w:pPr>
+        <w:pStyle w:val="Paragrafoelenco"/>
+        <w:ind w:left="0"/>
+      </w:pPr>
+    </w:p>
+    <w:p>
+      <w:pPr>
+        <w:pStyle w:val="Paragrafoelenco"/>
+        <w:ind w:left="0"/>
+      </w:pPr>
+    </w:p>
+    <w:p>
+      <w:pPr>
+        <w:pStyle w:val="Paragrafoelenco"/>
+        <w:ind w:left="0"/>
+      </w:pPr>
+    </w:p>
+    <w:p>
+      <w:pPr>
+        <w:pStyle w:val="Paragrafoelenco"/>
+        <w:ind w:left="0"/>
+      </w:pPr>
+      <w:r>
+        <w:tab/>
+      </w:r>
+      <w:r>
+        <w:tab/>
+      </w:r>
+      <w:r>
+        <w:tab/>
+      </w:r>
+      <w:r>
+        <w:tab/>
+      </w:r>
+      <w:r>
+        <w:tab/>
+      </w:r>
+      <w:r>
+        <w:tab/>
+      </w:r>
+      <w:r>
+        <w:tab/>
+      </w:r>
+      <w:r>
+        <w:tab/>
+      </w:r>
+      <w:r>
+        <w:tab/>
+      </w:r>
+      <w:r>
+        <w:tab/>
+      </w:r>
+      <w:r>
+        <w:tab/>
+      </w:r>
+      <w:r>
+        <w:tab/>
+        <w:t>Figura 6</w:t>
+      </w:r>
+    </w:p>
+    <w:p>
+      <w:pPr>
+        <w:pStyle w:val="Paragrafoelenco"/>
+        <w:ind w:left="0"/>
+      </w:pPr>
+      <w:r>
+        <w:rPr>
+          <w:noProof/>
+        </w:rPr>
+        <w:drawing>
+          <wp:anchor distT="0" distB="0" distL="114300" distR="114300" simplePos="0" relativeHeight="251676160" behindDoc="1" locked="0" layoutInCell="1" allowOverlap="1" wp14:anchorId="056BAB76" wp14:editId="794D5974">
+            <wp:simplePos x="0" y="0"/>
+            <wp:positionH relativeFrom="column">
+              <wp:posOffset>18415</wp:posOffset>
+            </wp:positionH>
+            <wp:positionV relativeFrom="paragraph">
+              <wp:posOffset>141605</wp:posOffset>
+            </wp:positionV>
+            <wp:extent cx="5239385" cy="5010150"/>
+            <wp:effectExtent l="0" t="0" r="0" b="0"/>
+            <wp:wrapNone/>
+            <wp:docPr id="12" name="Immagine 12"/>
+            <wp:cNvGraphicFramePr>
+              <a:graphicFrameLocks xmlns:a="http://schemas.openxmlformats.org/drawingml/2006/main" noChangeAspect="1"/>
+            </wp:cNvGraphicFramePr>
+            <a:graphic xmlns:a="http://schemas.openxmlformats.org/drawingml/2006/main">
+              <a:graphicData uri="http://schemas.openxmlformats.org/drawingml/2006/picture">
+                <pic:pic xmlns:pic="http://schemas.openxmlformats.org/drawingml/2006/picture">
+                  <pic:nvPicPr>
+                    <pic:cNvPr id="0" name="Picture 8"/>
+                    <pic:cNvPicPr>
+                      <a:picLocks noChangeAspect="1" noChangeArrowheads="1"/>
+                    </pic:cNvPicPr>
+                  </pic:nvPicPr>
+                  <pic:blipFill>
+                    <a:blip r:embed="rId14" cstate="print">
+                      <a:extLst>
+                        <a:ext uri="{28A0092B-C50C-407E-A947-70E740481C1C}">
+                          <a14:useLocalDpi xmlns:a14="http://schemas.microsoft.com/office/drawing/2010/main" val="0"/>
+                        </a:ext>
+                      </a:extLst>
+                    </a:blip>
+                    <a:srcRect/>
+                    <a:stretch>
+                      <a:fillRect/>
+                    </a:stretch>
+                  </pic:blipFill>
+                  <pic:spPr bwMode="auto">
+                    <a:xfrm>
+                      <a:off x="0" y="0"/>
+                      <a:ext cx="5239385" cy="5010150"/>
+                    </a:xfrm>
+                    <a:prstGeom prst="rect">
+                      <a:avLst/>
+                    </a:prstGeom>
+                    <a:noFill/>
+                    <a:ln>
+                      <a:noFill/>
+                    </a:ln>
+                  </pic:spPr>
+                </pic:pic>
+              </a:graphicData>
+            </a:graphic>
+          </wp:anchor>
+        </w:drawing>
+      </w:r>
+      <w:r>
+        <w:tab/>
+      </w:r>
+      <w:r>
+        <w:tab/>
+      </w:r>
+      <w:r>
+        <w:tab/>
+      </w:r>
+    </w:p>
+    <w:p>
+      <w:pPr>
+        <w:pStyle w:val="Paragrafoelenco"/>
+        <w:ind w:left="0"/>
+      </w:pPr>
+    </w:p>
+    <w:p>
+      <w:pPr>
+        <w:pStyle w:val="Paragrafoelenco"/>
+        <w:ind w:left="0"/>
+      </w:pPr>
+    </w:p>
+    <w:p>
+      <w:pPr>
+        <w:pStyle w:val="Paragrafoelenco"/>
+        <w:ind w:left="0"/>
+      </w:pPr>
+    </w:p>
+    <w:p>
+      <w:pPr>
+        <w:pStyle w:val="Paragrafoelenco"/>
+        <w:ind w:left="0"/>
+      </w:pPr>
+    </w:p>
+    <w:p>
+      <w:pPr>
+        <w:pStyle w:val="Paragrafoelenco"/>
+        <w:ind w:left="0"/>
+      </w:pPr>
+    </w:p>
+    <w:p>
+      <w:pPr>
+        <w:pStyle w:val="Paragrafoelenco"/>
+        <w:ind w:left="0"/>
+      </w:pPr>
+    </w:p>
+    <w:p>
+      <w:pPr>
+        <w:pStyle w:val="Paragrafoelenco"/>
+        <w:ind w:left="0"/>
+      </w:pPr>
+    </w:p>
+    <w:p>
+      <w:pPr>
+        <w:pStyle w:val="Paragrafoelenco"/>
+        <w:ind w:left="0"/>
+      </w:pPr>
+    </w:p>
+    <w:p>
+      <w:pPr>
+        <w:pStyle w:val="Paragrafoelenco"/>
+        <w:ind w:left="0"/>
+      </w:pPr>
+    </w:p>
+    <w:p>
+      <w:pPr>
+        <w:pStyle w:val="Paragrafoelenco"/>
+        <w:ind w:left="0"/>
+      </w:pPr>
+    </w:p>
+    <w:p>
+      <w:pPr>
+        <w:pStyle w:val="Paragrafoelenco"/>
+        <w:ind w:left="0"/>
+      </w:pPr>
+    </w:p>
+    <w:p>
+      <w:pPr>
+        <w:pStyle w:val="Paragrafoelenco"/>
+        <w:ind w:left="0"/>
+      </w:pPr>
+    </w:p>
+    <w:p>
+      <w:pPr>
+        <w:pStyle w:val="Paragrafoelenco"/>
+        <w:ind w:left="0"/>
+      </w:pPr>
+    </w:p>
+    <w:p>
+      <w:pPr>
+        <w:pStyle w:val="Paragrafoelenco"/>
+        <w:ind w:left="0"/>
+      </w:pPr>
+    </w:p>
+    <w:p>
+      <w:pPr>
+        <w:pStyle w:val="Paragrafoelenco"/>
+        <w:ind w:left="0"/>
+      </w:pPr>
+    </w:p>
+    <w:p>
+      <w:pPr>
+        <w:pStyle w:val="Paragrafoelenco"/>
+        <w:ind w:left="0"/>
+      </w:pPr>
+    </w:p>
+    <w:p>
+      <w:pPr>
+        <w:pStyle w:val="Paragrafoelenco"/>
+        <w:ind w:left="0"/>
+      </w:pPr>
+    </w:p>
+    <w:p>
+      <w:pPr>
+        <w:pStyle w:val="Paragrafoelenco"/>
+        <w:ind w:left="0"/>
+      </w:pPr>
+    </w:p>
+    <w:p>
+      <w:pPr>
+        <w:pStyle w:val="Paragrafoelenco"/>
+        <w:ind w:left="0"/>
+      </w:pPr>
+    </w:p>
+    <w:p>
+      <w:pPr>
+        <w:pStyle w:val="Paragrafoelenco"/>
+        <w:ind w:left="0"/>
+      </w:pPr>
+    </w:p>
+    <w:p>
+      <w:pPr>
+        <w:pStyle w:val="Paragrafoelenco"/>
+        <w:ind w:left="0"/>
+      </w:pPr>
+    </w:p>
+    <w:p>
+      <w:pPr>
+        <w:pStyle w:val="Paragrafoelenco"/>
+        <w:ind w:left="0"/>
+      </w:pPr>
+    </w:p>
+    <w:p>
+      <w:pPr>
+        <w:pStyle w:val="Paragrafoelenco"/>
+        <w:ind w:left="0"/>
+      </w:pPr>
+    </w:p>
+    <w:p>
+      <w:pPr>
+        <w:pStyle w:val="Paragrafoelenco"/>
+        <w:ind w:left="0"/>
+      </w:pPr>
+    </w:p>
+    <w:p>
+      <w:pPr>
+        <w:pStyle w:val="Paragrafoelenco"/>
+        <w:ind w:left="0"/>
+      </w:pPr>
+    </w:p>
+    <w:p>
+      <w:pPr>
+        <w:pStyle w:val="Paragrafoelenco"/>
+        <w:ind w:left="0"/>
+      </w:pPr>
+    </w:p>
+    <w:p>
+      <w:pPr>
+        <w:pStyle w:val="Paragrafoelenco"/>
+        <w:ind w:left="0"/>
+      </w:pPr>
+    </w:p>
+    <w:p>
+      <w:pPr>
+        <w:pStyle w:val="Paragrafoelenco"/>
+        <w:ind w:left="0"/>
+      </w:pPr>
+      <w:r>
+        <w:tab/>
+      </w:r>
+      <w:r>
+        <w:tab/>
+      </w:r>
+      <w:r>
+        <w:tab/>
+      </w:r>
+      <w:r>
+        <w:tab/>
+      </w:r>
+      <w:r>
+        <w:tab/>
+      </w:r>
+      <w:r>
+        <w:tab/>
+      </w:r>
+      <w:r>
+        <w:tab/>
+      </w:r>
+      <w:r>
+        <w:tab/>
+      </w:r>
+      <w:r>
+        <w:tab/>
+      </w:r>
+      <w:r>
+        <w:tab/>
+      </w:r>
+    </w:p>
+    <w:p>
+      <w:pPr>
+        <w:pStyle w:val="Paragrafoelenco"/>
+        <w:ind w:left="0"/>
+      </w:pPr>
+    </w:p>
+    <w:p>
+      <w:pPr>
+        <w:pStyle w:val="Paragrafoelenco"/>
+        <w:ind w:left="0"/>
+      </w:pPr>
+      <w:r>
+        <w:tab/>
+      </w:r>
+      <w:r>
+        <w:tab/>
+      </w:r>
+      <w:r>
+        <w:tab/>
+      </w:r>
+      <w:r>
+        <w:tab/>
+      </w:r>
+      <w:r>
+        <w:tab/>
+      </w:r>
+      <w:r>
+        <w:tab/>
+      </w:r>
+      <w:r>
+        <w:tab/>
+      </w:r>
+      <w:r>
+        <w:tab/>
+      </w:r>
+      <w:r>
+        <w:tab/>
+        <w:t>Figura 7</w:t>
+      </w:r>
+    </w:p>
+    <w:p>
+      <w:pPr>
+        <w:pStyle w:val="Paragrafoelenco"/>
+        <w:ind w:left="0"/>
+      </w:pPr>
+    </w:p>
+    <w:p>
+      <w:pPr>
+        <w:pStyle w:val="Paragrafoelenco"/>
+        <w:ind w:left="0"/>
+      </w:pPr>
+    </w:p>
+    <w:p>
+      <w:pPr>
+        <w:pStyle w:val="Paragrafoelenco"/>
+        <w:ind w:left="0"/>
+      </w:pPr>
+    </w:p>
+    <w:p>
+      <w:pPr>
+        <w:pStyle w:val="Paragrafoelenco"/>
+        <w:ind w:left="0"/>
+      </w:pPr>
+    </w:p>
+    <w:p>
+      <w:pPr>
+        <w:pStyle w:val="Paragrafoelenco"/>
+        <w:ind w:left="0"/>
+      </w:pPr>
+    </w:p>
+    <w:p>
+      <w:pPr>
+        <w:pStyle w:val="Paragrafoelenco"/>
+        <w:ind w:left="0"/>
+      </w:pPr>
+    </w:p>
+    <w:p>
+      <w:pPr>
+        <w:pStyle w:val="Paragrafoelenco"/>
+        <w:ind w:left="0"/>
+      </w:pPr>
+    </w:p>
+    <w:p>
+      <w:pPr>
+        <w:pStyle w:val="Paragrafoelenco"/>
+        <w:ind w:left="0"/>
+      </w:pPr>
+    </w:p>
+    <w:p>
+      <w:pPr>
+        <w:pStyle w:val="Paragrafoelenco"/>
+        <w:ind w:left="0"/>
+      </w:pPr>
+    </w:p>
+    <w:p>
+      <w:pPr>
+        <w:pStyle w:val="Paragrafoelenco"/>
+        <w:ind w:left="0"/>
+      </w:pPr>
+    </w:p>
+    <w:p>
+      <w:pPr>
+        <w:pStyle w:val="Paragrafoelenco"/>
+        <w:ind w:left="0"/>
+      </w:pPr>
+    </w:p>
+    <w:p>
+      <w:pPr>
+        <w:pStyle w:val="Paragrafoelenco"/>
+        <w:ind w:left="0"/>
+      </w:pPr>
+    </w:p>
+    <w:p>
+      <w:pPr>
+        <w:pStyle w:val="Paragrafoelenco"/>
+        <w:ind w:left="0"/>
+      </w:pPr>
+    </w:p>
+    <w:p>
+      <w:pPr>
+        <w:pStyle w:val="Paragrafoelenco"/>
+        <w:ind w:left="0"/>
+      </w:pPr>
+    </w:p>
+    <w:p>
+      <w:pPr>
+        <w:pStyle w:val="Paragrafoelenco"/>
+        <w:ind w:left="0"/>
+      </w:pPr>
+    </w:p>
+    <w:p>
+      <w:pPr>
+        <w:pStyle w:val="Paragrafoelenco"/>
+        <w:ind w:left="0"/>
+      </w:pPr>
+    </w:p>
+    <w:p>
+      <w:pPr>
+        <w:pStyle w:val="Paragrafoelenco"/>
+        <w:ind w:left="0"/>
+      </w:pPr>
+    </w:p>
+    <w:p>
+      <w:pPr>
+        <w:pStyle w:val="Paragrafoelenco"/>
+        <w:ind w:left="0"/>
+      </w:pPr>
+    </w:p>
+    <w:p>
+      <w:pPr>
+        <w:pStyle w:val="Paragrafoelenco"/>
+        <w:ind w:left="0"/>
+      </w:pPr>
+    </w:p>
+    <w:p>
+      <w:pPr>
+        <w:pStyle w:val="Paragrafoelenco"/>
+        <w:ind w:left="0"/>
+      </w:pPr>
+    </w:p>
+    <w:p>
+      <w:pPr>
+        <w:pStyle w:val="Paragrafoelenco"/>
+        <w:ind w:left="0"/>
+      </w:pPr>
+    </w:p>
+    <w:p>
+      <w:pPr>
+        <w:pStyle w:val="Paragrafoelenco"/>
+        <w:ind w:left="0"/>
+      </w:pPr>
+    </w:p>
+    <w:p>
+      <w:pPr>
+        <w:pStyle w:val="Paragrafoelenco"/>
+        <w:ind w:left="0"/>
+      </w:pPr>
+    </w:p>
+    <w:p>
+      <w:pPr>
+        <w:pStyle w:val="Paragrafoelenco"/>
+        <w:ind w:left="0"/>
+      </w:pPr>
+    </w:p>
+    <w:p>
+      <w:pPr>
+        <w:pStyle w:val="Paragrafoelenco"/>
+        <w:ind w:left="0"/>
+      </w:pPr>
+    </w:p>
+    <w:p>
+      <w:pPr>
+        <w:pStyle w:val="Paragrafoelenco"/>
+        <w:ind w:left="0"/>
+      </w:pPr>
+    </w:p>
+    <w:p>
+      <w:pPr>
+        <w:pStyle w:val="Paragrafoelenco"/>
+        <w:ind w:left="0"/>
+      </w:pPr>
+    </w:p>
+    <w:p>
+      <w:pPr>
+        <w:pStyle w:val="Paragrafoelenco"/>
+        <w:ind w:left="0"/>
+      </w:pPr>
+    </w:p>
+    <w:p>
+      <w:pPr>
+        <w:pStyle w:val="Paragrafoelenco"/>
+        <w:ind w:left="0"/>
+      </w:pPr>
+    </w:p>
+    <w:p>
+      <w:pPr>
+        <w:pStyle w:val="Paragrafoelenco"/>
+        <w:ind w:left="0"/>
+      </w:pPr>
+    </w:p>
+    <w:p>
+      <w:pPr>
+        <w:pStyle w:val="Paragrafoelenco"/>
+        <w:ind w:left="0"/>
+      </w:pPr>
+    </w:p>
+    <w:p>
+      <w:pPr>
+        <w:pStyle w:val="Paragrafoelenco"/>
+        <w:ind w:left="0"/>
+      </w:pPr>
+    </w:p>
+    <w:p>
+      <w:pPr>
+        <w:pStyle w:val="Paragrafoelenco"/>
+        <w:ind w:left="0"/>
+      </w:pPr>
+    </w:p>
+    <w:p>
+      <w:pPr>
+        <w:pStyle w:val="Paragrafoelenco"/>
+        <w:ind w:left="0"/>
+      </w:pPr>
+    </w:p>
+    <w:p>
+      <w:pPr>
+        <w:pStyle w:val="Paragrafoelenco"/>
+        <w:ind w:left="0"/>
+      </w:pPr>
+    </w:p>
+    <w:p>
+      <w:pPr>
+        <w:pStyle w:val="Paragrafoelenco"/>
+        <w:ind w:left="0"/>
+      </w:pPr>
+    </w:p>
+    <w:p>
+      <w:pPr>
+        <w:pStyle w:val="Paragrafoelenco"/>
+        <w:ind w:left="0"/>
+      </w:pPr>
+    </w:p>
+    <w:p>
+      <w:pPr>
+        <w:pStyle w:val="Paragrafoelenco"/>
+        <w:ind w:left="0"/>
+      </w:pPr>
+    </w:p>
+    <w:p>
+      <w:pPr>
+        <w:pStyle w:val="Paragrafoelenco"/>
+        <w:ind w:left="0"/>
+      </w:pPr>
+    </w:p>
+    <w:p>
+      <w:pPr>
+        <w:pStyle w:val="Paragrafoelenco"/>
+        <w:ind w:left="0"/>
+      </w:pPr>
+    </w:p>
+    <w:p>
+      <w:pPr>
+        <w:pStyle w:val="Paragrafoelenco"/>
+        <w:ind w:left="0"/>
+      </w:pPr>
+    </w:p>
+    <w:p>
+      <w:pPr>
+        <w:pStyle w:val="Paragrafoelenco"/>
+        <w:ind w:left="0"/>
+      </w:pPr>
+    </w:p>
+    <w:p>
+      <w:pPr>
+        <w:pStyle w:val="Paragrafoelenco"/>
+        <w:ind w:left="0"/>
+      </w:pPr>
+    </w:p>
+    <w:p>
+      <w:pPr>
+        <w:pStyle w:val="Paragrafoelenco"/>
+        <w:ind w:left="0"/>
+      </w:pPr>
+    </w:p>
+    <w:p>
+      <w:pPr>
+        <w:pStyle w:val="Paragrafoelenco"/>
+        <w:ind w:left="0"/>
+      </w:pPr>
+    </w:p>
+    <w:p>
+      <w:pPr>
+        <w:pStyle w:val="Paragrafoelenco"/>
+        <w:ind w:left="0"/>
+      </w:pPr>
+    </w:p>
+    <w:p>
+      <w:pPr>
+        <w:pStyle w:val="Paragrafoelenco"/>
+        <w:ind w:left="0"/>
+      </w:pPr>
+    </w:p>
+    <w:p>
+      <w:pPr>
+        <w:pStyle w:val="Paragrafoelenco"/>
+        <w:ind w:left="0"/>
+      </w:pPr>
+    </w:p>
+    <w:p>
+      <w:pPr>
+        <w:pStyle w:val="Paragrafoelenco"/>
+        <w:ind w:left="0"/>
+      </w:pPr>
+    </w:p>
+    <w:p>
+      <w:pPr>
+        <w:pStyle w:val="Paragrafoelenco"/>
+        <w:ind w:left="0"/>
+      </w:pPr>
+    </w:p>
+    <w:p>
+      <w:pPr>
+        <w:pStyle w:val="Paragrafoelenco"/>
+        <w:ind w:left="0"/>
+      </w:pPr>
+    </w:p>
+    <w:p>
+      <w:pPr>
+        <w:pStyle w:val="Paragrafoelenco"/>
+        <w:ind w:left="0"/>
+      </w:pPr>
+    </w:p>
+    <w:p>
+      <w:pPr>
+        <w:pStyle w:val="Paragrafoelenco"/>
+        <w:ind w:left="0"/>
+      </w:pPr>
+    </w:p>
+    <w:p>
+      <w:pPr>
+        <w:pStyle w:val="Paragrafoelenco"/>
+        <w:ind w:left="0"/>
+      </w:pPr>
+      <w:r>
+        <w:tab/>
+      </w:r>
+      <w:r>
+        <w:tab/>
+      </w:r>
+      <w:r>
+        <w:tab/>
+      </w:r>
+      <w:r>
+        <w:tab/>
+      </w:r>
+      <w:r>
+        <w:tab/>
+      </w:r>
+      <w:r>
+        <w:tab/>
+      </w:r>
+      <w:r>
+        <w:tab/>
+      </w:r>
+      <w:r>
+        <w:tab/>
+      </w:r>
+      <w:r>
+        <w:tab/>
+      </w:r>
+      <w:r>
+        <w:tab/>
+      </w:r>
+      <w:r>
+        <w:tab/>
+        <w:t>Figura 8</w:t>
+      </w:r>
     </w:p>
     <w:p>
       <w:pPr>
@@ -1784,19 +3463,11 @@
                 <w:rFonts w:asciiTheme="majorHAnsi" w:hAnsiTheme="majorHAnsi"/>
               </w:rPr>
             </w:pPr>
-            <w:proofErr w:type="spellStart"/>
-            <w:r>
-              <w:rPr>
-                <w:rFonts w:asciiTheme="majorHAnsi" w:hAnsiTheme="majorHAnsi"/>
-              </w:rPr>
-              <w:t>DBConnection</w:t>
-            </w:r>
-            <w:proofErr w:type="spellEnd"/>
-            <w:r>
-              <w:rPr>
-                <w:rFonts w:asciiTheme="majorHAnsi" w:hAnsiTheme="majorHAnsi"/>
-              </w:rPr>
-              <w:t>, Connection</w:t>
+            <w:r>
+              <w:rPr>
+                <w:rFonts w:asciiTheme="majorHAnsi" w:hAnsiTheme="majorHAnsi"/>
+              </w:rPr>
+              <w:t>DBConnection, Connection</w:t>
             </w:r>
           </w:p>
         </w:tc>
@@ -1849,14 +3520,12 @@
                 <w:rFonts w:asciiTheme="majorHAnsi" w:hAnsiTheme="majorHAnsi"/>
               </w:rPr>
             </w:pPr>
-            <w:proofErr w:type="spellStart"/>
             <w:r>
               <w:rPr>
                 <w:rFonts w:asciiTheme="majorHAnsi" w:hAnsiTheme="majorHAnsi"/>
               </w:rPr>
               <w:t>DBBuilder</w:t>
             </w:r>
-            <w:proofErr w:type="spellEnd"/>
           </w:p>
         </w:tc>
       </w:tr>
@@ -2395,31 +4064,13 @@
                 <w:rFonts w:asciiTheme="majorHAnsi" w:hAnsiTheme="majorHAnsi"/>
               </w:rPr>
             </w:pPr>
-            <w:proofErr w:type="spellStart"/>
-            <w:r>
-              <w:rPr>
-                <w:rFonts w:asciiTheme="majorHAnsi" w:hAnsiTheme="majorHAnsi"/>
-                <w:lang w:val="en-US"/>
-              </w:rPr>
-              <w:t>Crea</w:t>
-            </w:r>
-            <w:proofErr w:type="spellEnd"/>
-            <w:r>
-              <w:rPr>
-                <w:rFonts w:asciiTheme="majorHAnsi" w:hAnsiTheme="majorHAnsi"/>
-                <w:lang w:val="en-US"/>
-              </w:rPr>
-              <w:t xml:space="preserve"> </w:t>
-            </w:r>
-            <w:proofErr w:type="spellStart"/>
-            <w:r>
-              <w:rPr>
-                <w:rFonts w:asciiTheme="majorHAnsi" w:hAnsiTheme="majorHAnsi"/>
-                <w:lang w:val="en-US"/>
-              </w:rPr>
-              <w:t>progetti</w:t>
-            </w:r>
-            <w:proofErr w:type="spellEnd"/>
+            <w:r>
+              <w:rPr>
+                <w:rFonts w:asciiTheme="majorHAnsi" w:hAnsiTheme="majorHAnsi"/>
+                <w:lang w:val="en-US"/>
+              </w:rPr>
+              <w:t>Crea progetti</w:t>
+            </w:r>
           </w:p>
         </w:tc>
         <w:tc>
@@ -2475,16 +4126,8 @@
               <w:rPr>
                 <w:rFonts w:asciiTheme="majorHAnsi" w:hAnsiTheme="majorHAnsi"/>
               </w:rPr>
-              <w:t xml:space="preserve">Aggiunge la presenza degli sviluppatori </w:t>
-            </w:r>
-            <w:proofErr w:type="gramStart"/>
-            <w:r>
-              <w:rPr>
-                <w:rFonts w:asciiTheme="majorHAnsi" w:hAnsiTheme="majorHAnsi"/>
-              </w:rPr>
-              <w:t>al meeting</w:t>
-            </w:r>
-            <w:proofErr w:type="gramEnd"/>
+              <w:t>Aggiunge la presenza degli sviluppatori al meeting</w:t>
+            </w:r>
           </w:p>
         </w:tc>
         <w:tc>
@@ -2505,14 +4148,12 @@
                 <w:rFonts w:asciiTheme="majorHAnsi" w:hAnsiTheme="majorHAnsi"/>
               </w:rPr>
             </w:pPr>
-            <w:proofErr w:type="gramStart"/>
             <w:r>
               <w:rPr>
                 <w:rFonts w:asciiTheme="majorHAnsi" w:hAnsiTheme="majorHAnsi"/>
               </w:rPr>
               <w:t>Meeting</w:t>
             </w:r>
-            <w:proofErr w:type="gramEnd"/>
           </w:p>
         </w:tc>
       </w:tr>
@@ -2577,17 +4218,8 @@
                 <w:rFonts w:asciiTheme="majorHAnsi" w:hAnsiTheme="majorHAnsi"/>
                 <w:lang w:val="en-US"/>
               </w:rPr>
-              <w:t xml:space="preserve">: </w:t>
-            </w:r>
-            <w:proofErr w:type="spellStart"/>
-            <w:r>
-              <w:rPr>
-                <w:rFonts w:asciiTheme="majorHAnsi" w:hAnsiTheme="majorHAnsi"/>
-                <w:lang w:val="en-US"/>
-              </w:rPr>
-              <w:t>AmbitoDAOPostgresImpl</w:t>
-            </w:r>
-            <w:proofErr w:type="spellEnd"/>
+              <w:t>: AmbitoDAOPostgresImpl</w:t>
+            </w:r>
           </w:p>
         </w:tc>
       </w:tr>
@@ -2626,7 +4258,6 @@
               </w:rPr>
               <w:t xml:space="preserve">SUPERCLASSE: </w:t>
             </w:r>
-            <w:proofErr w:type="spellStart"/>
             <w:r>
               <w:rPr>
                 <w:rFonts w:asciiTheme="majorHAnsi" w:hAnsiTheme="majorHAnsi"/>
@@ -2634,7 +4265,6 @@
               </w:rPr>
               <w:t>AmbitoDAO</w:t>
             </w:r>
-            <w:proofErr w:type="spellEnd"/>
           </w:p>
         </w:tc>
       </w:tr>
@@ -2932,17 +4562,8 @@
                 <w:rFonts w:asciiTheme="majorHAnsi" w:hAnsiTheme="majorHAnsi"/>
                 <w:lang w:val="en-US"/>
               </w:rPr>
-              <w:t xml:space="preserve">: </w:t>
-            </w:r>
-            <w:proofErr w:type="spellStart"/>
-            <w:r>
-              <w:rPr>
-                <w:rFonts w:asciiTheme="majorHAnsi" w:hAnsiTheme="majorHAnsi"/>
-                <w:lang w:val="en-US"/>
-              </w:rPr>
-              <w:t>MeetingDAOPostgresImpl</w:t>
-            </w:r>
-            <w:proofErr w:type="spellEnd"/>
+              <w:t>: MeetingDAOPostgresImpl</w:t>
+            </w:r>
           </w:p>
         </w:tc>
       </w:tr>
@@ -2979,7 +4600,6 @@
               </w:rPr>
               <w:t xml:space="preserve">SUPERCLASSE: </w:t>
             </w:r>
-            <w:proofErr w:type="spellStart"/>
             <w:r>
               <w:rPr>
                 <w:rFonts w:asciiTheme="majorHAnsi" w:hAnsiTheme="majorHAnsi"/>
@@ -2987,7 +4607,6 @@
               </w:rPr>
               <w:t>MeetingDAO</w:t>
             </w:r>
-            <w:proofErr w:type="spellEnd"/>
           </w:p>
         </w:tc>
       </w:tr>
@@ -3088,21 +4707,7 @@
               <w:rPr>
                 <w:rFonts w:asciiTheme="majorHAnsi" w:hAnsiTheme="majorHAnsi"/>
               </w:rPr>
-              <w:t xml:space="preserve">Passare una query al database al fine di salvare </w:t>
-            </w:r>
-            <w:proofErr w:type="gramStart"/>
-            <w:r>
-              <w:rPr>
-                <w:rFonts w:asciiTheme="majorHAnsi" w:hAnsiTheme="majorHAnsi"/>
-              </w:rPr>
-              <w:t>i meeting</w:t>
-            </w:r>
-            <w:proofErr w:type="gramEnd"/>
-            <w:r>
-              <w:rPr>
-                <w:rFonts w:asciiTheme="majorHAnsi" w:hAnsiTheme="majorHAnsi"/>
-              </w:rPr>
-              <w:t xml:space="preserve"> a cui ha partecipato uno sviluppatore</w:t>
+              <w:t>Passare una query al database al fine di salvare i meeting a cui ha partecipato uno sviluppatore</w:t>
             </w:r>
           </w:p>
         </w:tc>
@@ -3189,17 +4794,8 @@
                 <w:rFonts w:asciiTheme="majorHAnsi" w:hAnsiTheme="majorHAnsi"/>
                 <w:lang w:val="en-US"/>
               </w:rPr>
-              <w:t xml:space="preserve">: </w:t>
-            </w:r>
-            <w:proofErr w:type="spellStart"/>
-            <w:r>
-              <w:rPr>
-                <w:rFonts w:asciiTheme="majorHAnsi" w:hAnsiTheme="majorHAnsi"/>
-                <w:lang w:val="en-US"/>
-              </w:rPr>
-              <w:t>ProjectManagerDAOPostgresImpl</w:t>
-            </w:r>
-            <w:proofErr w:type="spellEnd"/>
+              <w:t>: ProjectManagerDAOPostgresImpl</w:t>
+            </w:r>
           </w:p>
         </w:tc>
       </w:tr>
@@ -3236,7 +4832,6 @@
               </w:rPr>
               <w:t xml:space="preserve">SUPERCLASSE: </w:t>
             </w:r>
-            <w:proofErr w:type="spellStart"/>
             <w:r>
               <w:rPr>
                 <w:rFonts w:asciiTheme="majorHAnsi" w:hAnsiTheme="majorHAnsi"/>
@@ -3244,7 +4839,6 @@
               </w:rPr>
               <w:t>ProjectManagerDAO</w:t>
             </w:r>
-            <w:proofErr w:type="spellEnd"/>
           </w:p>
         </w:tc>
       </w:tr>
@@ -3537,17 +5131,8 @@
                 <w:rFonts w:asciiTheme="majorHAnsi" w:hAnsiTheme="majorHAnsi"/>
                 <w:lang w:val="en-US"/>
               </w:rPr>
-              <w:t xml:space="preserve">: </w:t>
-            </w:r>
-            <w:proofErr w:type="spellStart"/>
-            <w:r>
-              <w:rPr>
-                <w:rFonts w:asciiTheme="majorHAnsi" w:hAnsiTheme="majorHAnsi"/>
-                <w:lang w:val="en-US"/>
-              </w:rPr>
-              <w:t>SkillsDAOPostgresImpl</w:t>
-            </w:r>
-            <w:proofErr w:type="spellEnd"/>
+              <w:t>: SkillsDAOPostgresImpl</w:t>
+            </w:r>
           </w:p>
         </w:tc>
       </w:tr>
@@ -3589,17 +5174,8 @@
                 <w:rFonts w:asciiTheme="majorHAnsi" w:hAnsiTheme="majorHAnsi"/>
                 <w:lang w:val="en-US"/>
               </w:rPr>
-              <w:t xml:space="preserve">: </w:t>
-            </w:r>
-            <w:proofErr w:type="spellStart"/>
-            <w:r>
-              <w:rPr>
-                <w:rFonts w:asciiTheme="majorHAnsi" w:hAnsiTheme="majorHAnsi"/>
-                <w:lang w:val="en-US"/>
-              </w:rPr>
-              <w:t>SkillsDAO</w:t>
-            </w:r>
-            <w:proofErr w:type="spellEnd"/>
+              <w:t>: SkillsDAO</w:t>
+            </w:r>
           </w:p>
         </w:tc>
       </w:tr>
@@ -3859,17 +5435,8 @@
                 <w:rFonts w:asciiTheme="majorHAnsi" w:hAnsiTheme="majorHAnsi"/>
                 <w:lang w:val="en-US"/>
               </w:rPr>
-              <w:t xml:space="preserve">: </w:t>
-            </w:r>
-            <w:proofErr w:type="spellStart"/>
-            <w:r>
-              <w:rPr>
-                <w:rFonts w:asciiTheme="majorHAnsi" w:hAnsiTheme="majorHAnsi"/>
-                <w:lang w:val="en-US"/>
-              </w:rPr>
-              <w:t>SkillsDAOPostgresImpl</w:t>
-            </w:r>
-            <w:proofErr w:type="spellEnd"/>
+              <w:t>: SkillsDAOPostgresImpl</w:t>
+            </w:r>
           </w:p>
         </w:tc>
       </w:tr>
@@ -3911,17 +5478,8 @@
                 <w:rFonts w:asciiTheme="majorHAnsi" w:hAnsiTheme="majorHAnsi"/>
                 <w:lang w:val="en-US"/>
               </w:rPr>
-              <w:t xml:space="preserve">: </w:t>
-            </w:r>
-            <w:proofErr w:type="spellStart"/>
-            <w:r>
-              <w:rPr>
-                <w:rFonts w:asciiTheme="majorHAnsi" w:hAnsiTheme="majorHAnsi"/>
-                <w:lang w:val="en-US"/>
-              </w:rPr>
-              <w:t>SkillsDAO</w:t>
-            </w:r>
-            <w:proofErr w:type="spellEnd"/>
+              <w:t>: SkillsDAO</w:t>
+            </w:r>
           </w:p>
         </w:tc>
       </w:tr>
@@ -4162,17 +5720,8 @@
                 <w:rFonts w:asciiTheme="majorHAnsi" w:hAnsiTheme="majorHAnsi"/>
                 <w:lang w:val="en-US"/>
               </w:rPr>
-              <w:t xml:space="preserve">: </w:t>
-            </w:r>
-            <w:proofErr w:type="spellStart"/>
-            <w:r>
-              <w:rPr>
-                <w:rFonts w:asciiTheme="majorHAnsi" w:hAnsiTheme="majorHAnsi"/>
-                <w:lang w:val="en-US"/>
-              </w:rPr>
-              <w:t>MeetingTelematicoDAOPostgresImpl</w:t>
-            </w:r>
-            <w:proofErr w:type="spellEnd"/>
+              <w:t>: MeetingTelematicoDAOPostgresImpl</w:t>
+            </w:r>
           </w:p>
         </w:tc>
       </w:tr>
@@ -4209,7 +5758,6 @@
               </w:rPr>
               <w:t xml:space="preserve">SUPERCLASSE: </w:t>
             </w:r>
-            <w:proofErr w:type="spellStart"/>
             <w:r>
               <w:rPr>
                 <w:rFonts w:asciiTheme="majorHAnsi" w:hAnsiTheme="majorHAnsi"/>
@@ -4217,7 +5765,6 @@
               </w:rPr>
               <w:t>MeetingTelematicoDAO</w:t>
             </w:r>
-            <w:proofErr w:type="spellEnd"/>
           </w:p>
         </w:tc>
       </w:tr>
@@ -4318,21 +5865,7 @@
               <w:rPr>
                 <w:rFonts w:asciiTheme="majorHAnsi" w:hAnsiTheme="majorHAnsi"/>
               </w:rPr>
-              <w:t xml:space="preserve">Passare una query al database al fine di salvare </w:t>
-            </w:r>
-            <w:proofErr w:type="gramStart"/>
-            <w:r>
-              <w:rPr>
-                <w:rFonts w:asciiTheme="majorHAnsi" w:hAnsiTheme="majorHAnsi"/>
-              </w:rPr>
-              <w:t>un meeting telematico</w:t>
-            </w:r>
-            <w:proofErr w:type="gramEnd"/>
-            <w:r>
-              <w:rPr>
-                <w:rFonts w:asciiTheme="majorHAnsi" w:hAnsiTheme="majorHAnsi"/>
-              </w:rPr>
-              <w:t xml:space="preserve"> attraverso il titolo </w:t>
+              <w:t xml:space="preserve">Passare una query al database al fine di salvare un meeting telematico attraverso il titolo </w:t>
             </w:r>
           </w:p>
         </w:tc>
@@ -4384,16 +5917,8 @@
               <w:rPr>
                 <w:rFonts w:asciiTheme="majorHAnsi" w:hAnsiTheme="majorHAnsi"/>
               </w:rPr>
-              <w:t xml:space="preserve">Passare una query al database al fine di inserire </w:t>
-            </w:r>
-            <w:proofErr w:type="gramStart"/>
-            <w:r>
-              <w:rPr>
-                <w:rFonts w:asciiTheme="majorHAnsi" w:hAnsiTheme="majorHAnsi"/>
-              </w:rPr>
-              <w:t>un meeting telematico</w:t>
-            </w:r>
-            <w:proofErr w:type="gramEnd"/>
+              <w:t>Passare una query al database al fine di inserire un meeting telematico</w:t>
+            </w:r>
           </w:p>
         </w:tc>
         <w:tc>
@@ -4444,21 +5969,7 @@
               <w:rPr>
                 <w:rFonts w:asciiTheme="majorHAnsi" w:hAnsiTheme="majorHAnsi"/>
               </w:rPr>
-              <w:t xml:space="preserve">Passare una query al database al fine di salvare </w:t>
-            </w:r>
-            <w:proofErr w:type="gramStart"/>
-            <w:r>
-              <w:rPr>
-                <w:rFonts w:asciiTheme="majorHAnsi" w:hAnsiTheme="majorHAnsi"/>
-              </w:rPr>
-              <w:t>meeting telematici</w:t>
-            </w:r>
-            <w:proofErr w:type="gramEnd"/>
-            <w:r>
-              <w:rPr>
-                <w:rFonts w:asciiTheme="majorHAnsi" w:hAnsiTheme="majorHAnsi"/>
-              </w:rPr>
-              <w:t xml:space="preserve"> a cui ha partecipato uno sviluppatore</w:t>
+              <w:t>Passare una query al database al fine di salvare meeting telematici a cui ha partecipato uno sviluppatore</w:t>
             </w:r>
           </w:p>
         </w:tc>
@@ -4510,16 +6021,8 @@
               <w:rPr>
                 <w:rFonts w:asciiTheme="majorHAnsi" w:hAnsiTheme="majorHAnsi"/>
               </w:rPr>
-              <w:t xml:space="preserve">Passare una query al database al fine di inserire la partecipazione di un membro a </w:t>
-            </w:r>
-            <w:proofErr w:type="gramStart"/>
-            <w:r>
-              <w:rPr>
-                <w:rFonts w:asciiTheme="majorHAnsi" w:hAnsiTheme="majorHAnsi"/>
-              </w:rPr>
-              <w:t>un meeting telematico</w:t>
-            </w:r>
-            <w:proofErr w:type="gramEnd"/>
+              <w:t>Passare una query al database al fine di inserire la partecipazione di un membro a un meeting telematico</w:t>
+            </w:r>
           </w:p>
         </w:tc>
         <w:tc>
@@ -4570,21 +6073,7 @@
               <w:rPr>
                 <w:rFonts w:asciiTheme="majorHAnsi" w:hAnsiTheme="majorHAnsi"/>
               </w:rPr>
-              <w:t xml:space="preserve">Passare una query al database al fine di salvare </w:t>
-            </w:r>
-            <w:proofErr w:type="gramStart"/>
-            <w:r>
-              <w:rPr>
-                <w:rFonts w:asciiTheme="majorHAnsi" w:hAnsiTheme="majorHAnsi"/>
-              </w:rPr>
-              <w:t>un meeting telematico</w:t>
-            </w:r>
-            <w:proofErr w:type="gramEnd"/>
-            <w:r>
-              <w:rPr>
-                <w:rFonts w:asciiTheme="majorHAnsi" w:hAnsiTheme="majorHAnsi"/>
-              </w:rPr>
-              <w:t xml:space="preserve"> attraverso il codice fiscale del project manager che l’ha creato</w:t>
+              <w:t>Passare una query al database al fine di salvare un meeting telematico attraverso il codice fiscale del project manager che l’ha creato</w:t>
             </w:r>
           </w:p>
         </w:tc>
@@ -4636,16 +6125,8 @@
               <w:rPr>
                 <w:rFonts w:asciiTheme="majorHAnsi" w:hAnsiTheme="majorHAnsi"/>
               </w:rPr>
-              <w:t xml:space="preserve">Passare una query al database al fine di salvare tutti i partecipanti di </w:t>
-            </w:r>
-            <w:proofErr w:type="gramStart"/>
-            <w:r>
-              <w:rPr>
-                <w:rFonts w:asciiTheme="majorHAnsi" w:hAnsiTheme="majorHAnsi"/>
-              </w:rPr>
-              <w:t>un determinato meeting telematico</w:t>
-            </w:r>
-            <w:proofErr w:type="gramEnd"/>
+              <w:t>Passare una query al database al fine di salvare tutti i partecipanti di un determinato meeting telematico</w:t>
+            </w:r>
           </w:p>
         </w:tc>
         <w:tc>
@@ -4721,17 +6202,8 @@
                 <w:rFonts w:asciiTheme="majorHAnsi" w:hAnsiTheme="majorHAnsi"/>
                 <w:lang w:val="en-US"/>
               </w:rPr>
-              <w:t xml:space="preserve">: </w:t>
-            </w:r>
-            <w:proofErr w:type="spellStart"/>
-            <w:r>
-              <w:rPr>
-                <w:rFonts w:asciiTheme="majorHAnsi" w:hAnsiTheme="majorHAnsi"/>
-                <w:lang w:val="en-US"/>
-              </w:rPr>
-              <w:t>MeetingFisicoDAOPostgresImpl</w:t>
-            </w:r>
-            <w:proofErr w:type="spellEnd"/>
+              <w:t>: MeetingFisicoDAOPostgresImpl</w:t>
+            </w:r>
           </w:p>
         </w:tc>
       </w:tr>
@@ -4768,7 +6240,6 @@
               </w:rPr>
               <w:t xml:space="preserve">SUPERCLASSE: </w:t>
             </w:r>
-            <w:proofErr w:type="spellStart"/>
             <w:r>
               <w:rPr>
                 <w:rFonts w:asciiTheme="majorHAnsi" w:hAnsiTheme="majorHAnsi"/>
@@ -4776,7 +6247,6 @@
               </w:rPr>
               <w:t>MeetingFisicoDAO</w:t>
             </w:r>
-            <w:proofErr w:type="spellEnd"/>
           </w:p>
         </w:tc>
       </w:tr>
@@ -4877,21 +6347,7 @@
               <w:rPr>
                 <w:rFonts w:asciiTheme="majorHAnsi" w:hAnsiTheme="majorHAnsi"/>
               </w:rPr>
-              <w:t xml:space="preserve">Passare una query al database al fine di salvare </w:t>
-            </w:r>
-            <w:proofErr w:type="gramStart"/>
-            <w:r>
-              <w:rPr>
-                <w:rFonts w:asciiTheme="majorHAnsi" w:hAnsiTheme="majorHAnsi"/>
-              </w:rPr>
-              <w:t>un meeting fisico</w:t>
-            </w:r>
-            <w:proofErr w:type="gramEnd"/>
-            <w:r>
-              <w:rPr>
-                <w:rFonts w:asciiTheme="majorHAnsi" w:hAnsiTheme="majorHAnsi"/>
-              </w:rPr>
-              <w:t xml:space="preserve"> attraverso il titolo </w:t>
+              <w:t xml:space="preserve">Passare una query al database al fine di salvare un meeting fisico attraverso il titolo </w:t>
             </w:r>
           </w:p>
         </w:tc>
@@ -4943,16 +6399,8 @@
               <w:rPr>
                 <w:rFonts w:asciiTheme="majorHAnsi" w:hAnsiTheme="majorHAnsi"/>
               </w:rPr>
-              <w:t xml:space="preserve">Passare una query al database al fine di inserire </w:t>
-            </w:r>
-            <w:proofErr w:type="gramStart"/>
-            <w:r>
-              <w:rPr>
-                <w:rFonts w:asciiTheme="majorHAnsi" w:hAnsiTheme="majorHAnsi"/>
-              </w:rPr>
-              <w:t>un meeting fisico</w:t>
-            </w:r>
-            <w:proofErr w:type="gramEnd"/>
+              <w:t>Passare una query al database al fine di inserire un meeting fisico</w:t>
+            </w:r>
           </w:p>
         </w:tc>
         <w:tc>
@@ -5003,21 +6451,7 @@
               <w:rPr>
                 <w:rFonts w:asciiTheme="majorHAnsi" w:hAnsiTheme="majorHAnsi"/>
               </w:rPr>
-              <w:t xml:space="preserve">Passare una query al database al fine di salvare </w:t>
-            </w:r>
-            <w:proofErr w:type="gramStart"/>
-            <w:r>
-              <w:rPr>
-                <w:rFonts w:asciiTheme="majorHAnsi" w:hAnsiTheme="majorHAnsi"/>
-              </w:rPr>
-              <w:t>i meeting fisici</w:t>
-            </w:r>
-            <w:proofErr w:type="gramEnd"/>
-            <w:r>
-              <w:rPr>
-                <w:rFonts w:asciiTheme="majorHAnsi" w:hAnsiTheme="majorHAnsi"/>
-              </w:rPr>
-              <w:t xml:space="preserve"> a cui ha partecipato uno sviluppatore</w:t>
+              <w:t>Passare una query al database al fine di salvare i meeting fisici a cui ha partecipato uno sviluppatore</w:t>
             </w:r>
           </w:p>
         </w:tc>
@@ -5069,16 +6503,8 @@
               <w:rPr>
                 <w:rFonts w:asciiTheme="majorHAnsi" w:hAnsiTheme="majorHAnsi"/>
               </w:rPr>
-              <w:t xml:space="preserve">Passare una query al database al fine di inserire la partecipazione di un membro a </w:t>
-            </w:r>
-            <w:proofErr w:type="gramStart"/>
-            <w:r>
-              <w:rPr>
-                <w:rFonts w:asciiTheme="majorHAnsi" w:hAnsiTheme="majorHAnsi"/>
-              </w:rPr>
-              <w:t>un meeting fisico</w:t>
-            </w:r>
-            <w:proofErr w:type="gramEnd"/>
+              <w:t>Passare una query al database al fine di inserire la partecipazione di un membro a un meeting fisico</w:t>
+            </w:r>
           </w:p>
         </w:tc>
         <w:tc>
@@ -5129,21 +6555,7 @@
               <w:rPr>
                 <w:rFonts w:asciiTheme="majorHAnsi" w:hAnsiTheme="majorHAnsi"/>
               </w:rPr>
-              <w:t xml:space="preserve">Passare una query al database al fine di salvare </w:t>
-            </w:r>
-            <w:proofErr w:type="gramStart"/>
-            <w:r>
-              <w:rPr>
-                <w:rFonts w:asciiTheme="majorHAnsi" w:hAnsiTheme="majorHAnsi"/>
-              </w:rPr>
-              <w:t>un meeting fisico</w:t>
-            </w:r>
-            <w:proofErr w:type="gramEnd"/>
-            <w:r>
-              <w:rPr>
-                <w:rFonts w:asciiTheme="majorHAnsi" w:hAnsiTheme="majorHAnsi"/>
-              </w:rPr>
-              <w:t xml:space="preserve"> attraverso il codice fiscale del project manager che l’ha creato</w:t>
+              <w:t>Passare una query al database al fine di salvare un meeting fisico attraverso il codice fiscale del project manager che l’ha creato</w:t>
             </w:r>
           </w:p>
         </w:tc>
@@ -5195,16 +6607,8 @@
               <w:rPr>
                 <w:rFonts w:asciiTheme="majorHAnsi" w:hAnsiTheme="majorHAnsi"/>
               </w:rPr>
-              <w:t xml:space="preserve">Passare una query al database al fine di salvare tutti i partecipanti di </w:t>
-            </w:r>
-            <w:proofErr w:type="gramStart"/>
-            <w:r>
-              <w:rPr>
-                <w:rFonts w:asciiTheme="majorHAnsi" w:hAnsiTheme="majorHAnsi"/>
-              </w:rPr>
-              <w:t>un determinato meeting</w:t>
-            </w:r>
-            <w:proofErr w:type="gramEnd"/>
+              <w:t>Passare una query al database al fine di salvare tutti i partecipanti di un determinato meeting</w:t>
+            </w:r>
           </w:p>
         </w:tc>
         <w:tc>
@@ -5291,17 +6695,8 @@
                 <w:rFonts w:asciiTheme="majorHAnsi" w:hAnsiTheme="majorHAnsi"/>
                 <w:lang w:val="en-US"/>
               </w:rPr>
-              <w:t xml:space="preserve">: </w:t>
-            </w:r>
-            <w:proofErr w:type="spellStart"/>
-            <w:r>
-              <w:rPr>
-                <w:rFonts w:asciiTheme="majorHAnsi" w:hAnsiTheme="majorHAnsi"/>
-                <w:lang w:val="en-US"/>
-              </w:rPr>
-              <w:t>ProgettoDAOPostgresImpl</w:t>
-            </w:r>
-            <w:proofErr w:type="spellEnd"/>
+              <w:t>: ProgettoDAOPostgresImpl</w:t>
+            </w:r>
           </w:p>
         </w:tc>
       </w:tr>
@@ -5338,7 +6733,6 @@
               </w:rPr>
               <w:t xml:space="preserve">SUPERCLASSE: </w:t>
             </w:r>
-            <w:proofErr w:type="spellStart"/>
             <w:r>
               <w:rPr>
                 <w:rFonts w:asciiTheme="majorHAnsi" w:hAnsiTheme="majorHAnsi"/>
@@ -5346,7 +6740,6 @@
               </w:rPr>
               <w:t>ProgettoDAO</w:t>
             </w:r>
-            <w:proofErr w:type="spellEnd"/>
           </w:p>
         </w:tc>
       </w:tr>
@@ -5794,17 +7187,8 @@
                 <w:rFonts w:asciiTheme="majorHAnsi" w:hAnsiTheme="majorHAnsi"/>
                 <w:lang w:val="en-US"/>
               </w:rPr>
-              <w:t xml:space="preserve">: </w:t>
-            </w:r>
-            <w:proofErr w:type="spellStart"/>
-            <w:r>
-              <w:rPr>
-                <w:rFonts w:asciiTheme="majorHAnsi" w:hAnsiTheme="majorHAnsi"/>
-                <w:lang w:val="en-US"/>
-              </w:rPr>
-              <w:t>AmbitoDAO</w:t>
-            </w:r>
-            <w:proofErr w:type="spellEnd"/>
+              <w:t>: AmbitoDAO</w:t>
+            </w:r>
           </w:p>
         </w:tc>
       </w:tr>
@@ -5843,7 +7227,6 @@
               </w:rPr>
               <w:t xml:space="preserve">SOTTOCLASSE: </w:t>
             </w:r>
-            <w:proofErr w:type="spellStart"/>
             <w:r>
               <w:rPr>
                 <w:rFonts w:asciiTheme="majorHAnsi" w:hAnsiTheme="majorHAnsi"/>
@@ -5851,7 +7234,6 @@
               </w:rPr>
               <w:t>AmbitoDAOPostgresImpl</w:t>
             </w:r>
-            <w:proofErr w:type="spellEnd"/>
           </w:p>
         </w:tc>
       </w:tr>
@@ -6162,17 +7544,8 @@
                 <w:rFonts w:asciiTheme="majorHAnsi" w:hAnsiTheme="majorHAnsi"/>
                 <w:lang w:val="en-US"/>
               </w:rPr>
-              <w:t xml:space="preserve">: </w:t>
-            </w:r>
-            <w:proofErr w:type="spellStart"/>
-            <w:r>
-              <w:rPr>
-                <w:rFonts w:asciiTheme="majorHAnsi" w:hAnsiTheme="majorHAnsi"/>
-                <w:lang w:val="en-US"/>
-              </w:rPr>
-              <w:t>MeetingDAO</w:t>
-            </w:r>
-            <w:proofErr w:type="spellEnd"/>
+              <w:t>: MeetingDAO</w:t>
+            </w:r>
           </w:p>
         </w:tc>
       </w:tr>
@@ -6209,7 +7582,6 @@
               </w:rPr>
               <w:t xml:space="preserve">SOTTOCLASSE: </w:t>
             </w:r>
-            <w:proofErr w:type="spellStart"/>
             <w:r>
               <w:rPr>
                 <w:rFonts w:asciiTheme="majorHAnsi" w:hAnsiTheme="majorHAnsi"/>
@@ -6217,7 +7589,6 @@
               </w:rPr>
               <w:t>MeetingDAOPostgresImpl</w:t>
             </w:r>
-            <w:proofErr w:type="spellEnd"/>
           </w:p>
         </w:tc>
       </w:tr>
@@ -6318,21 +7689,7 @@
               <w:rPr>
                 <w:rFonts w:asciiTheme="majorHAnsi" w:hAnsiTheme="majorHAnsi"/>
               </w:rPr>
-              <w:t xml:space="preserve">Salvare </w:t>
-            </w:r>
-            <w:proofErr w:type="gramStart"/>
-            <w:r>
-              <w:rPr>
-                <w:rFonts w:asciiTheme="majorHAnsi" w:hAnsiTheme="majorHAnsi"/>
-              </w:rPr>
-              <w:t>i meeting</w:t>
-            </w:r>
-            <w:proofErr w:type="gramEnd"/>
-            <w:r>
-              <w:rPr>
-                <w:rFonts w:asciiTheme="majorHAnsi" w:hAnsiTheme="majorHAnsi"/>
-              </w:rPr>
-              <w:t xml:space="preserve"> a cui ha partecipato uno sviluppatore</w:t>
+              <w:t>Salvare i meeting a cui ha partecipato uno sviluppatore</w:t>
             </w:r>
           </w:p>
         </w:tc>
@@ -6354,14 +7711,12 @@
                 <w:rFonts w:asciiTheme="majorHAnsi" w:hAnsiTheme="majorHAnsi"/>
               </w:rPr>
             </w:pPr>
-            <w:proofErr w:type="gramStart"/>
             <w:r>
               <w:rPr>
                 <w:rFonts w:asciiTheme="majorHAnsi" w:hAnsiTheme="majorHAnsi"/>
               </w:rPr>
               <w:t>Meeting</w:t>
             </w:r>
-            <w:proofErr w:type="gramEnd"/>
           </w:p>
         </w:tc>
       </w:tr>
@@ -6428,17 +7783,8 @@
                 <w:rFonts w:asciiTheme="majorHAnsi" w:hAnsiTheme="majorHAnsi"/>
                 <w:lang w:val="en-US"/>
               </w:rPr>
-              <w:t xml:space="preserve">: </w:t>
-            </w:r>
-            <w:proofErr w:type="spellStart"/>
-            <w:r>
-              <w:rPr>
-                <w:rFonts w:asciiTheme="majorHAnsi" w:hAnsiTheme="majorHAnsi"/>
-                <w:lang w:val="en-US"/>
-              </w:rPr>
-              <w:t>SviluppatoreDAOPostgresImpl</w:t>
-            </w:r>
-            <w:proofErr w:type="spellEnd"/>
+              <w:t>: SviluppatoreDAOPostgresImpl</w:t>
+            </w:r>
           </w:p>
         </w:tc>
       </w:tr>
@@ -6475,7 +7821,6 @@
               </w:rPr>
               <w:t xml:space="preserve">SUPERCLASSE: </w:t>
             </w:r>
-            <w:proofErr w:type="spellStart"/>
             <w:r>
               <w:rPr>
                 <w:rFonts w:asciiTheme="majorHAnsi" w:hAnsiTheme="majorHAnsi"/>
@@ -6483,7 +7828,6 @@
               </w:rPr>
               <w:t>SviluppatoreDAO</w:t>
             </w:r>
-            <w:proofErr w:type="spellEnd"/>
           </w:p>
         </w:tc>
       </w:tr>
@@ -6844,21 +8188,7 @@
               <w:rPr>
                 <w:rFonts w:asciiTheme="majorHAnsi" w:hAnsiTheme="majorHAnsi"/>
               </w:rPr>
-              <w:t xml:space="preserve">Passare una query al database al fine di salvare uno sviluppatore base ai progetti e </w:t>
-            </w:r>
-            <w:proofErr w:type="gramStart"/>
-            <w:r>
-              <w:rPr>
-                <w:rFonts w:asciiTheme="majorHAnsi" w:hAnsiTheme="majorHAnsi"/>
-              </w:rPr>
-              <w:t>meeting</w:t>
-            </w:r>
-            <w:proofErr w:type="gramEnd"/>
-            <w:r>
-              <w:rPr>
-                <w:rFonts w:asciiTheme="majorHAnsi" w:hAnsiTheme="majorHAnsi"/>
-              </w:rPr>
-              <w:t xml:space="preserve"> a cui ha preso parte</w:t>
+              <w:t>Passare una query al database al fine di salvare uno sviluppatore base ai progetti e meeting a cui ha preso parte</w:t>
             </w:r>
           </w:p>
         </w:tc>
@@ -7040,17 +8370,8 @@
                 <w:rFonts w:asciiTheme="majorHAnsi" w:hAnsiTheme="majorHAnsi"/>
                 <w:lang w:val="en-US"/>
               </w:rPr>
-              <w:t xml:space="preserve">: </w:t>
-            </w:r>
-            <w:proofErr w:type="spellStart"/>
-            <w:r>
-              <w:rPr>
-                <w:rFonts w:asciiTheme="majorHAnsi" w:hAnsiTheme="majorHAnsi"/>
-                <w:lang w:val="en-US"/>
-              </w:rPr>
-              <w:t>MeetingTelematicoDAO</w:t>
-            </w:r>
-            <w:proofErr w:type="spellEnd"/>
+              <w:t>: MeetingTelematicoDAO</w:t>
+            </w:r>
           </w:p>
         </w:tc>
       </w:tr>
@@ -7087,7 +8408,6 @@
               </w:rPr>
               <w:t xml:space="preserve">SUPERCLASSE: </w:t>
             </w:r>
-            <w:proofErr w:type="spellStart"/>
             <w:r>
               <w:rPr>
                 <w:rFonts w:asciiTheme="majorHAnsi" w:hAnsiTheme="majorHAnsi"/>
@@ -7095,7 +8415,6 @@
               </w:rPr>
               <w:t>MeetingTelematicoDAOPostgresImpl</w:t>
             </w:r>
-            <w:proofErr w:type="spellEnd"/>
           </w:p>
         </w:tc>
       </w:tr>
@@ -7196,21 +8515,7 @@
               <w:rPr>
                 <w:rFonts w:asciiTheme="majorHAnsi" w:hAnsiTheme="majorHAnsi"/>
               </w:rPr>
-              <w:t xml:space="preserve">Salvare </w:t>
-            </w:r>
-            <w:proofErr w:type="gramStart"/>
-            <w:r>
-              <w:rPr>
-                <w:rFonts w:asciiTheme="majorHAnsi" w:hAnsiTheme="majorHAnsi"/>
-              </w:rPr>
-              <w:t>un meeting telematico</w:t>
-            </w:r>
-            <w:proofErr w:type="gramEnd"/>
-            <w:r>
-              <w:rPr>
-                <w:rFonts w:asciiTheme="majorHAnsi" w:hAnsiTheme="majorHAnsi"/>
-              </w:rPr>
-              <w:t xml:space="preserve"> attraverso il titolo </w:t>
+              <w:t xml:space="preserve">Salvare un meeting telematico attraverso il titolo </w:t>
             </w:r>
           </w:p>
         </w:tc>
@@ -7234,14 +8539,12 @@
                 <w:bCs/>
               </w:rPr>
             </w:pPr>
-            <w:proofErr w:type="gramStart"/>
             <w:r>
               <w:rPr>
                 <w:rFonts w:asciiTheme="majorHAnsi" w:hAnsiTheme="majorHAnsi"/>
               </w:rPr>
               <w:t>Meeting telematico</w:t>
             </w:r>
-            <w:proofErr w:type="gramEnd"/>
           </w:p>
         </w:tc>
       </w:tr>
@@ -7271,16 +8574,8 @@
               <w:rPr>
                 <w:rFonts w:asciiTheme="majorHAnsi" w:hAnsiTheme="majorHAnsi"/>
               </w:rPr>
-              <w:t xml:space="preserve">Inserire </w:t>
-            </w:r>
-            <w:proofErr w:type="gramStart"/>
-            <w:r>
-              <w:rPr>
-                <w:rFonts w:asciiTheme="majorHAnsi" w:hAnsiTheme="majorHAnsi"/>
-              </w:rPr>
-              <w:t>un meeting telematico</w:t>
-            </w:r>
-            <w:proofErr w:type="gramEnd"/>
+              <w:t>Inserire un meeting telematico</w:t>
+            </w:r>
           </w:p>
         </w:tc>
         <w:tc>
@@ -7303,14 +8598,12 @@
                 <w:bCs/>
               </w:rPr>
             </w:pPr>
-            <w:proofErr w:type="gramStart"/>
             <w:r>
               <w:rPr>
                 <w:rFonts w:asciiTheme="majorHAnsi" w:hAnsiTheme="majorHAnsi"/>
               </w:rPr>
               <w:t>Meeting telematico</w:t>
             </w:r>
-            <w:proofErr w:type="gramEnd"/>
           </w:p>
         </w:tc>
       </w:tr>
@@ -7340,21 +8633,7 @@
               <w:rPr>
                 <w:rFonts w:asciiTheme="majorHAnsi" w:hAnsiTheme="majorHAnsi"/>
               </w:rPr>
-              <w:t xml:space="preserve">Salvare </w:t>
-            </w:r>
-            <w:proofErr w:type="gramStart"/>
-            <w:r>
-              <w:rPr>
-                <w:rFonts w:asciiTheme="majorHAnsi" w:hAnsiTheme="majorHAnsi"/>
-              </w:rPr>
-              <w:t>i meeting telematici</w:t>
-            </w:r>
-            <w:proofErr w:type="gramEnd"/>
-            <w:r>
-              <w:rPr>
-                <w:rFonts w:asciiTheme="majorHAnsi" w:hAnsiTheme="majorHAnsi"/>
-              </w:rPr>
-              <w:t xml:space="preserve"> a cui ha partecipato uno sviluppatore</w:t>
+              <w:t>Salvare i meeting telematici a cui ha partecipato uno sviluppatore</w:t>
             </w:r>
           </w:p>
         </w:tc>
@@ -7378,14 +8657,12 @@
                 <w:bCs/>
               </w:rPr>
             </w:pPr>
-            <w:proofErr w:type="gramStart"/>
             <w:r>
               <w:rPr>
                 <w:rFonts w:asciiTheme="majorHAnsi" w:hAnsiTheme="majorHAnsi"/>
               </w:rPr>
               <w:t>Meeting telematico</w:t>
             </w:r>
-            <w:proofErr w:type="gramEnd"/>
           </w:p>
         </w:tc>
       </w:tr>
@@ -7415,16 +8692,8 @@
               <w:rPr>
                 <w:rFonts w:asciiTheme="majorHAnsi" w:hAnsiTheme="majorHAnsi"/>
               </w:rPr>
-              <w:t xml:space="preserve">Inserire la partecipazione di un membro a </w:t>
-            </w:r>
-            <w:proofErr w:type="gramStart"/>
-            <w:r>
-              <w:rPr>
-                <w:rFonts w:asciiTheme="majorHAnsi" w:hAnsiTheme="majorHAnsi"/>
-              </w:rPr>
-              <w:t>un meeting fisico</w:t>
-            </w:r>
-            <w:proofErr w:type="gramEnd"/>
+              <w:t>Inserire la partecipazione di un membro a un meeting fisico</w:t>
+            </w:r>
           </w:p>
         </w:tc>
         <w:tc>
@@ -7475,21 +8744,7 @@
               <w:rPr>
                 <w:rFonts w:asciiTheme="majorHAnsi" w:hAnsiTheme="majorHAnsi"/>
               </w:rPr>
-              <w:t xml:space="preserve">Salvare </w:t>
-            </w:r>
-            <w:proofErr w:type="gramStart"/>
-            <w:r>
-              <w:rPr>
-                <w:rFonts w:asciiTheme="majorHAnsi" w:hAnsiTheme="majorHAnsi"/>
-              </w:rPr>
-              <w:t>un meeting telematico</w:t>
-            </w:r>
-            <w:proofErr w:type="gramEnd"/>
-            <w:r>
-              <w:rPr>
-                <w:rFonts w:asciiTheme="majorHAnsi" w:hAnsiTheme="majorHAnsi"/>
-              </w:rPr>
-              <w:t xml:space="preserve"> attraverso il codice fiscale del project manager che l’ha creato</w:t>
+              <w:t>Salvare un meeting telematico attraverso il codice fiscale del project manager che l’ha creato</w:t>
             </w:r>
           </w:p>
         </w:tc>
@@ -7548,16 +8803,8 @@
               <w:rPr>
                 <w:rFonts w:asciiTheme="majorHAnsi" w:hAnsiTheme="majorHAnsi"/>
               </w:rPr>
-              <w:t xml:space="preserve">Inserire tutti i partecipanti di </w:t>
-            </w:r>
-            <w:proofErr w:type="gramStart"/>
-            <w:r>
-              <w:rPr>
-                <w:rFonts w:asciiTheme="majorHAnsi" w:hAnsiTheme="majorHAnsi"/>
-              </w:rPr>
-              <w:t>un determinato meeting telematico</w:t>
-            </w:r>
-            <w:proofErr w:type="gramEnd"/>
+              <w:t>Inserire tutti i partecipanti di un determinato meeting telematico</w:t>
+            </w:r>
           </w:p>
         </w:tc>
         <w:tc>
@@ -7651,17 +8898,8 @@
                 <w:rFonts w:asciiTheme="majorHAnsi" w:hAnsiTheme="majorHAnsi"/>
                 <w:lang w:val="en-US"/>
               </w:rPr>
-              <w:t xml:space="preserve">: </w:t>
-            </w:r>
-            <w:proofErr w:type="spellStart"/>
-            <w:r>
-              <w:rPr>
-                <w:rFonts w:asciiTheme="majorHAnsi" w:hAnsiTheme="majorHAnsi"/>
-                <w:lang w:val="en-US"/>
-              </w:rPr>
-              <w:t>ProjectManagerDAO</w:t>
-            </w:r>
-            <w:proofErr w:type="spellEnd"/>
+              <w:t>: ProjectManagerDAO</w:t>
+            </w:r>
           </w:p>
         </w:tc>
       </w:tr>
@@ -7698,7 +8936,6 @@
               </w:rPr>
               <w:t xml:space="preserve">SOTTOCLASSE: </w:t>
             </w:r>
-            <w:proofErr w:type="spellStart"/>
             <w:r>
               <w:rPr>
                 <w:rFonts w:asciiTheme="majorHAnsi" w:hAnsiTheme="majorHAnsi"/>
@@ -7706,7 +8943,6 @@
               </w:rPr>
               <w:t>ProjectManagerDAOPostgresImpl</w:t>
             </w:r>
-            <w:proofErr w:type="spellEnd"/>
           </w:p>
         </w:tc>
       </w:tr>
@@ -8009,17 +9245,8 @@
                 <w:rFonts w:asciiTheme="majorHAnsi" w:hAnsiTheme="majorHAnsi"/>
                 <w:lang w:val="en-US"/>
               </w:rPr>
-              <w:t xml:space="preserve">: </w:t>
-            </w:r>
-            <w:proofErr w:type="spellStart"/>
-            <w:r>
-              <w:rPr>
-                <w:rFonts w:asciiTheme="majorHAnsi" w:hAnsiTheme="majorHAnsi"/>
-                <w:lang w:val="en-US"/>
-              </w:rPr>
-              <w:t>MeetingFisicoDAO</w:t>
-            </w:r>
-            <w:proofErr w:type="spellEnd"/>
+              <w:t>: MeetingFisicoDAO</w:t>
+            </w:r>
           </w:p>
         </w:tc>
       </w:tr>
@@ -8056,7 +9283,6 @@
               </w:rPr>
               <w:t xml:space="preserve">SOTTOCLASSE: </w:t>
             </w:r>
-            <w:proofErr w:type="spellStart"/>
             <w:r>
               <w:rPr>
                 <w:rFonts w:asciiTheme="majorHAnsi" w:hAnsiTheme="majorHAnsi"/>
@@ -8064,7 +9290,6 @@
               </w:rPr>
               <w:t>MeetingFisicoDAOPostgresImpl</w:t>
             </w:r>
-            <w:proofErr w:type="spellEnd"/>
           </w:p>
         </w:tc>
       </w:tr>
@@ -8165,21 +9390,7 @@
               <w:rPr>
                 <w:rFonts w:asciiTheme="majorHAnsi" w:hAnsiTheme="majorHAnsi"/>
               </w:rPr>
-              <w:t xml:space="preserve">Salvare </w:t>
-            </w:r>
-            <w:proofErr w:type="gramStart"/>
-            <w:r>
-              <w:rPr>
-                <w:rFonts w:asciiTheme="majorHAnsi" w:hAnsiTheme="majorHAnsi"/>
-              </w:rPr>
-              <w:t>un meeting fisico</w:t>
-            </w:r>
-            <w:proofErr w:type="gramEnd"/>
-            <w:r>
-              <w:rPr>
-                <w:rFonts w:asciiTheme="majorHAnsi" w:hAnsiTheme="majorHAnsi"/>
-              </w:rPr>
-              <w:t xml:space="preserve"> attraverso il titolo </w:t>
+              <w:t xml:space="preserve">Salvare un meeting fisico attraverso il titolo </w:t>
             </w:r>
           </w:p>
         </w:tc>
@@ -8205,16 +9416,8 @@
               <w:rPr>
                 <w:rFonts w:asciiTheme="majorHAnsi" w:hAnsiTheme="majorHAnsi"/>
               </w:rPr>
-              <w:t xml:space="preserve">Meeting </w:t>
-            </w:r>
-            <w:proofErr w:type="spellStart"/>
-            <w:r>
-              <w:rPr>
-                <w:rFonts w:asciiTheme="majorHAnsi" w:hAnsiTheme="majorHAnsi"/>
-              </w:rPr>
-              <w:t>FIsico</w:t>
-            </w:r>
-            <w:proofErr w:type="spellEnd"/>
+              <w:t>Meeting FIsico</w:t>
+            </w:r>
           </w:p>
         </w:tc>
       </w:tr>
@@ -8244,16 +9447,8 @@
               <w:rPr>
                 <w:rFonts w:asciiTheme="majorHAnsi" w:hAnsiTheme="majorHAnsi"/>
               </w:rPr>
-              <w:t xml:space="preserve">Inserire </w:t>
-            </w:r>
-            <w:proofErr w:type="gramStart"/>
-            <w:r>
-              <w:rPr>
-                <w:rFonts w:asciiTheme="majorHAnsi" w:hAnsiTheme="majorHAnsi"/>
-              </w:rPr>
-              <w:t>un meeting fisico</w:t>
-            </w:r>
-            <w:proofErr w:type="gramEnd"/>
+              <w:t>Inserire un meeting fisico</w:t>
+            </w:r>
           </w:p>
         </w:tc>
         <w:tc>
@@ -8309,21 +9504,7 @@
               <w:rPr>
                 <w:rFonts w:asciiTheme="majorHAnsi" w:hAnsiTheme="majorHAnsi"/>
               </w:rPr>
-              <w:t xml:space="preserve">Salvare </w:t>
-            </w:r>
-            <w:proofErr w:type="gramStart"/>
-            <w:r>
-              <w:rPr>
-                <w:rFonts w:asciiTheme="majorHAnsi" w:hAnsiTheme="majorHAnsi"/>
-              </w:rPr>
-              <w:t>i meeting fisici</w:t>
-            </w:r>
-            <w:proofErr w:type="gramEnd"/>
-            <w:r>
-              <w:rPr>
-                <w:rFonts w:asciiTheme="majorHAnsi" w:hAnsiTheme="majorHAnsi"/>
-              </w:rPr>
-              <w:t xml:space="preserve"> a cui ha partecipato uno sviluppatore</w:t>
+              <w:t>Salvare i meeting fisici a cui ha partecipato uno sviluppatore</w:t>
             </w:r>
           </w:p>
         </w:tc>
@@ -8380,16 +9561,8 @@
               <w:rPr>
                 <w:rFonts w:asciiTheme="majorHAnsi" w:hAnsiTheme="majorHAnsi"/>
               </w:rPr>
-              <w:t xml:space="preserve">Inserire la partecipazione di un membro a </w:t>
-            </w:r>
-            <w:proofErr w:type="gramStart"/>
-            <w:r>
-              <w:rPr>
-                <w:rFonts w:asciiTheme="majorHAnsi" w:hAnsiTheme="majorHAnsi"/>
-              </w:rPr>
-              <w:t>un meeting fisico</w:t>
-            </w:r>
-            <w:proofErr w:type="gramEnd"/>
+              <w:t>Inserire la partecipazione di un membro a un meeting fisico</w:t>
+            </w:r>
           </w:p>
         </w:tc>
         <w:tc>
@@ -8438,21 +9611,7 @@
               <w:rPr>
                 <w:rFonts w:asciiTheme="majorHAnsi" w:hAnsiTheme="majorHAnsi"/>
               </w:rPr>
-              <w:t xml:space="preserve">Salvare </w:t>
-            </w:r>
-            <w:proofErr w:type="gramStart"/>
-            <w:r>
-              <w:rPr>
-                <w:rFonts w:asciiTheme="majorHAnsi" w:hAnsiTheme="majorHAnsi"/>
-              </w:rPr>
-              <w:t>un meeting fisico</w:t>
-            </w:r>
-            <w:proofErr w:type="gramEnd"/>
-            <w:r>
-              <w:rPr>
-                <w:rFonts w:asciiTheme="majorHAnsi" w:hAnsiTheme="majorHAnsi"/>
-              </w:rPr>
-              <w:t xml:space="preserve"> attraverso il codice fiscale del project manager che l’ha creato</w:t>
+              <w:t>Salvare un meeting fisico attraverso il codice fiscale del project manager che l’ha creato</w:t>
             </w:r>
           </w:p>
         </w:tc>
@@ -8509,16 +9668,8 @@
               <w:rPr>
                 <w:rFonts w:asciiTheme="majorHAnsi" w:hAnsiTheme="majorHAnsi"/>
               </w:rPr>
-              <w:t xml:space="preserve">Salvare tutti i partecipanti di </w:t>
-            </w:r>
-            <w:proofErr w:type="gramStart"/>
-            <w:r>
-              <w:rPr>
-                <w:rFonts w:asciiTheme="majorHAnsi" w:hAnsiTheme="majorHAnsi"/>
-              </w:rPr>
-              <w:t>un determinato meeting</w:t>
-            </w:r>
-            <w:proofErr w:type="gramEnd"/>
+              <w:t>Salvare tutti i partecipanti di un determinato meeting</w:t>
+            </w:r>
           </w:p>
         </w:tc>
         <w:tc>
@@ -8640,17 +9791,8 @@
                 <w:rFonts w:asciiTheme="majorHAnsi" w:hAnsiTheme="majorHAnsi"/>
                 <w:lang w:val="en-US"/>
               </w:rPr>
-              <w:t xml:space="preserve">: </w:t>
-            </w:r>
-            <w:proofErr w:type="spellStart"/>
-            <w:r>
-              <w:rPr>
-                <w:rFonts w:asciiTheme="majorHAnsi" w:hAnsiTheme="majorHAnsi"/>
-                <w:lang w:val="en-US"/>
-              </w:rPr>
-              <w:t>SkillsDAO</w:t>
-            </w:r>
-            <w:proofErr w:type="spellEnd"/>
+              <w:t>: SkillsDAO</w:t>
+            </w:r>
           </w:p>
         </w:tc>
       </w:tr>
@@ -8692,17 +9834,8 @@
                 <w:rFonts w:asciiTheme="majorHAnsi" w:hAnsiTheme="majorHAnsi"/>
                 <w:lang w:val="en-US"/>
               </w:rPr>
-              <w:t xml:space="preserve">: </w:t>
-            </w:r>
-            <w:proofErr w:type="spellStart"/>
-            <w:r>
-              <w:rPr>
-                <w:rFonts w:asciiTheme="majorHAnsi" w:hAnsiTheme="majorHAnsi"/>
-                <w:lang w:val="en-US"/>
-              </w:rPr>
-              <w:t>SkillsDAOPostgresImpl</w:t>
-            </w:r>
-            <w:proofErr w:type="spellEnd"/>
+              <w:t>: SkillsDAOPostgresImpl</w:t>
+            </w:r>
           </w:p>
         </w:tc>
       </w:tr>
@@ -8951,17 +10084,8 @@
                 <w:rFonts w:asciiTheme="majorHAnsi" w:hAnsiTheme="majorHAnsi"/>
                 <w:lang w:val="en-US"/>
               </w:rPr>
-              <w:t xml:space="preserve">: </w:t>
-            </w:r>
-            <w:proofErr w:type="spellStart"/>
-            <w:r>
-              <w:rPr>
-                <w:rFonts w:asciiTheme="majorHAnsi" w:hAnsiTheme="majorHAnsi"/>
-                <w:lang w:val="en-US"/>
-              </w:rPr>
-              <w:t>SviluppatoreDAO</w:t>
-            </w:r>
-            <w:proofErr w:type="spellEnd"/>
+              <w:t>: SviluppatoreDAO</w:t>
+            </w:r>
           </w:p>
         </w:tc>
       </w:tr>
@@ -8998,7 +10122,6 @@
               </w:rPr>
               <w:t xml:space="preserve">SOTTOCLASSE: </w:t>
             </w:r>
-            <w:proofErr w:type="spellStart"/>
             <w:r>
               <w:rPr>
                 <w:rFonts w:asciiTheme="majorHAnsi" w:hAnsiTheme="majorHAnsi"/>
@@ -9006,7 +10129,6 @@
               </w:rPr>
               <w:t>SviluppatoreDAOPostgresImpl</w:t>
             </w:r>
-            <w:proofErr w:type="spellEnd"/>
           </w:p>
         </w:tc>
       </w:tr>
@@ -9497,21 +10619,7 @@
               <w:rPr>
                 <w:rFonts w:asciiTheme="majorHAnsi" w:hAnsiTheme="majorHAnsi"/>
               </w:rPr>
-              <w:t xml:space="preserve">Salvare una lista di sviluppatori in base ai progetti e </w:t>
-            </w:r>
-            <w:proofErr w:type="gramStart"/>
-            <w:r>
-              <w:rPr>
-                <w:rFonts w:asciiTheme="majorHAnsi" w:hAnsiTheme="majorHAnsi"/>
-              </w:rPr>
-              <w:t>ai meeting</w:t>
-            </w:r>
-            <w:proofErr w:type="gramEnd"/>
-            <w:r>
-              <w:rPr>
-                <w:rFonts w:asciiTheme="majorHAnsi" w:hAnsiTheme="majorHAnsi"/>
-              </w:rPr>
-              <w:t xml:space="preserve"> a cui hanno preso parte</w:t>
+              <w:t>Salvare una lista di sviluppatori in base ai progetti e ai meeting a cui hanno preso parte</w:t>
             </w:r>
           </w:p>
         </w:tc>
@@ -9594,17 +10702,8 @@
                 <w:rFonts w:asciiTheme="majorHAnsi" w:hAnsiTheme="majorHAnsi"/>
                 <w:lang w:val="en-US"/>
               </w:rPr>
-              <w:t xml:space="preserve">: </w:t>
-            </w:r>
-            <w:proofErr w:type="spellStart"/>
-            <w:r>
-              <w:rPr>
-                <w:rFonts w:asciiTheme="majorHAnsi" w:hAnsiTheme="majorHAnsi"/>
-                <w:lang w:val="en-US"/>
-              </w:rPr>
-              <w:t>DBBuilder</w:t>
-            </w:r>
-            <w:proofErr w:type="spellEnd"/>
+              <w:t>: DBBuilder</w:t>
+            </w:r>
           </w:p>
         </w:tc>
       </w:tr>
@@ -10129,17 +11228,8 @@
                 <w:rFonts w:asciiTheme="majorHAnsi" w:hAnsiTheme="majorHAnsi"/>
                 <w:lang w:val="en-US"/>
               </w:rPr>
-              <w:t xml:space="preserve">: </w:t>
-            </w:r>
-            <w:proofErr w:type="spellStart"/>
-            <w:r>
-              <w:rPr>
-                <w:rFonts w:asciiTheme="majorHAnsi" w:hAnsiTheme="majorHAnsi"/>
-                <w:lang w:val="en-US"/>
-              </w:rPr>
-              <w:t>DBConnection</w:t>
-            </w:r>
-            <w:proofErr w:type="spellEnd"/>
+              <w:t>: DBConnection</w:t>
+            </w:r>
           </w:p>
         </w:tc>
       </w:tr>
@@ -10589,16 +11679,8 @@
               <w:rPr>
                 <w:rFonts w:asciiTheme="majorHAnsi" w:hAnsiTheme="majorHAnsi"/>
               </w:rPr>
-              <w:t xml:space="preserve">Salvare il titolo di </w:t>
-            </w:r>
-            <w:proofErr w:type="gramStart"/>
-            <w:r>
-              <w:rPr>
-                <w:rFonts w:asciiTheme="majorHAnsi" w:hAnsiTheme="majorHAnsi"/>
-              </w:rPr>
-              <w:t>un meeting</w:t>
-            </w:r>
-            <w:proofErr w:type="gramEnd"/>
+              <w:t>Salvare il titolo di un meeting</w:t>
+            </w:r>
           </w:p>
         </w:tc>
         <w:tc>
@@ -10649,16 +11731,8 @@
               <w:rPr>
                 <w:rFonts w:asciiTheme="majorHAnsi" w:hAnsiTheme="majorHAnsi"/>
               </w:rPr>
-              <w:t xml:space="preserve">Salvare la data di </w:t>
-            </w:r>
-            <w:proofErr w:type="gramStart"/>
-            <w:r>
-              <w:rPr>
-                <w:rFonts w:asciiTheme="majorHAnsi" w:hAnsiTheme="majorHAnsi"/>
-              </w:rPr>
-              <w:t>un meeting</w:t>
-            </w:r>
-            <w:proofErr w:type="gramEnd"/>
+              <w:t>Salvare la data di un meeting</w:t>
+            </w:r>
           </w:p>
         </w:tc>
         <w:tc>
@@ -10709,16 +11783,8 @@
               <w:rPr>
                 <w:rFonts w:asciiTheme="majorHAnsi" w:hAnsiTheme="majorHAnsi"/>
               </w:rPr>
-              <w:t xml:space="preserve">Salvare l’ora di inizio e fine di </w:t>
-            </w:r>
-            <w:proofErr w:type="gramStart"/>
-            <w:r>
-              <w:rPr>
-                <w:rFonts w:asciiTheme="majorHAnsi" w:hAnsiTheme="majorHAnsi"/>
-              </w:rPr>
-              <w:t>un meeting</w:t>
-            </w:r>
-            <w:proofErr w:type="gramEnd"/>
+              <w:t>Salvare l’ora di inizio e fine di un meeting</w:t>
+            </w:r>
           </w:p>
         </w:tc>
         <w:tc>
@@ -10767,16 +11833,8 @@
               <w:rPr>
                 <w:rFonts w:asciiTheme="majorHAnsi" w:hAnsiTheme="majorHAnsi"/>
               </w:rPr>
-              <w:t xml:space="preserve">Salvare il codice fiscale del project manager che organizza </w:t>
-            </w:r>
-            <w:proofErr w:type="gramStart"/>
-            <w:r>
-              <w:rPr>
-                <w:rFonts w:asciiTheme="majorHAnsi" w:hAnsiTheme="majorHAnsi"/>
-              </w:rPr>
-              <w:t>il meeting</w:t>
-            </w:r>
-            <w:proofErr w:type="gramEnd"/>
+              <w:t>Salvare il codice fiscale del project manager che organizza il meeting</w:t>
+            </w:r>
           </w:p>
         </w:tc>
         <w:tc>
@@ -10832,16 +11890,8 @@
               <w:rPr>
                 <w:rFonts w:asciiTheme="majorHAnsi" w:hAnsiTheme="majorHAnsi"/>
               </w:rPr>
-              <w:t xml:space="preserve">Salvare il progetto di cui si parlerà </w:t>
-            </w:r>
-            <w:proofErr w:type="gramStart"/>
-            <w:r>
-              <w:rPr>
-                <w:rFonts w:asciiTheme="majorHAnsi" w:hAnsiTheme="majorHAnsi"/>
-              </w:rPr>
-              <w:t>nel meeting</w:t>
-            </w:r>
-            <w:proofErr w:type="gramEnd"/>
+              <w:t>Salvare il progetto di cui si parlerà nel meeting</w:t>
+            </w:r>
           </w:p>
         </w:tc>
         <w:tc>
@@ -10897,21 +11947,7 @@
               <w:rPr>
                 <w:rFonts w:asciiTheme="majorHAnsi" w:hAnsiTheme="majorHAnsi"/>
               </w:rPr>
-              <w:t xml:space="preserve">Aggiunge la presenza degli sviluppatori </w:t>
-            </w:r>
-            <w:proofErr w:type="gramStart"/>
-            <w:r>
-              <w:rPr>
-                <w:rFonts w:asciiTheme="majorHAnsi" w:hAnsiTheme="majorHAnsi"/>
-              </w:rPr>
-              <w:t>al meeting</w:t>
-            </w:r>
-            <w:proofErr w:type="gramEnd"/>
-            <w:r>
-              <w:rPr>
-                <w:rFonts w:asciiTheme="majorHAnsi" w:hAnsiTheme="majorHAnsi"/>
-              </w:rPr>
-              <w:t xml:space="preserve"> </w:t>
+              <w:t xml:space="preserve">Aggiunge la presenza degli sviluppatori al meeting </w:t>
             </w:r>
           </w:p>
         </w:tc>
@@ -11005,17 +12041,8 @@
                 <w:rFonts w:asciiTheme="majorHAnsi" w:hAnsiTheme="majorHAnsi"/>
                 <w:lang w:val="en-US"/>
               </w:rPr>
-              <w:t xml:space="preserve">: </w:t>
-            </w:r>
-            <w:proofErr w:type="spellStart"/>
-            <w:r>
-              <w:rPr>
-                <w:rFonts w:asciiTheme="majorHAnsi" w:hAnsiTheme="majorHAnsi"/>
-                <w:lang w:val="en-US"/>
-              </w:rPr>
-              <w:t>Ambito</w:t>
-            </w:r>
-            <w:proofErr w:type="spellEnd"/>
+              <w:t>: Ambito</w:t>
+            </w:r>
           </w:p>
         </w:tc>
       </w:tr>
@@ -11357,17 +12384,8 @@
                 <w:rFonts w:asciiTheme="majorHAnsi" w:hAnsiTheme="majorHAnsi"/>
                 <w:lang w:val="en-US"/>
               </w:rPr>
-              <w:t xml:space="preserve">: </w:t>
-            </w:r>
-            <w:proofErr w:type="spellStart"/>
-            <w:r>
-              <w:rPr>
-                <w:rFonts w:asciiTheme="majorHAnsi" w:hAnsiTheme="majorHAnsi"/>
-                <w:lang w:val="en-US"/>
-              </w:rPr>
-              <w:t>MeetingFisico</w:t>
-            </w:r>
-            <w:proofErr w:type="spellEnd"/>
+              <w:t>: MeetingFisico</w:t>
+            </w:r>
           </w:p>
         </w:tc>
       </w:tr>
@@ -11519,16 +12537,8 @@
               <w:rPr>
                 <w:rFonts w:asciiTheme="majorHAnsi" w:hAnsiTheme="majorHAnsi"/>
               </w:rPr>
-              <w:t xml:space="preserve">Salvare il luogo dove si svolge </w:t>
-            </w:r>
-            <w:proofErr w:type="gramStart"/>
-            <w:r>
-              <w:rPr>
-                <w:rFonts w:asciiTheme="majorHAnsi" w:hAnsiTheme="majorHAnsi"/>
-              </w:rPr>
-              <w:t>il meeting</w:t>
-            </w:r>
-            <w:proofErr w:type="gramEnd"/>
+              <w:t>Salvare il luogo dove si svolge il meeting</w:t>
+            </w:r>
           </w:p>
         </w:tc>
         <w:tc>
@@ -11857,16 +12867,8 @@
               <w:rPr>
                 <w:rFonts w:asciiTheme="majorHAnsi" w:hAnsiTheme="majorHAnsi"/>
               </w:rPr>
-              <w:t xml:space="preserve">Salvare la piattaforma dove si svolge </w:t>
-            </w:r>
-            <w:proofErr w:type="gramStart"/>
-            <w:r>
-              <w:rPr>
-                <w:rFonts w:asciiTheme="majorHAnsi" w:hAnsiTheme="majorHAnsi"/>
-              </w:rPr>
-              <w:t>il meeting</w:t>
-            </w:r>
-            <w:proofErr w:type="gramEnd"/>
+              <w:t>Salvare la piattaforma dove si svolge il meeting</w:t>
+            </w:r>
           </w:p>
         </w:tc>
         <w:tc>
@@ -11951,17 +12953,8 @@
                 <w:rFonts w:asciiTheme="majorHAnsi" w:hAnsiTheme="majorHAnsi"/>
                 <w:lang w:val="en-US"/>
               </w:rPr>
-              <w:t xml:space="preserve">: </w:t>
-            </w:r>
-            <w:proofErr w:type="spellStart"/>
-            <w:r>
-              <w:rPr>
-                <w:rFonts w:asciiTheme="majorHAnsi" w:hAnsiTheme="majorHAnsi"/>
-                <w:lang w:val="en-US"/>
-              </w:rPr>
-              <w:t>Membro</w:t>
-            </w:r>
-            <w:proofErr w:type="spellEnd"/>
+              <w:t>: Membro</w:t>
+            </w:r>
           </w:p>
         </w:tc>
       </w:tr>
@@ -12274,21 +13267,7 @@
               <w:rPr>
                 <w:rFonts w:asciiTheme="majorHAnsi" w:hAnsiTheme="majorHAnsi"/>
               </w:rPr>
-              <w:t xml:space="preserve">Salvare </w:t>
-            </w:r>
-            <w:proofErr w:type="gramStart"/>
-            <w:r>
-              <w:rPr>
-                <w:rFonts w:asciiTheme="majorHAnsi" w:hAnsiTheme="majorHAnsi"/>
-              </w:rPr>
-              <w:t>I meeting</w:t>
-            </w:r>
-            <w:proofErr w:type="gramEnd"/>
-            <w:r>
-              <w:rPr>
-                <w:rFonts w:asciiTheme="majorHAnsi" w:hAnsiTheme="majorHAnsi"/>
-              </w:rPr>
-              <w:t xml:space="preserve"> a cui prende parte</w:t>
+              <w:t>Salvare I meeting a cui prende parte</w:t>
             </w:r>
           </w:p>
         </w:tc>
@@ -12522,21 +13501,7 @@
               <w:rPr>
                 <w:rFonts w:asciiTheme="majorHAnsi" w:hAnsiTheme="majorHAnsi"/>
               </w:rPr>
-              <w:t xml:space="preserve">Salvare </w:t>
-            </w:r>
-            <w:proofErr w:type="gramStart"/>
-            <w:r>
-              <w:rPr>
-                <w:rFonts w:asciiTheme="majorHAnsi" w:hAnsiTheme="majorHAnsi"/>
-              </w:rPr>
-              <w:t>il tipologia</w:t>
-            </w:r>
-            <w:proofErr w:type="gramEnd"/>
-            <w:r>
-              <w:rPr>
-                <w:rFonts w:asciiTheme="majorHAnsi" w:hAnsiTheme="majorHAnsi"/>
-              </w:rPr>
-              <w:t xml:space="preserve"> del progetto</w:t>
+              <w:t>Salvare il tipologia del progetto</w:t>
             </w:r>
           </w:p>
         </w:tc>
@@ -12789,17 +13754,8 @@
                 <w:rFonts w:asciiTheme="majorHAnsi" w:hAnsiTheme="majorHAnsi"/>
                 <w:lang w:val="en-US"/>
               </w:rPr>
-              <w:t xml:space="preserve">: </w:t>
-            </w:r>
-            <w:proofErr w:type="spellStart"/>
-            <w:r>
-              <w:rPr>
-                <w:rFonts w:asciiTheme="majorHAnsi" w:hAnsiTheme="majorHAnsi"/>
-                <w:lang w:val="en-US"/>
-              </w:rPr>
-              <w:t>ProjectManager</w:t>
-            </w:r>
-            <w:proofErr w:type="spellEnd"/>
+              <w:t>: ProjectManager</w:t>
+            </w:r>
           </w:p>
         </w:tc>
       </w:tr>
@@ -13004,33 +13960,8 @@
                 <w:rFonts w:asciiTheme="majorHAnsi" w:hAnsiTheme="majorHAnsi"/>
                 <w:lang w:val="en-US"/>
               </w:rPr>
-              <w:t xml:space="preserve">Valuta </w:t>
-            </w:r>
-            <w:proofErr w:type="spellStart"/>
-            <w:r>
-              <w:rPr>
-                <w:rFonts w:asciiTheme="majorHAnsi" w:hAnsiTheme="majorHAnsi"/>
-                <w:lang w:val="en-US"/>
-              </w:rPr>
-              <w:t>gli</w:t>
-            </w:r>
-            <w:proofErr w:type="spellEnd"/>
-            <w:r>
-              <w:rPr>
-                <w:rFonts w:asciiTheme="majorHAnsi" w:hAnsiTheme="majorHAnsi"/>
-                <w:lang w:val="en-US"/>
-              </w:rPr>
-              <w:t xml:space="preserve"> </w:t>
-            </w:r>
-            <w:proofErr w:type="spellStart"/>
-            <w:r>
-              <w:rPr>
-                <w:rFonts w:asciiTheme="majorHAnsi" w:hAnsiTheme="majorHAnsi"/>
-                <w:lang w:val="en-US"/>
-              </w:rPr>
-              <w:t>sviluppatori</w:t>
-            </w:r>
-            <w:proofErr w:type="spellEnd"/>
+              <w:t>Valuta gli sviluppatori</w:t>
+            </w:r>
           </w:p>
         </w:tc>
         <w:tc>
@@ -13236,17 +14167,8 @@
                 <w:rFonts w:asciiTheme="majorHAnsi" w:hAnsiTheme="majorHAnsi"/>
                 <w:lang w:val="en-US"/>
               </w:rPr>
-              <w:t xml:space="preserve">: </w:t>
-            </w:r>
-            <w:proofErr w:type="spellStart"/>
-            <w:r>
-              <w:rPr>
-                <w:rFonts w:asciiTheme="majorHAnsi" w:hAnsiTheme="majorHAnsi"/>
-                <w:lang w:val="en-US"/>
-              </w:rPr>
-              <w:t>Sviluppatori</w:t>
-            </w:r>
-            <w:proofErr w:type="spellEnd"/>
+              <w:t>: Sviluppatori</w:t>
+            </w:r>
           </w:p>
         </w:tc>
       </w:tr>
@@ -13737,7 +14659,6 @@
               </w:rPr>
               <w:t xml:space="preserve">: </w:t>
             </w:r>
-            <w:proofErr w:type="spellStart"/>
             <w:r>
               <w:rPr>
                 <w:rFonts w:asciiTheme="majorHAnsi" w:hAnsiTheme="majorHAnsi"/>
@@ -13745,7 +14666,6 @@
               </w:rPr>
               <w:t>ConnectionException</w:t>
             </w:r>
-            <w:proofErr w:type="spellEnd"/>
           </w:p>
         </w:tc>
       </w:tr>
@@ -13910,16 +14830,8 @@
               <w:rPr>
                 <w:rFonts w:asciiTheme="majorHAnsi" w:hAnsiTheme="majorHAnsi"/>
               </w:rPr>
-              <w:t xml:space="preserve">Controller, </w:t>
-            </w:r>
-            <w:proofErr w:type="spellStart"/>
-            <w:r>
-              <w:rPr>
-                <w:rFonts w:asciiTheme="majorHAnsi" w:hAnsiTheme="majorHAnsi"/>
-              </w:rPr>
-              <w:t>DBBuilder</w:t>
-            </w:r>
-            <w:proofErr w:type="spellEnd"/>
+              <w:t>Controller, DBBuilder</w:t>
+            </w:r>
           </w:p>
         </w:tc>
       </w:tr>
@@ -14050,23 +14962,7 @@
       </w:pPr>
       <w:r>
         <w:tab/>
-        <w:t xml:space="preserve">Il </w:t>
-      </w:r>
-      <w:proofErr w:type="spellStart"/>
-      <w:r>
-        <w:t>sequence</w:t>
-      </w:r>
-      <w:proofErr w:type="spellEnd"/>
-      <w:r>
-        <w:t xml:space="preserve"> </w:t>
-      </w:r>
-      <w:proofErr w:type="spellStart"/>
-      <w:r>
-        <w:t>diagram</w:t>
-      </w:r>
-      <w:proofErr w:type="spellEnd"/>
-      <w:r>
-        <w:t xml:space="preserve"> permette di visualizzare graficamente quali sono le classi coinvolte e nello specifico i metodi per ogni classe, utilizzati per eseguire ogni singola funzionalità.</w:t>
+        <w:t>Il sequence diagram permette di visualizzare graficamente quali sono le classi coinvolte e nello specifico i metodi per ogni classe, utilizzati per eseguire ogni singola funzionalità.</w:t>
       </w:r>
     </w:p>
     <w:p>
@@ -14084,23 +14980,7 @@
         <w:ind w:left="0"/>
       </w:pPr>
       <w:r>
-        <w:t xml:space="preserve">Tra le varie funzionalità del progetto si è scelto di allegare il </w:t>
-      </w:r>
-      <w:proofErr w:type="spellStart"/>
-      <w:r>
-        <w:t>sequence</w:t>
-      </w:r>
-      <w:proofErr w:type="spellEnd"/>
-      <w:r>
-        <w:t xml:space="preserve"> </w:t>
-      </w:r>
-      <w:proofErr w:type="spellStart"/>
-      <w:r>
-        <w:t>diagram</w:t>
-      </w:r>
-      <w:proofErr w:type="spellEnd"/>
-      <w:r>
-        <w:t xml:space="preserve"> di due funzionalità nello specifico:</w:t>
+        <w:t>Tra le varie funzionalità del progetto si è scelto di allegare il sequence diagram di due funzionalità nello specifico:</w:t>
       </w:r>
     </w:p>
     <w:p>
@@ -14163,61 +15043,31 @@
           <w:lang w:bidi="en-US"/>
         </w:rPr>
         <w:tab/>
-        <w:t xml:space="preserve">Il </w:t>
-      </w:r>
-      <w:proofErr w:type="spellStart"/>
+        <w:t>Il sequence diagram in figur</w:t>
+      </w:r>
       <w:r>
         <w:rPr>
           <w:lang w:bidi="en-US"/>
         </w:rPr>
-        <w:t>sequence</w:t>
-      </w:r>
-      <w:proofErr w:type="spellEnd"/>
+        <w:t>a 9</w:t>
+      </w:r>
       <w:r>
         <w:rPr>
           <w:lang w:bidi="en-US"/>
         </w:rPr>
-        <w:t xml:space="preserve"> </w:t>
-      </w:r>
-      <w:proofErr w:type="spellStart"/>
+        <w:t xml:space="preserve"> mostra la funzionalità “</w:t>
+      </w:r>
       <w:r>
         <w:rPr>
           <w:lang w:bidi="en-US"/>
         </w:rPr>
-        <w:t>diagram</w:t>
-      </w:r>
-      <w:proofErr w:type="spellEnd"/>
+        <w:t>accedi sviluppatore</w:t>
+      </w:r>
       <w:r>
         <w:rPr>
           <w:lang w:bidi="en-US"/>
         </w:rPr>
-        <w:t xml:space="preserve"> in figura… mostra la funzionalità “</w:t>
-      </w:r>
-      <w:r>
-        <w:rPr>
-          <w:lang w:bidi="en-US"/>
-        </w:rPr>
-        <w:t>accedi sviluppatore</w:t>
-      </w:r>
-      <w:r>
-        <w:rPr>
-          <w:lang w:bidi="en-US"/>
-        </w:rPr>
-        <w:t xml:space="preserve">” con il quale </w:t>
-      </w:r>
-      <w:proofErr w:type="gramStart"/>
-      <w:r>
-        <w:rPr>
-          <w:lang w:bidi="en-US"/>
-        </w:rPr>
-        <w:t>un</w:t>
-      </w:r>
-      <w:proofErr w:type="gramEnd"/>
-      <w:r>
-        <w:rPr>
-          <w:lang w:bidi="en-US"/>
-        </w:rPr>
-        <w:t xml:space="preserve"> </w:t>
+        <w:t xml:space="preserve">” con il quale un </w:t>
       </w:r>
       <w:r>
         <w:rPr>
@@ -14290,7 +15140,7 @@
                     </pic:cNvPicPr>
                   </pic:nvPicPr>
                   <pic:blipFill>
-                    <a:blip r:embed="rId9" cstate="print">
+                    <a:blip r:embed="rId15" cstate="print">
                       <a:extLst>
                         <a:ext uri="{28A0092B-C50C-407E-A947-70E740481C1C}">
                           <a14:useLocalDpi xmlns:a14="http://schemas.microsoft.com/office/drawing/2010/main" val="0"/>
@@ -14386,7 +15236,13 @@
           <w:lang w:bidi="en-US"/>
         </w:rPr>
         <w:tab/>
-        <w:t>Fig.</w:t>
+        <w:t>Fig</w:t>
+      </w:r>
+      <w:r>
+        <w:rPr>
+          <w:lang w:bidi="en-US"/>
+        </w:rPr>
+        <w:t>ura 9</w:t>
       </w:r>
       <w:r>
         <w:rPr>
@@ -14454,35 +15310,19 @@
         <w:rPr>
           <w:lang w:bidi="en-US"/>
         </w:rPr>
-        <w:t xml:space="preserve">Il </w:t>
-      </w:r>
-      <w:proofErr w:type="spellStart"/>
+        <w:t>Il sequence diagram in figura</w:t>
+      </w:r>
       <w:r>
         <w:rPr>
           <w:lang w:bidi="en-US"/>
         </w:rPr>
-        <w:t>sequence</w:t>
-      </w:r>
-      <w:proofErr w:type="spellEnd"/>
+        <w:t xml:space="preserve"> 10</w:t>
+      </w:r>
       <w:r>
         <w:rPr>
           <w:lang w:bidi="en-US"/>
         </w:rPr>
-        <w:t xml:space="preserve"> </w:t>
-      </w:r>
-      <w:proofErr w:type="spellStart"/>
-      <w:r>
-        <w:rPr>
-          <w:lang w:bidi="en-US"/>
-        </w:rPr>
-        <w:t>diagram</w:t>
-      </w:r>
-      <w:proofErr w:type="spellEnd"/>
-      <w:r>
-        <w:rPr>
-          <w:lang w:bidi="en-US"/>
-        </w:rPr>
-        <w:t xml:space="preserve"> in figura… mostra la funzionalità “elimina progetto” con il quale un project manager riesce a consegnare un progetto e cambiare il suo stato da ‘Incompleto’ a ‘Completo’. Il progetto viene quindi “eliminato” tra quelli attivi e non più mostrato al project manager come uno dei progetti a cui può lavorare.  </w:t>
+        <w:t xml:space="preserve"> mostra la funzionalità “elimina progetto” con il quale un project manager riesce a consegnare un progetto e cambiare il suo stato da ‘Incompleto’ a ‘Completo’. Il progetto viene quindi “eliminato” tra quelli attivi e non più mostrato al project manager come uno dei progetti a cui può lavorare.  </w:t>
       </w:r>
     </w:p>
     <w:p>
@@ -14520,7 +15360,7 @@
                     </pic:cNvPicPr>
                   </pic:nvPicPr>
                   <pic:blipFill>
-                    <a:blip r:embed="rId10" cstate="print">
+                    <a:blip r:embed="rId16" cstate="print">
                       <a:extLst>
                         <a:ext uri="{28A0092B-C50C-407E-A947-70E740481C1C}">
                           <a14:useLocalDpi xmlns:a14="http://schemas.microsoft.com/office/drawing/2010/main" val="0"/>
@@ -14623,17 +15463,23 @@
           <w:lang w:bidi="en-US"/>
         </w:rPr>
         <w:tab/>
-        <w:t>Fig.</w:t>
+        <w:t>Fig</w:t>
       </w:r>
       <w:r>
         <w:rPr>
           <w:lang w:bidi="en-US"/>
         </w:rPr>
+        <w:t>ura 10</w:t>
+      </w:r>
+      <w:r>
+        <w:rPr>
+          <w:lang w:bidi="en-US"/>
+        </w:rPr>
         <w:t xml:space="preserve"> </w:t>
       </w:r>
     </w:p>
     <w:sectPr>
-      <w:footerReference w:type="default" r:id="rId11"/>
+      <w:footerReference w:type="default" r:id="rId17"/>
       <w:pgSz w:w="11906" w:h="16838"/>
       <w:pgMar w:top="1417" w:right="1134" w:bottom="1134" w:left="1134" w:header="708" w:footer="708" w:gutter="0"/>
       <w:cols w:space="708"/>

</xml_diff>